<commit_message>
added pseudocode for multi thread server
</commit_message>
<xml_diff>
--- a/documentation/Comp8005A2Design.docx
+++ b/documentation/Comp8005A2Design.docx
@@ -1,6 +1,6 @@
 
 <file path=word/document.xml><?xml version="1.0" encoding="utf-8"?>
-<w:document xmlns:wpc="http://schemas.microsoft.com/office/word/2010/wordprocessingCanvas" xmlns:mc="http://schemas.openxmlformats.org/markup-compatibility/2006" xmlns:o="urn:schemas-microsoft-com:office:office" xmlns:r="http://schemas.openxmlformats.org/officeDocument/2006/relationships" xmlns:m="http://schemas.openxmlformats.org/officeDocument/2006/math" xmlns:v="urn:schemas-microsoft-com:vml" xmlns:wp14="http://schemas.microsoft.com/office/word/2010/wordprocessingDrawing" xmlns:wp="http://schemas.openxmlformats.org/drawingml/2006/wordprocessingDrawing" xmlns:w10="urn:schemas-microsoft-com:office:word" xmlns:w="http://schemas.openxmlformats.org/wordprocessingml/2006/main" xmlns:w14="http://schemas.microsoft.com/office/word/2010/wordml" xmlns:w15="http://schemas.microsoft.com/office/word/2012/wordml" xmlns:wpg="http://schemas.microsoft.com/office/word/2010/wordprocessingGroup" xmlns:wpi="http://schemas.microsoft.com/office/word/2010/wordprocessingInk" xmlns:wne="http://schemas.microsoft.com/office/word/2006/wordml" xmlns:wps="http://schemas.microsoft.com/office/word/2010/wordprocessingShape" mc:Ignorable="w14 w15 wp14">
+<w:document xmlns:wpc="http://schemas.microsoft.com/office/word/2010/wordprocessingCanvas" xmlns:mc="http://schemas.openxmlformats.org/markup-compatibility/2006" xmlns:o="urn:schemas-microsoft-com:office:office" xmlns:r="http://schemas.openxmlformats.org/officeDocument/2006/relationships" xmlns:m="http://schemas.openxmlformats.org/officeDocument/2006/math" xmlns:v="urn:schemas-microsoft-com:vml" xmlns:wp14="http://schemas.microsoft.com/office/word/2010/wordprocessingDrawing" xmlns:wp="http://schemas.openxmlformats.org/drawingml/2006/wordprocessingDrawing" xmlns:w10="urn:schemas-microsoft-com:office:word" xmlns:w="http://schemas.openxmlformats.org/wordprocessingml/2006/main" xmlns:w14="http://schemas.microsoft.com/office/word/2010/wordml" xmlns:wpg="http://schemas.microsoft.com/office/word/2010/wordprocessingGroup" xmlns:wpi="http://schemas.microsoft.com/office/word/2010/wordprocessingInk" xmlns:wne="http://schemas.microsoft.com/office/word/2006/wordml" xmlns:wps="http://schemas.microsoft.com/office/word/2010/wordprocessingShape" mc:Ignorable="w14 wp14">
   <w:body>
     <w:tbl>
       <w:tblPr>
@@ -16,10 +16,10 @@
         <w:tblLook w:val="04A0" w:firstRow="1" w:lastRow="0" w:firstColumn="1" w:lastColumn="0" w:noHBand="0" w:noVBand="1"/>
       </w:tblPr>
       <w:tblGrid>
-        <w:gridCol w:w="874"/>
+        <w:gridCol w:w="903"/>
         <w:gridCol w:w="4281"/>
         <w:gridCol w:w="1649"/>
-        <w:gridCol w:w="2556"/>
+        <w:gridCol w:w="2757"/>
       </w:tblGrid>
       <w:tr>
         <w:tc>
@@ -106,8 +106,8 @@
               <w:tblLook w:val="04A0" w:firstRow="1" w:lastRow="0" w:firstColumn="1" w:lastColumn="0" w:noHBand="0" w:noVBand="1"/>
             </w:tblPr>
             <w:tblGrid>
-              <w:gridCol w:w="1302"/>
-              <w:gridCol w:w="3623"/>
+              <w:gridCol w:w="1310"/>
+              <w:gridCol w:w="3644"/>
             </w:tblGrid>
             <w:tr>
               <w:trPr>
@@ -571,7 +571,7 @@
                     </wp:anchor>
                   </w:drawing>
                 </mc:Choice>
-                <mc:Fallback>
+                <mc:Fallback xmlns:w15="http://schemas.microsoft.com/office/word/2012/wordml">
                   <w:pict>
                     <v:rect w14:anchorId="364AD903" id="Rectangle 27" o:spid="_x0000_s1026" style="position:absolute;margin-left:46.15pt;margin-top:9.6pt;width:281.25pt;height:212.3pt;z-index:251661312;visibility:visible;mso-wrap-style:square;mso-width-percent:0;mso-height-percent:0;mso-wrap-distance-left:9pt;mso-wrap-distance-top:0;mso-wrap-distance-right:9pt;mso-wrap-distance-bottom:0;mso-position-horizontal:absolute;mso-position-horizontal-relative:left-margin-area;mso-position-vertical:absolute;mso-position-vertical-relative:page;mso-width-percent:0;mso-height-percent:0;mso-width-relative:page;mso-height-relative:page;v-text-anchor:top" o:gfxdata="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" filled="f" fillcolor="#3e3e67" strokecolor="#438086 [3205]" strokeweight="4.5pt">
                       <v:stroke linestyle="thickThin"/>
@@ -699,9 +699,9 @@
         <w:tblLook w:val="04A0" w:firstRow="1" w:lastRow="0" w:firstColumn="1" w:lastColumn="0" w:noHBand="0" w:noVBand="1"/>
       </w:tblPr>
       <w:tblGrid>
-        <w:gridCol w:w="885"/>
-        <w:gridCol w:w="5783"/>
-        <w:gridCol w:w="2692"/>
+        <w:gridCol w:w="903"/>
+        <w:gridCol w:w="5930"/>
+        <w:gridCol w:w="2757"/>
       </w:tblGrid>
       <w:tr>
         <w:tc>
@@ -768,8 +768,6 @@
           <w:r>
             <w:t>Contents</w:t>
           </w:r>
-          <w:bookmarkStart w:id="0" w:name="_GoBack"/>
-          <w:bookmarkEnd w:id="0"/>
         </w:p>
         <w:p>
           <w:pPr>
@@ -793,7 +791,7 @@
           <w:r>
             <w:fldChar w:fldCharType="separate"/>
           </w:r>
-          <w:hyperlink w:anchor="_Toc443187462" w:history="1">
+          <w:hyperlink w:anchor="_Toc443244907" w:history="1">
             <w:r>
               <w:rPr>
                 <w:rStyle w:val="Hyperlink"/>
@@ -820,7 +818,7 @@
                 <w:noProof/>
                 <w:webHidden/>
               </w:rPr>
-              <w:instrText xml:space="preserve"> PAGEREF _Toc443187462 \h </w:instrText>
+              <w:instrText xml:space="preserve"> PAGEREF _Toc443244907 \h </w:instrText>
             </w:r>
             <w:r>
               <w:rPr>
@@ -864,7 +862,7 @@
               <w:lang w:val="en-CA" w:eastAsia="en-CA"/>
             </w:rPr>
           </w:pPr>
-          <w:hyperlink w:anchor="_Toc443187463" w:history="1">
+          <w:hyperlink w:anchor="_Toc443244908" w:history="1">
             <w:r>
               <w:rPr>
                 <w:rStyle w:val="Hyperlink"/>
@@ -891,7 +889,7 @@
                 <w:noProof/>
                 <w:webHidden/>
               </w:rPr>
-              <w:instrText xml:space="preserve"> PAGEREF _Toc443187463 \h </w:instrText>
+              <w:instrText xml:space="preserve"> PAGEREF _Toc443244908 \h </w:instrText>
             </w:r>
             <w:r>
               <w:rPr>
@@ -936,7 +934,7 @@
               <w:lang w:val="en-CA" w:eastAsia="en-CA"/>
             </w:rPr>
           </w:pPr>
-          <w:hyperlink w:anchor="_Toc443187464" w:history="1">
+          <w:hyperlink w:anchor="_Toc443244909" w:history="1">
             <w:r>
               <w:rPr>
                 <w:rStyle w:val="Hyperlink"/>
@@ -963,7 +961,7 @@
                 <w:noProof/>
                 <w:webHidden/>
               </w:rPr>
-              <w:instrText xml:space="preserve"> PAGEREF _Toc443187464 \h </w:instrText>
+              <w:instrText xml:space="preserve"> PAGEREF _Toc443244909 \h </w:instrText>
             </w:r>
             <w:r>
               <w:rPr>
@@ -1008,7 +1006,7 @@
               <w:lang w:val="en-CA" w:eastAsia="en-CA"/>
             </w:rPr>
           </w:pPr>
-          <w:hyperlink w:anchor="_Toc443187465" w:history="1">
+          <w:hyperlink w:anchor="_Toc443244910" w:history="1">
             <w:r>
               <w:rPr>
                 <w:rStyle w:val="Hyperlink"/>
@@ -1035,7 +1033,7 @@
                 <w:noProof/>
                 <w:webHidden/>
               </w:rPr>
-              <w:instrText xml:space="preserve"> PAGEREF _Toc443187465 \h </w:instrText>
+              <w:instrText xml:space="preserve"> PAGEREF _Toc443244910 \h </w:instrText>
             </w:r>
             <w:r>
               <w:rPr>
@@ -1080,7 +1078,7 @@
               <w:lang w:val="en-CA" w:eastAsia="en-CA"/>
             </w:rPr>
           </w:pPr>
-          <w:hyperlink w:anchor="_Toc443187466" w:history="1">
+          <w:hyperlink w:anchor="_Toc443244911" w:history="1">
             <w:r>
               <w:rPr>
                 <w:rStyle w:val="Hyperlink"/>
@@ -1107,7 +1105,7 @@
                 <w:noProof/>
                 <w:webHidden/>
               </w:rPr>
-              <w:instrText xml:space="preserve"> PAGEREF _Toc443187466 \h </w:instrText>
+              <w:instrText xml:space="preserve"> PAGEREF _Toc443244911 \h </w:instrText>
             </w:r>
             <w:r>
               <w:rPr>
@@ -1152,7 +1150,7 @@
               <w:lang w:val="en-CA" w:eastAsia="en-CA"/>
             </w:rPr>
           </w:pPr>
-          <w:hyperlink w:anchor="_Toc443187467" w:history="1">
+          <w:hyperlink w:anchor="_Toc443244912" w:history="1">
             <w:r>
               <w:rPr>
                 <w:rStyle w:val="Hyperlink"/>
@@ -1179,7 +1177,7 @@
                 <w:noProof/>
                 <w:webHidden/>
               </w:rPr>
-              <w:instrText xml:space="preserve"> PAGEREF _Toc443187467 \h </w:instrText>
+              <w:instrText xml:space="preserve"> PAGEREF _Toc443244912 \h </w:instrText>
             </w:r>
             <w:r>
               <w:rPr>
@@ -1200,6 +1198,221 @@
                 <w:webHidden/>
               </w:rPr>
               <w:t>4</w:t>
+            </w:r>
+            <w:r>
+              <w:rPr>
+                <w:noProof/>
+                <w:webHidden/>
+              </w:rPr>
+              <w:fldChar w:fldCharType="end"/>
+            </w:r>
+          </w:hyperlink>
+        </w:p>
+        <w:p>
+          <w:pPr>
+            <w:pStyle w:val="TOC2"/>
+            <w:tabs>
+              <w:tab w:val="right" w:leader="dot" w:pos="9350"/>
+            </w:tabs>
+            <w:rPr>
+              <w:noProof/>
+              <w:sz w:val="22"/>
+              <w:szCs w:val="22"/>
+              <w:lang w:val="en-CA" w:eastAsia="en-CA"/>
+            </w:rPr>
+          </w:pPr>
+          <w:hyperlink w:anchor="_Toc443244913" w:history="1">
+            <w:r>
+              <w:rPr>
+                <w:rStyle w:val="Hyperlink"/>
+                <w:noProof/>
+              </w:rPr>
+              <w:t>Pseudocode</w:t>
+            </w:r>
+            <w:r>
+              <w:rPr>
+                <w:noProof/>
+                <w:webHidden/>
+              </w:rPr>
+              <w:tab/>
+            </w:r>
+            <w:r>
+              <w:rPr>
+                <w:noProof/>
+                <w:webHidden/>
+              </w:rPr>
+              <w:fldChar w:fldCharType="begin"/>
+            </w:r>
+            <w:r>
+              <w:rPr>
+                <w:noProof/>
+                <w:webHidden/>
+              </w:rPr>
+              <w:instrText xml:space="preserve"> PAGEREF _Toc443244913 \h </w:instrText>
+            </w:r>
+            <w:r>
+              <w:rPr>
+                <w:noProof/>
+                <w:webHidden/>
+              </w:rPr>
+            </w:r>
+            <w:r>
+              <w:rPr>
+                <w:noProof/>
+                <w:webHidden/>
+              </w:rPr>
+              <w:fldChar w:fldCharType="separate"/>
+            </w:r>
+            <w:r>
+              <w:rPr>
+                <w:noProof/>
+                <w:webHidden/>
+              </w:rPr>
+              <w:t>5</w:t>
+            </w:r>
+            <w:r>
+              <w:rPr>
+                <w:noProof/>
+                <w:webHidden/>
+              </w:rPr>
+              <w:fldChar w:fldCharType="end"/>
+            </w:r>
+          </w:hyperlink>
+        </w:p>
+        <w:p>
+          <w:pPr>
+            <w:pStyle w:val="TOC3"/>
+            <w:tabs>
+              <w:tab w:val="right" w:leader="dot" w:pos="9350"/>
+            </w:tabs>
+            <w:rPr>
+              <w:rFonts w:eastAsiaTheme="minorEastAsia" w:cstheme="minorBidi"/>
+              <w:noProof/>
+              <w:sz w:val="22"/>
+              <w:szCs w:val="22"/>
+              <w:lang w:val="en-CA" w:eastAsia="en-CA"/>
+            </w:rPr>
+          </w:pPr>
+          <w:hyperlink w:anchor="_Toc443244914" w:history="1">
+            <w:r>
+              <w:rPr>
+                <w:rStyle w:val="Hyperlink"/>
+                <w:noProof/>
+              </w:rPr>
+              <w:t>Multi-threaded Server</w:t>
+            </w:r>
+            <w:r>
+              <w:rPr>
+                <w:noProof/>
+                <w:webHidden/>
+              </w:rPr>
+              <w:tab/>
+            </w:r>
+            <w:r>
+              <w:rPr>
+                <w:noProof/>
+                <w:webHidden/>
+              </w:rPr>
+              <w:fldChar w:fldCharType="begin"/>
+            </w:r>
+            <w:r>
+              <w:rPr>
+                <w:noProof/>
+                <w:webHidden/>
+              </w:rPr>
+              <w:instrText xml:space="preserve"> PAGEREF _Toc443244914 \h </w:instrText>
+            </w:r>
+            <w:r>
+              <w:rPr>
+                <w:noProof/>
+                <w:webHidden/>
+              </w:rPr>
+            </w:r>
+            <w:r>
+              <w:rPr>
+                <w:noProof/>
+                <w:webHidden/>
+              </w:rPr>
+              <w:fldChar w:fldCharType="separate"/>
+            </w:r>
+            <w:r>
+              <w:rPr>
+                <w:noProof/>
+                <w:webHidden/>
+              </w:rPr>
+              <w:t>5</w:t>
+            </w:r>
+            <w:r>
+              <w:rPr>
+                <w:noProof/>
+                <w:webHidden/>
+              </w:rPr>
+              <w:fldChar w:fldCharType="end"/>
+            </w:r>
+          </w:hyperlink>
+        </w:p>
+        <w:p>
+          <w:pPr>
+            <w:pStyle w:val="TOC3"/>
+            <w:tabs>
+              <w:tab w:val="right" w:leader="dot" w:pos="9350"/>
+            </w:tabs>
+            <w:rPr>
+              <w:rFonts w:eastAsiaTheme="minorEastAsia" w:cstheme="minorBidi"/>
+              <w:noProof/>
+              <w:sz w:val="22"/>
+              <w:szCs w:val="22"/>
+              <w:lang w:val="en-CA" w:eastAsia="en-CA"/>
+            </w:rPr>
+          </w:pPr>
+          <w:hyperlink w:anchor="_Toc443244915" w:history="1">
+            <w:r>
+              <w:rPr>
+                <w:rStyle w:val="Hyperlink"/>
+                <w:noProof/>
+              </w:rPr>
+              <w:t>Select server</w:t>
+            </w:r>
+            <w:r>
+              <w:rPr>
+                <w:noProof/>
+                <w:webHidden/>
+              </w:rPr>
+              <w:tab/>
+            </w:r>
+            <w:r>
+              <w:rPr>
+                <w:noProof/>
+                <w:webHidden/>
+              </w:rPr>
+              <w:fldChar w:fldCharType="begin"/>
+            </w:r>
+            <w:r>
+              <w:rPr>
+                <w:noProof/>
+                <w:webHidden/>
+              </w:rPr>
+              <w:instrText xml:space="preserve"> PAGEREF _Toc443244915 \h </w:instrText>
+            </w:r>
+            <w:r>
+              <w:rPr>
+                <w:noProof/>
+                <w:webHidden/>
+              </w:rPr>
+            </w:r>
+            <w:r>
+              <w:rPr>
+                <w:noProof/>
+                <w:webHidden/>
+              </w:rPr>
+              <w:fldChar w:fldCharType="separate"/>
+            </w:r>
+            <w:r>
+              <w:rPr>
+                <w:noProof/>
+                <w:webHidden/>
+              </w:rPr>
+              <w:t>5</w:t>
             </w:r>
             <w:r>
               <w:rPr>
@@ -1249,6 +1462,14 @@
           <w:rFonts w:asciiTheme="majorHAnsi" w:eastAsiaTheme="majorEastAsia" w:hAnsiTheme="majorHAnsi" w:cstheme="majorBidi"/>
           <w:color w:val="3E3E67" w:themeColor="accent1" w:themeShade="BF"/>
           <w:sz w:val="56"/>
+          <w14:textFill>
+            <w14:solidFill>
+              <w14:schemeClr w14:val="accent1">
+                <w14:lumMod w14:val="75000"/>
+                <w14:lumMod w14:val="75000"/>
+              </w14:schemeClr>
+            </w14:solidFill>
+          </w14:textFill>
         </w:rPr>
       </w:sdtEndPr>
       <w:sdtContent>
@@ -1283,34 +1504,34 @@
       <w:pPr>
         <w:pStyle w:val="Heading1"/>
       </w:pPr>
-      <w:bookmarkStart w:id="1" w:name="_Toc443187462"/>
+      <w:bookmarkStart w:id="0" w:name="_Toc443244907"/>
       <w:r>
         <w:lastRenderedPageBreak/>
         <w:t>Design</w:t>
+      </w:r>
+      <w:bookmarkEnd w:id="0"/>
+    </w:p>
+    <w:p/>
+    <w:p>
+      <w:pPr>
+        <w:pStyle w:val="Heading2"/>
+      </w:pPr>
+      <w:bookmarkStart w:id="1" w:name="_Toc443244908"/>
+      <w:r>
+        <w:t>Diagrams</w:t>
       </w:r>
       <w:bookmarkEnd w:id="1"/>
     </w:p>
     <w:p/>
     <w:p>
       <w:pPr>
-        <w:pStyle w:val="Heading2"/>
-      </w:pPr>
-      <w:bookmarkStart w:id="2" w:name="_Toc443187463"/>
-      <w:r>
-        <w:t>Diagrams</w:t>
-      </w:r>
-      <w:bookmarkEnd w:id="2"/>
-    </w:p>
-    <w:p/>
-    <w:p>
-      <w:pPr>
         <w:pStyle w:val="Heading3"/>
       </w:pPr>
-      <w:bookmarkStart w:id="3" w:name="_Toc443187464"/>
+      <w:bookmarkStart w:id="2" w:name="_Toc443244909"/>
       <w:r>
         <w:t>Multi-threaded Server</w:t>
       </w:r>
-      <w:bookmarkEnd w:id="3"/>
+      <w:bookmarkEnd w:id="2"/>
     </w:p>
     <w:p>
       <w:r>
@@ -1335,9 +1556,9 @@
             <o:lock v:ext="edit" aspectratio="t"/>
           </v:shapetype>
           <v:shape id="_x0000_i1025" type="#_x0000_t75" style="width:467.65pt;height:423.3pt" o:ole="">
-            <v:imagedata r:id="rId11" o:title=""/>
+            <v:imagedata r:id="rId12" o:title=""/>
           </v:shape>
-          <o:OLEObject Type="Embed" ProgID="Visio.Drawing.15" ShapeID="_x0000_i1025" DrawAspect="Content" ObjectID="_1516929307" r:id="rId12"/>
+          <o:OLEObject Type="Embed" ProgID="Visio.Drawing.15" ShapeID="_x0000_i1025" DrawAspect="Content" ObjectID="_1516992312" r:id="rId13"/>
         </w:object>
       </w:r>
     </w:p>
@@ -1349,20 +1570,20 @@
       <w:pPr>
         <w:pStyle w:val="Heading3"/>
       </w:pPr>
-      <w:bookmarkStart w:id="4" w:name="_Toc443187465"/>
+      <w:bookmarkStart w:id="3" w:name="_Toc443244910"/>
       <w:r>
         <w:lastRenderedPageBreak/>
         <w:t>Select server</w:t>
       </w:r>
-      <w:bookmarkEnd w:id="4"/>
+      <w:bookmarkEnd w:id="3"/>
     </w:p>
     <w:p>
       <w:r>
         <w:object w:dxaOrig="11100" w:dyaOrig="8521">
           <v:shape id="_x0000_i1026" type="#_x0000_t75" style="width:506.15pt;height:359.15pt" o:ole="">
-            <v:imagedata r:id="rId13" o:title=""/>
+            <v:imagedata r:id="rId14" o:title=""/>
           </v:shape>
-          <o:OLEObject Type="Embed" ProgID="Visio.Drawing.15" ShapeID="_x0000_i1026" DrawAspect="Content" ObjectID="_1516929308" r:id="rId14"/>
+          <o:OLEObject Type="Embed" ProgID="Visio.Drawing.15" ShapeID="_x0000_i1026" DrawAspect="Content" ObjectID="_1516992313" r:id="rId15"/>
         </w:object>
       </w:r>
     </w:p>
@@ -1370,11 +1591,11 @@
       <w:pPr>
         <w:pStyle w:val="Heading3"/>
       </w:pPr>
-      <w:bookmarkStart w:id="5" w:name="_Toc443187466"/>
+      <w:bookmarkStart w:id="4" w:name="_Toc443244911"/>
       <w:r>
         <w:t>Epoll server</w:t>
       </w:r>
-      <w:bookmarkEnd w:id="5"/>
+      <w:bookmarkEnd w:id="4"/>
     </w:p>
     <w:p/>
     <w:p>
@@ -1441,12 +1662,12 @@
       <w:pPr>
         <w:pStyle w:val="Heading3"/>
       </w:pPr>
-      <w:bookmarkStart w:id="6" w:name="_Toc443187467"/>
+      <w:bookmarkStart w:id="5" w:name="_Toc443244912"/>
       <w:r>
         <w:lastRenderedPageBreak/>
         <w:t>Echo Client</w:t>
       </w:r>
-      <w:bookmarkEnd w:id="6"/>
+      <w:bookmarkEnd w:id="5"/>
     </w:p>
     <w:p>
       <w:pPr>
@@ -1468,9 +1689,9 @@
       <w:r>
         <w:object w:dxaOrig="11041" w:dyaOrig="9150">
           <v:shape id="_x0000_i1027" type="#_x0000_t75" style="width:467.6pt;height:387.5pt" o:ole="">
-            <v:imagedata r:id="rId15" o:title=""/>
+            <v:imagedata r:id="rId16" o:title=""/>
           </v:shape>
-          <o:OLEObject Type="Embed" ProgID="Visio.Drawing.15" ShapeID="_x0000_i1027" DrawAspect="Content" ObjectID="_1516929309" r:id="rId16"/>
+          <o:OLEObject Type="Embed" ProgID="Visio.Drawing.15" ShapeID="_x0000_i1027" DrawAspect="Content" ObjectID="_1516992314" r:id="rId17"/>
         </w:object>
       </w:r>
     </w:p>
@@ -1488,11 +1709,535 @@
         </w:rPr>
       </w:pPr>
     </w:p>
+    <w:p>
+      <w:pPr>
+        <w:rPr>
+          <w:sz w:val="24"/>
+        </w:rPr>
+      </w:pPr>
+    </w:p>
+    <w:p>
+      <w:pPr>
+        <w:rPr>
+          <w:sz w:val="24"/>
+        </w:rPr>
+      </w:pPr>
+    </w:p>
+    <w:p>
+      <w:pPr>
+        <w:rPr>
+          <w:sz w:val="24"/>
+        </w:rPr>
+      </w:pPr>
+    </w:p>
+    <w:p>
+      <w:pPr>
+        <w:rPr>
+          <w:sz w:val="24"/>
+        </w:rPr>
+      </w:pPr>
+    </w:p>
+    <w:p>
+      <w:pPr>
+        <w:rPr>
+          <w:sz w:val="24"/>
+        </w:rPr>
+      </w:pPr>
+    </w:p>
+    <w:p>
+      <w:pPr>
+        <w:rPr>
+          <w:sz w:val="24"/>
+        </w:rPr>
+      </w:pPr>
+    </w:p>
+    <w:p>
+      <w:pPr>
+        <w:pStyle w:val="Heading2"/>
+      </w:pPr>
+      <w:bookmarkStart w:id="6" w:name="_Toc443244913"/>
+      <w:r>
+        <w:lastRenderedPageBreak/>
+        <w:t>Pseudocode</w:t>
+      </w:r>
+      <w:bookmarkEnd w:id="6"/>
+    </w:p>
+    <w:p/>
+    <w:p>
+      <w:pPr>
+        <w:pStyle w:val="Heading3"/>
+        <w:spacing w:line="240" w:lineRule="auto"/>
+      </w:pPr>
+      <w:bookmarkStart w:id="7" w:name="_Toc443244914"/>
+      <w:r>
+        <w:t>Multi-threaded Server</w:t>
+      </w:r>
+      <w:bookmarkEnd w:id="7"/>
+    </w:p>
+    <w:p>
+      <w:pPr>
+        <w:shd w:val="clear" w:color="auto" w:fill="FFC000"/>
+        <w:spacing w:after="0" w:line="240" w:lineRule="auto"/>
+      </w:pPr>
+      <w:r>
+        <w:t>Main</w:t>
+      </w:r>
+      <w:r>
+        <w:t xml:space="preserve"> – entry point</w:t>
+      </w:r>
+    </w:p>
+    <w:p>
+      <w:pPr>
+        <w:shd w:val="clear" w:color="auto" w:fill="92D050"/>
+        <w:spacing w:after="0" w:line="240" w:lineRule="auto"/>
+        <w:rPr>
+          <w:rFonts w:ascii="Courier New" w:hAnsi="Courier New" w:cs="Courier New"/>
+        </w:rPr>
+      </w:pPr>
+      <w:r>
+        <w:rPr>
+          <w:rFonts w:ascii="Courier New" w:hAnsi="Courier New" w:cs="Courier New"/>
+        </w:rPr>
+        <w:t>Set up signal handler for user pressing CTRL+C</w:t>
+      </w:r>
+    </w:p>
+    <w:p>
+      <w:pPr>
+        <w:shd w:val="clear" w:color="auto" w:fill="92D050"/>
+        <w:spacing w:after="0" w:line="240" w:lineRule="auto"/>
+        <w:ind w:firstLine="720"/>
+        <w:rPr>
+          <w:rFonts w:ascii="Courier New" w:hAnsi="Courier New" w:cs="Courier New"/>
+        </w:rPr>
+      </w:pPr>
+      <w:r>
+        <w:rPr>
+          <w:rFonts w:ascii="Courier New" w:hAnsi="Courier New" w:cs="Courier New"/>
+        </w:rPr>
+        <w:t>If user presses CTRL+C: kill_</w:t>
+      </w:r>
+      <w:proofErr w:type="gramStart"/>
+      <w:r>
+        <w:rPr>
+          <w:rFonts w:ascii="Courier New" w:hAnsi="Courier New" w:cs="Courier New"/>
+        </w:rPr>
+        <w:t>server</w:t>
+      </w:r>
+      <w:r>
+        <w:rPr>
+          <w:rFonts w:ascii="Courier New" w:hAnsi="Courier New" w:cs="Courier New"/>
+        </w:rPr>
+        <w:t>()</w:t>
+      </w:r>
+      <w:proofErr w:type="gramEnd"/>
+    </w:p>
+    <w:p>
+      <w:pPr>
+        <w:shd w:val="clear" w:color="auto" w:fill="92D050"/>
+        <w:spacing w:after="0" w:line="240" w:lineRule="auto"/>
+        <w:rPr>
+          <w:rFonts w:ascii="Courier New" w:hAnsi="Courier New" w:cs="Courier New"/>
+        </w:rPr>
+      </w:pPr>
+      <w:r>
+        <w:rPr>
+          <w:rFonts w:ascii="Courier New" w:hAnsi="Courier New" w:cs="Courier New"/>
+        </w:rPr>
+        <w:t>Create socket</w:t>
+      </w:r>
+    </w:p>
+    <w:p>
+      <w:pPr>
+        <w:shd w:val="clear" w:color="auto" w:fill="92D050"/>
+        <w:spacing w:after="0" w:line="240" w:lineRule="auto"/>
+        <w:rPr>
+          <w:rFonts w:ascii="Courier New" w:hAnsi="Courier New" w:cs="Courier New"/>
+        </w:rPr>
+      </w:pPr>
+      <w:r>
+        <w:rPr>
+          <w:rFonts w:ascii="Courier New" w:hAnsi="Courier New" w:cs="Courier New"/>
+        </w:rPr>
+        <w:t>Set socket option to reuse</w:t>
+      </w:r>
+    </w:p>
+    <w:p>
+      <w:pPr>
+        <w:shd w:val="clear" w:color="auto" w:fill="92D050"/>
+        <w:spacing w:after="0" w:line="240" w:lineRule="auto"/>
+        <w:rPr>
+          <w:rFonts w:ascii="Courier New" w:hAnsi="Courier New" w:cs="Courier New"/>
+        </w:rPr>
+      </w:pPr>
+      <w:r>
+        <w:rPr>
+          <w:rFonts w:ascii="Courier New" w:hAnsi="Courier New" w:cs="Courier New"/>
+        </w:rPr>
+        <w:t>Set socket to listen on all addresses</w:t>
+      </w:r>
+    </w:p>
+    <w:p>
+      <w:pPr>
+        <w:shd w:val="clear" w:color="auto" w:fill="92D050"/>
+        <w:spacing w:after="0" w:line="240" w:lineRule="auto"/>
+        <w:rPr>
+          <w:rFonts w:ascii="Courier New" w:hAnsi="Courier New" w:cs="Courier New"/>
+        </w:rPr>
+      </w:pPr>
+      <w:r>
+        <w:rPr>
+          <w:rFonts w:ascii="Courier New" w:hAnsi="Courier New" w:cs="Courier New"/>
+        </w:rPr>
+        <w:t>Create array of threads</w:t>
+      </w:r>
+    </w:p>
+    <w:p>
+      <w:pPr>
+        <w:shd w:val="clear" w:color="auto" w:fill="92D050"/>
+        <w:spacing w:after="0" w:line="240" w:lineRule="auto"/>
+        <w:rPr>
+          <w:rFonts w:ascii="Courier New" w:hAnsi="Courier New" w:cs="Courier New"/>
+        </w:rPr>
+      </w:pPr>
+      <w:r>
+        <w:rPr>
+          <w:rFonts w:ascii="Courier New" w:hAnsi="Courier New" w:cs="Courier New"/>
+        </w:rPr>
+        <w:t>Start accept_loop()</w:t>
+      </w:r>
+    </w:p>
+    <w:p>
+      <w:pPr>
+        <w:spacing w:after="0" w:line="240" w:lineRule="auto"/>
+      </w:pPr>
+    </w:p>
+    <w:p>
+      <w:pPr>
+        <w:shd w:val="clear" w:color="auto" w:fill="FFC000"/>
+        <w:spacing w:after="0" w:line="240" w:lineRule="auto"/>
+      </w:pPr>
+      <w:r>
+        <w:t>accept_</w:t>
+      </w:r>
+      <w:proofErr w:type="gramStart"/>
+      <w:r>
+        <w:t>loop(</w:t>
+      </w:r>
+      <w:proofErr w:type="gramEnd"/>
+      <w:r>
+        <w:t>)</w:t>
+      </w:r>
+      <w:r>
+        <w:t xml:space="preserve"> – wrapper function for accept()</w:t>
+      </w:r>
+    </w:p>
+    <w:p>
+      <w:pPr>
+        <w:shd w:val="clear" w:color="auto" w:fill="92D050"/>
+        <w:spacing w:after="0" w:line="240" w:lineRule="auto"/>
+        <w:rPr>
+          <w:rFonts w:ascii="Courier New" w:hAnsi="Courier New" w:cs="Courier New"/>
+        </w:rPr>
+      </w:pPr>
+      <w:r>
+        <w:rPr>
+          <w:rFonts w:ascii="Courier New" w:hAnsi="Courier New" w:cs="Courier New"/>
+        </w:rPr>
+        <w:t xml:space="preserve">Use </w:t>
+      </w:r>
+      <w:proofErr w:type="gramStart"/>
+      <w:r>
+        <w:rPr>
+          <w:rFonts w:ascii="Courier New" w:hAnsi="Courier New" w:cs="Courier New"/>
+        </w:rPr>
+        <w:t>accept(</w:t>
+      </w:r>
+      <w:proofErr w:type="gramEnd"/>
+      <w:r>
+        <w:rPr>
+          <w:rFonts w:ascii="Courier New" w:hAnsi="Courier New" w:cs="Courier New"/>
+        </w:rPr>
+        <w:t>) call to accept connection from a client</w:t>
+      </w:r>
+    </w:p>
+    <w:p>
+      <w:pPr>
+        <w:shd w:val="clear" w:color="auto" w:fill="92D050"/>
+        <w:spacing w:after="0" w:line="240" w:lineRule="auto"/>
+        <w:rPr>
+          <w:rFonts w:ascii="Courier New" w:hAnsi="Courier New" w:cs="Courier New"/>
+        </w:rPr>
+      </w:pPr>
+      <w:r>
+        <w:rPr>
+          <w:rFonts w:ascii="Courier New" w:hAnsi="Courier New" w:cs="Courier New"/>
+        </w:rPr>
+        <w:t>Increase buffer size</w:t>
+      </w:r>
+    </w:p>
+    <w:p>
+      <w:pPr>
+        <w:shd w:val="clear" w:color="auto" w:fill="92D050"/>
+        <w:spacing w:after="0" w:line="240" w:lineRule="auto"/>
+        <w:rPr>
+          <w:rFonts w:ascii="Courier New" w:hAnsi="Courier New" w:cs="Courier New"/>
+        </w:rPr>
+      </w:pPr>
+      <w:r>
+        <w:rPr>
+          <w:rFonts w:ascii="Courier New" w:hAnsi="Courier New" w:cs="Courier New"/>
+        </w:rPr>
+        <w:t>Get client info (address, port, number of requests, data sent)</w:t>
+      </w:r>
+    </w:p>
+    <w:p>
+      <w:pPr>
+        <w:shd w:val="clear" w:color="auto" w:fill="92D050"/>
+        <w:spacing w:after="0" w:line="240" w:lineRule="auto"/>
+        <w:rPr>
+          <w:rFonts w:ascii="Courier New" w:hAnsi="Courier New" w:cs="Courier New"/>
+        </w:rPr>
+      </w:pPr>
+      <w:r>
+        <w:rPr>
+          <w:rFonts w:ascii="Courier New" w:hAnsi="Courier New" w:cs="Courier New"/>
+        </w:rPr>
+        <w:t>Create new thread if we need more</w:t>
+      </w:r>
+    </w:p>
+    <w:p>
+      <w:pPr>
+        <w:shd w:val="clear" w:color="auto" w:fill="92D050"/>
+        <w:spacing w:after="0" w:line="240" w:lineRule="auto"/>
+        <w:rPr>
+          <w:rFonts w:ascii="Courier New" w:hAnsi="Courier New" w:cs="Courier New"/>
+        </w:rPr>
+      </w:pPr>
+      <w:r>
+        <w:rPr>
+          <w:rFonts w:ascii="Courier New" w:hAnsi="Courier New" w:cs="Courier New"/>
+        </w:rPr>
+        <w:t>Have thread serve its clients</w:t>
+      </w:r>
+    </w:p>
+    <w:p>
+      <w:pPr>
+        <w:spacing w:after="0" w:line="240" w:lineRule="auto"/>
+      </w:pPr>
+    </w:p>
+    <w:p>
+      <w:pPr>
+        <w:shd w:val="clear" w:color="auto" w:fill="FFC000"/>
+        <w:spacing w:after="0" w:line="240" w:lineRule="auto"/>
+      </w:pPr>
+      <w:proofErr w:type="spellStart"/>
+      <w:proofErr w:type="gramStart"/>
+      <w:r>
+        <w:t>serveClients</w:t>
+      </w:r>
+      <w:proofErr w:type="spellEnd"/>
+      <w:r>
+        <w:t>()</w:t>
+      </w:r>
+      <w:proofErr w:type="gramEnd"/>
+    </w:p>
+    <w:p>
+      <w:pPr>
+        <w:shd w:val="clear" w:color="auto" w:fill="92D050"/>
+        <w:spacing w:after="0" w:line="240" w:lineRule="auto"/>
+        <w:rPr>
+          <w:rFonts w:ascii="Courier New" w:hAnsi="Courier New" w:cs="Courier New"/>
+        </w:rPr>
+      </w:pPr>
+      <w:r>
+        <w:rPr>
+          <w:rFonts w:ascii="Courier New" w:hAnsi="Courier New" w:cs="Courier New"/>
+        </w:rPr>
+        <w:t>Get file descriptor from client</w:t>
+      </w:r>
+    </w:p>
+    <w:p>
+      <w:pPr>
+        <w:shd w:val="clear" w:color="auto" w:fill="92D050"/>
+        <w:spacing w:after="0" w:line="240" w:lineRule="auto"/>
+        <w:rPr>
+          <w:rFonts w:ascii="Courier New" w:hAnsi="Courier New" w:cs="Courier New"/>
+        </w:rPr>
+      </w:pPr>
+      <w:r>
+        <w:rPr>
+          <w:rFonts w:ascii="Courier New" w:hAnsi="Courier New" w:cs="Courier New"/>
+        </w:rPr>
+        <w:t>Read from file descriptor</w:t>
+      </w:r>
+    </w:p>
+    <w:p>
+      <w:pPr>
+        <w:shd w:val="clear" w:color="auto" w:fill="92D050"/>
+        <w:spacing w:after="0" w:line="240" w:lineRule="auto"/>
+        <w:rPr>
+          <w:rFonts w:ascii="Courier New" w:hAnsi="Courier New" w:cs="Courier New"/>
+        </w:rPr>
+      </w:pPr>
+      <w:r>
+        <w:rPr>
+          <w:rFonts w:ascii="Courier New" w:hAnsi="Courier New" w:cs="Courier New"/>
+        </w:rPr>
+        <w:t>If the client disconnected then close the file descriptor</w:t>
+      </w:r>
+    </w:p>
+    <w:p>
+      <w:pPr>
+        <w:shd w:val="clear" w:color="auto" w:fill="92D050"/>
+        <w:spacing w:after="0" w:line="240" w:lineRule="auto"/>
+        <w:rPr>
+          <w:rFonts w:ascii="Courier New" w:hAnsi="Courier New" w:cs="Courier New"/>
+        </w:rPr>
+      </w:pPr>
+      <w:r>
+        <w:rPr>
+          <w:rFonts w:ascii="Courier New" w:hAnsi="Courier New" w:cs="Courier New"/>
+        </w:rPr>
+        <w:t>Otherwise write to file descriptor</w:t>
+      </w:r>
+    </w:p>
+    <w:p>
+      <w:pPr>
+        <w:shd w:val="clear" w:color="auto" w:fill="92D050"/>
+        <w:spacing w:after="0" w:line="240" w:lineRule="auto"/>
+        <w:rPr>
+          <w:rFonts w:ascii="Courier New" w:hAnsi="Courier New" w:cs="Courier New"/>
+        </w:rPr>
+      </w:pPr>
+      <w:r>
+        <w:rPr>
+          <w:rFonts w:ascii="Courier New" w:hAnsi="Courier New" w:cs="Courier New"/>
+        </w:rPr>
+        <w:t xml:space="preserve">If </w:t>
+      </w:r>
+      <w:bookmarkStart w:id="8" w:name="_GoBack"/>
+      <w:bookmarkEnd w:id="8"/>
+      <w:r>
+        <w:rPr>
+          <w:rFonts w:ascii="Courier New" w:hAnsi="Courier New" w:cs="Courier New"/>
+        </w:rPr>
+        <w:t>thread has no more clients to write to then terminate thread</w:t>
+      </w:r>
+    </w:p>
+    <w:p>
+      <w:pPr>
+        <w:spacing w:after="0" w:line="240" w:lineRule="auto"/>
+      </w:pPr>
+    </w:p>
+    <w:p>
+      <w:pPr>
+        <w:shd w:val="clear" w:color="auto" w:fill="FFC000"/>
+        <w:spacing w:after="0" w:line="240" w:lineRule="auto"/>
+      </w:pPr>
+      <w:r>
+        <w:t>kill_</w:t>
+      </w:r>
+      <w:proofErr w:type="gramStart"/>
+      <w:r>
+        <w:t>server()</w:t>
+      </w:r>
+      <w:proofErr w:type="gramEnd"/>
+    </w:p>
+    <w:p>
+      <w:pPr>
+        <w:shd w:val="clear" w:color="auto" w:fill="92D050"/>
+        <w:spacing w:after="0" w:line="240" w:lineRule="auto"/>
+        <w:rPr>
+          <w:rFonts w:ascii="Courier New" w:hAnsi="Courier New" w:cs="Courier New"/>
+        </w:rPr>
+      </w:pPr>
+      <w:r>
+        <w:rPr>
+          <w:rFonts w:ascii="Courier New" w:hAnsi="Courier New" w:cs="Courier New"/>
+        </w:rPr>
+        <w:t>Open file</w:t>
+      </w:r>
+    </w:p>
+    <w:p>
+      <w:pPr>
+        <w:shd w:val="clear" w:color="auto" w:fill="92D050"/>
+        <w:spacing w:after="0" w:line="240" w:lineRule="auto"/>
+        <w:rPr>
+          <w:rFonts w:ascii="Courier New" w:hAnsi="Courier New" w:cs="Courier New"/>
+        </w:rPr>
+      </w:pPr>
+      <w:r>
+        <w:rPr>
+          <w:rFonts w:ascii="Courier New" w:hAnsi="Courier New" w:cs="Courier New"/>
+        </w:rPr>
+        <w:t>Terminate all threads and connections</w:t>
+      </w:r>
+    </w:p>
+    <w:p>
+      <w:pPr>
+        <w:shd w:val="clear" w:color="auto" w:fill="92D050"/>
+        <w:spacing w:after="0" w:line="240" w:lineRule="auto"/>
+        <w:rPr>
+          <w:rFonts w:ascii="Courier New" w:hAnsi="Courier New" w:cs="Courier New"/>
+        </w:rPr>
+      </w:pPr>
+      <w:r>
+        <w:rPr>
+          <w:rFonts w:ascii="Courier New" w:hAnsi="Courier New" w:cs="Courier New"/>
+        </w:rPr>
+        <w:t>Write all statistics to file</w:t>
+      </w:r>
+    </w:p>
+    <w:p>
+      <w:pPr>
+        <w:shd w:val="clear" w:color="auto" w:fill="92D050"/>
+        <w:spacing w:after="0" w:line="240" w:lineRule="auto"/>
+        <w:rPr>
+          <w:rFonts w:ascii="Courier New" w:hAnsi="Courier New" w:cs="Courier New"/>
+        </w:rPr>
+      </w:pPr>
+      <w:r>
+        <w:rPr>
+          <w:rFonts w:ascii="Courier New" w:hAnsi="Courier New" w:cs="Courier New"/>
+        </w:rPr>
+        <w:t>Close file</w:t>
+      </w:r>
+    </w:p>
+    <w:p>
+      <w:pPr>
+        <w:shd w:val="clear" w:color="auto" w:fill="92D050"/>
+        <w:spacing w:after="0" w:line="240" w:lineRule="auto"/>
+        <w:rPr>
+          <w:rFonts w:ascii="Courier New" w:hAnsi="Courier New" w:cs="Courier New"/>
+        </w:rPr>
+      </w:pPr>
+      <w:r>
+        <w:rPr>
+          <w:rFonts w:ascii="Courier New" w:hAnsi="Courier New" w:cs="Courier New"/>
+        </w:rPr>
+        <w:t>Exit program</w:t>
+      </w:r>
+    </w:p>
+    <w:p/>
+    <w:p/>
+    <w:p/>
+    <w:p/>
+    <w:p>
+      <w:pPr>
+        <w:pStyle w:val="Heading3"/>
+      </w:pPr>
+      <w:bookmarkStart w:id="9" w:name="_Toc443244915"/>
+      <w:r>
+        <w:t>Select server</w:t>
+      </w:r>
+      <w:bookmarkEnd w:id="9"/>
+    </w:p>
+    <w:p/>
     <w:sectPr>
-      <w:headerReference w:type="even" r:id="rId17"/>
-      <w:headerReference w:type="default" r:id="rId18"/>
-      <w:footerReference w:type="even" r:id="rId19"/>
-      <w:footerReference w:type="default" r:id="rId20"/>
+      <w:headerReference w:type="even" r:id="rId18"/>
+      <w:headerReference w:type="default" r:id="rId19"/>
+      <w:footerReference w:type="even" r:id="rId20"/>
+      <w:footerReference w:type="default" r:id="rId21"/>
       <w:pgSz w:w="12240" w:h="15840"/>
       <w:pgMar w:top="1440" w:right="1440" w:bottom="1440" w:left="1440" w:header="720" w:footer="720" w:gutter="0"/>
       <w:pgNumType w:start="0"/>
@@ -1505,7 +2250,7 @@
 </file>
 
 <file path=word/endnotes.xml><?xml version="1.0" encoding="utf-8"?>
-<w:endnotes xmlns:wpc="http://schemas.microsoft.com/office/word/2010/wordprocessingCanvas" xmlns:mc="http://schemas.openxmlformats.org/markup-compatibility/2006" xmlns:o="urn:schemas-microsoft-com:office:office" xmlns:r="http://schemas.openxmlformats.org/officeDocument/2006/relationships" xmlns:m="http://schemas.openxmlformats.org/officeDocument/2006/math" xmlns:v="urn:schemas-microsoft-com:vml" xmlns:wp14="http://schemas.microsoft.com/office/word/2010/wordprocessingDrawing" xmlns:wp="http://schemas.openxmlformats.org/drawingml/2006/wordprocessingDrawing" xmlns:w10="urn:schemas-microsoft-com:office:word" xmlns:w="http://schemas.openxmlformats.org/wordprocessingml/2006/main" xmlns:w14="http://schemas.microsoft.com/office/word/2010/wordml" xmlns:w15="http://schemas.microsoft.com/office/word/2012/wordml" xmlns:wpg="http://schemas.microsoft.com/office/word/2010/wordprocessingGroup" xmlns:wpi="http://schemas.microsoft.com/office/word/2010/wordprocessingInk" xmlns:wne="http://schemas.microsoft.com/office/word/2006/wordml" xmlns:wps="http://schemas.microsoft.com/office/word/2010/wordprocessingShape" mc:Ignorable="w14 w15 wp14">
+<w:endnotes xmlns:wpc="http://schemas.microsoft.com/office/word/2010/wordprocessingCanvas" xmlns:mc="http://schemas.openxmlformats.org/markup-compatibility/2006" xmlns:o="urn:schemas-microsoft-com:office:office" xmlns:r="http://schemas.openxmlformats.org/officeDocument/2006/relationships" xmlns:m="http://schemas.openxmlformats.org/officeDocument/2006/math" xmlns:v="urn:schemas-microsoft-com:vml" xmlns:wp14="http://schemas.microsoft.com/office/word/2010/wordprocessingDrawing" xmlns:wp="http://schemas.openxmlformats.org/drawingml/2006/wordprocessingDrawing" xmlns:w10="urn:schemas-microsoft-com:office:word" xmlns:w="http://schemas.openxmlformats.org/wordprocessingml/2006/main" xmlns:w14="http://schemas.microsoft.com/office/word/2010/wordml" xmlns:wpg="http://schemas.microsoft.com/office/word/2010/wordprocessingGroup" xmlns:wpi="http://schemas.microsoft.com/office/word/2010/wordprocessingInk" xmlns:wne="http://schemas.microsoft.com/office/word/2006/wordml" xmlns:wps="http://schemas.microsoft.com/office/word/2010/wordprocessingShape" mc:Ignorable="w14 wp14">
   <w:endnote w:type="separator" w:id="-1">
     <w:p>
       <w:pPr>
@@ -1530,7 +2275,7 @@
 </file>
 
 <file path=word/footer1.xml><?xml version="1.0" encoding="utf-8"?>
-<w:ftr xmlns:wpc="http://schemas.microsoft.com/office/word/2010/wordprocessingCanvas" xmlns:mc="http://schemas.openxmlformats.org/markup-compatibility/2006" xmlns:o="urn:schemas-microsoft-com:office:office" xmlns:r="http://schemas.openxmlformats.org/officeDocument/2006/relationships" xmlns:m="http://schemas.openxmlformats.org/officeDocument/2006/math" xmlns:v="urn:schemas-microsoft-com:vml" xmlns:wp14="http://schemas.microsoft.com/office/word/2010/wordprocessingDrawing" xmlns:wp="http://schemas.openxmlformats.org/drawingml/2006/wordprocessingDrawing" xmlns:w10="urn:schemas-microsoft-com:office:word" xmlns:w="http://schemas.openxmlformats.org/wordprocessingml/2006/main" xmlns:w14="http://schemas.microsoft.com/office/word/2010/wordml" xmlns:w15="http://schemas.microsoft.com/office/word/2012/wordml" xmlns:wpg="http://schemas.microsoft.com/office/word/2010/wordprocessingGroup" xmlns:wpi="http://schemas.microsoft.com/office/word/2010/wordprocessingInk" xmlns:wne="http://schemas.microsoft.com/office/word/2006/wordml" xmlns:wps="http://schemas.microsoft.com/office/word/2010/wordprocessingShape" mc:Ignorable="w14 w15 wp14">
+<w:ftr xmlns:wpc="http://schemas.microsoft.com/office/word/2010/wordprocessingCanvas" xmlns:mc="http://schemas.openxmlformats.org/markup-compatibility/2006" xmlns:o="urn:schemas-microsoft-com:office:office" xmlns:r="http://schemas.openxmlformats.org/officeDocument/2006/relationships" xmlns:m="http://schemas.openxmlformats.org/officeDocument/2006/math" xmlns:v="urn:schemas-microsoft-com:vml" xmlns:wp14="http://schemas.microsoft.com/office/word/2010/wordprocessingDrawing" xmlns:wp="http://schemas.openxmlformats.org/drawingml/2006/wordprocessingDrawing" xmlns:w10="urn:schemas-microsoft-com:office:word" xmlns:w="http://schemas.openxmlformats.org/wordprocessingml/2006/main" xmlns:w14="http://schemas.microsoft.com/office/word/2010/wordml" xmlns:wpg="http://schemas.microsoft.com/office/word/2010/wordprocessingGroup" xmlns:wpi="http://schemas.microsoft.com/office/word/2010/wordprocessingInk" xmlns:wne="http://schemas.microsoft.com/office/word/2006/wordml" xmlns:wps="http://schemas.microsoft.com/office/word/2010/wordprocessingShape" mc:Ignorable="w14 wp14">
   <w:p>
     <w:r>
       <w:fldChar w:fldCharType="begin"/>
@@ -1572,8 +2317,8 @@
       <w:tblLook w:val="04A0" w:firstRow="1" w:lastRow="0" w:firstColumn="1" w:lastColumn="0" w:noHBand="0" w:noVBand="1"/>
     </w:tblPr>
     <w:tblGrid>
-      <w:gridCol w:w="2654"/>
-      <w:gridCol w:w="996"/>
+      <w:gridCol w:w="2718"/>
+      <w:gridCol w:w="1017"/>
     </w:tblGrid>
     <w:tr>
       <w:trPr>
@@ -1617,7 +2362,7 @@
 </file>
 
 <file path=word/footer2.xml><?xml version="1.0" encoding="utf-8"?>
-<w:ftr xmlns:wpc="http://schemas.microsoft.com/office/word/2010/wordprocessingCanvas" xmlns:mc="http://schemas.openxmlformats.org/markup-compatibility/2006" xmlns:o="urn:schemas-microsoft-com:office:office" xmlns:r="http://schemas.openxmlformats.org/officeDocument/2006/relationships" xmlns:m="http://schemas.openxmlformats.org/officeDocument/2006/math" xmlns:v="urn:schemas-microsoft-com:vml" xmlns:wp14="http://schemas.microsoft.com/office/word/2010/wordprocessingDrawing" xmlns:wp="http://schemas.openxmlformats.org/drawingml/2006/wordprocessingDrawing" xmlns:w10="urn:schemas-microsoft-com:office:word" xmlns:w="http://schemas.openxmlformats.org/wordprocessingml/2006/main" xmlns:w14="http://schemas.microsoft.com/office/word/2010/wordml" xmlns:w15="http://schemas.microsoft.com/office/word/2012/wordml" xmlns:wpg="http://schemas.microsoft.com/office/word/2010/wordprocessingGroup" xmlns:wpi="http://schemas.microsoft.com/office/word/2010/wordprocessingInk" xmlns:wne="http://schemas.microsoft.com/office/word/2006/wordml" xmlns:wps="http://schemas.microsoft.com/office/word/2010/wordprocessingShape" mc:Ignorable="w14 w15 wp14">
+<w:ftr xmlns:wpc="http://schemas.microsoft.com/office/word/2010/wordprocessingCanvas" xmlns:mc="http://schemas.openxmlformats.org/markup-compatibility/2006" xmlns:o="urn:schemas-microsoft-com:office:office" xmlns:r="http://schemas.openxmlformats.org/officeDocument/2006/relationships" xmlns:m="http://schemas.openxmlformats.org/officeDocument/2006/math" xmlns:v="urn:schemas-microsoft-com:vml" xmlns:wp14="http://schemas.microsoft.com/office/word/2010/wordprocessingDrawing" xmlns:wp="http://schemas.openxmlformats.org/drawingml/2006/wordprocessingDrawing" xmlns:w10="urn:schemas-microsoft-com:office:word" xmlns:w="http://schemas.openxmlformats.org/wordprocessingml/2006/main" xmlns:w14="http://schemas.microsoft.com/office/word/2010/wordml" xmlns:wpg="http://schemas.microsoft.com/office/word/2010/wordprocessingGroup" xmlns:wpi="http://schemas.microsoft.com/office/word/2010/wordprocessingInk" xmlns:wne="http://schemas.microsoft.com/office/word/2006/wordml" xmlns:wps="http://schemas.microsoft.com/office/word/2010/wordprocessingShape" mc:Ignorable="w14 wp14">
   <w:p>
     <w:pPr>
       <w:jc w:val="right"/>
@@ -1635,7 +2380,7 @@
       <w:rPr>
         <w:noProof/>
       </w:rPr>
-      <w:t>3</w:t>
+      <w:t>5</w:t>
     </w:r>
     <w:r>
       <w:rPr>
@@ -1663,8 +2408,8 @@
       <w:tblLook w:val="04A0" w:firstRow="1" w:lastRow="0" w:firstColumn="1" w:lastColumn="0" w:noHBand="0" w:noVBand="1"/>
     </w:tblPr>
     <w:tblGrid>
-      <w:gridCol w:w="1051"/>
-      <w:gridCol w:w="2599"/>
+      <w:gridCol w:w="1073"/>
+      <w:gridCol w:w="2662"/>
     </w:tblGrid>
     <w:tr>
       <w:trPr>
@@ -1709,7 +2454,7 @@
 </file>
 
 <file path=word/footnotes.xml><?xml version="1.0" encoding="utf-8"?>
-<w:footnotes xmlns:wpc="http://schemas.microsoft.com/office/word/2010/wordprocessingCanvas" xmlns:mc="http://schemas.openxmlformats.org/markup-compatibility/2006" xmlns:o="urn:schemas-microsoft-com:office:office" xmlns:r="http://schemas.openxmlformats.org/officeDocument/2006/relationships" xmlns:m="http://schemas.openxmlformats.org/officeDocument/2006/math" xmlns:v="urn:schemas-microsoft-com:vml" xmlns:wp14="http://schemas.microsoft.com/office/word/2010/wordprocessingDrawing" xmlns:wp="http://schemas.openxmlformats.org/drawingml/2006/wordprocessingDrawing" xmlns:w10="urn:schemas-microsoft-com:office:word" xmlns:w="http://schemas.openxmlformats.org/wordprocessingml/2006/main" xmlns:w14="http://schemas.microsoft.com/office/word/2010/wordml" xmlns:w15="http://schemas.microsoft.com/office/word/2012/wordml" xmlns:wpg="http://schemas.microsoft.com/office/word/2010/wordprocessingGroup" xmlns:wpi="http://schemas.microsoft.com/office/word/2010/wordprocessingInk" xmlns:wne="http://schemas.microsoft.com/office/word/2006/wordml" xmlns:wps="http://schemas.microsoft.com/office/word/2010/wordprocessingShape" mc:Ignorable="w14 w15 wp14">
+<w:footnotes xmlns:wpc="http://schemas.microsoft.com/office/word/2010/wordprocessingCanvas" xmlns:mc="http://schemas.openxmlformats.org/markup-compatibility/2006" xmlns:o="urn:schemas-microsoft-com:office:office" xmlns:r="http://schemas.openxmlformats.org/officeDocument/2006/relationships" xmlns:m="http://schemas.openxmlformats.org/officeDocument/2006/math" xmlns:v="urn:schemas-microsoft-com:vml" xmlns:wp14="http://schemas.microsoft.com/office/word/2010/wordprocessingDrawing" xmlns:wp="http://schemas.openxmlformats.org/drawingml/2006/wordprocessingDrawing" xmlns:w10="urn:schemas-microsoft-com:office:word" xmlns:w="http://schemas.openxmlformats.org/wordprocessingml/2006/main" xmlns:w14="http://schemas.microsoft.com/office/word/2010/wordml" xmlns:wpg="http://schemas.microsoft.com/office/word/2010/wordprocessingGroup" xmlns:wpi="http://schemas.microsoft.com/office/word/2010/wordprocessingInk" xmlns:wne="http://schemas.microsoft.com/office/word/2006/wordml" xmlns:wps="http://schemas.microsoft.com/office/word/2010/wordprocessingShape" mc:Ignorable="w14 wp14">
   <w:footnote w:type="separator" w:id="-1">
     <w:p>
       <w:pPr>
@@ -1734,7 +2479,7 @@
 </file>
 
 <file path=word/header1.xml><?xml version="1.0" encoding="utf-8"?>
-<w:hdr xmlns:wpc="http://schemas.microsoft.com/office/word/2010/wordprocessingCanvas" xmlns:mc="http://schemas.openxmlformats.org/markup-compatibility/2006" xmlns:o="urn:schemas-microsoft-com:office:office" xmlns:r="http://schemas.openxmlformats.org/officeDocument/2006/relationships" xmlns:m="http://schemas.openxmlformats.org/officeDocument/2006/math" xmlns:v="urn:schemas-microsoft-com:vml" xmlns:wp14="http://schemas.microsoft.com/office/word/2010/wordprocessingDrawing" xmlns:wp="http://schemas.openxmlformats.org/drawingml/2006/wordprocessingDrawing" xmlns:w10="urn:schemas-microsoft-com:office:word" xmlns:w="http://schemas.openxmlformats.org/wordprocessingml/2006/main" xmlns:w14="http://schemas.microsoft.com/office/word/2010/wordml" xmlns:w15="http://schemas.microsoft.com/office/word/2012/wordml" xmlns:wpg="http://schemas.microsoft.com/office/word/2010/wordprocessingGroup" xmlns:wpi="http://schemas.microsoft.com/office/word/2010/wordprocessingInk" xmlns:wne="http://schemas.microsoft.com/office/word/2006/wordml" xmlns:wps="http://schemas.microsoft.com/office/word/2010/wordprocessingShape" mc:Ignorable="w14 w15 wp14">
+<w:hdr xmlns:wpc="http://schemas.microsoft.com/office/word/2010/wordprocessingCanvas" xmlns:mc="http://schemas.openxmlformats.org/markup-compatibility/2006" xmlns:o="urn:schemas-microsoft-com:office:office" xmlns:r="http://schemas.openxmlformats.org/officeDocument/2006/relationships" xmlns:m="http://schemas.openxmlformats.org/officeDocument/2006/math" xmlns:v="urn:schemas-microsoft-com:vml" xmlns:wp14="http://schemas.microsoft.com/office/word/2010/wordprocessingDrawing" xmlns:wp="http://schemas.openxmlformats.org/drawingml/2006/wordprocessingDrawing" xmlns:w10="urn:schemas-microsoft-com:office:word" xmlns:w="http://schemas.openxmlformats.org/wordprocessingml/2006/main" xmlns:w14="http://schemas.microsoft.com/office/word/2010/wordml" xmlns:wpg="http://schemas.microsoft.com/office/word/2010/wordprocessingGroup" xmlns:wpi="http://schemas.microsoft.com/office/word/2010/wordprocessingInk" xmlns:wne="http://schemas.microsoft.com/office/word/2006/wordml" xmlns:wps="http://schemas.microsoft.com/office/word/2010/wordprocessingShape" mc:Ignorable="w14 wp14">
   <w:sdt>
     <w:sdtPr>
       <w:id w:val="85507790"/>
@@ -1763,7 +2508,7 @@
 </file>
 
 <file path=word/header2.xml><?xml version="1.0" encoding="utf-8"?>
-<w:hdr xmlns:wpc="http://schemas.microsoft.com/office/word/2010/wordprocessingCanvas" xmlns:mc="http://schemas.openxmlformats.org/markup-compatibility/2006" xmlns:o="urn:schemas-microsoft-com:office:office" xmlns:r="http://schemas.openxmlformats.org/officeDocument/2006/relationships" xmlns:m="http://schemas.openxmlformats.org/officeDocument/2006/math" xmlns:v="urn:schemas-microsoft-com:vml" xmlns:wp14="http://schemas.microsoft.com/office/word/2010/wordprocessingDrawing" xmlns:wp="http://schemas.openxmlformats.org/drawingml/2006/wordprocessingDrawing" xmlns:w10="urn:schemas-microsoft-com:office:word" xmlns:w="http://schemas.openxmlformats.org/wordprocessingml/2006/main" xmlns:w14="http://schemas.microsoft.com/office/word/2010/wordml" xmlns:w15="http://schemas.microsoft.com/office/word/2012/wordml" xmlns:wpg="http://schemas.microsoft.com/office/word/2010/wordprocessingGroup" xmlns:wpi="http://schemas.microsoft.com/office/word/2010/wordprocessingInk" xmlns:wne="http://schemas.microsoft.com/office/word/2006/wordml" xmlns:wps="http://schemas.microsoft.com/office/word/2010/wordprocessingShape" mc:Ignorable="w14 w15 wp14">
+<w:hdr xmlns:wpc="http://schemas.microsoft.com/office/word/2010/wordprocessingCanvas" xmlns:mc="http://schemas.openxmlformats.org/markup-compatibility/2006" xmlns:o="urn:schemas-microsoft-com:office:office" xmlns:r="http://schemas.openxmlformats.org/officeDocument/2006/relationships" xmlns:m="http://schemas.openxmlformats.org/officeDocument/2006/math" xmlns:v="urn:schemas-microsoft-com:vml" xmlns:wp14="http://schemas.microsoft.com/office/word/2010/wordprocessingDrawing" xmlns:wp="http://schemas.openxmlformats.org/drawingml/2006/wordprocessingDrawing" xmlns:w10="urn:schemas-microsoft-com:office:word" xmlns:w="http://schemas.openxmlformats.org/wordprocessingml/2006/main" xmlns:w14="http://schemas.microsoft.com/office/word/2010/wordml" xmlns:wpg="http://schemas.microsoft.com/office/word/2010/wordprocessingGroup" xmlns:wpi="http://schemas.microsoft.com/office/word/2010/wordprocessingInk" xmlns:wne="http://schemas.microsoft.com/office/word/2006/wordml" xmlns:wps="http://schemas.microsoft.com/office/word/2010/wordprocessingShape" mc:Ignorable="w14 wp14">
   <w:sdt>
     <w:sdtPr>
       <w:id w:val="1966845816"/>
@@ -1793,8 +2538,8 @@
 </file>
 
 <file path=word/numbering.xml><?xml version="1.0" encoding="utf-8"?>
-<w:numbering xmlns:wpc="http://schemas.microsoft.com/office/word/2010/wordprocessingCanvas" xmlns:mc="http://schemas.openxmlformats.org/markup-compatibility/2006" xmlns:o="urn:schemas-microsoft-com:office:office" xmlns:r="http://schemas.openxmlformats.org/officeDocument/2006/relationships" xmlns:m="http://schemas.openxmlformats.org/officeDocument/2006/math" xmlns:v="urn:schemas-microsoft-com:vml" xmlns:wp14="http://schemas.microsoft.com/office/word/2010/wordprocessingDrawing" xmlns:wp="http://schemas.openxmlformats.org/drawingml/2006/wordprocessingDrawing" xmlns:w10="urn:schemas-microsoft-com:office:word" xmlns:w="http://schemas.openxmlformats.org/wordprocessingml/2006/main" xmlns:w14="http://schemas.microsoft.com/office/word/2010/wordml" xmlns:w15="http://schemas.microsoft.com/office/word/2012/wordml" xmlns:wpg="http://schemas.microsoft.com/office/word/2010/wordprocessingGroup" xmlns:wpi="http://schemas.microsoft.com/office/word/2010/wordprocessingInk" xmlns:wne="http://schemas.microsoft.com/office/word/2006/wordml" xmlns:wps="http://schemas.microsoft.com/office/word/2010/wordprocessingShape" mc:Ignorable="w14 w15 wp14">
-  <w:abstractNum w:abstractNumId="0" w15:restartNumberingAfterBreak="0">
+<w:numbering xmlns:wpc="http://schemas.microsoft.com/office/word/2010/wordprocessingCanvas" xmlns:mc="http://schemas.openxmlformats.org/markup-compatibility/2006" xmlns:o="urn:schemas-microsoft-com:office:office" xmlns:r="http://schemas.openxmlformats.org/officeDocument/2006/relationships" xmlns:m="http://schemas.openxmlformats.org/officeDocument/2006/math" xmlns:v="urn:schemas-microsoft-com:vml" xmlns:wp14="http://schemas.microsoft.com/office/word/2010/wordprocessingDrawing" xmlns:wp="http://schemas.openxmlformats.org/drawingml/2006/wordprocessingDrawing" xmlns:w10="urn:schemas-microsoft-com:office:word" xmlns:w="http://schemas.openxmlformats.org/wordprocessingml/2006/main" xmlns:w14="http://schemas.microsoft.com/office/word/2010/wordml" xmlns:wpg="http://schemas.microsoft.com/office/word/2010/wordprocessingGroup" xmlns:wpi="http://schemas.microsoft.com/office/word/2010/wordprocessingInk" xmlns:wne="http://schemas.microsoft.com/office/word/2006/wordml" xmlns:wps="http://schemas.microsoft.com/office/word/2010/wordprocessingShape" mc:Ignorable="w14 wp14">
+  <w:abstractNum w:abstractNumId="0">
     <w:nsid w:val="FFFFFF7C"/>
     <w:multiLevelType w:val="singleLevel"/>
     <w:tmpl w:val="C2A6D920"/>
@@ -1811,7 +2556,7 @@
       </w:pPr>
     </w:lvl>
   </w:abstractNum>
-  <w:abstractNum w:abstractNumId="1" w15:restartNumberingAfterBreak="0">
+  <w:abstractNum w:abstractNumId="1">
     <w:nsid w:val="FFFFFF7D"/>
     <w:multiLevelType w:val="singleLevel"/>
     <w:tmpl w:val="AA46E614"/>
@@ -1828,7 +2573,7 @@
       </w:pPr>
     </w:lvl>
   </w:abstractNum>
-  <w:abstractNum w:abstractNumId="2" w15:restartNumberingAfterBreak="0">
+  <w:abstractNum w:abstractNumId="2">
     <w:nsid w:val="FFFFFF7E"/>
     <w:multiLevelType w:val="singleLevel"/>
     <w:tmpl w:val="1B5E526C"/>
@@ -1845,7 +2590,7 @@
       </w:pPr>
     </w:lvl>
   </w:abstractNum>
-  <w:abstractNum w:abstractNumId="3" w15:restartNumberingAfterBreak="0">
+  <w:abstractNum w:abstractNumId="3">
     <w:nsid w:val="FFFFFF7F"/>
     <w:multiLevelType w:val="singleLevel"/>
     <w:tmpl w:val="BBA64556"/>
@@ -1862,7 +2607,7 @@
       </w:pPr>
     </w:lvl>
   </w:abstractNum>
-  <w:abstractNum w:abstractNumId="4" w15:restartNumberingAfterBreak="0">
+  <w:abstractNum w:abstractNumId="4">
     <w:nsid w:val="FFFFFF80"/>
     <w:multiLevelType w:val="singleLevel"/>
     <w:tmpl w:val="55EA7C86"/>
@@ -1882,7 +2627,7 @@
       </w:rPr>
     </w:lvl>
   </w:abstractNum>
-  <w:abstractNum w:abstractNumId="5" w15:restartNumberingAfterBreak="0">
+  <w:abstractNum w:abstractNumId="5">
     <w:nsid w:val="FFFFFF81"/>
     <w:multiLevelType w:val="singleLevel"/>
     <w:tmpl w:val="07326DB0"/>
@@ -1902,7 +2647,7 @@
       </w:rPr>
     </w:lvl>
   </w:abstractNum>
-  <w:abstractNum w:abstractNumId="6" w15:restartNumberingAfterBreak="0">
+  <w:abstractNum w:abstractNumId="6">
     <w:nsid w:val="FFFFFF82"/>
     <w:multiLevelType w:val="singleLevel"/>
     <w:tmpl w:val="ED3A6BFC"/>
@@ -1922,7 +2667,7 @@
       </w:rPr>
     </w:lvl>
   </w:abstractNum>
-  <w:abstractNum w:abstractNumId="7" w15:restartNumberingAfterBreak="0">
+  <w:abstractNum w:abstractNumId="7">
     <w:nsid w:val="FFFFFF83"/>
     <w:multiLevelType w:val="singleLevel"/>
     <w:tmpl w:val="DE0E3EE2"/>
@@ -1942,7 +2687,7 @@
       </w:rPr>
     </w:lvl>
   </w:abstractNum>
-  <w:abstractNum w:abstractNumId="8" w15:restartNumberingAfterBreak="0">
+  <w:abstractNum w:abstractNumId="8">
     <w:nsid w:val="FFFFFF88"/>
     <w:multiLevelType w:val="singleLevel"/>
     <w:tmpl w:val="7EF4EB12"/>
@@ -1959,7 +2704,7 @@
       </w:pPr>
     </w:lvl>
   </w:abstractNum>
-  <w:abstractNum w:abstractNumId="9" w15:restartNumberingAfterBreak="0">
+  <w:abstractNum w:abstractNumId="9">
     <w:nsid w:val="FFFFFF89"/>
     <w:multiLevelType w:val="singleLevel"/>
     <w:tmpl w:val="F68872E2"/>
@@ -1979,19 +2724,19 @@
       </w:rPr>
     </w:lvl>
   </w:abstractNum>
-  <w:abstractNum w:abstractNumId="10" w15:restartNumberingAfterBreak="0">
+  <w:abstractNum w:abstractNumId="10">
     <w:nsid w:val="005D11A9"/>
     <w:multiLevelType w:val="multilevel"/>
     <w:tmpl w:val="33B056D0"/>
     <w:numStyleLink w:val="UrbanBulletedList"/>
   </w:abstractNum>
-  <w:abstractNum w:abstractNumId="11" w15:restartNumberingAfterBreak="0">
+  <w:abstractNum w:abstractNumId="11">
     <w:nsid w:val="0EDC38E4"/>
     <w:multiLevelType w:val="multilevel"/>
     <w:tmpl w:val="33B056D0"/>
     <w:numStyleLink w:val="UrbanBulletedList"/>
   </w:abstractNum>
-  <w:abstractNum w:abstractNumId="12" w15:restartNumberingAfterBreak="0">
+  <w:abstractNum w:abstractNumId="12">
     <w:nsid w:val="124B7CF1"/>
     <w:multiLevelType w:val="multilevel"/>
     <w:tmpl w:val="7AC6A14E"/>
@@ -2140,7 +2885,7 @@
       </w:rPr>
     </w:lvl>
   </w:abstractNum>
-  <w:abstractNum w:abstractNumId="13" w15:restartNumberingAfterBreak="0">
+  <w:abstractNum w:abstractNumId="13">
     <w:nsid w:val="19BE3A5C"/>
     <w:multiLevelType w:val="multilevel"/>
     <w:tmpl w:val="33B056D0"/>
@@ -2279,19 +3024,19 @@
       </w:rPr>
     </w:lvl>
   </w:abstractNum>
-  <w:abstractNum w:abstractNumId="14" w15:restartNumberingAfterBreak="0">
+  <w:abstractNum w:abstractNumId="14">
     <w:nsid w:val="1A6C5517"/>
     <w:multiLevelType w:val="multilevel"/>
     <w:tmpl w:val="7AC6A14E"/>
     <w:numStyleLink w:val="UrbanNumberedList"/>
   </w:abstractNum>
-  <w:abstractNum w:abstractNumId="15" w15:restartNumberingAfterBreak="0">
+  <w:abstractNum w:abstractNumId="15">
     <w:nsid w:val="1DDE73E0"/>
     <w:multiLevelType w:val="multilevel"/>
     <w:tmpl w:val="33B056D0"/>
     <w:numStyleLink w:val="UrbanBulletedList"/>
   </w:abstractNum>
-  <w:abstractNum w:abstractNumId="16" w15:restartNumberingAfterBreak="0">
+  <w:abstractNum w:abstractNumId="16">
     <w:nsid w:val="251A0F72"/>
     <w:multiLevelType w:val="multilevel"/>
     <w:tmpl w:val="7AC6A14E"/>
@@ -2439,7 +3184,7 @@
       </w:rPr>
     </w:lvl>
   </w:abstractNum>
-  <w:abstractNum w:abstractNumId="17" w15:restartNumberingAfterBreak="0">
+  <w:abstractNum w:abstractNumId="17">
     <w:nsid w:val="308C1F36"/>
     <w:multiLevelType w:val="hybridMultilevel"/>
     <w:tmpl w:val="3AE83DDC"/>
@@ -2534,7 +3279,7 @@
       </w:pPr>
     </w:lvl>
   </w:abstractNum>
-  <w:abstractNum w:abstractNumId="18" w15:restartNumberingAfterBreak="0">
+  <w:abstractNum w:abstractNumId="18">
     <w:nsid w:val="35E71CD9"/>
     <w:multiLevelType w:val="hybridMultilevel"/>
     <w:tmpl w:val="39D65854"/>
@@ -2648,7 +3393,7 @@
       </w:rPr>
     </w:lvl>
   </w:abstractNum>
-  <w:abstractNum w:abstractNumId="19" w15:restartNumberingAfterBreak="0">
+  <w:abstractNum w:abstractNumId="19">
     <w:nsid w:val="36A80E22"/>
     <w:multiLevelType w:val="hybridMultilevel"/>
     <w:tmpl w:val="CF765A96"/>
@@ -2761,7 +3506,7 @@
       </w:rPr>
     </w:lvl>
   </w:abstractNum>
-  <w:abstractNum w:abstractNumId="20" w15:restartNumberingAfterBreak="0">
+  <w:abstractNum w:abstractNumId="20">
     <w:nsid w:val="3D9C46A3"/>
     <w:multiLevelType w:val="multilevel"/>
     <w:tmpl w:val="33B056D0"/>
@@ -2904,7 +3649,7 @@
       </w:rPr>
     </w:lvl>
   </w:abstractNum>
-  <w:abstractNum w:abstractNumId="21" w15:restartNumberingAfterBreak="0">
+  <w:abstractNum w:abstractNumId="21">
     <w:nsid w:val="40B17DB9"/>
     <w:multiLevelType w:val="hybridMultilevel"/>
     <w:tmpl w:val="A0BE2AD0"/>
@@ -3000,7 +3745,7 @@
       </w:pPr>
     </w:lvl>
   </w:abstractNum>
-  <w:abstractNum w:abstractNumId="22" w15:restartNumberingAfterBreak="0">
+  <w:abstractNum w:abstractNumId="22">
     <w:nsid w:val="40C57BC7"/>
     <w:multiLevelType w:val="hybridMultilevel"/>
     <w:tmpl w:val="5064A2F4"/>
@@ -3122,7 +3867,7 @@
       </w:rPr>
     </w:lvl>
   </w:abstractNum>
-  <w:abstractNum w:abstractNumId="23" w15:restartNumberingAfterBreak="0">
+  <w:abstractNum w:abstractNumId="23">
     <w:nsid w:val="48785B94"/>
     <w:multiLevelType w:val="multilevel"/>
     <w:tmpl w:val="33B056D0"/>
@@ -3261,7 +4006,7 @@
       </w:rPr>
     </w:lvl>
   </w:abstractNum>
-  <w:abstractNum w:abstractNumId="24" w15:restartNumberingAfterBreak="0">
+  <w:abstractNum w:abstractNumId="24">
     <w:nsid w:val="506A46B7"/>
     <w:multiLevelType w:val="hybridMultilevel"/>
     <w:tmpl w:val="3F3C4D0C"/>
@@ -3374,7 +4119,7 @@
       </w:rPr>
     </w:lvl>
   </w:abstractNum>
-  <w:abstractNum w:abstractNumId="25" w15:restartNumberingAfterBreak="0">
+  <w:abstractNum w:abstractNumId="25">
     <w:nsid w:val="553C3089"/>
     <w:multiLevelType w:val="hybridMultilevel"/>
     <w:tmpl w:val="CC9AEF4C"/>
@@ -3460,13 +4205,13 @@
       </w:pPr>
     </w:lvl>
   </w:abstractNum>
-  <w:abstractNum w:abstractNumId="26" w15:restartNumberingAfterBreak="0">
+  <w:abstractNum w:abstractNumId="26">
     <w:nsid w:val="63E8022B"/>
     <w:multiLevelType w:val="multilevel"/>
     <w:tmpl w:val="33B056D0"/>
     <w:numStyleLink w:val="UrbanBulletedList"/>
   </w:abstractNum>
-  <w:abstractNum w:abstractNumId="27" w15:restartNumberingAfterBreak="0">
+  <w:abstractNum w:abstractNumId="27">
     <w:nsid w:val="6BC12B3A"/>
     <w:multiLevelType w:val="hybridMultilevel"/>
     <w:tmpl w:val="2050012C"/>
@@ -3579,13 +4324,13 @@
       </w:rPr>
     </w:lvl>
   </w:abstractNum>
-  <w:abstractNum w:abstractNumId="28" w15:restartNumberingAfterBreak="0">
+  <w:abstractNum w:abstractNumId="28">
     <w:nsid w:val="6F0D0B31"/>
     <w:multiLevelType w:val="multilevel"/>
     <w:tmpl w:val="7AC6A14E"/>
     <w:numStyleLink w:val="UrbanNumberedList"/>
   </w:abstractNum>
-  <w:abstractNum w:abstractNumId="29" w15:restartNumberingAfterBreak="0">
+  <w:abstractNum w:abstractNumId="29">
     <w:nsid w:val="72817FF1"/>
     <w:multiLevelType w:val="hybridMultilevel"/>
     <w:tmpl w:val="702CD21C"/>
@@ -3709,19 +4454,19 @@
       </w:rPr>
     </w:lvl>
   </w:abstractNum>
-  <w:abstractNum w:abstractNumId="30" w15:restartNumberingAfterBreak="0">
+  <w:abstractNum w:abstractNumId="30">
     <w:nsid w:val="76740294"/>
     <w:multiLevelType w:val="multilevel"/>
     <w:tmpl w:val="33B056D0"/>
     <w:numStyleLink w:val="UrbanBulletedList"/>
   </w:abstractNum>
-  <w:abstractNum w:abstractNumId="31" w15:restartNumberingAfterBreak="0">
+  <w:abstractNum w:abstractNumId="31">
     <w:nsid w:val="76921C5B"/>
     <w:multiLevelType w:val="multilevel"/>
     <w:tmpl w:val="33B056D0"/>
     <w:numStyleLink w:val="UrbanBulletedList"/>
   </w:abstractNum>
-  <w:abstractNum w:abstractNumId="32" w15:restartNumberingAfterBreak="0">
+  <w:abstractNum w:abstractNumId="32">
     <w:nsid w:val="7E025C09"/>
     <w:multiLevelType w:val="multilevel"/>
     <w:tmpl w:val="33B056D0"/>
@@ -3921,7 +4666,7 @@
 </file>
 
 <file path=word/styles.xml><?xml version="1.0" encoding="utf-8"?>
-<w:styles xmlns:mc="http://schemas.openxmlformats.org/markup-compatibility/2006" xmlns:r="http://schemas.openxmlformats.org/officeDocument/2006/relationships" xmlns:w="http://schemas.openxmlformats.org/wordprocessingml/2006/main" xmlns:w14="http://schemas.microsoft.com/office/word/2010/wordml" xmlns:w15="http://schemas.microsoft.com/office/word/2012/wordml" mc:Ignorable="w14 w15">
+<w:styles xmlns:mc="http://schemas.openxmlformats.org/markup-compatibility/2006" xmlns:r="http://schemas.openxmlformats.org/officeDocument/2006/relationships" xmlns:w="http://schemas.openxmlformats.org/wordprocessingml/2006/main" xmlns:w14="http://schemas.microsoft.com/office/word/2010/wordml" mc:Ignorable="w14">
   <w:docDefaults>
     <w:rPrDefault>
       <w:rPr>
@@ -3937,378 +4682,137 @@
       </w:pPr>
     </w:pPrDefault>
   </w:docDefaults>
-  <w:latentStyles w:defLockedState="0" w:defUIPriority="99" w:defSemiHidden="0" w:defUnhideWhenUsed="0" w:defQFormat="0" w:count="371">
-    <w:lsdException w:name="Normal" w:uiPriority="0" w:qFormat="1"/>
-    <w:lsdException w:name="heading 1" w:uiPriority="9" w:qFormat="1"/>
-    <w:lsdException w:name="heading 2" w:uiPriority="9" w:qFormat="1"/>
-    <w:lsdException w:name="heading 3" w:uiPriority="9" w:qFormat="1"/>
-    <w:lsdException w:name="heading 4" w:semiHidden="1" w:uiPriority="9" w:unhideWhenUsed="1" w:qFormat="1"/>
-    <w:lsdException w:name="heading 5" w:semiHidden="1" w:uiPriority="9" w:unhideWhenUsed="1" w:qFormat="1"/>
-    <w:lsdException w:name="heading 6" w:semiHidden="1" w:uiPriority="9" w:unhideWhenUsed="1" w:qFormat="1"/>
-    <w:lsdException w:name="heading 7" w:semiHidden="1" w:uiPriority="9" w:unhideWhenUsed="1" w:qFormat="1"/>
-    <w:lsdException w:name="heading 8" w:semiHidden="1" w:uiPriority="9" w:unhideWhenUsed="1" w:qFormat="1"/>
-    <w:lsdException w:name="heading 9" w:semiHidden="1" w:uiPriority="9" w:unhideWhenUsed="1" w:qFormat="1"/>
-    <w:lsdException w:name="index 1" w:semiHidden="1" w:unhideWhenUsed="1"/>
-    <w:lsdException w:name="index 2" w:semiHidden="1" w:unhideWhenUsed="1"/>
-    <w:lsdException w:name="index 3" w:semiHidden="1" w:unhideWhenUsed="1"/>
-    <w:lsdException w:name="index 4" w:semiHidden="1" w:unhideWhenUsed="1"/>
-    <w:lsdException w:name="index 5" w:semiHidden="1" w:unhideWhenUsed="1"/>
-    <w:lsdException w:name="index 6" w:semiHidden="1" w:unhideWhenUsed="1"/>
-    <w:lsdException w:name="index 7" w:semiHidden="1" w:unhideWhenUsed="1"/>
-    <w:lsdException w:name="index 8" w:semiHidden="1" w:unhideWhenUsed="1"/>
-    <w:lsdException w:name="index 9" w:semiHidden="1" w:unhideWhenUsed="1"/>
-    <w:lsdException w:name="toc 1" w:semiHidden="1" w:uiPriority="39" w:unhideWhenUsed="1" w:qFormat="1"/>
-    <w:lsdException w:name="toc 2" w:semiHidden="1" w:uiPriority="39" w:unhideWhenUsed="1" w:qFormat="1"/>
-    <w:lsdException w:name="toc 3" w:semiHidden="1" w:uiPriority="39" w:unhideWhenUsed="1"/>
-    <w:lsdException w:name="toc 4" w:semiHidden="1" w:unhideWhenUsed="1"/>
-    <w:lsdException w:name="toc 5" w:semiHidden="1" w:unhideWhenUsed="1"/>
-    <w:lsdException w:name="toc 6" w:semiHidden="1" w:unhideWhenUsed="1"/>
-    <w:lsdException w:name="toc 7" w:semiHidden="1" w:unhideWhenUsed="1"/>
-    <w:lsdException w:name="toc 8" w:semiHidden="1" w:unhideWhenUsed="1"/>
-    <w:lsdException w:name="toc 9" w:semiHidden="1" w:unhideWhenUsed="1"/>
-    <w:lsdException w:name="Normal Indent" w:semiHidden="1" w:unhideWhenUsed="1"/>
-    <w:lsdException w:name="footnote text" w:semiHidden="1" w:unhideWhenUsed="1"/>
-    <w:lsdException w:name="annotation text" w:semiHidden="1" w:unhideWhenUsed="1"/>
-    <w:lsdException w:name="header" w:semiHidden="1" w:unhideWhenUsed="1"/>
-    <w:lsdException w:name="footer" w:semiHidden="1" w:unhideWhenUsed="1"/>
-    <w:lsdException w:name="index heading" w:semiHidden="1" w:unhideWhenUsed="1"/>
-    <w:lsdException w:name="caption" w:semiHidden="1" w:unhideWhenUsed="1"/>
-    <w:lsdException w:name="table of figures" w:semiHidden="1" w:unhideWhenUsed="1"/>
-    <w:lsdException w:name="envelope address" w:semiHidden="1" w:unhideWhenUsed="1"/>
-    <w:lsdException w:name="envelope return" w:semiHidden="1" w:unhideWhenUsed="1"/>
-    <w:lsdException w:name="footnote reference" w:semiHidden="1" w:unhideWhenUsed="1"/>
-    <w:lsdException w:name="annotation reference" w:semiHidden="1" w:unhideWhenUsed="1"/>
-    <w:lsdException w:name="line number" w:semiHidden="1" w:unhideWhenUsed="1"/>
-    <w:lsdException w:name="page number" w:semiHidden="1" w:unhideWhenUsed="1"/>
-    <w:lsdException w:name="endnote reference" w:semiHidden="1" w:unhideWhenUsed="1"/>
-    <w:lsdException w:name="endnote text" w:semiHidden="1" w:unhideWhenUsed="1"/>
-    <w:lsdException w:name="table of authorities" w:semiHidden="1" w:unhideWhenUsed="1"/>
-    <w:lsdException w:name="macro" w:semiHidden="1" w:unhideWhenUsed="1"/>
-    <w:lsdException w:name="toa heading" w:semiHidden="1" w:unhideWhenUsed="1"/>
-    <w:lsdException w:name="List" w:semiHidden="1" w:unhideWhenUsed="1"/>
-    <w:lsdException w:name="List Bullet" w:semiHidden="1" w:unhideWhenUsed="1"/>
-    <w:lsdException w:name="List Number" w:semiHidden="1" w:unhideWhenUsed="1"/>
-    <w:lsdException w:name="List 2" w:semiHidden="1" w:unhideWhenUsed="1"/>
-    <w:lsdException w:name="List 3" w:semiHidden="1" w:unhideWhenUsed="1"/>
-    <w:lsdException w:name="List 4" w:semiHidden="1" w:unhideWhenUsed="1"/>
-    <w:lsdException w:name="List 5" w:semiHidden="1" w:unhideWhenUsed="1"/>
-    <w:lsdException w:name="List Bullet 2" w:semiHidden="1" w:unhideWhenUsed="1"/>
-    <w:lsdException w:name="List Bullet 3" w:semiHidden="1" w:unhideWhenUsed="1"/>
-    <w:lsdException w:name="List Bullet 4" w:semiHidden="1" w:unhideWhenUsed="1"/>
-    <w:lsdException w:name="List Bullet 5" w:semiHidden="1" w:unhideWhenUsed="1"/>
-    <w:lsdException w:name="List Number 2" w:semiHidden="1" w:unhideWhenUsed="1"/>
-    <w:lsdException w:name="List Number 3" w:semiHidden="1" w:unhideWhenUsed="1"/>
-    <w:lsdException w:name="List Number 4" w:semiHidden="1" w:unhideWhenUsed="1"/>
-    <w:lsdException w:name="List Number 5" w:semiHidden="1" w:unhideWhenUsed="1"/>
-    <w:lsdException w:name="Title" w:uiPriority="10" w:qFormat="1"/>
-    <w:lsdException w:name="Closing" w:semiHidden="1" w:unhideWhenUsed="1"/>
-    <w:lsdException w:name="Signature" w:semiHidden="1" w:unhideWhenUsed="1"/>
-    <w:lsdException w:name="Default Paragraph Font" w:semiHidden="1" w:uiPriority="1" w:unhideWhenUsed="1"/>
-    <w:lsdException w:name="Body Text" w:semiHidden="1" w:unhideWhenUsed="1"/>
-    <w:lsdException w:name="Body Text Indent" w:semiHidden="1" w:unhideWhenUsed="1"/>
-    <w:lsdException w:name="List Continue" w:semiHidden="1" w:unhideWhenUsed="1"/>
-    <w:lsdException w:name="List Continue 2" w:semiHidden="1" w:unhideWhenUsed="1"/>
-    <w:lsdException w:name="List Continue 3" w:semiHidden="1" w:unhideWhenUsed="1"/>
-    <w:lsdException w:name="List Continue 4" w:semiHidden="1" w:unhideWhenUsed="1"/>
-    <w:lsdException w:name="List Continue 5" w:semiHidden="1" w:unhideWhenUsed="1"/>
-    <w:lsdException w:name="Message Header" w:semiHidden="1" w:unhideWhenUsed="1"/>
-    <w:lsdException w:name="Subtitle" w:uiPriority="11" w:qFormat="1"/>
-    <w:lsdException w:name="Salutation" w:semiHidden="1" w:unhideWhenUsed="1"/>
-    <w:lsdException w:name="Date" w:semiHidden="1" w:unhideWhenUsed="1"/>
-    <w:lsdException w:name="Body Text First Indent" w:semiHidden="1" w:unhideWhenUsed="1"/>
-    <w:lsdException w:name="Body Text First Indent 2" w:semiHidden="1" w:unhideWhenUsed="1"/>
-    <w:lsdException w:name="Note Heading" w:semiHidden="1" w:unhideWhenUsed="1"/>
-    <w:lsdException w:name="Body Text 2" w:semiHidden="1" w:unhideWhenUsed="1"/>
-    <w:lsdException w:name="Body Text 3" w:semiHidden="1" w:unhideWhenUsed="1"/>
-    <w:lsdException w:name="Body Text Indent 2" w:semiHidden="1" w:unhideWhenUsed="1"/>
-    <w:lsdException w:name="Body Text Indent 3" w:semiHidden="1" w:unhideWhenUsed="1"/>
-    <w:lsdException w:name="Block Text" w:uiPriority="3"/>
-    <w:lsdException w:name="Hyperlink" w:semiHidden="1" w:unhideWhenUsed="1"/>
-    <w:lsdException w:name="FollowedHyperlink" w:semiHidden="1" w:unhideWhenUsed="1"/>
-    <w:lsdException w:name="Strong" w:uiPriority="22" w:qFormat="1"/>
-    <w:lsdException w:name="Emphasis" w:uiPriority="20" w:qFormat="1"/>
-    <w:lsdException w:name="Document Map" w:semiHidden="1" w:unhideWhenUsed="1"/>
-    <w:lsdException w:name="Plain Text" w:semiHidden="1" w:unhideWhenUsed="1"/>
-    <w:lsdException w:name="E-mail Signature" w:semiHidden="1" w:unhideWhenUsed="1"/>
-    <w:lsdException w:name="HTML Top of Form" w:semiHidden="1" w:unhideWhenUsed="1"/>
-    <w:lsdException w:name="HTML Bottom of Form" w:semiHidden="1" w:unhideWhenUsed="1"/>
-    <w:lsdException w:name="Normal (Web)" w:semiHidden="1" w:unhideWhenUsed="1"/>
-    <w:lsdException w:name="HTML Acronym" w:semiHidden="1" w:unhideWhenUsed="1"/>
-    <w:lsdException w:name="HTML Address" w:semiHidden="1" w:unhideWhenUsed="1"/>
-    <w:lsdException w:name="HTML Cite" w:semiHidden="1" w:unhideWhenUsed="1"/>
-    <w:lsdException w:name="HTML Code" w:semiHidden="1" w:unhideWhenUsed="1"/>
-    <w:lsdException w:name="HTML Definition" w:semiHidden="1" w:unhideWhenUsed="1"/>
-    <w:lsdException w:name="HTML Keyboard" w:semiHidden="1" w:unhideWhenUsed="1"/>
-    <w:lsdException w:name="HTML Preformatted" w:semiHidden="1" w:unhideWhenUsed="1"/>
-    <w:lsdException w:name="HTML Sample" w:semiHidden="1" w:unhideWhenUsed="1"/>
-    <w:lsdException w:name="HTML Typewriter" w:semiHidden="1" w:unhideWhenUsed="1"/>
-    <w:lsdException w:name="HTML Variable" w:semiHidden="1" w:unhideWhenUsed="1"/>
-    <w:lsdException w:name="Normal Table" w:semiHidden="1" w:unhideWhenUsed="1"/>
-    <w:lsdException w:name="annotation subject" w:semiHidden="1" w:unhideWhenUsed="1"/>
-    <w:lsdException w:name="No List" w:semiHidden="1" w:unhideWhenUsed="1"/>
-    <w:lsdException w:name="Outline List 1" w:semiHidden="1" w:unhideWhenUsed="1"/>
-    <w:lsdException w:name="Outline List 2" w:semiHidden="1" w:unhideWhenUsed="1"/>
-    <w:lsdException w:name="Outline List 3" w:semiHidden="1" w:unhideWhenUsed="1"/>
-    <w:lsdException w:name="Table Simple 1" w:semiHidden="1" w:unhideWhenUsed="1"/>
-    <w:lsdException w:name="Table Simple 2" w:semiHidden="1" w:unhideWhenUsed="1"/>
-    <w:lsdException w:name="Table Simple 3" w:semiHidden="1" w:unhideWhenUsed="1"/>
-    <w:lsdException w:name="Table Classic 1" w:semiHidden="1" w:unhideWhenUsed="1"/>
-    <w:lsdException w:name="Table Classic 2" w:semiHidden="1" w:unhideWhenUsed="1"/>
-    <w:lsdException w:name="Table Classic 3" w:semiHidden="1" w:unhideWhenUsed="1"/>
-    <w:lsdException w:name="Table Classic 4" w:semiHidden="1" w:unhideWhenUsed="1"/>
-    <w:lsdException w:name="Table Colorful 1" w:semiHidden="1" w:unhideWhenUsed="1"/>
-    <w:lsdException w:name="Table Colorful 2" w:semiHidden="1" w:unhideWhenUsed="1"/>
-    <w:lsdException w:name="Table Colorful 3" w:semiHidden="1" w:unhideWhenUsed="1"/>
-    <w:lsdException w:name="Table Columns 1" w:semiHidden="1" w:unhideWhenUsed="1"/>
-    <w:lsdException w:name="Table Columns 2" w:semiHidden="1" w:unhideWhenUsed="1"/>
-    <w:lsdException w:name="Table Columns 3" w:semiHidden="1" w:unhideWhenUsed="1"/>
-    <w:lsdException w:name="Table Columns 4" w:semiHidden="1" w:unhideWhenUsed="1"/>
-    <w:lsdException w:name="Table Columns 5" w:semiHidden="1" w:unhideWhenUsed="1"/>
-    <w:lsdException w:name="Table Grid 1" w:semiHidden="1" w:unhideWhenUsed="1"/>
-    <w:lsdException w:name="Table Grid 2" w:semiHidden="1" w:unhideWhenUsed="1"/>
-    <w:lsdException w:name="Table Grid 3" w:semiHidden="1" w:unhideWhenUsed="1"/>
-    <w:lsdException w:name="Table Grid 4" w:semiHidden="1" w:unhideWhenUsed="1"/>
-    <w:lsdException w:name="Table Grid 5" w:semiHidden="1" w:unhideWhenUsed="1"/>
-    <w:lsdException w:name="Table Grid 6" w:semiHidden="1" w:unhideWhenUsed="1"/>
-    <w:lsdException w:name="Table Grid 7" w:semiHidden="1" w:unhideWhenUsed="1"/>
-    <w:lsdException w:name="Table Grid 8" w:semiHidden="1" w:unhideWhenUsed="1"/>
-    <w:lsdException w:name="Table List 1" w:semiHidden="1" w:unhideWhenUsed="1"/>
-    <w:lsdException w:name="Table List 2" w:semiHidden="1" w:unhideWhenUsed="1"/>
-    <w:lsdException w:name="Table List 3" w:semiHidden="1" w:unhideWhenUsed="1"/>
-    <w:lsdException w:name="Table List 4" w:semiHidden="1" w:unhideWhenUsed="1"/>
-    <w:lsdException w:name="Table List 5" w:semiHidden="1" w:unhideWhenUsed="1"/>
-    <w:lsdException w:name="Table List 6" w:semiHidden="1" w:unhideWhenUsed="1"/>
-    <w:lsdException w:name="Table List 7" w:semiHidden="1" w:unhideWhenUsed="1"/>
-    <w:lsdException w:name="Table List 8" w:semiHidden="1" w:unhideWhenUsed="1"/>
-    <w:lsdException w:name="Table 3D effects 1" w:semiHidden="1" w:unhideWhenUsed="1"/>
-    <w:lsdException w:name="Table 3D effects 2" w:semiHidden="1" w:unhideWhenUsed="1"/>
-    <w:lsdException w:name="Table 3D effects 3" w:semiHidden="1" w:unhideWhenUsed="1"/>
-    <w:lsdException w:name="Table Contemporary" w:semiHidden="1" w:unhideWhenUsed="1"/>
-    <w:lsdException w:name="Table Elegant" w:semiHidden="1" w:unhideWhenUsed="1"/>
-    <w:lsdException w:name="Table Professional" w:semiHidden="1" w:unhideWhenUsed="1"/>
-    <w:lsdException w:name="Table Subtle 1" w:semiHidden="1" w:unhideWhenUsed="1"/>
-    <w:lsdException w:name="Table Subtle 2" w:semiHidden="1" w:unhideWhenUsed="1"/>
-    <w:lsdException w:name="Table Web 1" w:semiHidden="1" w:unhideWhenUsed="1"/>
-    <w:lsdException w:name="Table Web 2" w:semiHidden="1" w:unhideWhenUsed="1"/>
-    <w:lsdException w:name="Table Web 3" w:semiHidden="1" w:unhideWhenUsed="1"/>
-    <w:lsdException w:name="Balloon Text" w:semiHidden="1" w:unhideWhenUsed="1"/>
-    <w:lsdException w:name="Table Grid" w:uiPriority="1"/>
-    <w:lsdException w:name="Table Theme" w:semiHidden="1" w:unhideWhenUsed="1"/>
-    <w:lsdException w:name="Placeholder Text" w:semiHidden="1" w:unhideWhenUsed="1"/>
-    <w:lsdException w:name="No Spacing" w:uiPriority="1" w:qFormat="1"/>
-    <w:lsdException w:name="Light Shading"/>
-    <w:lsdException w:name="Light List"/>
-    <w:lsdException w:name="Light Grid"/>
-    <w:lsdException w:name="Medium Shading 1"/>
-    <w:lsdException w:name="Medium Shading 2"/>
-    <w:lsdException w:name="Medium List 1"/>
-    <w:lsdException w:name="Medium List 2"/>
-    <w:lsdException w:name="Medium Grid 1"/>
-    <w:lsdException w:name="Medium Grid 2"/>
-    <w:lsdException w:name="Medium Grid 3"/>
-    <w:lsdException w:name="Dark List"/>
-    <w:lsdException w:name="Colorful Shading"/>
-    <w:lsdException w:name="Colorful List"/>
-    <w:lsdException w:name="Colorful Grid"/>
-    <w:lsdException w:name="Light Shading Accent 1"/>
-    <w:lsdException w:name="Light List Accent 1"/>
-    <w:lsdException w:name="Light Grid Accent 1"/>
-    <w:lsdException w:name="Medium Shading 1 Accent 1"/>
-    <w:lsdException w:name="Medium Shading 2 Accent 1"/>
-    <w:lsdException w:name="Medium List 1 Accent 1"/>
-    <w:lsdException w:name="Revision" w:semiHidden="1" w:uiPriority="0"/>
-    <w:lsdException w:name="List Paragraph" w:uiPriority="36" w:qFormat="1"/>
-    <w:lsdException w:name="Quote" w:uiPriority="29" w:qFormat="1"/>
-    <w:lsdException w:name="Intense Quote" w:uiPriority="30" w:qFormat="1"/>
-    <w:lsdException w:name="Medium List 2 Accent 1" w:uiPriority="41"/>
-    <w:lsdException w:name="Medium Grid 1 Accent 1" w:uiPriority="41"/>
-    <w:lsdException w:name="Medium Grid 2 Accent 1" w:uiPriority="41"/>
-    <w:lsdException w:name="Medium Grid 3 Accent 1" w:uiPriority="41"/>
-    <w:lsdException w:name="Dark List Accent 1" w:uiPriority="41"/>
-    <w:lsdException w:name="Colorful Shading Accent 1" w:uiPriority="41"/>
-    <w:lsdException w:name="Colorful List Accent 1" w:uiPriority="41"/>
-    <w:lsdException w:name="Colorful Grid Accent 1" w:uiPriority="41"/>
-    <w:lsdException w:name="Light Shading Accent 2" w:uiPriority="42"/>
-    <w:lsdException w:name="Light List Accent 2" w:uiPriority="42"/>
-    <w:lsdException w:name="Light Grid Accent 2" w:uiPriority="42"/>
-    <w:lsdException w:name="Medium Shading 1 Accent 2" w:uiPriority="42"/>
-    <w:lsdException w:name="Medium Shading 2 Accent 2" w:uiPriority="42"/>
-    <w:lsdException w:name="Medium List 1 Accent 2" w:uiPriority="42"/>
-    <w:lsdException w:name="Medium List 2 Accent 2" w:uiPriority="42"/>
-    <w:lsdException w:name="Medium Grid 1 Accent 2" w:uiPriority="42"/>
-    <w:lsdException w:name="Medium Grid 2 Accent 2" w:uiPriority="42"/>
-    <w:lsdException w:name="Medium Grid 3 Accent 2" w:uiPriority="42"/>
-    <w:lsdException w:name="Dark List Accent 2" w:uiPriority="42"/>
-    <w:lsdException w:name="Colorful Shading Accent 2" w:uiPriority="42"/>
-    <w:lsdException w:name="Colorful List Accent 2" w:uiPriority="42"/>
-    <w:lsdException w:name="Colorful Grid Accent 2" w:uiPriority="42"/>
-    <w:lsdException w:name="Light Shading Accent 3" w:uiPriority="43"/>
-    <w:lsdException w:name="Light List Accent 3" w:uiPriority="43"/>
-    <w:lsdException w:name="Light Grid Accent 3" w:uiPriority="43"/>
-    <w:lsdException w:name="Medium Shading 1 Accent 3" w:uiPriority="43"/>
-    <w:lsdException w:name="Medium Shading 2 Accent 3" w:uiPriority="43"/>
-    <w:lsdException w:name="Medium List 1 Accent 3" w:uiPriority="43"/>
-    <w:lsdException w:name="Medium List 2 Accent 3" w:uiPriority="43"/>
-    <w:lsdException w:name="Medium Grid 1 Accent 3" w:uiPriority="43"/>
-    <w:lsdException w:name="Medium Grid 2 Accent 3" w:uiPriority="43"/>
-    <w:lsdException w:name="Medium Grid 3 Accent 3" w:uiPriority="43"/>
-    <w:lsdException w:name="Dark List Accent 3" w:uiPriority="43"/>
-    <w:lsdException w:name="Colorful Shading Accent 3" w:uiPriority="43"/>
-    <w:lsdException w:name="Colorful List Accent 3" w:uiPriority="43"/>
-    <w:lsdException w:name="Colorful Grid Accent 3" w:uiPriority="43"/>
-    <w:lsdException w:name="Light Shading Accent 4" w:uiPriority="44"/>
-    <w:lsdException w:name="Light List Accent 4" w:uiPriority="44"/>
-    <w:lsdException w:name="Light Grid Accent 4" w:uiPriority="44"/>
-    <w:lsdException w:name="Medium Shading 1 Accent 4" w:uiPriority="44"/>
-    <w:lsdException w:name="Medium Shading 2 Accent 4" w:uiPriority="44"/>
-    <w:lsdException w:name="Medium List 1 Accent 4" w:uiPriority="44"/>
-    <w:lsdException w:name="Medium List 2 Accent 4" w:uiPriority="44"/>
-    <w:lsdException w:name="Medium Grid 1 Accent 4" w:uiPriority="44"/>
-    <w:lsdException w:name="Medium Grid 2 Accent 4" w:uiPriority="44"/>
-    <w:lsdException w:name="Medium Grid 3 Accent 4" w:uiPriority="44"/>
-    <w:lsdException w:name="Dark List Accent 4" w:uiPriority="44"/>
-    <w:lsdException w:name="Colorful Shading Accent 4" w:uiPriority="44"/>
-    <w:lsdException w:name="Colorful List Accent 4" w:uiPriority="44"/>
-    <w:lsdException w:name="Colorful Grid Accent 4" w:uiPriority="44"/>
-    <w:lsdException w:name="Light Shading Accent 5" w:uiPriority="45"/>
-    <w:lsdException w:name="Light List Accent 5" w:uiPriority="45"/>
-    <w:lsdException w:name="Light Grid Accent 5" w:uiPriority="45"/>
-    <w:lsdException w:name="Medium Shading 1 Accent 5" w:uiPriority="45"/>
-    <w:lsdException w:name="Medium Shading 2 Accent 5" w:uiPriority="45"/>
-    <w:lsdException w:name="Medium List 1 Accent 5" w:uiPriority="45"/>
-    <w:lsdException w:name="Medium List 2 Accent 5" w:uiPriority="45"/>
-    <w:lsdException w:name="Medium Grid 1 Accent 5" w:uiPriority="45"/>
-    <w:lsdException w:name="Medium Grid 2 Accent 5" w:uiPriority="45"/>
-    <w:lsdException w:name="Medium Grid 3 Accent 5" w:uiPriority="45"/>
-    <w:lsdException w:name="Dark List Accent 5" w:uiPriority="45"/>
-    <w:lsdException w:name="Colorful Shading Accent 5" w:uiPriority="45"/>
-    <w:lsdException w:name="Colorful List Accent 5" w:uiPriority="45"/>
-    <w:lsdException w:name="Colorful Grid Accent 5" w:uiPriority="45"/>
-    <w:lsdException w:name="Light Shading Accent 6" w:uiPriority="46"/>
-    <w:lsdException w:name="Light List Accent 6" w:uiPriority="46"/>
-    <w:lsdException w:name="Light Grid Accent 6" w:uiPriority="46"/>
-    <w:lsdException w:name="Medium Shading 1 Accent 6" w:uiPriority="46"/>
-    <w:lsdException w:name="Medium Shading 2 Accent 6" w:uiPriority="46"/>
-    <w:lsdException w:name="Medium List 1 Accent 6" w:uiPriority="46"/>
-    <w:lsdException w:name="Medium List 2 Accent 6" w:uiPriority="46"/>
-    <w:lsdException w:name="Medium Grid 1 Accent 6" w:uiPriority="46"/>
-    <w:lsdException w:name="Medium Grid 2 Accent 6" w:uiPriority="46"/>
-    <w:lsdException w:name="Medium Grid 3 Accent 6" w:uiPriority="46"/>
-    <w:lsdException w:name="Dark List Accent 6" w:uiPriority="46"/>
-    <w:lsdException w:name="Colorful Shading Accent 6" w:uiPriority="46"/>
-    <w:lsdException w:name="Colorful List Accent 6" w:uiPriority="46"/>
-    <w:lsdException w:name="Colorful Grid Accent 6" w:uiPriority="46"/>
-    <w:lsdException w:name="Subtle Emphasis" w:uiPriority="19" w:qFormat="1"/>
-    <w:lsdException w:name="Intense Emphasis" w:uiPriority="21" w:qFormat="1"/>
-    <w:lsdException w:name="Subtle Reference" w:uiPriority="31" w:qFormat="1"/>
-    <w:lsdException w:name="Intense Reference" w:uiPriority="32" w:qFormat="1"/>
-    <w:lsdException w:name="Book Title" w:uiPriority="33" w:qFormat="1"/>
-    <w:lsdException w:name="Bibliography" w:semiHidden="1" w:uiPriority="37" w:unhideWhenUsed="1"/>
-    <w:lsdException w:name="TOC Heading" w:semiHidden="1" w:uiPriority="39" w:unhideWhenUsed="1" w:qFormat="1"/>
-    <w:lsdException w:name="Plain Table 1" w:uiPriority="41"/>
-    <w:lsdException w:name="Plain Table 2" w:uiPriority="42"/>
-    <w:lsdException w:name="Plain Table 3" w:uiPriority="43"/>
-    <w:lsdException w:name="Plain Table 4" w:uiPriority="44"/>
-    <w:lsdException w:name="Plain Table 5" w:uiPriority="45"/>
-    <w:lsdException w:name="Grid Table Light" w:uiPriority="40"/>
-    <w:lsdException w:name="Grid Table 1 Light" w:uiPriority="46"/>
-    <w:lsdException w:name="Grid Table 2" w:uiPriority="47"/>
-    <w:lsdException w:name="Grid Table 3" w:uiPriority="48"/>
-    <w:lsdException w:name="Grid Table 4" w:uiPriority="49"/>
-    <w:lsdException w:name="Grid Table 5 Dark" w:uiPriority="50"/>
-    <w:lsdException w:name="Grid Table 6 Colorful" w:uiPriority="51"/>
-    <w:lsdException w:name="Grid Table 7 Colorful" w:uiPriority="52"/>
-    <w:lsdException w:name="Grid Table 1 Light Accent 1" w:uiPriority="46"/>
-    <w:lsdException w:name="Grid Table 2 Accent 1" w:uiPriority="47"/>
-    <w:lsdException w:name="Grid Table 3 Accent 1" w:uiPriority="48"/>
-    <w:lsdException w:name="Grid Table 4 Accent 1" w:uiPriority="49"/>
-    <w:lsdException w:name="Grid Table 5 Dark Accent 1" w:uiPriority="50"/>
-    <w:lsdException w:name="Grid Table 6 Colorful Accent 1" w:uiPriority="51"/>
-    <w:lsdException w:name="Grid Table 7 Colorful Accent 1" w:uiPriority="52"/>
-    <w:lsdException w:name="Grid Table 1 Light Accent 2" w:uiPriority="46"/>
-    <w:lsdException w:name="Grid Table 2 Accent 2" w:uiPriority="47"/>
-    <w:lsdException w:name="Grid Table 3 Accent 2" w:uiPriority="48"/>
-    <w:lsdException w:name="Grid Table 4 Accent 2" w:uiPriority="49"/>
-    <w:lsdException w:name="Grid Table 5 Dark Accent 2" w:uiPriority="50"/>
-    <w:lsdException w:name="Grid Table 6 Colorful Accent 2" w:uiPriority="51"/>
-    <w:lsdException w:name="Grid Table 7 Colorful Accent 2" w:uiPriority="52"/>
-    <w:lsdException w:name="Grid Table 1 Light Accent 3" w:uiPriority="46"/>
-    <w:lsdException w:name="Grid Table 2 Accent 3" w:uiPriority="47"/>
-    <w:lsdException w:name="Grid Table 3 Accent 3" w:uiPriority="48"/>
-    <w:lsdException w:name="Grid Table 4 Accent 3" w:uiPriority="49"/>
-    <w:lsdException w:name="Grid Table 5 Dark Accent 3" w:uiPriority="50"/>
-    <w:lsdException w:name="Grid Table 6 Colorful Accent 3" w:uiPriority="51"/>
-    <w:lsdException w:name="Grid Table 7 Colorful Accent 3" w:uiPriority="52"/>
-    <w:lsdException w:name="Grid Table 1 Light Accent 4" w:uiPriority="46"/>
-    <w:lsdException w:name="Grid Table 2 Accent 4" w:uiPriority="47"/>
-    <w:lsdException w:name="Grid Table 3 Accent 4" w:uiPriority="48"/>
-    <w:lsdException w:name="Grid Table 4 Accent 4" w:uiPriority="49"/>
-    <w:lsdException w:name="Grid Table 5 Dark Accent 4" w:uiPriority="50"/>
-    <w:lsdException w:name="Grid Table 6 Colorful Accent 4" w:uiPriority="51"/>
-    <w:lsdException w:name="Grid Table 7 Colorful Accent 4" w:uiPriority="52"/>
-    <w:lsdException w:name="Grid Table 1 Light Accent 5" w:uiPriority="46"/>
-    <w:lsdException w:name="Grid Table 2 Accent 5" w:uiPriority="47"/>
-    <w:lsdException w:name="Grid Table 3 Accent 5" w:uiPriority="48"/>
-    <w:lsdException w:name="Grid Table 4 Accent 5" w:uiPriority="49"/>
-    <w:lsdException w:name="Grid Table 5 Dark Accent 5" w:uiPriority="50"/>
-    <w:lsdException w:name="Grid Table 6 Colorful Accent 5" w:uiPriority="51"/>
-    <w:lsdException w:name="Grid Table 7 Colorful Accent 5" w:uiPriority="52"/>
-    <w:lsdException w:name="Grid Table 1 Light Accent 6" w:uiPriority="46"/>
-    <w:lsdException w:name="Grid Table 2 Accent 6" w:uiPriority="47"/>
-    <w:lsdException w:name="Grid Table 3 Accent 6" w:uiPriority="48"/>
-    <w:lsdException w:name="Grid Table 4 Accent 6" w:uiPriority="49"/>
-    <w:lsdException w:name="Grid Table 5 Dark Accent 6" w:uiPriority="50"/>
-    <w:lsdException w:name="Grid Table 6 Colorful Accent 6" w:uiPriority="51"/>
-    <w:lsdException w:name="Grid Table 7 Colorful Accent 6" w:uiPriority="52"/>
-    <w:lsdException w:name="List Table 1 Light" w:uiPriority="46"/>
-    <w:lsdException w:name="List Table 2" w:uiPriority="47"/>
-    <w:lsdException w:name="List Table 3" w:uiPriority="48"/>
-    <w:lsdException w:name="List Table 4" w:uiPriority="49"/>
-    <w:lsdException w:name="List Table 5 Dark" w:uiPriority="50"/>
-    <w:lsdException w:name="List Table 6 Colorful" w:uiPriority="51"/>
-    <w:lsdException w:name="List Table 7 Colorful" w:uiPriority="52"/>
-    <w:lsdException w:name="List Table 1 Light Accent 1" w:uiPriority="46"/>
-    <w:lsdException w:name="List Table 2 Accent 1" w:uiPriority="47"/>
-    <w:lsdException w:name="List Table 3 Accent 1" w:uiPriority="48"/>
-    <w:lsdException w:name="List Table 4 Accent 1" w:uiPriority="49"/>
-    <w:lsdException w:name="List Table 5 Dark Accent 1" w:uiPriority="50"/>
-    <w:lsdException w:name="List Table 6 Colorful Accent 1" w:uiPriority="51"/>
-    <w:lsdException w:name="List Table 7 Colorful Accent 1" w:uiPriority="52"/>
-    <w:lsdException w:name="List Table 1 Light Accent 2" w:uiPriority="46"/>
-    <w:lsdException w:name="List Table 2 Accent 2" w:uiPriority="47"/>
-    <w:lsdException w:name="List Table 3 Accent 2" w:uiPriority="48"/>
-    <w:lsdException w:name="List Table 4 Accent 2" w:uiPriority="49"/>
-    <w:lsdException w:name="List Table 5 Dark Accent 2" w:uiPriority="50"/>
-    <w:lsdException w:name="List Table 6 Colorful Accent 2" w:uiPriority="51"/>
-    <w:lsdException w:name="List Table 7 Colorful Accent 2" w:uiPriority="52"/>
-    <w:lsdException w:name="List Table 1 Light Accent 3" w:uiPriority="46"/>
-    <w:lsdException w:name="List Table 2 Accent 3" w:uiPriority="47"/>
-    <w:lsdException w:name="List Table 3 Accent 3" w:uiPriority="48"/>
-    <w:lsdException w:name="List Table 4 Accent 3" w:uiPriority="49"/>
-    <w:lsdException w:name="List Table 5 Dark Accent 3" w:uiPriority="50"/>
-    <w:lsdException w:name="List Table 6 Colorful Accent 3" w:uiPriority="51"/>
-    <w:lsdException w:name="List Table 7 Colorful Accent 3" w:uiPriority="52"/>
-    <w:lsdException w:name="List Table 1 Light Accent 4" w:uiPriority="46"/>
-    <w:lsdException w:name="List Table 2 Accent 4" w:uiPriority="47"/>
-    <w:lsdException w:name="List Table 3 Accent 4" w:uiPriority="48"/>
-    <w:lsdException w:name="List Table 4 Accent 4" w:uiPriority="49"/>
-    <w:lsdException w:name="List Table 5 Dark Accent 4" w:uiPriority="50"/>
-    <w:lsdException w:name="List Table 6 Colorful Accent 4" w:uiPriority="51"/>
-    <w:lsdException w:name="List Table 7 Colorful Accent 4" w:uiPriority="52"/>
-    <w:lsdException w:name="List Table 1 Light Accent 5" w:uiPriority="46"/>
-    <w:lsdException w:name="List Table 2 Accent 5" w:uiPriority="47"/>
-    <w:lsdException w:name="List Table 3 Accent 5" w:uiPriority="48"/>
-    <w:lsdException w:name="List Table 4 Accent 5" w:uiPriority="49"/>
-    <w:lsdException w:name="List Table 5 Dark Accent 5" w:uiPriority="50"/>
-    <w:lsdException w:name="List Table 6 Colorful Accent 5" w:uiPriority="51"/>
-    <w:lsdException w:name="List Table 7 Colorful Accent 5" w:uiPriority="52"/>
-    <w:lsdException w:name="List Table 1 Light Accent 6" w:uiPriority="46"/>
-    <w:lsdException w:name="List Table 2 Accent 6" w:uiPriority="47"/>
-    <w:lsdException w:name="List Table 3 Accent 6" w:uiPriority="48"/>
-    <w:lsdException w:name="List Table 4 Accent 6" w:uiPriority="49"/>
-    <w:lsdException w:name="List Table 5 Dark Accent 6" w:uiPriority="50"/>
-    <w:lsdException w:name="List Table 6 Colorful Accent 6" w:uiPriority="51"/>
-    <w:lsdException w:name="List Table 7 Colorful Accent 6" w:uiPriority="52"/>
+  <w:latentStyles w:defLockedState="0" w:defUIPriority="99" w:defSemiHidden="1" w:defUnhideWhenUsed="1" w:defQFormat="0" w:count="267">
+    <w:lsdException w:name="Normal" w:semiHidden="0" w:uiPriority="0" w:unhideWhenUsed="0" w:qFormat="1"/>
+    <w:lsdException w:name="heading 1" w:semiHidden="0" w:uiPriority="9" w:unhideWhenUsed="0" w:qFormat="1"/>
+    <w:lsdException w:name="heading 2" w:semiHidden="0" w:uiPriority="9" w:unhideWhenUsed="0" w:qFormat="1"/>
+    <w:lsdException w:name="heading 3" w:semiHidden="0" w:uiPriority="9" w:unhideWhenUsed="0" w:qFormat="1"/>
+    <w:lsdException w:name="heading 4" w:uiPriority="9" w:qFormat="1"/>
+    <w:lsdException w:name="heading 5" w:uiPriority="9" w:qFormat="1"/>
+    <w:lsdException w:name="heading 6" w:uiPriority="9" w:qFormat="1"/>
+    <w:lsdException w:name="heading 7" w:uiPriority="9" w:qFormat="1"/>
+    <w:lsdException w:name="heading 8" w:uiPriority="9" w:qFormat="1"/>
+    <w:lsdException w:name="heading 9" w:uiPriority="9" w:qFormat="1"/>
+    <w:lsdException w:name="toc 1" w:uiPriority="39" w:qFormat="1"/>
+    <w:lsdException w:name="toc 2" w:uiPriority="39" w:qFormat="1"/>
+    <w:lsdException w:name="toc 3" w:uiPriority="39"/>
+    <w:lsdException w:name="Title" w:semiHidden="0" w:uiPriority="10" w:unhideWhenUsed="0" w:qFormat="1"/>
+    <w:lsdException w:name="Default Paragraph Font" w:uiPriority="1"/>
+    <w:lsdException w:name="Subtitle" w:semiHidden="0" w:uiPriority="11" w:unhideWhenUsed="0" w:qFormat="1"/>
+    <w:lsdException w:name="Block Text" w:semiHidden="0" w:uiPriority="3" w:unhideWhenUsed="0"/>
+    <w:lsdException w:name="Strong" w:semiHidden="0" w:uiPriority="22" w:unhideWhenUsed="0" w:qFormat="1"/>
+    <w:lsdException w:name="Emphasis" w:semiHidden="0" w:uiPriority="20" w:unhideWhenUsed="0" w:qFormat="1"/>
+    <w:lsdException w:name="Table Grid" w:semiHidden="0" w:uiPriority="1" w:unhideWhenUsed="0"/>
+    <w:lsdException w:name="No Spacing" w:semiHidden="0" w:uiPriority="1" w:unhideWhenUsed="0" w:qFormat="1"/>
+    <w:lsdException w:name="Light Shading" w:semiHidden="0" w:unhideWhenUsed="0"/>
+    <w:lsdException w:name="Light List" w:semiHidden="0" w:unhideWhenUsed="0"/>
+    <w:lsdException w:name="Light Grid" w:semiHidden="0" w:unhideWhenUsed="0"/>
+    <w:lsdException w:name="Medium Shading 1" w:semiHidden="0" w:unhideWhenUsed="0"/>
+    <w:lsdException w:name="Medium Shading 2" w:semiHidden="0" w:unhideWhenUsed="0"/>
+    <w:lsdException w:name="Medium List 1" w:semiHidden="0" w:unhideWhenUsed="0"/>
+    <w:lsdException w:name="Medium List 2" w:semiHidden="0" w:unhideWhenUsed="0"/>
+    <w:lsdException w:name="Medium Grid 1" w:semiHidden="0" w:unhideWhenUsed="0"/>
+    <w:lsdException w:name="Medium Grid 2" w:semiHidden="0" w:unhideWhenUsed="0"/>
+    <w:lsdException w:name="Medium Grid 3" w:semiHidden="0" w:unhideWhenUsed="0"/>
+    <w:lsdException w:name="Dark List" w:semiHidden="0" w:unhideWhenUsed="0"/>
+    <w:lsdException w:name="Colorful Shading" w:semiHidden="0" w:unhideWhenUsed="0"/>
+    <w:lsdException w:name="Colorful List" w:semiHidden="0" w:unhideWhenUsed="0"/>
+    <w:lsdException w:name="Colorful Grid" w:semiHidden="0" w:unhideWhenUsed="0"/>
+    <w:lsdException w:name="Light Shading Accent 1" w:semiHidden="0" w:unhideWhenUsed="0"/>
+    <w:lsdException w:name="Light List Accent 1" w:semiHidden="0" w:unhideWhenUsed="0"/>
+    <w:lsdException w:name="Light Grid Accent 1" w:semiHidden="0" w:unhideWhenUsed="0"/>
+    <w:lsdException w:name="Medium Shading 1 Accent 1" w:semiHidden="0" w:unhideWhenUsed="0"/>
+    <w:lsdException w:name="Medium Shading 2 Accent 1" w:semiHidden="0" w:unhideWhenUsed="0"/>
+    <w:lsdException w:name="Medium List 1 Accent 1" w:semiHidden="0" w:unhideWhenUsed="0"/>
+    <w:lsdException w:name="Revision" w:uiPriority="0" w:unhideWhenUsed="0"/>
+    <w:lsdException w:name="List Paragraph" w:semiHidden="0" w:uiPriority="36" w:unhideWhenUsed="0" w:qFormat="1"/>
+    <w:lsdException w:name="Quote" w:semiHidden="0" w:uiPriority="29" w:unhideWhenUsed="0" w:qFormat="1"/>
+    <w:lsdException w:name="Intense Quote" w:semiHidden="0" w:uiPriority="30" w:unhideWhenUsed="0" w:qFormat="1"/>
+    <w:lsdException w:name="Medium List 2 Accent 1" w:semiHidden="0" w:uiPriority="41" w:unhideWhenUsed="0"/>
+    <w:lsdException w:name="Medium Grid 1 Accent 1" w:semiHidden="0" w:uiPriority="41" w:unhideWhenUsed="0"/>
+    <w:lsdException w:name="Medium Grid 2 Accent 1" w:semiHidden="0" w:uiPriority="41" w:unhideWhenUsed="0"/>
+    <w:lsdException w:name="Medium Grid 3 Accent 1" w:semiHidden="0" w:uiPriority="41" w:unhideWhenUsed="0"/>
+    <w:lsdException w:name="Dark List Accent 1" w:semiHidden="0" w:uiPriority="41" w:unhideWhenUsed="0"/>
+    <w:lsdException w:name="Colorful Shading Accent 1" w:semiHidden="0" w:uiPriority="41" w:unhideWhenUsed="0"/>
+    <w:lsdException w:name="Colorful List Accent 1" w:semiHidden="0" w:uiPriority="41" w:unhideWhenUsed="0"/>
+    <w:lsdException w:name="Colorful Grid Accent 1" w:semiHidden="0" w:uiPriority="41" w:unhideWhenUsed="0"/>
+    <w:lsdException w:name="Light Shading Accent 2" w:semiHidden="0" w:uiPriority="42" w:unhideWhenUsed="0"/>
+    <w:lsdException w:name="Light List Accent 2" w:semiHidden="0" w:uiPriority="42" w:unhideWhenUsed="0"/>
+    <w:lsdException w:name="Light Grid Accent 2" w:semiHidden="0" w:uiPriority="42" w:unhideWhenUsed="0"/>
+    <w:lsdException w:name="Medium Shading 1 Accent 2" w:semiHidden="0" w:uiPriority="42" w:unhideWhenUsed="0"/>
+    <w:lsdException w:name="Medium Shading 2 Accent 2" w:semiHidden="0" w:uiPriority="42" w:unhideWhenUsed="0"/>
+    <w:lsdException w:name="Medium List 1 Accent 2" w:semiHidden="0" w:uiPriority="42" w:unhideWhenUsed="0"/>
+    <w:lsdException w:name="Medium List 2 Accent 2" w:semiHidden="0" w:uiPriority="42" w:unhideWhenUsed="0"/>
+    <w:lsdException w:name="Medium Grid 1 Accent 2" w:semiHidden="0" w:uiPriority="42" w:unhideWhenUsed="0"/>
+    <w:lsdException w:name="Medium Grid 2 Accent 2" w:semiHidden="0" w:uiPriority="42" w:unhideWhenUsed="0"/>
+    <w:lsdException w:name="Medium Grid 3 Accent 2" w:semiHidden="0" w:uiPriority="42" w:unhideWhenUsed="0"/>
+    <w:lsdException w:name="Dark List Accent 2" w:semiHidden="0" w:uiPriority="42" w:unhideWhenUsed="0"/>
+    <w:lsdException w:name="Colorful Shading Accent 2" w:semiHidden="0" w:uiPriority="42" w:unhideWhenUsed="0"/>
+    <w:lsdException w:name="Colorful List Accent 2" w:semiHidden="0" w:uiPriority="42" w:unhideWhenUsed="0"/>
+    <w:lsdException w:name="Colorful Grid Accent 2" w:semiHidden="0" w:uiPriority="42" w:unhideWhenUsed="0"/>
+    <w:lsdException w:name="Light Shading Accent 3" w:semiHidden="0" w:uiPriority="43" w:unhideWhenUsed="0"/>
+    <w:lsdException w:name="Light List Accent 3" w:semiHidden="0" w:uiPriority="43" w:unhideWhenUsed="0"/>
+    <w:lsdException w:name="Light Grid Accent 3" w:semiHidden="0" w:uiPriority="43" w:unhideWhenUsed="0"/>
+    <w:lsdException w:name="Medium Shading 1 Accent 3" w:semiHidden="0" w:uiPriority="43" w:unhideWhenUsed="0"/>
+    <w:lsdException w:name="Medium Shading 2 Accent 3" w:semiHidden="0" w:uiPriority="43" w:unhideWhenUsed="0"/>
+    <w:lsdException w:name="Medium List 1 Accent 3" w:semiHidden="0" w:uiPriority="43" w:unhideWhenUsed="0"/>
+    <w:lsdException w:name="Medium List 2 Accent 3" w:semiHidden="0" w:uiPriority="43" w:unhideWhenUsed="0"/>
+    <w:lsdException w:name="Medium Grid 1 Accent 3" w:semiHidden="0" w:uiPriority="43" w:unhideWhenUsed="0"/>
+    <w:lsdException w:name="Medium Grid 2 Accent 3" w:semiHidden="0" w:uiPriority="43" w:unhideWhenUsed="0"/>
+    <w:lsdException w:name="Medium Grid 3 Accent 3" w:semiHidden="0" w:uiPriority="43" w:unhideWhenUsed="0"/>
+    <w:lsdException w:name="Dark List Accent 3" w:semiHidden="0" w:uiPriority="43" w:unhideWhenUsed="0"/>
+    <w:lsdException w:name="Colorful Shading Accent 3" w:semiHidden="0" w:uiPriority="43" w:unhideWhenUsed="0"/>
+    <w:lsdException w:name="Colorful List Accent 3" w:semiHidden="0" w:uiPriority="43" w:unhideWhenUsed="0"/>
+    <w:lsdException w:name="Colorful Grid Accent 3" w:semiHidden="0" w:uiPriority="43" w:unhideWhenUsed="0"/>
+    <w:lsdException w:name="Light Shading Accent 4" w:semiHidden="0" w:uiPriority="44" w:unhideWhenUsed="0"/>
+    <w:lsdException w:name="Light List Accent 4" w:semiHidden="0" w:uiPriority="44" w:unhideWhenUsed="0"/>
+    <w:lsdException w:name="Light Grid Accent 4" w:semiHidden="0" w:uiPriority="44" w:unhideWhenUsed="0"/>
+    <w:lsdException w:name="Medium Shading 1 Accent 4" w:semiHidden="0" w:uiPriority="44" w:unhideWhenUsed="0"/>
+    <w:lsdException w:name="Medium Shading 2 Accent 4" w:semiHidden="0" w:uiPriority="44" w:unhideWhenUsed="0"/>
+    <w:lsdException w:name="Medium List 1 Accent 4" w:semiHidden="0" w:uiPriority="44" w:unhideWhenUsed="0"/>
+    <w:lsdException w:name="Medium List 2 Accent 4" w:semiHidden="0" w:uiPriority="44" w:unhideWhenUsed="0"/>
+    <w:lsdException w:name="Medium Grid 1 Accent 4" w:semiHidden="0" w:uiPriority="44" w:unhideWhenUsed="0"/>
+    <w:lsdException w:name="Medium Grid 2 Accent 4" w:semiHidden="0" w:uiPriority="44" w:unhideWhenUsed="0"/>
+    <w:lsdException w:name="Medium Grid 3 Accent 4" w:semiHidden="0" w:uiPriority="44" w:unhideWhenUsed="0"/>
+    <w:lsdException w:name="Dark List Accent 4" w:semiHidden="0" w:uiPriority="44" w:unhideWhenUsed="0"/>
+    <w:lsdException w:name="Colorful Shading Accent 4" w:semiHidden="0" w:uiPriority="44" w:unhideWhenUsed="0"/>
+    <w:lsdException w:name="Colorful List Accent 4" w:semiHidden="0" w:uiPriority="44" w:unhideWhenUsed="0"/>
+    <w:lsdException w:name="Colorful Grid Accent 4" w:semiHidden="0" w:uiPriority="44" w:unhideWhenUsed="0"/>
+    <w:lsdException w:name="Light Shading Accent 5" w:semiHidden="0" w:uiPriority="45" w:unhideWhenUsed="0"/>
+    <w:lsdException w:name="Light List Accent 5" w:semiHidden="0" w:uiPriority="45" w:unhideWhenUsed="0"/>
+    <w:lsdException w:name="Light Grid Accent 5" w:semiHidden="0" w:uiPriority="45" w:unhideWhenUsed="0"/>
+    <w:lsdException w:name="Medium Shading 1 Accent 5" w:semiHidden="0" w:uiPriority="45" w:unhideWhenUsed="0"/>
+    <w:lsdException w:name="Medium Shading 2 Accent 5" w:semiHidden="0" w:uiPriority="45" w:unhideWhenUsed="0"/>
+    <w:lsdException w:name="Medium List 1 Accent 5" w:semiHidden="0" w:uiPriority="45" w:unhideWhenUsed="0"/>
+    <w:lsdException w:name="Medium List 2 Accent 5" w:semiHidden="0" w:uiPriority="45" w:unhideWhenUsed="0"/>
+    <w:lsdException w:name="Medium Grid 1 Accent 5" w:semiHidden="0" w:uiPriority="45" w:unhideWhenUsed="0"/>
+    <w:lsdException w:name="Medium Grid 2 Accent 5" w:semiHidden="0" w:uiPriority="45" w:unhideWhenUsed="0"/>
+    <w:lsdException w:name="Medium Grid 3 Accent 5" w:semiHidden="0" w:uiPriority="45" w:unhideWhenUsed="0"/>
+    <w:lsdException w:name="Dark List Accent 5" w:semiHidden="0" w:uiPriority="45" w:unhideWhenUsed="0"/>
+    <w:lsdException w:name="Colorful Shading Accent 5" w:semiHidden="0" w:uiPriority="45" w:unhideWhenUsed="0"/>
+    <w:lsdException w:name="Colorful List Accent 5" w:semiHidden="0" w:uiPriority="45" w:unhideWhenUsed="0"/>
+    <w:lsdException w:name="Colorful Grid Accent 5" w:semiHidden="0" w:uiPriority="45" w:unhideWhenUsed="0"/>
+    <w:lsdException w:name="Light Shading Accent 6" w:semiHidden="0" w:uiPriority="46" w:unhideWhenUsed="0"/>
+    <w:lsdException w:name="Light List Accent 6" w:semiHidden="0" w:uiPriority="46" w:unhideWhenUsed="0"/>
+    <w:lsdException w:name="Light Grid Accent 6" w:semiHidden="0" w:uiPriority="46" w:unhideWhenUsed="0"/>
+    <w:lsdException w:name="Medium Shading 1 Accent 6" w:semiHidden="0" w:uiPriority="46" w:unhideWhenUsed="0"/>
+    <w:lsdException w:name="Medium Shading 2 Accent 6" w:semiHidden="0" w:uiPriority="46" w:unhideWhenUsed="0"/>
+    <w:lsdException w:name="Medium List 1 Accent 6" w:semiHidden="0" w:uiPriority="46" w:unhideWhenUsed="0"/>
+    <w:lsdException w:name="Medium List 2 Accent 6" w:semiHidden="0" w:uiPriority="46" w:unhideWhenUsed="0"/>
+    <w:lsdException w:name="Medium Grid 1 Accent 6" w:semiHidden="0" w:uiPriority="46" w:unhideWhenUsed="0"/>
+    <w:lsdException w:name="Medium Grid 2 Accent 6" w:semiHidden="0" w:uiPriority="46" w:unhideWhenUsed="0"/>
+    <w:lsdException w:name="Medium Grid 3 Accent 6" w:semiHidden="0" w:uiPriority="46" w:unhideWhenUsed="0"/>
+    <w:lsdException w:name="Dark List Accent 6" w:semiHidden="0" w:uiPriority="46" w:unhideWhenUsed="0"/>
+    <w:lsdException w:name="Colorful Shading Accent 6" w:semiHidden="0" w:uiPriority="46" w:unhideWhenUsed="0"/>
+    <w:lsdException w:name="Colorful List Accent 6" w:semiHidden="0" w:uiPriority="46" w:unhideWhenUsed="0"/>
+    <w:lsdException w:name="Colorful Grid Accent 6" w:semiHidden="0" w:uiPriority="46" w:unhideWhenUsed="0"/>
+    <w:lsdException w:name="Subtle Emphasis" w:semiHidden="0" w:uiPriority="19" w:unhideWhenUsed="0" w:qFormat="1"/>
+    <w:lsdException w:name="Intense Emphasis" w:semiHidden="0" w:uiPriority="21" w:unhideWhenUsed="0" w:qFormat="1"/>
+    <w:lsdException w:name="Subtle Reference" w:semiHidden="0" w:uiPriority="31" w:unhideWhenUsed="0" w:qFormat="1"/>
+    <w:lsdException w:name="Intense Reference" w:semiHidden="0" w:uiPriority="32" w:unhideWhenUsed="0" w:qFormat="1"/>
+    <w:lsdException w:name="Book Title" w:semiHidden="0" w:uiPriority="33" w:unhideWhenUsed="0" w:qFormat="1"/>
+    <w:lsdException w:name="Bibliography" w:uiPriority="37"/>
+    <w:lsdException w:name="TOC Heading" w:uiPriority="39" w:qFormat="1"/>
   </w:latentStyles>
   <w:style w:type="paragraph" w:default="1" w:styleId="Normal">
     <w:name w:val="Normal"/>
@@ -5201,8 +5705,1048 @@
 </w:styles>
 </file>
 
+<file path=word/stylesWithEffects.xml><?xml version="1.0" encoding="utf-8"?>
+<w:styles xmlns:wpc="http://schemas.microsoft.com/office/word/2010/wordprocessingCanvas" xmlns:mc="http://schemas.openxmlformats.org/markup-compatibility/2006" xmlns:o="urn:schemas-microsoft-com:office:office" xmlns:r="http://schemas.openxmlformats.org/officeDocument/2006/relationships" xmlns:m="http://schemas.openxmlformats.org/officeDocument/2006/math" xmlns:v="urn:schemas-microsoft-com:vml" xmlns:wp14="http://schemas.microsoft.com/office/word/2010/wordprocessingDrawing" xmlns:wp="http://schemas.openxmlformats.org/drawingml/2006/wordprocessingDrawing" xmlns:w10="urn:schemas-microsoft-com:office:word" xmlns:w="http://schemas.openxmlformats.org/wordprocessingml/2006/main" xmlns:w14="http://schemas.microsoft.com/office/word/2010/wordml" xmlns:wpg="http://schemas.microsoft.com/office/word/2010/wordprocessingGroup" xmlns:wpi="http://schemas.microsoft.com/office/word/2010/wordprocessingInk" xmlns:wne="http://schemas.microsoft.com/office/word/2006/wordml" xmlns:wps="http://schemas.microsoft.com/office/word/2010/wordprocessingShape" mc:Ignorable="w14 wp14">
+  <w:docDefaults>
+    <w:rPrDefault>
+      <w:rPr>
+        <w:rFonts w:asciiTheme="minorHAnsi" w:eastAsiaTheme="minorHAnsi" w:hAnsiTheme="minorHAnsi" w:cstheme="minorHAnsi"/>
+        <w:sz w:val="22"/>
+        <w:szCs w:val="22"/>
+        <w:lang w:val="en-US" w:eastAsia="en-US" w:bidi="ar-SA"/>
+      </w:rPr>
+    </w:rPrDefault>
+    <w:pPrDefault>
+      <w:pPr>
+        <w:spacing w:after="200" w:line="276" w:lineRule="auto"/>
+      </w:pPr>
+    </w:pPrDefault>
+  </w:docDefaults>
+  <w:latentStyles w:defLockedState="0" w:defUIPriority="99" w:defSemiHidden="1" w:defUnhideWhenUsed="1" w:defQFormat="0" w:count="267">
+    <w:lsdException w:name="Normal" w:semiHidden="0" w:uiPriority="0" w:unhideWhenUsed="0" w:qFormat="1"/>
+    <w:lsdException w:name="heading 1" w:semiHidden="0" w:uiPriority="9" w:unhideWhenUsed="0" w:qFormat="1"/>
+    <w:lsdException w:name="heading 2" w:semiHidden="0" w:uiPriority="9" w:unhideWhenUsed="0" w:qFormat="1"/>
+    <w:lsdException w:name="heading 3" w:semiHidden="0" w:uiPriority="9" w:unhideWhenUsed="0" w:qFormat="1"/>
+    <w:lsdException w:name="heading 4" w:uiPriority="9" w:qFormat="1"/>
+    <w:lsdException w:name="heading 5" w:uiPriority="9" w:qFormat="1"/>
+    <w:lsdException w:name="heading 6" w:uiPriority="9" w:qFormat="1"/>
+    <w:lsdException w:name="heading 7" w:uiPriority="9" w:qFormat="1"/>
+    <w:lsdException w:name="heading 8" w:uiPriority="9" w:qFormat="1"/>
+    <w:lsdException w:name="heading 9" w:uiPriority="9" w:qFormat="1"/>
+    <w:lsdException w:name="toc 1" w:uiPriority="39" w:qFormat="1"/>
+    <w:lsdException w:name="toc 2" w:uiPriority="39" w:qFormat="1"/>
+    <w:lsdException w:name="toc 3" w:uiPriority="39"/>
+    <w:lsdException w:name="Title" w:semiHidden="0" w:uiPriority="10" w:unhideWhenUsed="0" w:qFormat="1"/>
+    <w:lsdException w:name="Default Paragraph Font" w:uiPriority="1"/>
+    <w:lsdException w:name="Subtitle" w:semiHidden="0" w:uiPriority="11" w:unhideWhenUsed="0" w:qFormat="1"/>
+    <w:lsdException w:name="Block Text" w:semiHidden="0" w:uiPriority="3" w:unhideWhenUsed="0"/>
+    <w:lsdException w:name="Strong" w:semiHidden="0" w:uiPriority="22" w:unhideWhenUsed="0" w:qFormat="1"/>
+    <w:lsdException w:name="Emphasis" w:semiHidden="0" w:uiPriority="20" w:unhideWhenUsed="0" w:qFormat="1"/>
+    <w:lsdException w:name="Table Grid" w:semiHidden="0" w:uiPriority="1" w:unhideWhenUsed="0"/>
+    <w:lsdException w:name="No Spacing" w:semiHidden="0" w:uiPriority="1" w:unhideWhenUsed="0" w:qFormat="1"/>
+    <w:lsdException w:name="Light Shading" w:semiHidden="0" w:unhideWhenUsed="0"/>
+    <w:lsdException w:name="Light List" w:semiHidden="0" w:unhideWhenUsed="0"/>
+    <w:lsdException w:name="Light Grid" w:semiHidden="0" w:unhideWhenUsed="0"/>
+    <w:lsdException w:name="Medium Shading 1" w:semiHidden="0" w:unhideWhenUsed="0"/>
+    <w:lsdException w:name="Medium Shading 2" w:semiHidden="0" w:unhideWhenUsed="0"/>
+    <w:lsdException w:name="Medium List 1" w:semiHidden="0" w:unhideWhenUsed="0"/>
+    <w:lsdException w:name="Medium List 2" w:semiHidden="0" w:unhideWhenUsed="0"/>
+    <w:lsdException w:name="Medium Grid 1" w:semiHidden="0" w:unhideWhenUsed="0"/>
+    <w:lsdException w:name="Medium Grid 2" w:semiHidden="0" w:unhideWhenUsed="0"/>
+    <w:lsdException w:name="Medium Grid 3" w:semiHidden="0" w:unhideWhenUsed="0"/>
+    <w:lsdException w:name="Dark List" w:semiHidden="0" w:unhideWhenUsed="0"/>
+    <w:lsdException w:name="Colorful Shading" w:semiHidden="0" w:unhideWhenUsed="0"/>
+    <w:lsdException w:name="Colorful List" w:semiHidden="0" w:unhideWhenUsed="0"/>
+    <w:lsdException w:name="Colorful Grid" w:semiHidden="0" w:unhideWhenUsed="0"/>
+    <w:lsdException w:name="Light Shading Accent 1" w:semiHidden="0" w:unhideWhenUsed="0"/>
+    <w:lsdException w:name="Light List Accent 1" w:semiHidden="0" w:unhideWhenUsed="0"/>
+    <w:lsdException w:name="Light Grid Accent 1" w:semiHidden="0" w:unhideWhenUsed="0"/>
+    <w:lsdException w:name="Medium Shading 1 Accent 1" w:semiHidden="0" w:unhideWhenUsed="0"/>
+    <w:lsdException w:name="Medium Shading 2 Accent 1" w:semiHidden="0" w:unhideWhenUsed="0"/>
+    <w:lsdException w:name="Medium List 1 Accent 1" w:semiHidden="0" w:unhideWhenUsed="0"/>
+    <w:lsdException w:name="Revision" w:uiPriority="0" w:unhideWhenUsed="0"/>
+    <w:lsdException w:name="List Paragraph" w:semiHidden="0" w:uiPriority="36" w:unhideWhenUsed="0" w:qFormat="1"/>
+    <w:lsdException w:name="Quote" w:semiHidden="0" w:uiPriority="29" w:unhideWhenUsed="0" w:qFormat="1"/>
+    <w:lsdException w:name="Intense Quote" w:semiHidden="0" w:uiPriority="30" w:unhideWhenUsed="0" w:qFormat="1"/>
+    <w:lsdException w:name="Medium List 2 Accent 1" w:semiHidden="0" w:uiPriority="41" w:unhideWhenUsed="0"/>
+    <w:lsdException w:name="Medium Grid 1 Accent 1" w:semiHidden="0" w:uiPriority="41" w:unhideWhenUsed="0"/>
+    <w:lsdException w:name="Medium Grid 2 Accent 1" w:semiHidden="0" w:uiPriority="41" w:unhideWhenUsed="0"/>
+    <w:lsdException w:name="Medium Grid 3 Accent 1" w:semiHidden="0" w:uiPriority="41" w:unhideWhenUsed="0"/>
+    <w:lsdException w:name="Dark List Accent 1" w:semiHidden="0" w:uiPriority="41" w:unhideWhenUsed="0"/>
+    <w:lsdException w:name="Colorful Shading Accent 1" w:semiHidden="0" w:uiPriority="41" w:unhideWhenUsed="0"/>
+    <w:lsdException w:name="Colorful List Accent 1" w:semiHidden="0" w:uiPriority="41" w:unhideWhenUsed="0"/>
+    <w:lsdException w:name="Colorful Grid Accent 1" w:semiHidden="0" w:uiPriority="41" w:unhideWhenUsed="0"/>
+    <w:lsdException w:name="Light Shading Accent 2" w:semiHidden="0" w:uiPriority="42" w:unhideWhenUsed="0"/>
+    <w:lsdException w:name="Light List Accent 2" w:semiHidden="0" w:uiPriority="42" w:unhideWhenUsed="0"/>
+    <w:lsdException w:name="Light Grid Accent 2" w:semiHidden="0" w:uiPriority="42" w:unhideWhenUsed="0"/>
+    <w:lsdException w:name="Medium Shading 1 Accent 2" w:semiHidden="0" w:uiPriority="42" w:unhideWhenUsed="0"/>
+    <w:lsdException w:name="Medium Shading 2 Accent 2" w:semiHidden="0" w:uiPriority="42" w:unhideWhenUsed="0"/>
+    <w:lsdException w:name="Medium List 1 Accent 2" w:semiHidden="0" w:uiPriority="42" w:unhideWhenUsed="0"/>
+    <w:lsdException w:name="Medium List 2 Accent 2" w:semiHidden="0" w:uiPriority="42" w:unhideWhenUsed="0"/>
+    <w:lsdException w:name="Medium Grid 1 Accent 2" w:semiHidden="0" w:uiPriority="42" w:unhideWhenUsed="0"/>
+    <w:lsdException w:name="Medium Grid 2 Accent 2" w:semiHidden="0" w:uiPriority="42" w:unhideWhenUsed="0"/>
+    <w:lsdException w:name="Medium Grid 3 Accent 2" w:semiHidden="0" w:uiPriority="42" w:unhideWhenUsed="0"/>
+    <w:lsdException w:name="Dark List Accent 2" w:semiHidden="0" w:uiPriority="42" w:unhideWhenUsed="0"/>
+    <w:lsdException w:name="Colorful Shading Accent 2" w:semiHidden="0" w:uiPriority="42" w:unhideWhenUsed="0"/>
+    <w:lsdException w:name="Colorful List Accent 2" w:semiHidden="0" w:uiPriority="42" w:unhideWhenUsed="0"/>
+    <w:lsdException w:name="Colorful Grid Accent 2" w:semiHidden="0" w:uiPriority="42" w:unhideWhenUsed="0"/>
+    <w:lsdException w:name="Light Shading Accent 3" w:semiHidden="0" w:uiPriority="43" w:unhideWhenUsed="0"/>
+    <w:lsdException w:name="Light List Accent 3" w:semiHidden="0" w:uiPriority="43" w:unhideWhenUsed="0"/>
+    <w:lsdException w:name="Light Grid Accent 3" w:semiHidden="0" w:uiPriority="43" w:unhideWhenUsed="0"/>
+    <w:lsdException w:name="Medium Shading 1 Accent 3" w:semiHidden="0" w:uiPriority="43" w:unhideWhenUsed="0"/>
+    <w:lsdException w:name="Medium Shading 2 Accent 3" w:semiHidden="0" w:uiPriority="43" w:unhideWhenUsed="0"/>
+    <w:lsdException w:name="Medium List 1 Accent 3" w:semiHidden="0" w:uiPriority="43" w:unhideWhenUsed="0"/>
+    <w:lsdException w:name="Medium List 2 Accent 3" w:semiHidden="0" w:uiPriority="43" w:unhideWhenUsed="0"/>
+    <w:lsdException w:name="Medium Grid 1 Accent 3" w:semiHidden="0" w:uiPriority="43" w:unhideWhenUsed="0"/>
+    <w:lsdException w:name="Medium Grid 2 Accent 3" w:semiHidden="0" w:uiPriority="43" w:unhideWhenUsed="0"/>
+    <w:lsdException w:name="Medium Grid 3 Accent 3" w:semiHidden="0" w:uiPriority="43" w:unhideWhenUsed="0"/>
+    <w:lsdException w:name="Dark List Accent 3" w:semiHidden="0" w:uiPriority="43" w:unhideWhenUsed="0"/>
+    <w:lsdException w:name="Colorful Shading Accent 3" w:semiHidden="0" w:uiPriority="43" w:unhideWhenUsed="0"/>
+    <w:lsdException w:name="Colorful List Accent 3" w:semiHidden="0" w:uiPriority="43" w:unhideWhenUsed="0"/>
+    <w:lsdException w:name="Colorful Grid Accent 3" w:semiHidden="0" w:uiPriority="43" w:unhideWhenUsed="0"/>
+    <w:lsdException w:name="Light Shading Accent 4" w:semiHidden="0" w:uiPriority="44" w:unhideWhenUsed="0"/>
+    <w:lsdException w:name="Light List Accent 4" w:semiHidden="0" w:uiPriority="44" w:unhideWhenUsed="0"/>
+    <w:lsdException w:name="Light Grid Accent 4" w:semiHidden="0" w:uiPriority="44" w:unhideWhenUsed="0"/>
+    <w:lsdException w:name="Medium Shading 1 Accent 4" w:semiHidden="0" w:uiPriority="44" w:unhideWhenUsed="0"/>
+    <w:lsdException w:name="Medium Shading 2 Accent 4" w:semiHidden="0" w:uiPriority="44" w:unhideWhenUsed="0"/>
+    <w:lsdException w:name="Medium List 1 Accent 4" w:semiHidden="0" w:uiPriority="44" w:unhideWhenUsed="0"/>
+    <w:lsdException w:name="Medium List 2 Accent 4" w:semiHidden="0" w:uiPriority="44" w:unhideWhenUsed="0"/>
+    <w:lsdException w:name="Medium Grid 1 Accent 4" w:semiHidden="0" w:uiPriority="44" w:unhideWhenUsed="0"/>
+    <w:lsdException w:name="Medium Grid 2 Accent 4" w:semiHidden="0" w:uiPriority="44" w:unhideWhenUsed="0"/>
+    <w:lsdException w:name="Medium Grid 3 Accent 4" w:semiHidden="0" w:uiPriority="44" w:unhideWhenUsed="0"/>
+    <w:lsdException w:name="Dark List Accent 4" w:semiHidden="0" w:uiPriority="44" w:unhideWhenUsed="0"/>
+    <w:lsdException w:name="Colorful Shading Accent 4" w:semiHidden="0" w:uiPriority="44" w:unhideWhenUsed="0"/>
+    <w:lsdException w:name="Colorful List Accent 4" w:semiHidden="0" w:uiPriority="44" w:unhideWhenUsed="0"/>
+    <w:lsdException w:name="Colorful Grid Accent 4" w:semiHidden="0" w:uiPriority="44" w:unhideWhenUsed="0"/>
+    <w:lsdException w:name="Light Shading Accent 5" w:semiHidden="0" w:uiPriority="45" w:unhideWhenUsed="0"/>
+    <w:lsdException w:name="Light List Accent 5" w:semiHidden="0" w:uiPriority="45" w:unhideWhenUsed="0"/>
+    <w:lsdException w:name="Light Grid Accent 5" w:semiHidden="0" w:uiPriority="45" w:unhideWhenUsed="0"/>
+    <w:lsdException w:name="Medium Shading 1 Accent 5" w:semiHidden="0" w:uiPriority="45" w:unhideWhenUsed="0"/>
+    <w:lsdException w:name="Medium Shading 2 Accent 5" w:semiHidden="0" w:uiPriority="45" w:unhideWhenUsed="0"/>
+    <w:lsdException w:name="Medium List 1 Accent 5" w:semiHidden="0" w:uiPriority="45" w:unhideWhenUsed="0"/>
+    <w:lsdException w:name="Medium List 2 Accent 5" w:semiHidden="0" w:uiPriority="45" w:unhideWhenUsed="0"/>
+    <w:lsdException w:name="Medium Grid 1 Accent 5" w:semiHidden="0" w:uiPriority="45" w:unhideWhenUsed="0"/>
+    <w:lsdException w:name="Medium Grid 2 Accent 5" w:semiHidden="0" w:uiPriority="45" w:unhideWhenUsed="0"/>
+    <w:lsdException w:name="Medium Grid 3 Accent 5" w:semiHidden="0" w:uiPriority="45" w:unhideWhenUsed="0"/>
+    <w:lsdException w:name="Dark List Accent 5" w:semiHidden="0" w:uiPriority="45" w:unhideWhenUsed="0"/>
+    <w:lsdException w:name="Colorful Shading Accent 5" w:semiHidden="0" w:uiPriority="45" w:unhideWhenUsed="0"/>
+    <w:lsdException w:name="Colorful List Accent 5" w:semiHidden="0" w:uiPriority="45" w:unhideWhenUsed="0"/>
+    <w:lsdException w:name="Colorful Grid Accent 5" w:semiHidden="0" w:uiPriority="45" w:unhideWhenUsed="0"/>
+    <w:lsdException w:name="Light Shading Accent 6" w:semiHidden="0" w:uiPriority="46" w:unhideWhenUsed="0"/>
+    <w:lsdException w:name="Light List Accent 6" w:semiHidden="0" w:uiPriority="46" w:unhideWhenUsed="0"/>
+    <w:lsdException w:name="Light Grid Accent 6" w:semiHidden="0" w:uiPriority="46" w:unhideWhenUsed="0"/>
+    <w:lsdException w:name="Medium Shading 1 Accent 6" w:semiHidden="0" w:uiPriority="46" w:unhideWhenUsed="0"/>
+    <w:lsdException w:name="Medium Shading 2 Accent 6" w:semiHidden="0" w:uiPriority="46" w:unhideWhenUsed="0"/>
+    <w:lsdException w:name="Medium List 1 Accent 6" w:semiHidden="0" w:uiPriority="46" w:unhideWhenUsed="0"/>
+    <w:lsdException w:name="Medium List 2 Accent 6" w:semiHidden="0" w:uiPriority="46" w:unhideWhenUsed="0"/>
+    <w:lsdException w:name="Medium Grid 1 Accent 6" w:semiHidden="0" w:uiPriority="46" w:unhideWhenUsed="0"/>
+    <w:lsdException w:name="Medium Grid 2 Accent 6" w:semiHidden="0" w:uiPriority="46" w:unhideWhenUsed="0"/>
+    <w:lsdException w:name="Medium Grid 3 Accent 6" w:semiHidden="0" w:uiPriority="46" w:unhideWhenUsed="0"/>
+    <w:lsdException w:name="Dark List Accent 6" w:semiHidden="0" w:uiPriority="46" w:unhideWhenUsed="0"/>
+    <w:lsdException w:name="Colorful Shading Accent 6" w:semiHidden="0" w:uiPriority="46" w:unhideWhenUsed="0"/>
+    <w:lsdException w:name="Colorful List Accent 6" w:semiHidden="0" w:uiPriority="46" w:unhideWhenUsed="0"/>
+    <w:lsdException w:name="Colorful Grid Accent 6" w:semiHidden="0" w:uiPriority="46" w:unhideWhenUsed="0"/>
+    <w:lsdException w:name="Subtle Emphasis" w:semiHidden="0" w:uiPriority="19" w:unhideWhenUsed="0" w:qFormat="1"/>
+    <w:lsdException w:name="Intense Emphasis" w:semiHidden="0" w:uiPriority="21" w:unhideWhenUsed="0" w:qFormat="1"/>
+    <w:lsdException w:name="Subtle Reference" w:semiHidden="0" w:uiPriority="31" w:unhideWhenUsed="0" w:qFormat="1"/>
+    <w:lsdException w:name="Intense Reference" w:semiHidden="0" w:uiPriority="32" w:unhideWhenUsed="0" w:qFormat="1"/>
+    <w:lsdException w:name="Book Title" w:semiHidden="0" w:uiPriority="33" w:unhideWhenUsed="0" w:qFormat="1"/>
+    <w:lsdException w:name="Bibliography" w:uiPriority="37"/>
+    <w:lsdException w:name="TOC Heading" w:uiPriority="39" w:qFormat="1"/>
+  </w:latentStyles>
+  <w:style w:type="paragraph" w:default="1" w:styleId="Normal">
+    <w:name w:val="Normal"/>
+    <w:qFormat/>
+    <w:rPr>
+      <w:sz w:val="20"/>
+      <w:szCs w:val="20"/>
+      <w:lang w:eastAsia="ja-JP"/>
+    </w:rPr>
+  </w:style>
+  <w:style w:type="paragraph" w:styleId="Heading1">
+    <w:name w:val="heading 1"/>
+    <w:basedOn w:val="Normal"/>
+    <w:next w:val="Normal"/>
+    <w:link w:val="Heading1Char"/>
+    <w:uiPriority w:val="9"/>
+    <w:qFormat/>
+    <w:pPr>
+      <w:pBdr>
+        <w:bottom w:val="single" w:sz="4" w:space="1" w:color="438086" w:themeColor="accent2"/>
+      </w:pBdr>
+      <w:spacing w:before="360" w:after="80"/>
+      <w:outlineLvl w:val="0"/>
+    </w:pPr>
+    <w:rPr>
+      <w:rFonts w:asciiTheme="majorHAnsi" w:hAnsiTheme="majorHAnsi"/>
+      <w:color w:val="438086" w:themeColor="accent2"/>
+      <w:sz w:val="32"/>
+      <w:szCs w:val="32"/>
+    </w:rPr>
+  </w:style>
+  <w:style w:type="paragraph" w:styleId="Heading2">
+    <w:name w:val="heading 2"/>
+    <w:basedOn w:val="Normal"/>
+    <w:next w:val="Normal"/>
+    <w:link w:val="Heading2Char"/>
+    <w:uiPriority w:val="9"/>
+    <w:qFormat/>
+    <w:pPr>
+      <w:spacing w:after="0"/>
+      <w:outlineLvl w:val="1"/>
+    </w:pPr>
+    <w:rPr>
+      <w:rFonts w:asciiTheme="majorHAnsi" w:hAnsiTheme="majorHAnsi"/>
+      <w:color w:val="438086" w:themeColor="accent2"/>
+      <w:sz w:val="28"/>
+      <w:szCs w:val="28"/>
+    </w:rPr>
+  </w:style>
+  <w:style w:type="paragraph" w:styleId="Heading3">
+    <w:name w:val="heading 3"/>
+    <w:basedOn w:val="Normal"/>
+    <w:next w:val="Normal"/>
+    <w:link w:val="Heading3Char"/>
+    <w:uiPriority w:val="9"/>
+    <w:qFormat/>
+    <w:pPr>
+      <w:spacing w:after="0"/>
+      <w:outlineLvl w:val="2"/>
+    </w:pPr>
+    <w:rPr>
+      <w:rFonts w:asciiTheme="majorHAnsi" w:hAnsiTheme="majorHAnsi"/>
+      <w:color w:val="438086" w:themeColor="accent2"/>
+      <w:sz w:val="24"/>
+      <w:szCs w:val="24"/>
+    </w:rPr>
+  </w:style>
+  <w:style w:type="paragraph" w:styleId="Heading4">
+    <w:name w:val="heading 4"/>
+    <w:basedOn w:val="Normal"/>
+    <w:next w:val="Normal"/>
+    <w:link w:val="Heading4Char"/>
+    <w:uiPriority w:val="9"/>
+    <w:semiHidden/>
+    <w:unhideWhenUsed/>
+    <w:qFormat/>
+    <w:pPr>
+      <w:spacing w:after="0"/>
+      <w:outlineLvl w:val="3"/>
+    </w:pPr>
+    <w:rPr>
+      <w:rFonts w:asciiTheme="majorHAnsi" w:hAnsiTheme="majorHAnsi"/>
+      <w:i/>
+      <w:color w:val="438086" w:themeColor="accent2"/>
+      <w:sz w:val="22"/>
+      <w:szCs w:val="22"/>
+    </w:rPr>
+  </w:style>
+  <w:style w:type="paragraph" w:styleId="Heading5">
+    <w:name w:val="heading 5"/>
+    <w:basedOn w:val="Normal"/>
+    <w:next w:val="Normal"/>
+    <w:link w:val="Heading5Char"/>
+    <w:uiPriority w:val="9"/>
+    <w:semiHidden/>
+    <w:unhideWhenUsed/>
+    <w:qFormat/>
+    <w:pPr>
+      <w:spacing w:after="0"/>
+      <w:outlineLvl w:val="4"/>
+    </w:pPr>
+    <w:rPr>
+      <w:rFonts w:asciiTheme="majorHAnsi" w:hAnsiTheme="majorHAnsi"/>
+      <w:b/>
+      <w:color w:val="325F64" w:themeColor="accent2" w:themeShade="BF"/>
+    </w:rPr>
+  </w:style>
+  <w:style w:type="paragraph" w:styleId="Heading6">
+    <w:name w:val="heading 6"/>
+    <w:basedOn w:val="Normal"/>
+    <w:next w:val="Normal"/>
+    <w:link w:val="Heading6Char"/>
+    <w:uiPriority w:val="9"/>
+    <w:semiHidden/>
+    <w:unhideWhenUsed/>
+    <w:qFormat/>
+    <w:pPr>
+      <w:spacing w:after="0"/>
+      <w:outlineLvl w:val="5"/>
+    </w:pPr>
+    <w:rPr>
+      <w:rFonts w:asciiTheme="majorHAnsi" w:hAnsiTheme="majorHAnsi"/>
+      <w:b/>
+      <w:i/>
+      <w:color w:val="325F64" w:themeColor="accent2" w:themeShade="BF"/>
+    </w:rPr>
+  </w:style>
+  <w:style w:type="paragraph" w:styleId="Heading7">
+    <w:name w:val="heading 7"/>
+    <w:basedOn w:val="Normal"/>
+    <w:next w:val="Normal"/>
+    <w:link w:val="Heading7Char"/>
+    <w:uiPriority w:val="9"/>
+    <w:semiHidden/>
+    <w:unhideWhenUsed/>
+    <w:qFormat/>
+    <w:pPr>
+      <w:spacing w:after="0"/>
+      <w:outlineLvl w:val="6"/>
+    </w:pPr>
+    <w:rPr>
+      <w:rFonts w:asciiTheme="majorHAnsi" w:hAnsiTheme="majorHAnsi"/>
+      <w:b/>
+      <w:color w:val="53548A" w:themeColor="accent1"/>
+    </w:rPr>
+  </w:style>
+  <w:style w:type="paragraph" w:styleId="Heading8">
+    <w:name w:val="heading 8"/>
+    <w:basedOn w:val="Normal"/>
+    <w:next w:val="Normal"/>
+    <w:link w:val="Heading8Char"/>
+    <w:uiPriority w:val="9"/>
+    <w:semiHidden/>
+    <w:unhideWhenUsed/>
+    <w:qFormat/>
+    <w:pPr>
+      <w:spacing w:after="0"/>
+      <w:outlineLvl w:val="7"/>
+    </w:pPr>
+    <w:rPr>
+      <w:rFonts w:asciiTheme="majorHAnsi" w:hAnsiTheme="majorHAnsi"/>
+      <w:b/>
+      <w:i/>
+      <w:color w:val="53548A" w:themeColor="accent1"/>
+    </w:rPr>
+  </w:style>
+  <w:style w:type="paragraph" w:styleId="Heading9">
+    <w:name w:val="heading 9"/>
+    <w:basedOn w:val="Normal"/>
+    <w:next w:val="Normal"/>
+    <w:link w:val="Heading9Char"/>
+    <w:uiPriority w:val="9"/>
+    <w:semiHidden/>
+    <w:unhideWhenUsed/>
+    <w:qFormat/>
+    <w:pPr>
+      <w:spacing w:after="0"/>
+      <w:outlineLvl w:val="8"/>
+    </w:pPr>
+    <w:rPr>
+      <w:rFonts w:asciiTheme="majorHAnsi" w:hAnsiTheme="majorHAnsi"/>
+      <w:b/>
+      <w:color w:val="313240" w:themeColor="text2" w:themeShade="BF"/>
+    </w:rPr>
+  </w:style>
+  <w:style w:type="character" w:default="1" w:styleId="DefaultParagraphFont">
+    <w:name w:val="Default Paragraph Font"/>
+    <w:uiPriority w:val="1"/>
+    <w:semiHidden/>
+    <w:unhideWhenUsed/>
+  </w:style>
+  <w:style w:type="table" w:default="1" w:styleId="TableNormal">
+    <w:name w:val="Normal Table"/>
+    <w:uiPriority w:val="99"/>
+    <w:semiHidden/>
+    <w:unhideWhenUsed/>
+    <w:tblPr>
+      <w:tblInd w:w="0" w:type="dxa"/>
+      <w:tblCellMar>
+        <w:top w:w="0" w:type="dxa"/>
+        <w:left w:w="108" w:type="dxa"/>
+        <w:bottom w:w="0" w:type="dxa"/>
+        <w:right w:w="108" w:type="dxa"/>
+      </w:tblCellMar>
+    </w:tblPr>
+  </w:style>
+  <w:style w:type="numbering" w:default="1" w:styleId="NoList">
+    <w:name w:val="No List"/>
+    <w:uiPriority w:val="99"/>
+    <w:semiHidden/>
+    <w:unhideWhenUsed/>
+  </w:style>
+  <w:style w:type="table" w:styleId="TableGrid">
+    <w:name w:val="Table Grid"/>
+    <w:basedOn w:val="TableNormal"/>
+    <w:uiPriority w:val="1"/>
+    <w:pPr>
+      <w:spacing w:after="0" w:line="240" w:lineRule="auto"/>
+    </w:pPr>
+    <w:tblPr>
+      <w:tblBorders>
+        <w:top w:val="single" w:sz="4" w:space="0" w:color="000000" w:themeColor="text1"/>
+        <w:left w:val="single" w:sz="4" w:space="0" w:color="000000" w:themeColor="text1"/>
+        <w:bottom w:val="single" w:sz="4" w:space="0" w:color="000000" w:themeColor="text1"/>
+        <w:right w:val="single" w:sz="4" w:space="0" w:color="000000" w:themeColor="text1"/>
+        <w:insideH w:val="single" w:sz="4" w:space="0" w:color="000000" w:themeColor="text1"/>
+        <w:insideV w:val="single" w:sz="4" w:space="0" w:color="000000" w:themeColor="text1"/>
+      </w:tblBorders>
+    </w:tblPr>
+  </w:style>
+  <w:style w:type="paragraph" w:styleId="Title">
+    <w:name w:val="Title"/>
+    <w:basedOn w:val="Normal"/>
+    <w:link w:val="TitleChar"/>
+    <w:uiPriority w:val="10"/>
+    <w:qFormat/>
+    <w:pPr>
+      <w:spacing w:before="400"/>
+    </w:pPr>
+    <w:rPr>
+      <w:rFonts w:asciiTheme="majorHAnsi" w:hAnsiTheme="majorHAnsi"/>
+      <w:color w:val="3E3E67" w:themeColor="accent1" w:themeShade="BF"/>
+      <w:sz w:val="56"/>
+      <w:szCs w:val="56"/>
+    </w:rPr>
+  </w:style>
+  <w:style w:type="character" w:customStyle="1" w:styleId="TitleChar">
+    <w:name w:val="Title Char"/>
+    <w:basedOn w:val="DefaultParagraphFont"/>
+    <w:link w:val="Title"/>
+    <w:uiPriority w:val="10"/>
+    <w:rPr>
+      <w:rFonts w:asciiTheme="majorHAnsi" w:hAnsiTheme="majorHAnsi"/>
+      <w:color w:val="3E3E67" w:themeColor="accent1" w:themeShade="BF"/>
+      <w:sz w:val="56"/>
+      <w:szCs w:val="56"/>
+      <w:lang w:eastAsia="ja-JP"/>
+    </w:rPr>
+  </w:style>
+  <w:style w:type="paragraph" w:styleId="Subtitle">
+    <w:name w:val="Subtitle"/>
+    <w:basedOn w:val="Normal"/>
+    <w:link w:val="SubtitleChar"/>
+    <w:uiPriority w:val="11"/>
+    <w:qFormat/>
+    <w:pPr>
+      <w:spacing w:after="480"/>
+    </w:pPr>
+    <w:rPr>
+      <w:i/>
+      <w:color w:val="424456" w:themeColor="text2"/>
+      <w:sz w:val="24"/>
+      <w:szCs w:val="24"/>
+    </w:rPr>
+  </w:style>
+  <w:style w:type="character" w:customStyle="1" w:styleId="SubtitleChar">
+    <w:name w:val="Subtitle Char"/>
+    <w:basedOn w:val="DefaultParagraphFont"/>
+    <w:link w:val="Subtitle"/>
+    <w:uiPriority w:val="11"/>
+    <w:rPr>
+      <w:i/>
+      <w:color w:val="424456" w:themeColor="text2"/>
+      <w:sz w:val="24"/>
+      <w:szCs w:val="24"/>
+      <w:lang w:eastAsia="ja-JP"/>
+    </w:rPr>
+  </w:style>
+  <w:style w:type="character" w:styleId="IntenseEmphasis">
+    <w:name w:val="Intense Emphasis"/>
+    <w:basedOn w:val="DefaultParagraphFont"/>
+    <w:uiPriority w:val="21"/>
+    <w:qFormat/>
+    <w:rPr>
+      <w:rFonts w:asciiTheme="minorHAnsi" w:hAnsiTheme="minorHAnsi" w:cstheme="minorHAnsi"/>
+      <w:b/>
+      <w:i/>
+      <w:caps/>
+      <w:color w:val="438086"/>
+      <w:spacing w:val="5"/>
+    </w:rPr>
+  </w:style>
+  <w:style w:type="character" w:customStyle="1" w:styleId="Heading1Char">
+    <w:name w:val="Heading 1 Char"/>
+    <w:basedOn w:val="DefaultParagraphFont"/>
+    <w:link w:val="Heading1"/>
+    <w:uiPriority w:val="9"/>
+    <w:rPr>
+      <w:rFonts w:asciiTheme="majorHAnsi" w:hAnsiTheme="majorHAnsi"/>
+      <w:color w:val="438086" w:themeColor="accent2"/>
+      <w:sz w:val="32"/>
+      <w:szCs w:val="32"/>
+      <w:lang w:eastAsia="ja-JP"/>
+    </w:rPr>
+  </w:style>
+  <w:style w:type="character" w:customStyle="1" w:styleId="Heading2Char">
+    <w:name w:val="Heading 2 Char"/>
+    <w:basedOn w:val="DefaultParagraphFont"/>
+    <w:link w:val="Heading2"/>
+    <w:uiPriority w:val="9"/>
+    <w:rPr>
+      <w:rFonts w:asciiTheme="majorHAnsi" w:hAnsiTheme="majorHAnsi"/>
+      <w:color w:val="438086" w:themeColor="accent2"/>
+      <w:sz w:val="28"/>
+      <w:szCs w:val="28"/>
+      <w:lang w:eastAsia="ja-JP"/>
+    </w:rPr>
+  </w:style>
+  <w:style w:type="character" w:customStyle="1" w:styleId="Heading3Char">
+    <w:name w:val="Heading 3 Char"/>
+    <w:basedOn w:val="DefaultParagraphFont"/>
+    <w:link w:val="Heading3"/>
+    <w:uiPriority w:val="9"/>
+    <w:rPr>
+      <w:rFonts w:asciiTheme="majorHAnsi" w:hAnsiTheme="majorHAnsi"/>
+      <w:color w:val="438086" w:themeColor="accent2"/>
+      <w:sz w:val="24"/>
+      <w:szCs w:val="24"/>
+      <w:lang w:eastAsia="ja-JP"/>
+    </w:rPr>
+  </w:style>
+  <w:style w:type="character" w:customStyle="1" w:styleId="Heading4Char">
+    <w:name w:val="Heading 4 Char"/>
+    <w:basedOn w:val="DefaultParagraphFont"/>
+    <w:link w:val="Heading4"/>
+    <w:uiPriority w:val="9"/>
+    <w:semiHidden/>
+    <w:rPr>
+      <w:rFonts w:asciiTheme="majorHAnsi" w:hAnsiTheme="majorHAnsi"/>
+      <w:i/>
+      <w:color w:val="438086" w:themeColor="accent2"/>
+      <w:lang w:eastAsia="ja-JP"/>
+    </w:rPr>
+  </w:style>
+  <w:style w:type="character" w:customStyle="1" w:styleId="Heading5Char">
+    <w:name w:val="Heading 5 Char"/>
+    <w:basedOn w:val="DefaultParagraphFont"/>
+    <w:link w:val="Heading5"/>
+    <w:uiPriority w:val="9"/>
+    <w:semiHidden/>
+    <w:rPr>
+      <w:rFonts w:asciiTheme="majorHAnsi" w:hAnsiTheme="majorHAnsi"/>
+      <w:b/>
+      <w:color w:val="325F64" w:themeColor="accent2" w:themeShade="BF"/>
+      <w:sz w:val="20"/>
+      <w:szCs w:val="20"/>
+      <w:lang w:eastAsia="ja-JP"/>
+    </w:rPr>
+  </w:style>
+  <w:style w:type="character" w:customStyle="1" w:styleId="Heading6Char">
+    <w:name w:val="Heading 6 Char"/>
+    <w:basedOn w:val="DefaultParagraphFont"/>
+    <w:link w:val="Heading6"/>
+    <w:uiPriority w:val="9"/>
+    <w:semiHidden/>
+    <w:rPr>
+      <w:rFonts w:asciiTheme="majorHAnsi" w:hAnsiTheme="majorHAnsi"/>
+      <w:b/>
+      <w:i/>
+      <w:color w:val="325F64" w:themeColor="accent2" w:themeShade="BF"/>
+      <w:sz w:val="20"/>
+      <w:szCs w:val="20"/>
+      <w:lang w:eastAsia="ja-JP"/>
+    </w:rPr>
+  </w:style>
+  <w:style w:type="character" w:customStyle="1" w:styleId="Heading7Char">
+    <w:name w:val="Heading 7 Char"/>
+    <w:basedOn w:val="DefaultParagraphFont"/>
+    <w:link w:val="Heading7"/>
+    <w:uiPriority w:val="9"/>
+    <w:semiHidden/>
+    <w:rPr>
+      <w:rFonts w:asciiTheme="majorHAnsi" w:hAnsiTheme="majorHAnsi"/>
+      <w:b/>
+      <w:color w:val="53548A" w:themeColor="accent1"/>
+      <w:sz w:val="20"/>
+      <w:szCs w:val="20"/>
+      <w:lang w:eastAsia="ja-JP"/>
+    </w:rPr>
+  </w:style>
+  <w:style w:type="character" w:customStyle="1" w:styleId="Heading8Char">
+    <w:name w:val="Heading 8 Char"/>
+    <w:basedOn w:val="DefaultParagraphFont"/>
+    <w:link w:val="Heading8"/>
+    <w:uiPriority w:val="9"/>
+    <w:semiHidden/>
+    <w:rPr>
+      <w:rFonts w:asciiTheme="majorHAnsi" w:hAnsiTheme="majorHAnsi"/>
+      <w:b/>
+      <w:i/>
+      <w:color w:val="53548A" w:themeColor="accent1"/>
+      <w:sz w:val="20"/>
+      <w:szCs w:val="20"/>
+      <w:lang w:eastAsia="ja-JP"/>
+    </w:rPr>
+  </w:style>
+  <w:style w:type="character" w:customStyle="1" w:styleId="Heading9Char">
+    <w:name w:val="Heading 9 Char"/>
+    <w:basedOn w:val="DefaultParagraphFont"/>
+    <w:link w:val="Heading9"/>
+    <w:uiPriority w:val="9"/>
+    <w:semiHidden/>
+    <w:rPr>
+      <w:rFonts w:asciiTheme="majorHAnsi" w:hAnsiTheme="majorHAnsi"/>
+      <w:b/>
+      <w:color w:val="313240" w:themeColor="text2" w:themeShade="BF"/>
+      <w:sz w:val="20"/>
+      <w:szCs w:val="20"/>
+      <w:lang w:eastAsia="ja-JP"/>
+    </w:rPr>
+  </w:style>
+  <w:style w:type="character" w:styleId="Strong">
+    <w:name w:val="Strong"/>
+    <w:basedOn w:val="DefaultParagraphFont"/>
+    <w:uiPriority w:val="22"/>
+    <w:qFormat/>
+    <w:rPr>
+      <w:b/>
+      <w:bCs/>
+    </w:rPr>
+  </w:style>
+  <w:style w:type="paragraph" w:styleId="BlockText">
+    <w:name w:val="Block Text"/>
+    <w:basedOn w:val="Normal"/>
+    <w:uiPriority w:val="3"/>
+    <w:semiHidden/>
+    <w:unhideWhenUsed/>
+    <w:pPr>
+      <w:pBdr>
+        <w:top w:val="single" w:sz="2" w:space="10" w:color="53548A" w:themeColor="accent1"/>
+        <w:left w:val="single" w:sz="2" w:space="10" w:color="53548A" w:themeColor="accent1"/>
+        <w:bottom w:val="single" w:sz="2" w:space="10" w:color="53548A" w:themeColor="accent1"/>
+        <w:right w:val="single" w:sz="2" w:space="10" w:color="53548A" w:themeColor="accent1"/>
+        <w:between w:val="single" w:sz="2" w:space="10" w:color="53548A" w:themeColor="accent1"/>
+        <w:bar w:val="single" w:sz="2" w:color="53548A" w:themeColor="accent1"/>
+      </w:pBdr>
+      <w:ind w:left="1152" w:right="1152"/>
+    </w:pPr>
+    <w:rPr>
+      <w:rFonts w:eastAsiaTheme="minorEastAsia" w:cstheme="minorBidi"/>
+      <w:i/>
+      <w:iCs/>
+      <w:color w:val="53548A" w:themeColor="accent1"/>
+    </w:rPr>
+  </w:style>
+  <w:style w:type="character" w:styleId="SubtleEmphasis">
+    <w:name w:val="Subtle Emphasis"/>
+    <w:basedOn w:val="DefaultParagraphFont"/>
+    <w:uiPriority w:val="19"/>
+    <w:qFormat/>
+    <w:rPr>
+      <w:rFonts w:asciiTheme="minorHAnsi" w:hAnsiTheme="minorHAnsi"/>
+      <w:i/>
+      <w:color w:val="006666"/>
+    </w:rPr>
+  </w:style>
+  <w:style w:type="character" w:styleId="IntenseReference">
+    <w:name w:val="Intense Reference"/>
+    <w:basedOn w:val="DefaultParagraphFont"/>
+    <w:uiPriority w:val="32"/>
+    <w:qFormat/>
+    <w:rPr>
+      <w:rFonts w:asciiTheme="minorHAnsi" w:hAnsiTheme="minorHAnsi" w:cs="Times New Roman"/>
+      <w:b/>
+      <w:i/>
+      <w:caps/>
+      <w:color w:val="4E4F89"/>
+      <w:spacing w:val="5"/>
+    </w:rPr>
+  </w:style>
+  <w:style w:type="character" w:styleId="SubtleReference">
+    <w:name w:val="Subtle Reference"/>
+    <w:basedOn w:val="DefaultParagraphFont"/>
+    <w:uiPriority w:val="31"/>
+    <w:qFormat/>
+    <w:rPr>
+      <w:rFonts w:cs="Times New Roman"/>
+      <w:i/>
+      <w:color w:val="4E4F89"/>
+    </w:rPr>
+  </w:style>
+  <w:style w:type="character" w:styleId="Emphasis">
+    <w:name w:val="Emphasis"/>
+    <w:uiPriority w:val="20"/>
+    <w:qFormat/>
+    <w:rPr>
+      <w:rFonts w:asciiTheme="minorHAnsi" w:hAnsiTheme="minorHAnsi"/>
+      <w:b/>
+      <w:color w:val="438086" w:themeColor="accent2"/>
+      <w:spacing w:val="10"/>
+    </w:rPr>
+  </w:style>
+  <w:style w:type="character" w:styleId="BookTitle">
+    <w:name w:val="Book Title"/>
+    <w:basedOn w:val="DefaultParagraphFont"/>
+    <w:uiPriority w:val="33"/>
+    <w:qFormat/>
+    <w:rPr>
+      <w:rFonts w:ascii="Cambria" w:hAnsi="Cambria" w:cs="Times New Roman"/>
+      <w:i/>
+      <w:color w:val="000000"/>
+      <w:sz w:val="20"/>
+      <w:szCs w:val="20"/>
+    </w:rPr>
+  </w:style>
+  <w:style w:type="paragraph" w:styleId="Header">
+    <w:name w:val="header"/>
+    <w:basedOn w:val="Normal"/>
+    <w:link w:val="HeaderChar"/>
+    <w:uiPriority w:val="99"/>
+    <w:unhideWhenUsed/>
+    <w:pPr>
+      <w:tabs>
+        <w:tab w:val="center" w:pos="4320"/>
+        <w:tab w:val="right" w:pos="8640"/>
+      </w:tabs>
+    </w:pPr>
+  </w:style>
+  <w:style w:type="character" w:customStyle="1" w:styleId="HeaderChar">
+    <w:name w:val="Header Char"/>
+    <w:basedOn w:val="DefaultParagraphFont"/>
+    <w:link w:val="Header"/>
+    <w:uiPriority w:val="99"/>
+    <w:rPr>
+      <w:sz w:val="20"/>
+      <w:szCs w:val="20"/>
+      <w:lang w:eastAsia="ja-JP"/>
+    </w:rPr>
+  </w:style>
+  <w:style w:type="paragraph" w:styleId="Footer">
+    <w:name w:val="footer"/>
+    <w:basedOn w:val="Normal"/>
+    <w:link w:val="FooterChar"/>
+    <w:uiPriority w:val="99"/>
+    <w:unhideWhenUsed/>
+    <w:pPr>
+      <w:tabs>
+        <w:tab w:val="center" w:pos="4320"/>
+        <w:tab w:val="right" w:pos="8640"/>
+      </w:tabs>
+    </w:pPr>
+  </w:style>
+  <w:style w:type="character" w:customStyle="1" w:styleId="FooterChar">
+    <w:name w:val="Footer Char"/>
+    <w:basedOn w:val="DefaultParagraphFont"/>
+    <w:link w:val="Footer"/>
+    <w:uiPriority w:val="99"/>
+    <w:rPr>
+      <w:sz w:val="20"/>
+      <w:szCs w:val="20"/>
+      <w:lang w:eastAsia="ja-JP"/>
+    </w:rPr>
+  </w:style>
+  <w:style w:type="paragraph" w:styleId="NormalIndent">
+    <w:name w:val="Normal Indent"/>
+    <w:basedOn w:val="Normal"/>
+    <w:uiPriority w:val="99"/>
+    <w:unhideWhenUsed/>
+    <w:pPr>
+      <w:ind w:left="720"/>
+      <w:contextualSpacing/>
+    </w:pPr>
+  </w:style>
+  <w:style w:type="paragraph" w:styleId="IntenseQuote">
+    <w:name w:val="Intense Quote"/>
+    <w:basedOn w:val="Normal"/>
+    <w:uiPriority w:val="30"/>
+    <w:qFormat/>
+    <w:pPr>
+      <w:pBdr>
+        <w:top w:val="threeDEngrave" w:sz="6" w:space="10" w:color="438086" w:themeColor="accent2"/>
+        <w:bottom w:val="single" w:sz="4" w:space="10" w:color="438086" w:themeColor="accent2"/>
+      </w:pBdr>
+      <w:spacing w:before="360" w:after="360" w:line="324" w:lineRule="auto"/>
+      <w:ind w:left="1080" w:right="1080"/>
+    </w:pPr>
+    <w:rPr>
+      <w:i/>
+      <w:color w:val="438086" w:themeColor="accent2"/>
+      <w:sz w:val="22"/>
+      <w:szCs w:val="22"/>
+    </w:rPr>
+  </w:style>
+  <w:style w:type="numbering" w:customStyle="1" w:styleId="UrbanBulletedList">
+    <w:name w:val="Urban Bulleted List"/>
+    <w:uiPriority w:val="99"/>
+    <w:pPr>
+      <w:numPr>
+        <w:numId w:val="17"/>
+      </w:numPr>
+    </w:pPr>
+  </w:style>
+  <w:style w:type="numbering" w:customStyle="1" w:styleId="UrbanNumberedList">
+    <w:name w:val="Urban Numbered List"/>
+    <w:uiPriority w:val="99"/>
+    <w:pPr>
+      <w:numPr>
+        <w:numId w:val="22"/>
+      </w:numPr>
+    </w:pPr>
+  </w:style>
+  <w:style w:type="paragraph" w:styleId="ListParagraph">
+    <w:name w:val="List Paragraph"/>
+    <w:basedOn w:val="Normal"/>
+    <w:uiPriority w:val="36"/>
+    <w:unhideWhenUsed/>
+    <w:qFormat/>
+    <w:pPr>
+      <w:ind w:left="720"/>
+      <w:contextualSpacing/>
+    </w:pPr>
+  </w:style>
+  <w:style w:type="paragraph" w:styleId="NoSpacing">
+    <w:name w:val="No Spacing"/>
+    <w:basedOn w:val="Normal"/>
+    <w:uiPriority w:val="1"/>
+    <w:qFormat/>
+    <w:pPr>
+      <w:spacing w:after="0" w:line="240" w:lineRule="auto"/>
+    </w:pPr>
+    <w:rPr>
+      <w:szCs w:val="32"/>
+    </w:rPr>
+  </w:style>
+  <w:style w:type="character" w:styleId="PlaceholderText">
+    <w:name w:val="Placeholder Text"/>
+    <w:basedOn w:val="DefaultParagraphFont"/>
+    <w:uiPriority w:val="99"/>
+    <w:unhideWhenUsed/>
+    <w:rPr>
+      <w:color w:val="808080"/>
+    </w:rPr>
+  </w:style>
+  <w:style w:type="paragraph" w:styleId="BalloonText">
+    <w:name w:val="Balloon Text"/>
+    <w:basedOn w:val="Normal"/>
+    <w:link w:val="BalloonTextChar"/>
+    <w:uiPriority w:val="99"/>
+    <w:semiHidden/>
+    <w:unhideWhenUsed/>
+    <w:pPr>
+      <w:spacing w:after="0" w:line="240" w:lineRule="auto"/>
+    </w:pPr>
+    <w:rPr>
+      <w:rFonts w:ascii="Tahoma" w:hAnsi="Tahoma" w:cs="Tahoma"/>
+      <w:sz w:val="16"/>
+      <w:szCs w:val="16"/>
+    </w:rPr>
+  </w:style>
+  <w:style w:type="character" w:customStyle="1" w:styleId="BalloonTextChar">
+    <w:name w:val="Balloon Text Char"/>
+    <w:basedOn w:val="DefaultParagraphFont"/>
+    <w:link w:val="BalloonText"/>
+    <w:uiPriority w:val="99"/>
+    <w:semiHidden/>
+    <w:rPr>
+      <w:rFonts w:ascii="Tahoma" w:hAnsi="Tahoma" w:cs="Tahoma"/>
+      <w:sz w:val="16"/>
+      <w:szCs w:val="16"/>
+      <w:lang w:eastAsia="ja-JP"/>
+    </w:rPr>
+  </w:style>
+  <w:style w:type="paragraph" w:customStyle="1" w:styleId="Bullet1">
+    <w:name w:val="Bullet 1"/>
+    <w:basedOn w:val="ListParagraph"/>
+    <w:uiPriority w:val="38"/>
+    <w:qFormat/>
+    <w:pPr>
+      <w:numPr>
+        <w:numId w:val="38"/>
+      </w:numPr>
+      <w:spacing w:after="0"/>
+    </w:pPr>
+  </w:style>
+  <w:style w:type="paragraph" w:customStyle="1" w:styleId="Bullet2">
+    <w:name w:val="Bullet 2"/>
+    <w:basedOn w:val="ListParagraph"/>
+    <w:uiPriority w:val="38"/>
+    <w:qFormat/>
+    <w:pPr>
+      <w:numPr>
+        <w:ilvl w:val="1"/>
+        <w:numId w:val="38"/>
+      </w:numPr>
+      <w:spacing w:after="0"/>
+    </w:pPr>
+  </w:style>
+  <w:style w:type="paragraph" w:customStyle="1" w:styleId="Bullet3">
+    <w:name w:val="Bullet 3"/>
+    <w:basedOn w:val="ListParagraph"/>
+    <w:uiPriority w:val="38"/>
+    <w:qFormat/>
+    <w:pPr>
+      <w:numPr>
+        <w:ilvl w:val="2"/>
+        <w:numId w:val="38"/>
+      </w:numPr>
+      <w:spacing w:after="0"/>
+    </w:pPr>
+  </w:style>
+  <w:style w:type="paragraph" w:customStyle="1" w:styleId="DefaultPlaceholderSubject10">
+    <w:name w:val="DefaultPlaceholder_Subject10"/>
+    <w:uiPriority w:val="39"/>
+    <w:rPr>
+      <w:i/>
+      <w:color w:val="424456" w:themeColor="text2"/>
+      <w:sz w:val="24"/>
+      <w:szCs w:val="24"/>
+    </w:rPr>
+  </w:style>
+  <w:style w:type="paragraph" w:customStyle="1" w:styleId="HeaderEven">
+    <w:name w:val="Header Even"/>
+    <w:basedOn w:val="Header"/>
+    <w:uiPriority w:val="39"/>
+    <w:pPr>
+      <w:pBdr>
+        <w:bottom w:val="single" w:sz="4" w:space="1" w:color="auto"/>
+      </w:pBdr>
+    </w:pPr>
+  </w:style>
+  <w:style w:type="paragraph" w:customStyle="1" w:styleId="HeaderOdd">
+    <w:name w:val="Header Odd"/>
+    <w:basedOn w:val="Header"/>
+    <w:uiPriority w:val="39"/>
+    <w:pPr>
+      <w:pBdr>
+        <w:bottom w:val="single" w:sz="4" w:space="1" w:color="auto"/>
+      </w:pBdr>
+      <w:jc w:val="right"/>
+    </w:pPr>
+  </w:style>
+  <w:style w:type="paragraph" w:customStyle="1" w:styleId="Category">
+    <w:name w:val="Category"/>
+    <w:basedOn w:val="Normal"/>
+    <w:uiPriority w:val="39"/>
+    <w:qFormat/>
+    <w:pPr>
+      <w:framePr w:hSpace="187" w:wrap="around" w:hAnchor="margin" w:xAlign="center" w:y="721"/>
+      <w:spacing w:after="0" w:line="240" w:lineRule="auto"/>
+    </w:pPr>
+    <w:rPr>
+      <w:rFonts w:cstheme="minorBidi"/>
+      <w:caps/>
+      <w:sz w:val="22"/>
+      <w:szCs w:val="22"/>
+    </w:rPr>
+  </w:style>
+  <w:style w:type="paragraph" w:customStyle="1" w:styleId="Comments">
+    <w:name w:val="Comments"/>
+    <w:basedOn w:val="Normal"/>
+    <w:uiPriority w:val="39"/>
+    <w:qFormat/>
+    <w:pPr>
+      <w:spacing w:after="120" w:line="240" w:lineRule="auto"/>
+    </w:pPr>
+    <w:rPr>
+      <w:b/>
+      <w:szCs w:val="22"/>
+    </w:rPr>
+  </w:style>
+  <w:style w:type="paragraph" w:customStyle="1" w:styleId="CommentsText">
+    <w:name w:val="Comments Text"/>
+    <w:basedOn w:val="Normal"/>
+    <w:uiPriority w:val="39"/>
+    <w:qFormat/>
+    <w:pPr>
+      <w:spacing w:after="120" w:line="288" w:lineRule="auto"/>
+    </w:pPr>
+    <w:rPr>
+      <w:szCs w:val="22"/>
+    </w:rPr>
+  </w:style>
+  <w:style w:type="character" w:styleId="Hyperlink">
+    <w:name w:val="Hyperlink"/>
+    <w:basedOn w:val="DefaultParagraphFont"/>
+    <w:uiPriority w:val="99"/>
+    <w:unhideWhenUsed/>
+    <w:rPr>
+      <w:color w:val="67AFBD" w:themeColor="hyperlink"/>
+      <w:u w:val="single"/>
+    </w:rPr>
+  </w:style>
+  <w:style w:type="paragraph" w:styleId="TOC1">
+    <w:name w:val="toc 1"/>
+    <w:basedOn w:val="Normal"/>
+    <w:next w:val="Normal"/>
+    <w:autoRedefine/>
+    <w:uiPriority w:val="39"/>
+    <w:unhideWhenUsed/>
+    <w:qFormat/>
+    <w:rPr>
+      <w:rFonts w:eastAsiaTheme="minorEastAsia" w:cstheme="minorBidi"/>
+      <w:sz w:val="24"/>
+      <w:szCs w:val="24"/>
+    </w:rPr>
+  </w:style>
+  <w:style w:type="paragraph" w:styleId="TOC2">
+    <w:name w:val="toc 2"/>
+    <w:basedOn w:val="Normal"/>
+    <w:next w:val="Normal"/>
+    <w:autoRedefine/>
+    <w:uiPriority w:val="39"/>
+    <w:unhideWhenUsed/>
+    <w:qFormat/>
+    <w:pPr>
+      <w:ind w:left="240"/>
+    </w:pPr>
+    <w:rPr>
+      <w:rFonts w:eastAsiaTheme="minorEastAsia" w:cstheme="minorBidi"/>
+      <w:sz w:val="24"/>
+      <w:szCs w:val="24"/>
+    </w:rPr>
+  </w:style>
+  <w:style w:type="paragraph" w:styleId="TOC3">
+    <w:name w:val="toc 3"/>
+    <w:basedOn w:val="Normal"/>
+    <w:next w:val="Normal"/>
+    <w:autoRedefine/>
+    <w:uiPriority w:val="39"/>
+    <w:unhideWhenUsed/>
+    <w:pPr>
+      <w:spacing w:after="100"/>
+      <w:ind w:left="400"/>
+    </w:pPr>
+  </w:style>
+  <w:style w:type="paragraph" w:styleId="Caption">
+    <w:name w:val="caption"/>
+    <w:basedOn w:val="Normal"/>
+    <w:next w:val="Normal"/>
+    <w:uiPriority w:val="99"/>
+    <w:unhideWhenUsed/>
+    <w:pPr>
+      <w:spacing w:line="240" w:lineRule="auto"/>
+    </w:pPr>
+    <w:rPr>
+      <w:b/>
+      <w:bCs/>
+      <w:color w:val="53548A" w:themeColor="accent1"/>
+      <w:sz w:val="18"/>
+      <w:szCs w:val="18"/>
+    </w:rPr>
+  </w:style>
+  <w:style w:type="paragraph" w:styleId="TOCHeading">
+    <w:name w:val="TOC Heading"/>
+    <w:basedOn w:val="Heading1"/>
+    <w:next w:val="Normal"/>
+    <w:uiPriority w:val="39"/>
+    <w:semiHidden/>
+    <w:unhideWhenUsed/>
+    <w:qFormat/>
+    <w:rsid w:val="005D0F69"/>
+    <w:pPr>
+      <w:keepNext/>
+      <w:keepLines/>
+      <w:pBdr>
+        <w:bottom w:val="none" w:sz="0" w:space="0" w:color="auto"/>
+      </w:pBdr>
+      <w:spacing w:before="480" w:after="0"/>
+      <w:outlineLvl w:val="9"/>
+    </w:pPr>
+    <w:rPr>
+      <w:rFonts w:eastAsiaTheme="majorEastAsia" w:cstheme="majorBidi"/>
+      <w:b/>
+      <w:bCs/>
+      <w:color w:val="3E3E67" w:themeColor="accent1" w:themeShade="BF"/>
+      <w:sz w:val="28"/>
+      <w:szCs w:val="28"/>
+    </w:rPr>
+  </w:style>
+</w:styles>
+</file>
+
 <file path=word/glossary/document.xml><?xml version="1.0" encoding="utf-8"?>
-<w:glossaryDocument xmlns:wpc="http://schemas.microsoft.com/office/word/2010/wordprocessingCanvas" xmlns:mc="http://schemas.openxmlformats.org/markup-compatibility/2006" xmlns:o="urn:schemas-microsoft-com:office:office" xmlns:r="http://schemas.openxmlformats.org/officeDocument/2006/relationships" xmlns:m="http://schemas.openxmlformats.org/officeDocument/2006/math" xmlns:v="urn:schemas-microsoft-com:vml" xmlns:wp14="http://schemas.microsoft.com/office/word/2010/wordprocessingDrawing" xmlns:wp="http://schemas.openxmlformats.org/drawingml/2006/wordprocessingDrawing" xmlns:w10="urn:schemas-microsoft-com:office:word" xmlns:w="http://schemas.openxmlformats.org/wordprocessingml/2006/main" xmlns:w14="http://schemas.microsoft.com/office/word/2010/wordml" xmlns:w15="http://schemas.microsoft.com/office/word/2012/wordml" xmlns:wpg="http://schemas.microsoft.com/office/word/2010/wordprocessingGroup" xmlns:wpi="http://schemas.microsoft.com/office/word/2010/wordprocessingInk" xmlns:wne="http://schemas.microsoft.com/office/word/2006/wordml" xmlns:wps="http://schemas.microsoft.com/office/word/2010/wordprocessingShape" mc:Ignorable="w14 w15 wp14">
+<w:glossaryDocument xmlns:wpc="http://schemas.microsoft.com/office/word/2010/wordprocessingCanvas" xmlns:mc="http://schemas.openxmlformats.org/markup-compatibility/2006" xmlns:o="urn:schemas-microsoft-com:office:office" xmlns:r="http://schemas.openxmlformats.org/officeDocument/2006/relationships" xmlns:m="http://schemas.openxmlformats.org/officeDocument/2006/math" xmlns:v="urn:schemas-microsoft-com:vml" xmlns:wp14="http://schemas.microsoft.com/office/word/2010/wordprocessingDrawing" xmlns:wp="http://schemas.openxmlformats.org/drawingml/2006/wordprocessingDrawing" xmlns:w10="urn:schemas-microsoft-com:office:word" xmlns:w="http://schemas.openxmlformats.org/wordprocessingml/2006/main" xmlns:w14="http://schemas.microsoft.com/office/word/2010/wordml" xmlns:wpg="http://schemas.microsoft.com/office/word/2010/wordprocessingGroup" xmlns:wpi="http://schemas.microsoft.com/office/word/2010/wordprocessingInk" xmlns:wne="http://schemas.microsoft.com/office/word/2006/wordml" xmlns:wps="http://schemas.microsoft.com/office/word/2010/wordprocessingShape" mc:Ignorable="w14 wp14">
   <w:docParts>
     <w:docPart>
       <w:docPartPr>
@@ -5226,7 +6770,7 @@
           </w:pPr>
           <w:r>
             <w:rPr>
-              <w:color w:val="44546A" w:themeColor="text2"/>
+              <w:color w:val="1F497D" w:themeColor="text2"/>
             </w:rPr>
             <w:t>[Pick the date]</w:t>
           </w:r>
@@ -5256,7 +6800,7 @@
           <w:r>
             <w:rPr>
               <w:rFonts w:asciiTheme="majorHAnsi" w:eastAsiaTheme="majorEastAsia" w:hAnsiTheme="majorHAnsi" w:cstheme="majorBidi"/>
-              <w:color w:val="5B9BD5" w:themeColor="accent1"/>
+              <w:color w:val="4F81BD" w:themeColor="accent1"/>
               <w:sz w:val="72"/>
               <w:szCs w:val="72"/>
             </w:rPr>
@@ -5289,7 +6833,7 @@
             <w:rPr>
               <w:i/>
               <w:iCs/>
-              <w:color w:val="44546A" w:themeColor="text2"/>
+              <w:color w:val="1F497D" w:themeColor="text2"/>
               <w:sz w:val="28"/>
               <w:szCs w:val="28"/>
             </w:rPr>
@@ -5303,7 +6847,7 @@
 </file>
 
 <file path=word/glossary/fontTable.xml><?xml version="1.0" encoding="utf-8"?>
-<w:fonts xmlns:mc="http://schemas.openxmlformats.org/markup-compatibility/2006" xmlns:r="http://schemas.openxmlformats.org/officeDocument/2006/relationships" xmlns:w="http://schemas.openxmlformats.org/wordprocessingml/2006/main" xmlns:w14="http://schemas.microsoft.com/office/word/2010/wordml" xmlns:w15="http://schemas.microsoft.com/office/word/2012/wordml" mc:Ignorable="w14 w15">
+<w:fonts xmlns:mc="http://schemas.openxmlformats.org/markup-compatibility/2006" xmlns:r="http://schemas.openxmlformats.org/officeDocument/2006/relationships" xmlns:w="http://schemas.openxmlformats.org/wordprocessingml/2006/main" xmlns:w14="http://schemas.microsoft.com/office/word/2010/wordml" mc:Ignorable="w14">
   <w:font w:name="Symbol">
     <w:panose1 w:val="05050102010706020507"/>
     <w:charset w:val="02"/>
@@ -5316,7 +6860,7 @@
     <w:charset w:val="00"/>
     <w:family w:val="roman"/>
     <w:pitch w:val="variable"/>
-    <w:sig w:usb0="E0002EFF" w:usb1="C0007843" w:usb2="00000009" w:usb3="00000000" w:csb0="000001FF" w:csb1="00000000"/>
+    <w:sig w:usb0="E0002AFF" w:usb1="C0007841" w:usb2="00000009" w:usb3="00000000" w:csb0="000001FF" w:csb1="00000000"/>
   </w:font>
   <w:font w:name="Georgia">
     <w:panose1 w:val="02040502050405020303"/>
@@ -5337,14 +6881,14 @@
     <w:charset w:val="00"/>
     <w:family w:val="modern"/>
     <w:pitch w:val="fixed"/>
-    <w:sig w:usb0="E0002EFF" w:usb1="C0007843" w:usb2="00000009" w:usb3="00000000" w:csb0="000001FF" w:csb1="00000000"/>
+    <w:sig w:usb0="E0002AFF" w:usb1="C0007843" w:usb2="00000009" w:usb3="00000000" w:csb0="000001FF" w:csb1="00000000"/>
   </w:font>
   <w:font w:name="Trebuchet MS">
     <w:panose1 w:val="020B0603020202020204"/>
     <w:charset w:val="00"/>
     <w:family w:val="swiss"/>
     <w:pitch w:val="variable"/>
-    <w:sig w:usb0="00000687" w:usb1="00000000" w:usb2="00000000" w:usb3="00000000" w:csb0="0000009F" w:csb1="00000000"/>
+    <w:sig w:usb0="00000287" w:usb1="00000000" w:usb2="00000000" w:usb3="00000000" w:csb0="0000009F" w:csb1="00000000"/>
   </w:font>
   <w:font w:name="HGMinchoB">
     <w:charset w:val="80"/>
@@ -5357,7 +6901,7 @@
     <w:charset w:val="00"/>
     <w:family w:val="swiss"/>
     <w:pitch w:val="variable"/>
-    <w:sig w:usb0="E0002EFF" w:usb1="C0007843" w:usb2="00000009" w:usb3="00000000" w:csb0="000001FF" w:csb1="00000000"/>
+    <w:sig w:usb0="E0002AFF" w:usb1="C0007843" w:usb2="00000009" w:usb3="00000000" w:csb0="000001FF" w:csb1="00000000"/>
   </w:font>
   <w:font w:name="Cambria">
     <w:panose1 w:val="02040503050406030204"/>
@@ -5393,18 +6937,11 @@
     <w:pitch w:val="variable"/>
     <w:sig w:usb0="E00002FF" w:usb1="4000ACFF" w:usb2="00000001" w:usb3="00000000" w:csb0="0000019F" w:csb1="00000000"/>
   </w:font>
-  <w:font w:name="Calibri Light">
-    <w:panose1 w:val="020F0302020204030204"/>
-    <w:charset w:val="00"/>
-    <w:family w:val="swiss"/>
-    <w:pitch w:val="variable"/>
-    <w:sig w:usb0="A00002EF" w:usb1="4000207B" w:usb2="00000000" w:usb3="00000000" w:csb0="0000019F" w:csb1="00000000"/>
-  </w:font>
 </w:fonts>
 </file>
 
 <file path=word/glossary/settings.xml><?xml version="1.0" encoding="utf-8"?>
-<w:settings xmlns:mc="http://schemas.openxmlformats.org/markup-compatibility/2006" xmlns:o="urn:schemas-microsoft-com:office:office" xmlns:r="http://schemas.openxmlformats.org/officeDocument/2006/relationships" xmlns:m="http://schemas.openxmlformats.org/officeDocument/2006/math" xmlns:v="urn:schemas-microsoft-com:vml" xmlns:w10="urn:schemas-microsoft-com:office:word" xmlns:w="http://schemas.openxmlformats.org/wordprocessingml/2006/main" xmlns:w14="http://schemas.microsoft.com/office/word/2010/wordml" xmlns:w15="http://schemas.microsoft.com/office/word/2012/wordml" xmlns:sl="http://schemas.openxmlformats.org/schemaLibrary/2006/main" mc:Ignorable="w14 w15">
+<w:settings xmlns:mc="http://schemas.openxmlformats.org/markup-compatibility/2006" xmlns:o="urn:schemas-microsoft-com:office:office" xmlns:r="http://schemas.openxmlformats.org/officeDocument/2006/relationships" xmlns:m="http://schemas.openxmlformats.org/officeDocument/2006/math" xmlns:v="urn:schemas-microsoft-com:vml" xmlns:w10="urn:schemas-microsoft-com:office:word" xmlns:w="http://schemas.openxmlformats.org/wordprocessingml/2006/main" xmlns:w14="http://schemas.microsoft.com/office/word/2010/wordml" xmlns:sl="http://schemas.openxmlformats.org/schemaLibrary/2006/main" mc:Ignorable="w14">
   <w:view w:val="normal"/>
   <w:defaultTabStop w:val="720"/>
   <w:characterSpacingControl w:val="doNotCompress"/>
@@ -5420,6 +6957,7 @@
     <w:rsid w:val="0005430A"/>
     <w:rsid w:val="00054485"/>
     <w:rsid w:val="000E02B3"/>
+    <w:rsid w:val="000F0014"/>
     <w:rsid w:val="002655FE"/>
     <w:rsid w:val="003E6CFD"/>
     <w:rsid w:val="006445A8"/>
@@ -5448,7 +6986,7 @@
 </file>
 
 <file path=word/glossary/styles.xml><?xml version="1.0" encoding="utf-8"?>
-<w:styles xmlns:mc="http://schemas.openxmlformats.org/markup-compatibility/2006" xmlns:r="http://schemas.openxmlformats.org/officeDocument/2006/relationships" xmlns:w="http://schemas.openxmlformats.org/wordprocessingml/2006/main" xmlns:w14="http://schemas.microsoft.com/office/word/2010/wordml" xmlns:w15="http://schemas.microsoft.com/office/word/2012/wordml" mc:Ignorable="w14 w15">
+<w:styles xmlns:mc="http://schemas.openxmlformats.org/markup-compatibility/2006" xmlns:r="http://schemas.openxmlformats.org/officeDocument/2006/relationships" xmlns:w="http://schemas.openxmlformats.org/wordprocessingml/2006/main" xmlns:w14="http://schemas.microsoft.com/office/word/2010/wordml" mc:Ignorable="w14">
   <w:docDefaults>
     <w:rPrDefault>
       <w:rPr>
@@ -5464,378 +7002,144 @@
       </w:pPr>
     </w:pPrDefault>
   </w:docDefaults>
-  <w:latentStyles w:defLockedState="0" w:defUIPriority="99" w:defSemiHidden="0" w:defUnhideWhenUsed="0" w:defQFormat="0" w:count="371">
-    <w:lsdException w:name="Normal" w:uiPriority="0" w:qFormat="1"/>
-    <w:lsdException w:name="heading 1" w:uiPriority="1" w:qFormat="1"/>
-    <w:lsdException w:name="heading 2" w:semiHidden="1" w:uiPriority="2" w:unhideWhenUsed="1" w:qFormat="1"/>
-    <w:lsdException w:name="heading 3" w:semiHidden="1" w:uiPriority="2" w:unhideWhenUsed="1" w:qFormat="1"/>
-    <w:lsdException w:name="heading 4" w:semiHidden="1" w:uiPriority="9" w:unhideWhenUsed="1" w:qFormat="1"/>
-    <w:lsdException w:name="heading 5" w:semiHidden="1" w:uiPriority="9" w:unhideWhenUsed="1" w:qFormat="1"/>
-    <w:lsdException w:name="heading 6" w:semiHidden="1" w:uiPriority="9" w:unhideWhenUsed="1" w:qFormat="1"/>
-    <w:lsdException w:name="heading 7" w:semiHidden="1" w:uiPriority="9" w:unhideWhenUsed="1" w:qFormat="1"/>
-    <w:lsdException w:name="heading 8" w:semiHidden="1" w:uiPriority="9" w:unhideWhenUsed="1" w:qFormat="1"/>
-    <w:lsdException w:name="heading 9" w:semiHidden="1" w:uiPriority="9" w:unhideWhenUsed="1" w:qFormat="1"/>
-    <w:lsdException w:name="index 1" w:semiHidden="1" w:unhideWhenUsed="1"/>
-    <w:lsdException w:name="index 2" w:semiHidden="1" w:unhideWhenUsed="1"/>
-    <w:lsdException w:name="index 3" w:semiHidden="1" w:unhideWhenUsed="1"/>
-    <w:lsdException w:name="index 4" w:semiHidden="1" w:unhideWhenUsed="1"/>
-    <w:lsdException w:name="index 5" w:semiHidden="1" w:unhideWhenUsed="1"/>
-    <w:lsdException w:name="index 6" w:semiHidden="1" w:unhideWhenUsed="1"/>
-    <w:lsdException w:name="index 7" w:semiHidden="1" w:unhideWhenUsed="1"/>
-    <w:lsdException w:name="index 8" w:semiHidden="1" w:unhideWhenUsed="1"/>
-    <w:lsdException w:name="index 9" w:semiHidden="1" w:unhideWhenUsed="1"/>
-    <w:lsdException w:name="toc 1" w:semiHidden="1" w:uiPriority="39" w:unhideWhenUsed="1"/>
-    <w:lsdException w:name="toc 2" w:semiHidden="1" w:uiPriority="39" w:unhideWhenUsed="1"/>
-    <w:lsdException w:name="toc 3" w:semiHidden="1" w:uiPriority="39" w:unhideWhenUsed="1"/>
-    <w:lsdException w:name="toc 4" w:semiHidden="1" w:uiPriority="39" w:unhideWhenUsed="1"/>
-    <w:lsdException w:name="toc 5" w:semiHidden="1" w:uiPriority="39" w:unhideWhenUsed="1"/>
-    <w:lsdException w:name="toc 6" w:semiHidden="1" w:uiPriority="39" w:unhideWhenUsed="1"/>
-    <w:lsdException w:name="toc 7" w:semiHidden="1" w:uiPriority="39" w:unhideWhenUsed="1"/>
-    <w:lsdException w:name="toc 8" w:semiHidden="1" w:uiPriority="39" w:unhideWhenUsed="1"/>
-    <w:lsdException w:name="toc 9" w:semiHidden="1" w:uiPriority="39" w:unhideWhenUsed="1"/>
-    <w:lsdException w:name="Normal Indent" w:semiHidden="1" w:unhideWhenUsed="1"/>
-    <w:lsdException w:name="footnote text" w:semiHidden="1" w:unhideWhenUsed="1"/>
-    <w:lsdException w:name="annotation text" w:semiHidden="1" w:unhideWhenUsed="1"/>
-    <w:lsdException w:name="header" w:semiHidden="1" w:unhideWhenUsed="1"/>
-    <w:lsdException w:name="footer" w:semiHidden="1" w:unhideWhenUsed="1"/>
-    <w:lsdException w:name="index heading" w:semiHidden="1" w:unhideWhenUsed="1"/>
-    <w:lsdException w:name="caption" w:semiHidden="1" w:uiPriority="35" w:unhideWhenUsed="1" w:qFormat="1"/>
-    <w:lsdException w:name="table of figures" w:semiHidden="1" w:unhideWhenUsed="1"/>
-    <w:lsdException w:name="envelope address" w:semiHidden="1" w:unhideWhenUsed="1"/>
-    <w:lsdException w:name="envelope return" w:semiHidden="1" w:unhideWhenUsed="1"/>
-    <w:lsdException w:name="footnote reference" w:semiHidden="1" w:unhideWhenUsed="1"/>
-    <w:lsdException w:name="annotation reference" w:semiHidden="1" w:unhideWhenUsed="1"/>
-    <w:lsdException w:name="line number" w:semiHidden="1" w:unhideWhenUsed="1"/>
-    <w:lsdException w:name="page number" w:semiHidden="1" w:unhideWhenUsed="1"/>
-    <w:lsdException w:name="endnote reference" w:semiHidden="1" w:unhideWhenUsed="1"/>
-    <w:lsdException w:name="endnote text" w:semiHidden="1" w:unhideWhenUsed="1"/>
-    <w:lsdException w:name="table of authorities" w:semiHidden="1" w:unhideWhenUsed="1"/>
-    <w:lsdException w:name="macro" w:semiHidden="1" w:unhideWhenUsed="1"/>
-    <w:lsdException w:name="toa heading" w:semiHidden="1" w:unhideWhenUsed="1"/>
-    <w:lsdException w:name="List" w:semiHidden="1" w:unhideWhenUsed="1"/>
-    <w:lsdException w:name="List Bullet" w:semiHidden="1" w:unhideWhenUsed="1"/>
-    <w:lsdException w:name="List Number" w:semiHidden="1" w:unhideWhenUsed="1"/>
-    <w:lsdException w:name="List 2" w:semiHidden="1" w:unhideWhenUsed="1"/>
-    <w:lsdException w:name="List 3" w:semiHidden="1" w:unhideWhenUsed="1"/>
-    <w:lsdException w:name="List 4" w:semiHidden="1" w:unhideWhenUsed="1"/>
-    <w:lsdException w:name="List 5" w:semiHidden="1" w:unhideWhenUsed="1"/>
-    <w:lsdException w:name="List Bullet 2" w:semiHidden="1" w:unhideWhenUsed="1"/>
-    <w:lsdException w:name="List Bullet 3" w:semiHidden="1" w:unhideWhenUsed="1"/>
-    <w:lsdException w:name="List Bullet 4" w:semiHidden="1" w:unhideWhenUsed="1"/>
-    <w:lsdException w:name="List Bullet 5" w:semiHidden="1" w:unhideWhenUsed="1"/>
-    <w:lsdException w:name="List Number 2" w:semiHidden="1" w:unhideWhenUsed="1"/>
-    <w:lsdException w:name="List Number 3" w:semiHidden="1" w:unhideWhenUsed="1"/>
-    <w:lsdException w:name="List Number 4" w:semiHidden="1" w:unhideWhenUsed="1"/>
-    <w:lsdException w:name="List Number 5" w:semiHidden="1" w:unhideWhenUsed="1"/>
-    <w:lsdException w:name="Title" w:uiPriority="10" w:qFormat="1"/>
-    <w:lsdException w:name="Closing" w:semiHidden="1" w:unhideWhenUsed="1"/>
-    <w:lsdException w:name="Signature" w:semiHidden="1" w:unhideWhenUsed="1"/>
-    <w:lsdException w:name="Default Paragraph Font" w:semiHidden="1" w:uiPriority="1" w:unhideWhenUsed="1"/>
-    <w:lsdException w:name="Body Text" w:semiHidden="1" w:unhideWhenUsed="1"/>
-    <w:lsdException w:name="Body Text Indent" w:semiHidden="1" w:unhideWhenUsed="1"/>
-    <w:lsdException w:name="List Continue" w:semiHidden="1" w:unhideWhenUsed="1"/>
-    <w:lsdException w:name="List Continue 2" w:semiHidden="1" w:unhideWhenUsed="1"/>
-    <w:lsdException w:name="List Continue 3" w:semiHidden="1" w:unhideWhenUsed="1"/>
-    <w:lsdException w:name="List Continue 4" w:semiHidden="1" w:unhideWhenUsed="1"/>
-    <w:lsdException w:name="List Continue 5" w:semiHidden="1" w:unhideWhenUsed="1"/>
-    <w:lsdException w:name="Message Header" w:semiHidden="1" w:unhideWhenUsed="1"/>
-    <w:lsdException w:name="Subtitle" w:uiPriority="11" w:qFormat="1"/>
-    <w:lsdException w:name="Salutation" w:semiHidden="1" w:unhideWhenUsed="1"/>
-    <w:lsdException w:name="Date" w:semiHidden="1" w:unhideWhenUsed="1"/>
-    <w:lsdException w:name="Body Text First Indent" w:semiHidden="1" w:unhideWhenUsed="1"/>
-    <w:lsdException w:name="Body Text First Indent 2" w:semiHidden="1" w:unhideWhenUsed="1"/>
-    <w:lsdException w:name="Note Heading" w:semiHidden="1" w:unhideWhenUsed="1"/>
-    <w:lsdException w:name="Body Text 2" w:semiHidden="1" w:unhideWhenUsed="1"/>
-    <w:lsdException w:name="Body Text 3" w:semiHidden="1" w:unhideWhenUsed="1"/>
-    <w:lsdException w:name="Body Text Indent 2" w:semiHidden="1" w:unhideWhenUsed="1"/>
-    <w:lsdException w:name="Body Text Indent 3" w:semiHidden="1" w:unhideWhenUsed="1"/>
-    <w:lsdException w:name="Block Text" w:semiHidden="1" w:unhideWhenUsed="1"/>
-    <w:lsdException w:name="Hyperlink" w:semiHidden="1" w:unhideWhenUsed="1"/>
-    <w:lsdException w:name="FollowedHyperlink" w:semiHidden="1" w:unhideWhenUsed="1"/>
-    <w:lsdException w:name="Strong" w:uiPriority="22" w:qFormat="1"/>
-    <w:lsdException w:name="Emphasis" w:uiPriority="20" w:qFormat="1"/>
-    <w:lsdException w:name="Document Map" w:semiHidden="1" w:unhideWhenUsed="1"/>
-    <w:lsdException w:name="Plain Text" w:semiHidden="1" w:unhideWhenUsed="1"/>
-    <w:lsdException w:name="E-mail Signature" w:semiHidden="1" w:unhideWhenUsed="1"/>
-    <w:lsdException w:name="HTML Top of Form" w:semiHidden="1" w:unhideWhenUsed="1"/>
-    <w:lsdException w:name="HTML Bottom of Form" w:semiHidden="1" w:unhideWhenUsed="1"/>
-    <w:lsdException w:name="Normal (Web)" w:semiHidden="1" w:unhideWhenUsed="1"/>
-    <w:lsdException w:name="HTML Acronym" w:semiHidden="1" w:unhideWhenUsed="1"/>
-    <w:lsdException w:name="HTML Address" w:semiHidden="1" w:unhideWhenUsed="1"/>
-    <w:lsdException w:name="HTML Cite" w:semiHidden="1" w:unhideWhenUsed="1"/>
-    <w:lsdException w:name="HTML Code" w:semiHidden="1" w:unhideWhenUsed="1"/>
-    <w:lsdException w:name="HTML Definition" w:semiHidden="1" w:unhideWhenUsed="1"/>
-    <w:lsdException w:name="HTML Keyboard" w:semiHidden="1" w:unhideWhenUsed="1"/>
-    <w:lsdException w:name="HTML Preformatted" w:semiHidden="1" w:unhideWhenUsed="1"/>
-    <w:lsdException w:name="HTML Sample" w:semiHidden="1" w:unhideWhenUsed="1"/>
-    <w:lsdException w:name="HTML Typewriter" w:semiHidden="1" w:unhideWhenUsed="1"/>
-    <w:lsdException w:name="HTML Variable" w:semiHidden="1" w:unhideWhenUsed="1"/>
-    <w:lsdException w:name="Normal Table" w:semiHidden="1" w:unhideWhenUsed="1"/>
-    <w:lsdException w:name="annotation subject" w:semiHidden="1" w:unhideWhenUsed="1"/>
-    <w:lsdException w:name="No List" w:semiHidden="1" w:unhideWhenUsed="1"/>
-    <w:lsdException w:name="Outline List 1" w:semiHidden="1" w:unhideWhenUsed="1"/>
-    <w:lsdException w:name="Outline List 2" w:semiHidden="1" w:unhideWhenUsed="1"/>
-    <w:lsdException w:name="Outline List 3" w:semiHidden="1" w:unhideWhenUsed="1"/>
-    <w:lsdException w:name="Table Simple 1" w:semiHidden="1" w:unhideWhenUsed="1"/>
-    <w:lsdException w:name="Table Simple 2" w:semiHidden="1" w:unhideWhenUsed="1"/>
-    <w:lsdException w:name="Table Simple 3" w:semiHidden="1" w:unhideWhenUsed="1"/>
-    <w:lsdException w:name="Table Classic 1" w:semiHidden="1" w:unhideWhenUsed="1"/>
-    <w:lsdException w:name="Table Classic 2" w:semiHidden="1" w:unhideWhenUsed="1"/>
-    <w:lsdException w:name="Table Classic 3" w:semiHidden="1" w:unhideWhenUsed="1"/>
-    <w:lsdException w:name="Table Classic 4" w:semiHidden="1" w:unhideWhenUsed="1"/>
-    <w:lsdException w:name="Table Colorful 1" w:semiHidden="1" w:unhideWhenUsed="1"/>
-    <w:lsdException w:name="Table Colorful 2" w:semiHidden="1" w:unhideWhenUsed="1"/>
-    <w:lsdException w:name="Table Colorful 3" w:semiHidden="1" w:unhideWhenUsed="1"/>
-    <w:lsdException w:name="Table Columns 1" w:semiHidden="1" w:unhideWhenUsed="1"/>
-    <w:lsdException w:name="Table Columns 2" w:semiHidden="1" w:unhideWhenUsed="1"/>
-    <w:lsdException w:name="Table Columns 3" w:semiHidden="1" w:unhideWhenUsed="1"/>
-    <w:lsdException w:name="Table Columns 4" w:semiHidden="1" w:unhideWhenUsed="1"/>
-    <w:lsdException w:name="Table Columns 5" w:semiHidden="1" w:unhideWhenUsed="1"/>
-    <w:lsdException w:name="Table Grid 1" w:semiHidden="1" w:unhideWhenUsed="1"/>
-    <w:lsdException w:name="Table Grid 2" w:semiHidden="1" w:unhideWhenUsed="1"/>
-    <w:lsdException w:name="Table Grid 3" w:semiHidden="1" w:unhideWhenUsed="1"/>
-    <w:lsdException w:name="Table Grid 4" w:semiHidden="1" w:unhideWhenUsed="1"/>
-    <w:lsdException w:name="Table Grid 5" w:semiHidden="1" w:unhideWhenUsed="1"/>
-    <w:lsdException w:name="Table Grid 6" w:semiHidden="1" w:unhideWhenUsed="1"/>
-    <w:lsdException w:name="Table Grid 7" w:semiHidden="1" w:unhideWhenUsed="1"/>
-    <w:lsdException w:name="Table Grid 8" w:semiHidden="1" w:unhideWhenUsed="1"/>
-    <w:lsdException w:name="Table List 1" w:semiHidden="1" w:unhideWhenUsed="1"/>
-    <w:lsdException w:name="Table List 2" w:semiHidden="1" w:unhideWhenUsed="1"/>
-    <w:lsdException w:name="Table List 3" w:semiHidden="1" w:unhideWhenUsed="1"/>
-    <w:lsdException w:name="Table List 4" w:semiHidden="1" w:unhideWhenUsed="1"/>
-    <w:lsdException w:name="Table List 5" w:semiHidden="1" w:unhideWhenUsed="1"/>
-    <w:lsdException w:name="Table List 6" w:semiHidden="1" w:unhideWhenUsed="1"/>
-    <w:lsdException w:name="Table List 7" w:semiHidden="1" w:unhideWhenUsed="1"/>
-    <w:lsdException w:name="Table List 8" w:semiHidden="1" w:unhideWhenUsed="1"/>
-    <w:lsdException w:name="Table 3D effects 1" w:semiHidden="1" w:unhideWhenUsed="1"/>
-    <w:lsdException w:name="Table 3D effects 2" w:semiHidden="1" w:unhideWhenUsed="1"/>
-    <w:lsdException w:name="Table 3D effects 3" w:semiHidden="1" w:unhideWhenUsed="1"/>
-    <w:lsdException w:name="Table Contemporary" w:semiHidden="1" w:unhideWhenUsed="1"/>
-    <w:lsdException w:name="Table Elegant" w:semiHidden="1" w:unhideWhenUsed="1"/>
-    <w:lsdException w:name="Table Professional" w:semiHidden="1" w:unhideWhenUsed="1"/>
-    <w:lsdException w:name="Table Subtle 1" w:semiHidden="1" w:unhideWhenUsed="1"/>
-    <w:lsdException w:name="Table Subtle 2" w:semiHidden="1" w:unhideWhenUsed="1"/>
-    <w:lsdException w:name="Table Web 1" w:semiHidden="1" w:unhideWhenUsed="1"/>
-    <w:lsdException w:name="Table Web 2" w:semiHidden="1" w:unhideWhenUsed="1"/>
-    <w:lsdException w:name="Table Web 3" w:semiHidden="1" w:unhideWhenUsed="1"/>
-    <w:lsdException w:name="Balloon Text" w:semiHidden="1" w:unhideWhenUsed="1"/>
-    <w:lsdException w:name="Table Grid" w:uiPriority="39"/>
-    <w:lsdException w:name="Table Theme" w:semiHidden="1" w:unhideWhenUsed="1"/>
-    <w:lsdException w:name="Placeholder Text" w:semiHidden="1"/>
-    <w:lsdException w:name="No Spacing" w:uiPriority="1" w:qFormat="1"/>
-    <w:lsdException w:name="Light Shading" w:uiPriority="60"/>
-    <w:lsdException w:name="Light List" w:uiPriority="61"/>
-    <w:lsdException w:name="Light Grid" w:uiPriority="62"/>
-    <w:lsdException w:name="Medium Shading 1" w:uiPriority="63"/>
-    <w:lsdException w:name="Medium Shading 2" w:uiPriority="64"/>
-    <w:lsdException w:name="Medium List 1" w:uiPriority="65"/>
-    <w:lsdException w:name="Medium List 2" w:uiPriority="66"/>
-    <w:lsdException w:name="Medium Grid 1" w:uiPriority="67"/>
-    <w:lsdException w:name="Medium Grid 2" w:uiPriority="68"/>
-    <w:lsdException w:name="Medium Grid 3" w:uiPriority="69"/>
-    <w:lsdException w:name="Dark List" w:uiPriority="70"/>
-    <w:lsdException w:name="Colorful Shading" w:uiPriority="71"/>
-    <w:lsdException w:name="Colorful List" w:uiPriority="72"/>
-    <w:lsdException w:name="Colorful Grid" w:uiPriority="73"/>
-    <w:lsdException w:name="Light Shading Accent 1" w:uiPriority="60"/>
-    <w:lsdException w:name="Light List Accent 1" w:uiPriority="61"/>
-    <w:lsdException w:name="Light Grid Accent 1" w:uiPriority="62"/>
-    <w:lsdException w:name="Medium Shading 1 Accent 1" w:uiPriority="63"/>
-    <w:lsdException w:name="Medium Shading 2 Accent 1" w:uiPriority="64"/>
-    <w:lsdException w:name="Medium List 1 Accent 1" w:uiPriority="65"/>
-    <w:lsdException w:name="Revision" w:semiHidden="1"/>
-    <w:lsdException w:name="List Paragraph" w:uiPriority="34" w:qFormat="1"/>
-    <w:lsdException w:name="Quote" w:uiPriority="29" w:qFormat="1"/>
-    <w:lsdException w:name="Intense Quote" w:uiPriority="30" w:qFormat="1"/>
-    <w:lsdException w:name="Medium List 2 Accent 1" w:uiPriority="66"/>
-    <w:lsdException w:name="Medium Grid 1 Accent 1" w:uiPriority="67"/>
-    <w:lsdException w:name="Medium Grid 2 Accent 1" w:uiPriority="68"/>
-    <w:lsdException w:name="Medium Grid 3 Accent 1" w:uiPriority="69"/>
-    <w:lsdException w:name="Dark List Accent 1" w:uiPriority="70"/>
-    <w:lsdException w:name="Colorful Shading Accent 1" w:uiPriority="71"/>
-    <w:lsdException w:name="Colorful List Accent 1" w:uiPriority="72"/>
-    <w:lsdException w:name="Colorful Grid Accent 1" w:uiPriority="73"/>
-    <w:lsdException w:name="Light Shading Accent 2" w:uiPriority="60"/>
-    <w:lsdException w:name="Light List Accent 2" w:uiPriority="61"/>
-    <w:lsdException w:name="Light Grid Accent 2" w:uiPriority="62"/>
-    <w:lsdException w:name="Medium Shading 1 Accent 2" w:uiPriority="63"/>
-    <w:lsdException w:name="Medium Shading 2 Accent 2" w:uiPriority="64"/>
-    <w:lsdException w:name="Medium List 1 Accent 2" w:uiPriority="65"/>
-    <w:lsdException w:name="Medium List 2 Accent 2" w:uiPriority="66"/>
-    <w:lsdException w:name="Medium Grid 1 Accent 2" w:uiPriority="67"/>
-    <w:lsdException w:name="Medium Grid 2 Accent 2" w:uiPriority="68"/>
-    <w:lsdException w:name="Medium Grid 3 Accent 2" w:uiPriority="69"/>
-    <w:lsdException w:name="Dark List Accent 2" w:uiPriority="70"/>
-    <w:lsdException w:name="Colorful Shading Accent 2" w:uiPriority="71"/>
-    <w:lsdException w:name="Colorful List Accent 2" w:uiPriority="72"/>
-    <w:lsdException w:name="Colorful Grid Accent 2" w:uiPriority="73"/>
-    <w:lsdException w:name="Light Shading Accent 3" w:uiPriority="60"/>
-    <w:lsdException w:name="Light List Accent 3" w:uiPriority="61"/>
-    <w:lsdException w:name="Light Grid Accent 3" w:uiPriority="62"/>
-    <w:lsdException w:name="Medium Shading 1 Accent 3" w:uiPriority="63"/>
-    <w:lsdException w:name="Medium Shading 2 Accent 3" w:uiPriority="64"/>
-    <w:lsdException w:name="Medium List 1 Accent 3" w:uiPriority="65"/>
-    <w:lsdException w:name="Medium List 2 Accent 3" w:uiPriority="66"/>
-    <w:lsdException w:name="Medium Grid 1 Accent 3" w:uiPriority="67"/>
-    <w:lsdException w:name="Medium Grid 2 Accent 3" w:uiPriority="68"/>
-    <w:lsdException w:name="Medium Grid 3 Accent 3" w:uiPriority="69"/>
-    <w:lsdException w:name="Dark List Accent 3" w:uiPriority="70"/>
-    <w:lsdException w:name="Colorful Shading Accent 3" w:uiPriority="71"/>
-    <w:lsdException w:name="Colorful List Accent 3" w:uiPriority="72"/>
-    <w:lsdException w:name="Colorful Grid Accent 3" w:uiPriority="73"/>
-    <w:lsdException w:name="Light Shading Accent 4" w:uiPriority="60"/>
-    <w:lsdException w:name="Light List Accent 4" w:uiPriority="61"/>
-    <w:lsdException w:name="Light Grid Accent 4" w:uiPriority="62"/>
-    <w:lsdException w:name="Medium Shading 1 Accent 4" w:uiPriority="63"/>
-    <w:lsdException w:name="Medium Shading 2 Accent 4" w:uiPriority="64"/>
-    <w:lsdException w:name="Medium List 1 Accent 4" w:uiPriority="65"/>
-    <w:lsdException w:name="Medium List 2 Accent 4" w:uiPriority="66"/>
-    <w:lsdException w:name="Medium Grid 1 Accent 4" w:uiPriority="67"/>
-    <w:lsdException w:name="Medium Grid 2 Accent 4" w:uiPriority="68"/>
-    <w:lsdException w:name="Medium Grid 3 Accent 4" w:uiPriority="69"/>
-    <w:lsdException w:name="Dark List Accent 4" w:uiPriority="70"/>
-    <w:lsdException w:name="Colorful Shading Accent 4" w:uiPriority="71"/>
-    <w:lsdException w:name="Colorful List Accent 4" w:uiPriority="72"/>
-    <w:lsdException w:name="Colorful Grid Accent 4" w:uiPriority="73"/>
-    <w:lsdException w:name="Light Shading Accent 5" w:uiPriority="60"/>
-    <w:lsdException w:name="Light List Accent 5" w:uiPriority="61"/>
-    <w:lsdException w:name="Light Grid Accent 5" w:uiPriority="62"/>
-    <w:lsdException w:name="Medium Shading 1 Accent 5" w:uiPriority="63"/>
-    <w:lsdException w:name="Medium Shading 2 Accent 5" w:uiPriority="64"/>
-    <w:lsdException w:name="Medium List 1 Accent 5" w:uiPriority="65"/>
-    <w:lsdException w:name="Medium List 2 Accent 5" w:uiPriority="66"/>
-    <w:lsdException w:name="Medium Grid 1 Accent 5" w:uiPriority="67"/>
-    <w:lsdException w:name="Medium Grid 2 Accent 5" w:uiPriority="68"/>
-    <w:lsdException w:name="Medium Grid 3 Accent 5" w:uiPriority="69"/>
-    <w:lsdException w:name="Dark List Accent 5" w:uiPriority="70"/>
-    <w:lsdException w:name="Colorful Shading Accent 5" w:uiPriority="71"/>
-    <w:lsdException w:name="Colorful List Accent 5" w:uiPriority="72"/>
-    <w:lsdException w:name="Colorful Grid Accent 5" w:uiPriority="73"/>
-    <w:lsdException w:name="Light Shading Accent 6" w:uiPriority="60"/>
-    <w:lsdException w:name="Light List Accent 6" w:uiPriority="61"/>
-    <w:lsdException w:name="Light Grid Accent 6" w:uiPriority="62"/>
-    <w:lsdException w:name="Medium Shading 1 Accent 6" w:uiPriority="63"/>
-    <w:lsdException w:name="Medium Shading 2 Accent 6" w:uiPriority="64"/>
-    <w:lsdException w:name="Medium List 1 Accent 6" w:uiPriority="65"/>
-    <w:lsdException w:name="Medium List 2 Accent 6" w:uiPriority="66"/>
-    <w:lsdException w:name="Medium Grid 1 Accent 6" w:uiPriority="67"/>
-    <w:lsdException w:name="Medium Grid 2 Accent 6" w:uiPriority="68"/>
-    <w:lsdException w:name="Medium Grid 3 Accent 6" w:uiPriority="69"/>
-    <w:lsdException w:name="Dark List Accent 6" w:uiPriority="70"/>
-    <w:lsdException w:name="Colorful Shading Accent 6" w:uiPriority="71"/>
-    <w:lsdException w:name="Colorful List Accent 6" w:uiPriority="72"/>
-    <w:lsdException w:name="Colorful Grid Accent 6" w:uiPriority="73"/>
-    <w:lsdException w:name="Subtle Emphasis" w:uiPriority="19" w:qFormat="1"/>
-    <w:lsdException w:name="Intense Emphasis" w:uiPriority="21" w:qFormat="1"/>
-    <w:lsdException w:name="Subtle Reference" w:uiPriority="31" w:qFormat="1"/>
-    <w:lsdException w:name="Intense Reference" w:uiPriority="32" w:qFormat="1"/>
-    <w:lsdException w:name="Book Title" w:uiPriority="33" w:qFormat="1"/>
-    <w:lsdException w:name="Bibliography" w:semiHidden="1" w:uiPriority="37" w:unhideWhenUsed="1"/>
-    <w:lsdException w:name="TOC Heading" w:semiHidden="1" w:uiPriority="39" w:unhideWhenUsed="1" w:qFormat="1"/>
-    <w:lsdException w:name="Plain Table 1" w:uiPriority="41"/>
-    <w:lsdException w:name="Plain Table 2" w:uiPriority="42"/>
-    <w:lsdException w:name="Plain Table 3" w:uiPriority="43"/>
-    <w:lsdException w:name="Plain Table 4" w:uiPriority="44"/>
-    <w:lsdException w:name="Plain Table 5" w:uiPriority="45"/>
-    <w:lsdException w:name="Grid Table Light" w:uiPriority="40"/>
-    <w:lsdException w:name="Grid Table 1 Light" w:uiPriority="46"/>
-    <w:lsdException w:name="Grid Table 2" w:uiPriority="47"/>
-    <w:lsdException w:name="Grid Table 3" w:uiPriority="48"/>
-    <w:lsdException w:name="Grid Table 4" w:uiPriority="49"/>
-    <w:lsdException w:name="Grid Table 5 Dark" w:uiPriority="50"/>
-    <w:lsdException w:name="Grid Table 6 Colorful" w:uiPriority="51"/>
-    <w:lsdException w:name="Grid Table 7 Colorful" w:uiPriority="52"/>
-    <w:lsdException w:name="Grid Table 1 Light Accent 1" w:uiPriority="46"/>
-    <w:lsdException w:name="Grid Table 2 Accent 1" w:uiPriority="47"/>
-    <w:lsdException w:name="Grid Table 3 Accent 1" w:uiPriority="48"/>
-    <w:lsdException w:name="Grid Table 4 Accent 1" w:uiPriority="49"/>
-    <w:lsdException w:name="Grid Table 5 Dark Accent 1" w:uiPriority="50"/>
-    <w:lsdException w:name="Grid Table 6 Colorful Accent 1" w:uiPriority="51"/>
-    <w:lsdException w:name="Grid Table 7 Colorful Accent 1" w:uiPriority="52"/>
-    <w:lsdException w:name="Grid Table 1 Light Accent 2" w:uiPriority="46"/>
-    <w:lsdException w:name="Grid Table 2 Accent 2" w:uiPriority="47"/>
-    <w:lsdException w:name="Grid Table 3 Accent 2" w:uiPriority="48"/>
-    <w:lsdException w:name="Grid Table 4 Accent 2" w:uiPriority="49"/>
-    <w:lsdException w:name="Grid Table 5 Dark Accent 2" w:uiPriority="50"/>
-    <w:lsdException w:name="Grid Table 6 Colorful Accent 2" w:uiPriority="51"/>
-    <w:lsdException w:name="Grid Table 7 Colorful Accent 2" w:uiPriority="52"/>
-    <w:lsdException w:name="Grid Table 1 Light Accent 3" w:uiPriority="46"/>
-    <w:lsdException w:name="Grid Table 2 Accent 3" w:uiPriority="47"/>
-    <w:lsdException w:name="Grid Table 3 Accent 3" w:uiPriority="48"/>
-    <w:lsdException w:name="Grid Table 4 Accent 3" w:uiPriority="49"/>
-    <w:lsdException w:name="Grid Table 5 Dark Accent 3" w:uiPriority="50"/>
-    <w:lsdException w:name="Grid Table 6 Colorful Accent 3" w:uiPriority="51"/>
-    <w:lsdException w:name="Grid Table 7 Colorful Accent 3" w:uiPriority="52"/>
-    <w:lsdException w:name="Grid Table 1 Light Accent 4" w:uiPriority="46"/>
-    <w:lsdException w:name="Grid Table 2 Accent 4" w:uiPriority="47"/>
-    <w:lsdException w:name="Grid Table 3 Accent 4" w:uiPriority="48"/>
-    <w:lsdException w:name="Grid Table 4 Accent 4" w:uiPriority="49"/>
-    <w:lsdException w:name="Grid Table 5 Dark Accent 4" w:uiPriority="50"/>
-    <w:lsdException w:name="Grid Table 6 Colorful Accent 4" w:uiPriority="51"/>
-    <w:lsdException w:name="Grid Table 7 Colorful Accent 4" w:uiPriority="52"/>
-    <w:lsdException w:name="Grid Table 1 Light Accent 5" w:uiPriority="46"/>
-    <w:lsdException w:name="Grid Table 2 Accent 5" w:uiPriority="47"/>
-    <w:lsdException w:name="Grid Table 3 Accent 5" w:uiPriority="48"/>
-    <w:lsdException w:name="Grid Table 4 Accent 5" w:uiPriority="49"/>
-    <w:lsdException w:name="Grid Table 5 Dark Accent 5" w:uiPriority="50"/>
-    <w:lsdException w:name="Grid Table 6 Colorful Accent 5" w:uiPriority="51"/>
-    <w:lsdException w:name="Grid Table 7 Colorful Accent 5" w:uiPriority="52"/>
-    <w:lsdException w:name="Grid Table 1 Light Accent 6" w:uiPriority="46"/>
-    <w:lsdException w:name="Grid Table 2 Accent 6" w:uiPriority="47"/>
-    <w:lsdException w:name="Grid Table 3 Accent 6" w:uiPriority="48"/>
-    <w:lsdException w:name="Grid Table 4 Accent 6" w:uiPriority="49"/>
-    <w:lsdException w:name="Grid Table 5 Dark Accent 6" w:uiPriority="50"/>
-    <w:lsdException w:name="Grid Table 6 Colorful Accent 6" w:uiPriority="51"/>
-    <w:lsdException w:name="Grid Table 7 Colorful Accent 6" w:uiPriority="52"/>
-    <w:lsdException w:name="List Table 1 Light" w:uiPriority="46"/>
-    <w:lsdException w:name="List Table 2" w:uiPriority="47"/>
-    <w:lsdException w:name="List Table 3" w:uiPriority="48"/>
-    <w:lsdException w:name="List Table 4" w:uiPriority="49"/>
-    <w:lsdException w:name="List Table 5 Dark" w:uiPriority="50"/>
-    <w:lsdException w:name="List Table 6 Colorful" w:uiPriority="51"/>
-    <w:lsdException w:name="List Table 7 Colorful" w:uiPriority="52"/>
-    <w:lsdException w:name="List Table 1 Light Accent 1" w:uiPriority="46"/>
-    <w:lsdException w:name="List Table 2 Accent 1" w:uiPriority="47"/>
-    <w:lsdException w:name="List Table 3 Accent 1" w:uiPriority="48"/>
-    <w:lsdException w:name="List Table 4 Accent 1" w:uiPriority="49"/>
-    <w:lsdException w:name="List Table 5 Dark Accent 1" w:uiPriority="50"/>
-    <w:lsdException w:name="List Table 6 Colorful Accent 1" w:uiPriority="51"/>
-    <w:lsdException w:name="List Table 7 Colorful Accent 1" w:uiPriority="52"/>
-    <w:lsdException w:name="List Table 1 Light Accent 2" w:uiPriority="46"/>
-    <w:lsdException w:name="List Table 2 Accent 2" w:uiPriority="47"/>
-    <w:lsdException w:name="List Table 3 Accent 2" w:uiPriority="48"/>
-    <w:lsdException w:name="List Table 4 Accent 2" w:uiPriority="49"/>
-    <w:lsdException w:name="List Table 5 Dark Accent 2" w:uiPriority="50"/>
-    <w:lsdException w:name="List Table 6 Colorful Accent 2" w:uiPriority="51"/>
-    <w:lsdException w:name="List Table 7 Colorful Accent 2" w:uiPriority="52"/>
-    <w:lsdException w:name="List Table 1 Light Accent 3" w:uiPriority="46"/>
-    <w:lsdException w:name="List Table 2 Accent 3" w:uiPriority="47"/>
-    <w:lsdException w:name="List Table 3 Accent 3" w:uiPriority="48"/>
-    <w:lsdException w:name="List Table 4 Accent 3" w:uiPriority="49"/>
-    <w:lsdException w:name="List Table 5 Dark Accent 3" w:uiPriority="50"/>
-    <w:lsdException w:name="List Table 6 Colorful Accent 3" w:uiPriority="51"/>
-    <w:lsdException w:name="List Table 7 Colorful Accent 3" w:uiPriority="52"/>
-    <w:lsdException w:name="List Table 1 Light Accent 4" w:uiPriority="46"/>
-    <w:lsdException w:name="List Table 2 Accent 4" w:uiPriority="47"/>
-    <w:lsdException w:name="List Table 3 Accent 4" w:uiPriority="48"/>
-    <w:lsdException w:name="List Table 4 Accent 4" w:uiPriority="49"/>
-    <w:lsdException w:name="List Table 5 Dark Accent 4" w:uiPriority="50"/>
-    <w:lsdException w:name="List Table 6 Colorful Accent 4" w:uiPriority="51"/>
-    <w:lsdException w:name="List Table 7 Colorful Accent 4" w:uiPriority="52"/>
-    <w:lsdException w:name="List Table 1 Light Accent 5" w:uiPriority="46"/>
-    <w:lsdException w:name="List Table 2 Accent 5" w:uiPriority="47"/>
-    <w:lsdException w:name="List Table 3 Accent 5" w:uiPriority="48"/>
-    <w:lsdException w:name="List Table 4 Accent 5" w:uiPriority="49"/>
-    <w:lsdException w:name="List Table 5 Dark Accent 5" w:uiPriority="50"/>
-    <w:lsdException w:name="List Table 6 Colorful Accent 5" w:uiPriority="51"/>
-    <w:lsdException w:name="List Table 7 Colorful Accent 5" w:uiPriority="52"/>
-    <w:lsdException w:name="List Table 1 Light Accent 6" w:uiPriority="46"/>
-    <w:lsdException w:name="List Table 2 Accent 6" w:uiPriority="47"/>
-    <w:lsdException w:name="List Table 3 Accent 6" w:uiPriority="48"/>
-    <w:lsdException w:name="List Table 4 Accent 6" w:uiPriority="49"/>
-    <w:lsdException w:name="List Table 5 Dark Accent 6" w:uiPriority="50"/>
-    <w:lsdException w:name="List Table 6 Colorful Accent 6" w:uiPriority="51"/>
-    <w:lsdException w:name="List Table 7 Colorful Accent 6" w:uiPriority="52"/>
+  <w:latentStyles w:defLockedState="0" w:defUIPriority="99" w:defSemiHidden="1" w:defUnhideWhenUsed="1" w:defQFormat="0" w:count="267">
+    <w:lsdException w:name="Normal" w:semiHidden="0" w:uiPriority="0" w:unhideWhenUsed="0" w:qFormat="1"/>
+    <w:lsdException w:name="heading 1" w:semiHidden="0" w:uiPriority="1" w:unhideWhenUsed="0" w:qFormat="1"/>
+    <w:lsdException w:name="heading 2" w:uiPriority="2" w:qFormat="1"/>
+    <w:lsdException w:name="heading 3" w:uiPriority="2" w:qFormat="1"/>
+    <w:lsdException w:name="heading 4" w:uiPriority="9" w:qFormat="1"/>
+    <w:lsdException w:name="heading 5" w:uiPriority="9" w:qFormat="1"/>
+    <w:lsdException w:name="heading 6" w:uiPriority="9" w:qFormat="1"/>
+    <w:lsdException w:name="heading 7" w:uiPriority="9" w:qFormat="1"/>
+    <w:lsdException w:name="heading 8" w:uiPriority="9" w:qFormat="1"/>
+    <w:lsdException w:name="heading 9" w:uiPriority="9" w:qFormat="1"/>
+    <w:lsdException w:name="toc 1" w:uiPriority="39"/>
+    <w:lsdException w:name="toc 2" w:uiPriority="39"/>
+    <w:lsdException w:name="toc 3" w:uiPriority="39"/>
+    <w:lsdException w:name="toc 4" w:uiPriority="39"/>
+    <w:lsdException w:name="toc 5" w:uiPriority="39"/>
+    <w:lsdException w:name="toc 6" w:uiPriority="39"/>
+    <w:lsdException w:name="toc 7" w:uiPriority="39"/>
+    <w:lsdException w:name="toc 8" w:uiPriority="39"/>
+    <w:lsdException w:name="toc 9" w:uiPriority="39"/>
+    <w:lsdException w:name="caption" w:uiPriority="35" w:qFormat="1"/>
+    <w:lsdException w:name="Title" w:semiHidden="0" w:uiPriority="10" w:unhideWhenUsed="0" w:qFormat="1"/>
+    <w:lsdException w:name="Default Paragraph Font" w:uiPriority="1"/>
+    <w:lsdException w:name="Subtitle" w:semiHidden="0" w:uiPriority="11" w:unhideWhenUsed="0" w:qFormat="1"/>
+    <w:lsdException w:name="Strong" w:semiHidden="0" w:uiPriority="22" w:unhideWhenUsed="0" w:qFormat="1"/>
+    <w:lsdException w:name="Emphasis" w:semiHidden="0" w:uiPriority="20" w:unhideWhenUsed="0" w:qFormat="1"/>
+    <w:lsdException w:name="Table Grid" w:semiHidden="0" w:uiPriority="39" w:unhideWhenUsed="0"/>
+    <w:lsdException w:name="Placeholder Text" w:unhideWhenUsed="0"/>
+    <w:lsdException w:name="No Spacing" w:semiHidden="0" w:uiPriority="1" w:unhideWhenUsed="0" w:qFormat="1"/>
+    <w:lsdException w:name="Light Shading" w:semiHidden="0" w:uiPriority="60" w:unhideWhenUsed="0"/>
+    <w:lsdException w:name="Light List" w:semiHidden="0" w:uiPriority="61" w:unhideWhenUsed="0"/>
+    <w:lsdException w:name="Light Grid" w:semiHidden="0" w:uiPriority="62" w:unhideWhenUsed="0"/>
+    <w:lsdException w:name="Medium Shading 1" w:semiHidden="0" w:uiPriority="63" w:unhideWhenUsed="0"/>
+    <w:lsdException w:name="Medium Shading 2" w:semiHidden="0" w:uiPriority="64" w:unhideWhenUsed="0"/>
+    <w:lsdException w:name="Medium List 1" w:semiHidden="0" w:uiPriority="65" w:unhideWhenUsed="0"/>
+    <w:lsdException w:name="Medium List 2" w:semiHidden="0" w:uiPriority="66" w:unhideWhenUsed="0"/>
+    <w:lsdException w:name="Medium Grid 1" w:semiHidden="0" w:uiPriority="67" w:unhideWhenUsed="0"/>
+    <w:lsdException w:name="Medium Grid 2" w:semiHidden="0" w:uiPriority="68" w:unhideWhenUsed="0"/>
+    <w:lsdException w:name="Medium Grid 3" w:semiHidden="0" w:uiPriority="69" w:unhideWhenUsed="0"/>
+    <w:lsdException w:name="Dark List" w:semiHidden="0" w:uiPriority="70" w:unhideWhenUsed="0"/>
+    <w:lsdException w:name="Colorful Shading" w:semiHidden="0" w:uiPriority="71" w:unhideWhenUsed="0"/>
+    <w:lsdException w:name="Colorful List" w:semiHidden="0" w:uiPriority="72" w:unhideWhenUsed="0"/>
+    <w:lsdException w:name="Colorful Grid" w:semiHidden="0" w:uiPriority="73" w:unhideWhenUsed="0"/>
+    <w:lsdException w:name="Light Shading Accent 1" w:semiHidden="0" w:uiPriority="60" w:unhideWhenUsed="0"/>
+    <w:lsdException w:name="Light List Accent 1" w:semiHidden="0" w:uiPriority="61" w:unhideWhenUsed="0"/>
+    <w:lsdException w:name="Light Grid Accent 1" w:semiHidden="0" w:uiPriority="62" w:unhideWhenUsed="0"/>
+    <w:lsdException w:name="Medium Shading 1 Accent 1" w:semiHidden="0" w:uiPriority="63" w:unhideWhenUsed="0"/>
+    <w:lsdException w:name="Medium Shading 2 Accent 1" w:semiHidden="0" w:uiPriority="64" w:unhideWhenUsed="0"/>
+    <w:lsdException w:name="Medium List 1 Accent 1" w:semiHidden="0" w:uiPriority="65" w:unhideWhenUsed="0"/>
+    <w:lsdException w:name="Revision" w:unhideWhenUsed="0"/>
+    <w:lsdException w:name="List Paragraph" w:semiHidden="0" w:uiPriority="34" w:unhideWhenUsed="0" w:qFormat="1"/>
+    <w:lsdException w:name="Quote" w:semiHidden="0" w:uiPriority="29" w:unhideWhenUsed="0" w:qFormat="1"/>
+    <w:lsdException w:name="Intense Quote" w:semiHidden="0" w:uiPriority="30" w:unhideWhenUsed="0" w:qFormat="1"/>
+    <w:lsdException w:name="Medium List 2 Accent 1" w:semiHidden="0" w:uiPriority="66" w:unhideWhenUsed="0"/>
+    <w:lsdException w:name="Medium Grid 1 Accent 1" w:semiHidden="0" w:uiPriority="67" w:unhideWhenUsed="0"/>
+    <w:lsdException w:name="Medium Grid 2 Accent 1" w:semiHidden="0" w:uiPriority="68" w:unhideWhenUsed="0"/>
+    <w:lsdException w:name="Medium Grid 3 Accent 1" w:semiHidden="0" w:uiPriority="69" w:unhideWhenUsed="0"/>
+    <w:lsdException w:name="Dark List Accent 1" w:semiHidden="0" w:uiPriority="70" w:unhideWhenUsed="0"/>
+    <w:lsdException w:name="Colorful Shading Accent 1" w:semiHidden="0" w:uiPriority="71" w:unhideWhenUsed="0"/>
+    <w:lsdException w:name="Colorful List Accent 1" w:semiHidden="0" w:uiPriority="72" w:unhideWhenUsed="0"/>
+    <w:lsdException w:name="Colorful Grid Accent 1" w:semiHidden="0" w:uiPriority="73" w:unhideWhenUsed="0"/>
+    <w:lsdException w:name="Light Shading Accent 2" w:semiHidden="0" w:uiPriority="60" w:unhideWhenUsed="0"/>
+    <w:lsdException w:name="Light List Accent 2" w:semiHidden="0" w:uiPriority="61" w:unhideWhenUsed="0"/>
+    <w:lsdException w:name="Light Grid Accent 2" w:semiHidden="0" w:uiPriority="62" w:unhideWhenUsed="0"/>
+    <w:lsdException w:name="Medium Shading 1 Accent 2" w:semiHidden="0" w:uiPriority="63" w:unhideWhenUsed="0"/>
+    <w:lsdException w:name="Medium Shading 2 Accent 2" w:semiHidden="0" w:uiPriority="64" w:unhideWhenUsed="0"/>
+    <w:lsdException w:name="Medium List 1 Accent 2" w:semiHidden="0" w:uiPriority="65" w:unhideWhenUsed="0"/>
+    <w:lsdException w:name="Medium List 2 Accent 2" w:semiHidden="0" w:uiPriority="66" w:unhideWhenUsed="0"/>
+    <w:lsdException w:name="Medium Grid 1 Accent 2" w:semiHidden="0" w:uiPriority="67" w:unhideWhenUsed="0"/>
+    <w:lsdException w:name="Medium Grid 2 Accent 2" w:semiHidden="0" w:uiPriority="68" w:unhideWhenUsed="0"/>
+    <w:lsdException w:name="Medium Grid 3 Accent 2" w:semiHidden="0" w:uiPriority="69" w:unhideWhenUsed="0"/>
+    <w:lsdException w:name="Dark List Accent 2" w:semiHidden="0" w:uiPriority="70" w:unhideWhenUsed="0"/>
+    <w:lsdException w:name="Colorful Shading Accent 2" w:semiHidden="0" w:uiPriority="71" w:unhideWhenUsed="0"/>
+    <w:lsdException w:name="Colorful List Accent 2" w:semiHidden="0" w:uiPriority="72" w:unhideWhenUsed="0"/>
+    <w:lsdException w:name="Colorful Grid Accent 2" w:semiHidden="0" w:uiPriority="73" w:unhideWhenUsed="0"/>
+    <w:lsdException w:name="Light Shading Accent 3" w:semiHidden="0" w:uiPriority="60" w:unhideWhenUsed="0"/>
+    <w:lsdException w:name="Light List Accent 3" w:semiHidden="0" w:uiPriority="61" w:unhideWhenUsed="0"/>
+    <w:lsdException w:name="Light Grid Accent 3" w:semiHidden="0" w:uiPriority="62" w:unhideWhenUsed="0"/>
+    <w:lsdException w:name="Medium Shading 1 Accent 3" w:semiHidden="0" w:uiPriority="63" w:unhideWhenUsed="0"/>
+    <w:lsdException w:name="Medium Shading 2 Accent 3" w:semiHidden="0" w:uiPriority="64" w:unhideWhenUsed="0"/>
+    <w:lsdException w:name="Medium List 1 Accent 3" w:semiHidden="0" w:uiPriority="65" w:unhideWhenUsed="0"/>
+    <w:lsdException w:name="Medium List 2 Accent 3" w:semiHidden="0" w:uiPriority="66" w:unhideWhenUsed="0"/>
+    <w:lsdException w:name="Medium Grid 1 Accent 3" w:semiHidden="0" w:uiPriority="67" w:unhideWhenUsed="0"/>
+    <w:lsdException w:name="Medium Grid 2 Accent 3" w:semiHidden="0" w:uiPriority="68" w:unhideWhenUsed="0"/>
+    <w:lsdException w:name="Medium Grid 3 Accent 3" w:semiHidden="0" w:uiPriority="69" w:unhideWhenUsed="0"/>
+    <w:lsdException w:name="Dark List Accent 3" w:semiHidden="0" w:uiPriority="70" w:unhideWhenUsed="0"/>
+    <w:lsdException w:name="Colorful Shading Accent 3" w:semiHidden="0" w:uiPriority="71" w:unhideWhenUsed="0"/>
+    <w:lsdException w:name="Colorful List Accent 3" w:semiHidden="0" w:uiPriority="72" w:unhideWhenUsed="0"/>
+    <w:lsdException w:name="Colorful Grid Accent 3" w:semiHidden="0" w:uiPriority="73" w:unhideWhenUsed="0"/>
+    <w:lsdException w:name="Light Shading Accent 4" w:semiHidden="0" w:uiPriority="60" w:unhideWhenUsed="0"/>
+    <w:lsdException w:name="Light List Accent 4" w:semiHidden="0" w:uiPriority="61" w:unhideWhenUsed="0"/>
+    <w:lsdException w:name="Light Grid Accent 4" w:semiHidden="0" w:uiPriority="62" w:unhideWhenUsed="0"/>
+    <w:lsdException w:name="Medium Shading 1 Accent 4" w:semiHidden="0" w:uiPriority="63" w:unhideWhenUsed="0"/>
+    <w:lsdException w:name="Medium Shading 2 Accent 4" w:semiHidden="0" w:uiPriority="64" w:unhideWhenUsed="0"/>
+    <w:lsdException w:name="Medium List 1 Accent 4" w:semiHidden="0" w:uiPriority="65" w:unhideWhenUsed="0"/>
+    <w:lsdException w:name="Medium List 2 Accent 4" w:semiHidden="0" w:uiPriority="66" w:unhideWhenUsed="0"/>
+    <w:lsdException w:name="Medium Grid 1 Accent 4" w:semiHidden="0" w:uiPriority="67" w:unhideWhenUsed="0"/>
+    <w:lsdException w:name="Medium Grid 2 Accent 4" w:semiHidden="0" w:uiPriority="68" w:unhideWhenUsed="0"/>
+    <w:lsdException w:name="Medium Grid 3 Accent 4" w:semiHidden="0" w:uiPriority="69" w:unhideWhenUsed="0"/>
+    <w:lsdException w:name="Dark List Accent 4" w:semiHidden="0" w:uiPriority="70" w:unhideWhenUsed="0"/>
+    <w:lsdException w:name="Colorful Shading Accent 4" w:semiHidden="0" w:uiPriority="71" w:unhideWhenUsed="0"/>
+    <w:lsdException w:name="Colorful List Accent 4" w:semiHidden="0" w:uiPriority="72" w:unhideWhenUsed="0"/>
+    <w:lsdException w:name="Colorful Grid Accent 4" w:semiHidden="0" w:uiPriority="73" w:unhideWhenUsed="0"/>
+    <w:lsdException w:name="Light Shading Accent 5" w:semiHidden="0" w:uiPriority="60" w:unhideWhenUsed="0"/>
+    <w:lsdException w:name="Light List Accent 5" w:semiHidden="0" w:uiPriority="61" w:unhideWhenUsed="0"/>
+    <w:lsdException w:name="Light Grid Accent 5" w:semiHidden="0" w:uiPriority="62" w:unhideWhenUsed="0"/>
+    <w:lsdException w:name="Medium Shading 1 Accent 5" w:semiHidden="0" w:uiPriority="63" w:unhideWhenUsed="0"/>
+    <w:lsdException w:name="Medium Shading 2 Accent 5" w:semiHidden="0" w:uiPriority="64" w:unhideWhenUsed="0"/>
+    <w:lsdException w:name="Medium List 1 Accent 5" w:semiHidden="0" w:uiPriority="65" w:unhideWhenUsed="0"/>
+    <w:lsdException w:name="Medium List 2 Accent 5" w:semiHidden="0" w:uiPriority="66" w:unhideWhenUsed="0"/>
+    <w:lsdException w:name="Medium Grid 1 Accent 5" w:semiHidden="0" w:uiPriority="67" w:unhideWhenUsed="0"/>
+    <w:lsdException w:name="Medium Grid 2 Accent 5" w:semiHidden="0" w:uiPriority="68" w:unhideWhenUsed="0"/>
+    <w:lsdException w:name="Medium Grid 3 Accent 5" w:semiHidden="0" w:uiPriority="69" w:unhideWhenUsed="0"/>
+    <w:lsdException w:name="Dark List Accent 5" w:semiHidden="0" w:uiPriority="70" w:unhideWhenUsed="0"/>
+    <w:lsdException w:name="Colorful Shading Accent 5" w:semiHidden="0" w:uiPriority="71" w:unhideWhenUsed="0"/>
+    <w:lsdException w:name="Colorful List Accent 5" w:semiHidden="0" w:uiPriority="72" w:unhideWhenUsed="0"/>
+    <w:lsdException w:name="Colorful Grid Accent 5" w:semiHidden="0" w:uiPriority="73" w:unhideWhenUsed="0"/>
+    <w:lsdException w:name="Light Shading Accent 6" w:semiHidden="0" w:uiPriority="60" w:unhideWhenUsed="0"/>
+    <w:lsdException w:name="Light List Accent 6" w:semiHidden="0" w:uiPriority="61" w:unhideWhenUsed="0"/>
+    <w:lsdException w:name="Light Grid Accent 6" w:semiHidden="0" w:uiPriority="62" w:unhideWhenUsed="0"/>
+    <w:lsdException w:name="Medium Shading 1 Accent 6" w:semiHidden="0" w:uiPriority="63" w:unhideWhenUsed="0"/>
+    <w:lsdException w:name="Medium Shading 2 Accent 6" w:semiHidden="0" w:uiPriority="64" w:unhideWhenUsed="0"/>
+    <w:lsdException w:name="Medium List 1 Accent 6" w:semiHidden="0" w:uiPriority="65" w:unhideWhenUsed="0"/>
+    <w:lsdException w:name="Medium List 2 Accent 6" w:semiHidden="0" w:uiPriority="66" w:unhideWhenUsed="0"/>
+    <w:lsdException w:name="Medium Grid 1 Accent 6" w:semiHidden="0" w:uiPriority="67" w:unhideWhenUsed="0"/>
+    <w:lsdException w:name="Medium Grid 2 Accent 6" w:semiHidden="0" w:uiPriority="68" w:unhideWhenUsed="0"/>
+    <w:lsdException w:name="Medium Grid 3 Accent 6" w:semiHidden="0" w:uiPriority="69" w:unhideWhenUsed="0"/>
+    <w:lsdException w:name="Dark List Accent 6" w:semiHidden="0" w:uiPriority="70" w:unhideWhenUsed="0"/>
+    <w:lsdException w:name="Colorful Shading Accent 6" w:semiHidden="0" w:uiPriority="71" w:unhideWhenUsed="0"/>
+    <w:lsdException w:name="Colorful List Accent 6" w:semiHidden="0" w:uiPriority="72" w:unhideWhenUsed="0"/>
+    <w:lsdException w:name="Colorful Grid Accent 6" w:semiHidden="0" w:uiPriority="73" w:unhideWhenUsed="0"/>
+    <w:lsdException w:name="Subtle Emphasis" w:semiHidden="0" w:uiPriority="19" w:unhideWhenUsed="0" w:qFormat="1"/>
+    <w:lsdException w:name="Intense Emphasis" w:semiHidden="0" w:uiPriority="21" w:unhideWhenUsed="0" w:qFormat="1"/>
+    <w:lsdException w:name="Subtle Reference" w:semiHidden="0" w:uiPriority="31" w:unhideWhenUsed="0" w:qFormat="1"/>
+    <w:lsdException w:name="Intense Reference" w:semiHidden="0" w:uiPriority="32" w:unhideWhenUsed="0" w:qFormat="1"/>
+    <w:lsdException w:name="Book Title" w:semiHidden="0" w:uiPriority="33" w:unhideWhenUsed="0" w:qFormat="1"/>
+    <w:lsdException w:name="Bibliography" w:uiPriority="37"/>
+    <w:lsdException w:name="TOC Heading" w:uiPriority="39" w:qFormat="1"/>
   </w:latentStyles>
   <w:style w:type="paragraph" w:default="1" w:styleId="Normal">
     <w:name w:val="Normal"/>
@@ -5857,7 +7161,7 @@
     </w:pPr>
     <w:rPr>
       <w:rFonts w:asciiTheme="majorHAnsi" w:eastAsiaTheme="minorHAnsi" w:hAnsiTheme="majorHAnsi" w:cstheme="minorHAnsi"/>
-      <w:color w:val="ED7D31" w:themeColor="accent2"/>
+      <w:color w:val="C0504D" w:themeColor="accent2"/>
       <w:sz w:val="32"/>
       <w:szCs w:val="32"/>
       <w:lang w:val="en-US" w:eastAsia="ja-JP"/>
@@ -5876,7 +7180,7 @@
     </w:pPr>
     <w:rPr>
       <w:rFonts w:asciiTheme="majorHAnsi" w:eastAsiaTheme="minorHAnsi" w:hAnsiTheme="majorHAnsi" w:cstheme="minorHAnsi"/>
-      <w:color w:val="ED7D31" w:themeColor="accent2"/>
+      <w:color w:val="C0504D" w:themeColor="accent2"/>
       <w:sz w:val="28"/>
       <w:szCs w:val="28"/>
       <w:lang w:val="en-US" w:eastAsia="en-US"/>
@@ -5896,7 +7200,7 @@
     </w:pPr>
     <w:rPr>
       <w:rFonts w:asciiTheme="majorHAnsi" w:eastAsiaTheme="minorHAnsi" w:hAnsiTheme="majorHAnsi" w:cstheme="minorHAnsi"/>
-      <w:color w:val="ED7D31" w:themeColor="accent2"/>
+      <w:color w:val="C0504D" w:themeColor="accent2"/>
       <w:sz w:val="24"/>
       <w:szCs w:val="24"/>
       <w:lang w:val="en-US" w:eastAsia="en-US"/>
@@ -5954,7 +7258,7 @@
     <w:uiPriority w:val="1"/>
     <w:rPr>
       <w:rFonts w:asciiTheme="majorHAnsi" w:eastAsiaTheme="minorHAnsi" w:hAnsiTheme="majorHAnsi" w:cstheme="minorHAnsi"/>
-      <w:color w:val="ED7D31" w:themeColor="accent2"/>
+      <w:color w:val="C0504D" w:themeColor="accent2"/>
       <w:sz w:val="32"/>
       <w:szCs w:val="32"/>
       <w:lang w:val="en-US" w:eastAsia="ja-JP"/>
@@ -5967,7 +7271,7 @@
     <w:uiPriority w:val="2"/>
     <w:rPr>
       <w:rFonts w:asciiTheme="majorHAnsi" w:eastAsiaTheme="minorHAnsi" w:hAnsiTheme="majorHAnsi" w:cstheme="minorHAnsi"/>
-      <w:color w:val="ED7D31" w:themeColor="accent2"/>
+      <w:color w:val="C0504D" w:themeColor="accent2"/>
       <w:sz w:val="28"/>
       <w:szCs w:val="28"/>
       <w:lang w:val="en-US" w:eastAsia="en-US"/>
@@ -5980,7 +7284,354 @@
     <w:uiPriority w:val="2"/>
     <w:rPr>
       <w:rFonts w:asciiTheme="majorHAnsi" w:eastAsiaTheme="minorHAnsi" w:hAnsiTheme="majorHAnsi" w:cstheme="minorHAnsi"/>
-      <w:color w:val="ED7D31" w:themeColor="accent2"/>
+      <w:color w:val="C0504D" w:themeColor="accent2"/>
+      <w:sz w:val="24"/>
+      <w:szCs w:val="24"/>
+      <w:lang w:val="en-US" w:eastAsia="en-US"/>
+    </w:rPr>
+  </w:style>
+  <w:style w:type="paragraph" w:customStyle="1" w:styleId="A08A091C70EE49E39F3EB4836A922FF9">
+    <w:name w:val="A08A091C70EE49E39F3EB4836A922FF9"/>
+  </w:style>
+  <w:style w:type="paragraph" w:customStyle="1" w:styleId="C52D31BBFD594E92A1F64FBE684CB483">
+    <w:name w:val="C52D31BBFD594E92A1F64FBE684CB483"/>
+    <w:rsid w:val="007F6DFC"/>
+  </w:style>
+  <w:style w:type="paragraph" w:customStyle="1" w:styleId="BB2D7D8EAD3D42CAA880531DBBA48F4F">
+    <w:name w:val="BB2D7D8EAD3D42CAA880531DBBA48F4F"/>
+    <w:rsid w:val="007F6DFC"/>
+  </w:style>
+  <w:style w:type="paragraph" w:customStyle="1" w:styleId="862FC64289C2489D96999F08B861FD5B">
+    <w:name w:val="862FC64289C2489D96999F08B861FD5B"/>
+    <w:rsid w:val="007F6DFC"/>
+  </w:style>
+  <w:style w:type="paragraph" w:customStyle="1" w:styleId="00EDAA4FAECF4D64B2EADF502B14DBA7">
+    <w:name w:val="00EDAA4FAECF4D64B2EADF502B14DBA7"/>
+    <w:rsid w:val="007F6DFC"/>
+  </w:style>
+  <w:style w:type="paragraph" w:customStyle="1" w:styleId="989F111183794298ABCC5A4C1C38869E">
+    <w:name w:val="989F111183794298ABCC5A4C1C38869E"/>
+    <w:rsid w:val="007F6DFC"/>
+  </w:style>
+  <w:style w:type="paragraph" w:customStyle="1" w:styleId="DDEFD62F6DA84ACDB65E188ECB063A72">
+    <w:name w:val="DDEFD62F6DA84ACDB65E188ECB063A72"/>
+    <w:rsid w:val="007F6DFC"/>
+  </w:style>
+  <w:style w:type="paragraph" w:customStyle="1" w:styleId="B6AFC36075D948A380CB46B8D7ABF1B7">
+    <w:name w:val="B6AFC36075D948A380CB46B8D7ABF1B7"/>
+    <w:rsid w:val="007F6DFC"/>
+  </w:style>
+  <w:style w:type="paragraph" w:customStyle="1" w:styleId="DF64067E4DDC4998A1BB630265CC27EA">
+    <w:name w:val="DF64067E4DDC4998A1BB630265CC27EA"/>
+    <w:rsid w:val="007F6DFC"/>
+  </w:style>
+  <w:style w:type="paragraph" w:customStyle="1" w:styleId="CB7722274368472FB1F5D5A5C9A5B916">
+    <w:name w:val="CB7722274368472FB1F5D5A5C9A5B916"/>
+    <w:rsid w:val="007F6DFC"/>
+  </w:style>
+</w:styles>
+</file>
+
+<file path=word/glossary/stylesWithEffects.xml><?xml version="1.0" encoding="utf-8"?>
+<w:styles xmlns:wpc="http://schemas.microsoft.com/office/word/2010/wordprocessingCanvas" xmlns:mc="http://schemas.openxmlformats.org/markup-compatibility/2006" xmlns:o="urn:schemas-microsoft-com:office:office" xmlns:r="http://schemas.openxmlformats.org/officeDocument/2006/relationships" xmlns:m="http://schemas.openxmlformats.org/officeDocument/2006/math" xmlns:v="urn:schemas-microsoft-com:vml" xmlns:wp14="http://schemas.microsoft.com/office/word/2010/wordprocessingDrawing" xmlns:wp="http://schemas.openxmlformats.org/drawingml/2006/wordprocessingDrawing" xmlns:w10="urn:schemas-microsoft-com:office:word" xmlns:w="http://schemas.openxmlformats.org/wordprocessingml/2006/main" xmlns:w14="http://schemas.microsoft.com/office/word/2010/wordml" xmlns:wpg="http://schemas.microsoft.com/office/word/2010/wordprocessingGroup" xmlns:wpi="http://schemas.microsoft.com/office/word/2010/wordprocessingInk" xmlns:wne="http://schemas.microsoft.com/office/word/2006/wordml" xmlns:wps="http://schemas.microsoft.com/office/word/2010/wordprocessingShape" mc:Ignorable="w14 wp14">
+  <w:docDefaults>
+    <w:rPrDefault>
+      <w:rPr>
+        <w:rFonts w:asciiTheme="minorHAnsi" w:eastAsiaTheme="minorEastAsia" w:hAnsiTheme="minorHAnsi" w:cstheme="minorBidi"/>
+        <w:sz w:val="22"/>
+        <w:szCs w:val="22"/>
+        <w:lang w:val="en-CA" w:eastAsia="en-CA" w:bidi="ar-SA"/>
+      </w:rPr>
+    </w:rPrDefault>
+    <w:pPrDefault>
+      <w:pPr>
+        <w:spacing w:after="160" w:line="259" w:lineRule="auto"/>
+      </w:pPr>
+    </w:pPrDefault>
+  </w:docDefaults>
+  <w:latentStyles w:defLockedState="0" w:defUIPriority="99" w:defSemiHidden="1" w:defUnhideWhenUsed="1" w:defQFormat="0" w:count="267">
+    <w:lsdException w:name="Normal" w:semiHidden="0" w:uiPriority="0" w:unhideWhenUsed="0" w:qFormat="1"/>
+    <w:lsdException w:name="heading 1" w:semiHidden="0" w:uiPriority="1" w:unhideWhenUsed="0" w:qFormat="1"/>
+    <w:lsdException w:name="heading 2" w:uiPriority="2" w:qFormat="1"/>
+    <w:lsdException w:name="heading 3" w:uiPriority="2" w:qFormat="1"/>
+    <w:lsdException w:name="heading 4" w:uiPriority="9" w:qFormat="1"/>
+    <w:lsdException w:name="heading 5" w:uiPriority="9" w:qFormat="1"/>
+    <w:lsdException w:name="heading 6" w:uiPriority="9" w:qFormat="1"/>
+    <w:lsdException w:name="heading 7" w:uiPriority="9" w:qFormat="1"/>
+    <w:lsdException w:name="heading 8" w:uiPriority="9" w:qFormat="1"/>
+    <w:lsdException w:name="heading 9" w:uiPriority="9" w:qFormat="1"/>
+    <w:lsdException w:name="toc 1" w:uiPriority="39"/>
+    <w:lsdException w:name="toc 2" w:uiPriority="39"/>
+    <w:lsdException w:name="toc 3" w:uiPriority="39"/>
+    <w:lsdException w:name="toc 4" w:uiPriority="39"/>
+    <w:lsdException w:name="toc 5" w:uiPriority="39"/>
+    <w:lsdException w:name="toc 6" w:uiPriority="39"/>
+    <w:lsdException w:name="toc 7" w:uiPriority="39"/>
+    <w:lsdException w:name="toc 8" w:uiPriority="39"/>
+    <w:lsdException w:name="toc 9" w:uiPriority="39"/>
+    <w:lsdException w:name="caption" w:uiPriority="35" w:qFormat="1"/>
+    <w:lsdException w:name="Title" w:semiHidden="0" w:uiPriority="10" w:unhideWhenUsed="0" w:qFormat="1"/>
+    <w:lsdException w:name="Default Paragraph Font" w:uiPriority="1"/>
+    <w:lsdException w:name="Subtitle" w:semiHidden="0" w:uiPriority="11" w:unhideWhenUsed="0" w:qFormat="1"/>
+    <w:lsdException w:name="Strong" w:semiHidden="0" w:uiPriority="22" w:unhideWhenUsed="0" w:qFormat="1"/>
+    <w:lsdException w:name="Emphasis" w:semiHidden="0" w:uiPriority="20" w:unhideWhenUsed="0" w:qFormat="1"/>
+    <w:lsdException w:name="Table Grid" w:semiHidden="0" w:uiPriority="39" w:unhideWhenUsed="0"/>
+    <w:lsdException w:name="Placeholder Text" w:unhideWhenUsed="0"/>
+    <w:lsdException w:name="No Spacing" w:semiHidden="0" w:uiPriority="1" w:unhideWhenUsed="0" w:qFormat="1"/>
+    <w:lsdException w:name="Light Shading" w:semiHidden="0" w:uiPriority="60" w:unhideWhenUsed="0"/>
+    <w:lsdException w:name="Light List" w:semiHidden="0" w:uiPriority="61" w:unhideWhenUsed="0"/>
+    <w:lsdException w:name="Light Grid" w:semiHidden="0" w:uiPriority="62" w:unhideWhenUsed="0"/>
+    <w:lsdException w:name="Medium Shading 1" w:semiHidden="0" w:uiPriority="63" w:unhideWhenUsed="0"/>
+    <w:lsdException w:name="Medium Shading 2" w:semiHidden="0" w:uiPriority="64" w:unhideWhenUsed="0"/>
+    <w:lsdException w:name="Medium List 1" w:semiHidden="0" w:uiPriority="65" w:unhideWhenUsed="0"/>
+    <w:lsdException w:name="Medium List 2" w:semiHidden="0" w:uiPriority="66" w:unhideWhenUsed="0"/>
+    <w:lsdException w:name="Medium Grid 1" w:semiHidden="0" w:uiPriority="67" w:unhideWhenUsed="0"/>
+    <w:lsdException w:name="Medium Grid 2" w:semiHidden="0" w:uiPriority="68" w:unhideWhenUsed="0"/>
+    <w:lsdException w:name="Medium Grid 3" w:semiHidden="0" w:uiPriority="69" w:unhideWhenUsed="0"/>
+    <w:lsdException w:name="Dark List" w:semiHidden="0" w:uiPriority="70" w:unhideWhenUsed="0"/>
+    <w:lsdException w:name="Colorful Shading" w:semiHidden="0" w:uiPriority="71" w:unhideWhenUsed="0"/>
+    <w:lsdException w:name="Colorful List" w:semiHidden="0" w:uiPriority="72" w:unhideWhenUsed="0"/>
+    <w:lsdException w:name="Colorful Grid" w:semiHidden="0" w:uiPriority="73" w:unhideWhenUsed="0"/>
+    <w:lsdException w:name="Light Shading Accent 1" w:semiHidden="0" w:uiPriority="60" w:unhideWhenUsed="0"/>
+    <w:lsdException w:name="Light List Accent 1" w:semiHidden="0" w:uiPriority="61" w:unhideWhenUsed="0"/>
+    <w:lsdException w:name="Light Grid Accent 1" w:semiHidden="0" w:uiPriority="62" w:unhideWhenUsed="0"/>
+    <w:lsdException w:name="Medium Shading 1 Accent 1" w:semiHidden="0" w:uiPriority="63" w:unhideWhenUsed="0"/>
+    <w:lsdException w:name="Medium Shading 2 Accent 1" w:semiHidden="0" w:uiPriority="64" w:unhideWhenUsed="0"/>
+    <w:lsdException w:name="Medium List 1 Accent 1" w:semiHidden="0" w:uiPriority="65" w:unhideWhenUsed="0"/>
+    <w:lsdException w:name="Revision" w:unhideWhenUsed="0"/>
+    <w:lsdException w:name="List Paragraph" w:semiHidden="0" w:uiPriority="34" w:unhideWhenUsed="0" w:qFormat="1"/>
+    <w:lsdException w:name="Quote" w:semiHidden="0" w:uiPriority="29" w:unhideWhenUsed="0" w:qFormat="1"/>
+    <w:lsdException w:name="Intense Quote" w:semiHidden="0" w:uiPriority="30" w:unhideWhenUsed="0" w:qFormat="1"/>
+    <w:lsdException w:name="Medium List 2 Accent 1" w:semiHidden="0" w:uiPriority="66" w:unhideWhenUsed="0"/>
+    <w:lsdException w:name="Medium Grid 1 Accent 1" w:semiHidden="0" w:uiPriority="67" w:unhideWhenUsed="0"/>
+    <w:lsdException w:name="Medium Grid 2 Accent 1" w:semiHidden="0" w:uiPriority="68" w:unhideWhenUsed="0"/>
+    <w:lsdException w:name="Medium Grid 3 Accent 1" w:semiHidden="0" w:uiPriority="69" w:unhideWhenUsed="0"/>
+    <w:lsdException w:name="Dark List Accent 1" w:semiHidden="0" w:uiPriority="70" w:unhideWhenUsed="0"/>
+    <w:lsdException w:name="Colorful Shading Accent 1" w:semiHidden="0" w:uiPriority="71" w:unhideWhenUsed="0"/>
+    <w:lsdException w:name="Colorful List Accent 1" w:semiHidden="0" w:uiPriority="72" w:unhideWhenUsed="0"/>
+    <w:lsdException w:name="Colorful Grid Accent 1" w:semiHidden="0" w:uiPriority="73" w:unhideWhenUsed="0"/>
+    <w:lsdException w:name="Light Shading Accent 2" w:semiHidden="0" w:uiPriority="60" w:unhideWhenUsed="0"/>
+    <w:lsdException w:name="Light List Accent 2" w:semiHidden="0" w:uiPriority="61" w:unhideWhenUsed="0"/>
+    <w:lsdException w:name="Light Grid Accent 2" w:semiHidden="0" w:uiPriority="62" w:unhideWhenUsed="0"/>
+    <w:lsdException w:name="Medium Shading 1 Accent 2" w:semiHidden="0" w:uiPriority="63" w:unhideWhenUsed="0"/>
+    <w:lsdException w:name="Medium Shading 2 Accent 2" w:semiHidden="0" w:uiPriority="64" w:unhideWhenUsed="0"/>
+    <w:lsdException w:name="Medium List 1 Accent 2" w:semiHidden="0" w:uiPriority="65" w:unhideWhenUsed="0"/>
+    <w:lsdException w:name="Medium List 2 Accent 2" w:semiHidden="0" w:uiPriority="66" w:unhideWhenUsed="0"/>
+    <w:lsdException w:name="Medium Grid 1 Accent 2" w:semiHidden="0" w:uiPriority="67" w:unhideWhenUsed="0"/>
+    <w:lsdException w:name="Medium Grid 2 Accent 2" w:semiHidden="0" w:uiPriority="68" w:unhideWhenUsed="0"/>
+    <w:lsdException w:name="Medium Grid 3 Accent 2" w:semiHidden="0" w:uiPriority="69" w:unhideWhenUsed="0"/>
+    <w:lsdException w:name="Dark List Accent 2" w:semiHidden="0" w:uiPriority="70" w:unhideWhenUsed="0"/>
+    <w:lsdException w:name="Colorful Shading Accent 2" w:semiHidden="0" w:uiPriority="71" w:unhideWhenUsed="0"/>
+    <w:lsdException w:name="Colorful List Accent 2" w:semiHidden="0" w:uiPriority="72" w:unhideWhenUsed="0"/>
+    <w:lsdException w:name="Colorful Grid Accent 2" w:semiHidden="0" w:uiPriority="73" w:unhideWhenUsed="0"/>
+    <w:lsdException w:name="Light Shading Accent 3" w:semiHidden="0" w:uiPriority="60" w:unhideWhenUsed="0"/>
+    <w:lsdException w:name="Light List Accent 3" w:semiHidden="0" w:uiPriority="61" w:unhideWhenUsed="0"/>
+    <w:lsdException w:name="Light Grid Accent 3" w:semiHidden="0" w:uiPriority="62" w:unhideWhenUsed="0"/>
+    <w:lsdException w:name="Medium Shading 1 Accent 3" w:semiHidden="0" w:uiPriority="63" w:unhideWhenUsed="0"/>
+    <w:lsdException w:name="Medium Shading 2 Accent 3" w:semiHidden="0" w:uiPriority="64" w:unhideWhenUsed="0"/>
+    <w:lsdException w:name="Medium List 1 Accent 3" w:semiHidden="0" w:uiPriority="65" w:unhideWhenUsed="0"/>
+    <w:lsdException w:name="Medium List 2 Accent 3" w:semiHidden="0" w:uiPriority="66" w:unhideWhenUsed="0"/>
+    <w:lsdException w:name="Medium Grid 1 Accent 3" w:semiHidden="0" w:uiPriority="67" w:unhideWhenUsed="0"/>
+    <w:lsdException w:name="Medium Grid 2 Accent 3" w:semiHidden="0" w:uiPriority="68" w:unhideWhenUsed="0"/>
+    <w:lsdException w:name="Medium Grid 3 Accent 3" w:semiHidden="0" w:uiPriority="69" w:unhideWhenUsed="0"/>
+    <w:lsdException w:name="Dark List Accent 3" w:semiHidden="0" w:uiPriority="70" w:unhideWhenUsed="0"/>
+    <w:lsdException w:name="Colorful Shading Accent 3" w:semiHidden="0" w:uiPriority="71" w:unhideWhenUsed="0"/>
+    <w:lsdException w:name="Colorful List Accent 3" w:semiHidden="0" w:uiPriority="72" w:unhideWhenUsed="0"/>
+    <w:lsdException w:name="Colorful Grid Accent 3" w:semiHidden="0" w:uiPriority="73" w:unhideWhenUsed="0"/>
+    <w:lsdException w:name="Light Shading Accent 4" w:semiHidden="0" w:uiPriority="60" w:unhideWhenUsed="0"/>
+    <w:lsdException w:name="Light List Accent 4" w:semiHidden="0" w:uiPriority="61" w:unhideWhenUsed="0"/>
+    <w:lsdException w:name="Light Grid Accent 4" w:semiHidden="0" w:uiPriority="62" w:unhideWhenUsed="0"/>
+    <w:lsdException w:name="Medium Shading 1 Accent 4" w:semiHidden="0" w:uiPriority="63" w:unhideWhenUsed="0"/>
+    <w:lsdException w:name="Medium Shading 2 Accent 4" w:semiHidden="0" w:uiPriority="64" w:unhideWhenUsed="0"/>
+    <w:lsdException w:name="Medium List 1 Accent 4" w:semiHidden="0" w:uiPriority="65" w:unhideWhenUsed="0"/>
+    <w:lsdException w:name="Medium List 2 Accent 4" w:semiHidden="0" w:uiPriority="66" w:unhideWhenUsed="0"/>
+    <w:lsdException w:name="Medium Grid 1 Accent 4" w:semiHidden="0" w:uiPriority="67" w:unhideWhenUsed="0"/>
+    <w:lsdException w:name="Medium Grid 2 Accent 4" w:semiHidden="0" w:uiPriority="68" w:unhideWhenUsed="0"/>
+    <w:lsdException w:name="Medium Grid 3 Accent 4" w:semiHidden="0" w:uiPriority="69" w:unhideWhenUsed="0"/>
+    <w:lsdException w:name="Dark List Accent 4" w:semiHidden="0" w:uiPriority="70" w:unhideWhenUsed="0"/>
+    <w:lsdException w:name="Colorful Shading Accent 4" w:semiHidden="0" w:uiPriority="71" w:unhideWhenUsed="0"/>
+    <w:lsdException w:name="Colorful List Accent 4" w:semiHidden="0" w:uiPriority="72" w:unhideWhenUsed="0"/>
+    <w:lsdException w:name="Colorful Grid Accent 4" w:semiHidden="0" w:uiPriority="73" w:unhideWhenUsed="0"/>
+    <w:lsdException w:name="Light Shading Accent 5" w:semiHidden="0" w:uiPriority="60" w:unhideWhenUsed="0"/>
+    <w:lsdException w:name="Light List Accent 5" w:semiHidden="0" w:uiPriority="61" w:unhideWhenUsed="0"/>
+    <w:lsdException w:name="Light Grid Accent 5" w:semiHidden="0" w:uiPriority="62" w:unhideWhenUsed="0"/>
+    <w:lsdException w:name="Medium Shading 1 Accent 5" w:semiHidden="0" w:uiPriority="63" w:unhideWhenUsed="0"/>
+    <w:lsdException w:name="Medium Shading 2 Accent 5" w:semiHidden="0" w:uiPriority="64" w:unhideWhenUsed="0"/>
+    <w:lsdException w:name="Medium List 1 Accent 5" w:semiHidden="0" w:uiPriority="65" w:unhideWhenUsed="0"/>
+    <w:lsdException w:name="Medium List 2 Accent 5" w:semiHidden="0" w:uiPriority="66" w:unhideWhenUsed="0"/>
+    <w:lsdException w:name="Medium Grid 1 Accent 5" w:semiHidden="0" w:uiPriority="67" w:unhideWhenUsed="0"/>
+    <w:lsdException w:name="Medium Grid 2 Accent 5" w:semiHidden="0" w:uiPriority="68" w:unhideWhenUsed="0"/>
+    <w:lsdException w:name="Medium Grid 3 Accent 5" w:semiHidden="0" w:uiPriority="69" w:unhideWhenUsed="0"/>
+    <w:lsdException w:name="Dark List Accent 5" w:semiHidden="0" w:uiPriority="70" w:unhideWhenUsed="0"/>
+    <w:lsdException w:name="Colorful Shading Accent 5" w:semiHidden="0" w:uiPriority="71" w:unhideWhenUsed="0"/>
+    <w:lsdException w:name="Colorful List Accent 5" w:semiHidden="0" w:uiPriority="72" w:unhideWhenUsed="0"/>
+    <w:lsdException w:name="Colorful Grid Accent 5" w:semiHidden="0" w:uiPriority="73" w:unhideWhenUsed="0"/>
+    <w:lsdException w:name="Light Shading Accent 6" w:semiHidden="0" w:uiPriority="60" w:unhideWhenUsed="0"/>
+    <w:lsdException w:name="Light List Accent 6" w:semiHidden="0" w:uiPriority="61" w:unhideWhenUsed="0"/>
+    <w:lsdException w:name="Light Grid Accent 6" w:semiHidden="0" w:uiPriority="62" w:unhideWhenUsed="0"/>
+    <w:lsdException w:name="Medium Shading 1 Accent 6" w:semiHidden="0" w:uiPriority="63" w:unhideWhenUsed="0"/>
+    <w:lsdException w:name="Medium Shading 2 Accent 6" w:semiHidden="0" w:uiPriority="64" w:unhideWhenUsed="0"/>
+    <w:lsdException w:name="Medium List 1 Accent 6" w:semiHidden="0" w:uiPriority="65" w:unhideWhenUsed="0"/>
+    <w:lsdException w:name="Medium List 2 Accent 6" w:semiHidden="0" w:uiPriority="66" w:unhideWhenUsed="0"/>
+    <w:lsdException w:name="Medium Grid 1 Accent 6" w:semiHidden="0" w:uiPriority="67" w:unhideWhenUsed="0"/>
+    <w:lsdException w:name="Medium Grid 2 Accent 6" w:semiHidden="0" w:uiPriority="68" w:unhideWhenUsed="0"/>
+    <w:lsdException w:name="Medium Grid 3 Accent 6" w:semiHidden="0" w:uiPriority="69" w:unhideWhenUsed="0"/>
+    <w:lsdException w:name="Dark List Accent 6" w:semiHidden="0" w:uiPriority="70" w:unhideWhenUsed="0"/>
+    <w:lsdException w:name="Colorful Shading Accent 6" w:semiHidden="0" w:uiPriority="71" w:unhideWhenUsed="0"/>
+    <w:lsdException w:name="Colorful List Accent 6" w:semiHidden="0" w:uiPriority="72" w:unhideWhenUsed="0"/>
+    <w:lsdException w:name="Colorful Grid Accent 6" w:semiHidden="0" w:uiPriority="73" w:unhideWhenUsed="0"/>
+    <w:lsdException w:name="Subtle Emphasis" w:semiHidden="0" w:uiPriority="19" w:unhideWhenUsed="0" w:qFormat="1"/>
+    <w:lsdException w:name="Intense Emphasis" w:semiHidden="0" w:uiPriority="21" w:unhideWhenUsed="0" w:qFormat="1"/>
+    <w:lsdException w:name="Subtle Reference" w:semiHidden="0" w:uiPriority="31" w:unhideWhenUsed="0" w:qFormat="1"/>
+    <w:lsdException w:name="Intense Reference" w:semiHidden="0" w:uiPriority="32" w:unhideWhenUsed="0" w:qFormat="1"/>
+    <w:lsdException w:name="Book Title" w:semiHidden="0" w:uiPriority="33" w:unhideWhenUsed="0" w:qFormat="1"/>
+    <w:lsdException w:name="Bibliography" w:uiPriority="37"/>
+    <w:lsdException w:name="TOC Heading" w:uiPriority="39" w:qFormat="1"/>
+  </w:latentStyles>
+  <w:style w:type="paragraph" w:default="1" w:styleId="Normal">
+    <w:name w:val="Normal"/>
+    <w:qFormat/>
+  </w:style>
+  <w:style w:type="paragraph" w:styleId="Heading1">
+    <w:name w:val="heading 1"/>
+    <w:basedOn w:val="Normal"/>
+    <w:next w:val="Normal"/>
+    <w:link w:val="Heading1Char"/>
+    <w:uiPriority w:val="1"/>
+    <w:qFormat/>
+    <w:pPr>
+      <w:pBdr>
+        <w:bottom w:val="single" w:sz="4" w:space="2" w:color="438086"/>
+      </w:pBdr>
+      <w:spacing w:before="360" w:after="80" w:line="276" w:lineRule="auto"/>
+      <w:outlineLvl w:val="0"/>
+    </w:pPr>
+    <w:rPr>
+      <w:rFonts w:asciiTheme="majorHAnsi" w:eastAsiaTheme="minorHAnsi" w:hAnsiTheme="majorHAnsi" w:cstheme="minorHAnsi"/>
+      <w:color w:val="C0504D" w:themeColor="accent2"/>
+      <w:sz w:val="32"/>
+      <w:szCs w:val="32"/>
+      <w:lang w:val="en-US" w:eastAsia="ja-JP"/>
+    </w:rPr>
+  </w:style>
+  <w:style w:type="paragraph" w:styleId="Heading2">
+    <w:name w:val="heading 2"/>
+    <w:basedOn w:val="Normal"/>
+    <w:next w:val="Normal"/>
+    <w:link w:val="Heading2Char"/>
+    <w:uiPriority w:val="2"/>
+    <w:qFormat/>
+    <w:pPr>
+      <w:spacing w:after="0" w:line="276" w:lineRule="auto"/>
+      <w:outlineLvl w:val="1"/>
+    </w:pPr>
+    <w:rPr>
+      <w:rFonts w:asciiTheme="majorHAnsi" w:eastAsiaTheme="minorHAnsi" w:hAnsiTheme="majorHAnsi" w:cstheme="minorHAnsi"/>
+      <w:color w:val="C0504D" w:themeColor="accent2"/>
+      <w:sz w:val="28"/>
+      <w:szCs w:val="28"/>
+      <w:lang w:val="en-US" w:eastAsia="en-US"/>
+    </w:rPr>
+  </w:style>
+  <w:style w:type="paragraph" w:styleId="Heading3">
+    <w:name w:val="heading 3"/>
+    <w:basedOn w:val="Normal"/>
+    <w:next w:val="Normal"/>
+    <w:link w:val="Heading3Char"/>
+    <w:uiPriority w:val="2"/>
+    <w:unhideWhenUsed/>
+    <w:qFormat/>
+    <w:pPr>
+      <w:spacing w:after="0" w:line="276" w:lineRule="auto"/>
+      <w:outlineLvl w:val="2"/>
+    </w:pPr>
+    <w:rPr>
+      <w:rFonts w:asciiTheme="majorHAnsi" w:eastAsiaTheme="minorHAnsi" w:hAnsiTheme="majorHAnsi" w:cstheme="minorHAnsi"/>
+      <w:color w:val="C0504D" w:themeColor="accent2"/>
+      <w:sz w:val="24"/>
+      <w:szCs w:val="24"/>
+      <w:lang w:val="en-US" w:eastAsia="en-US"/>
+    </w:rPr>
+  </w:style>
+  <w:style w:type="character" w:default="1" w:styleId="DefaultParagraphFont">
+    <w:name w:val="Default Paragraph Font"/>
+    <w:uiPriority w:val="1"/>
+    <w:semiHidden/>
+    <w:unhideWhenUsed/>
+  </w:style>
+  <w:style w:type="table" w:default="1" w:styleId="TableNormal">
+    <w:name w:val="Normal Table"/>
+    <w:uiPriority w:val="99"/>
+    <w:semiHidden/>
+    <w:unhideWhenUsed/>
+    <w:tblPr>
+      <w:tblInd w:w="0" w:type="dxa"/>
+      <w:tblCellMar>
+        <w:top w:w="0" w:type="dxa"/>
+        <w:left w:w="108" w:type="dxa"/>
+        <w:bottom w:w="0" w:type="dxa"/>
+        <w:right w:w="108" w:type="dxa"/>
+      </w:tblCellMar>
+    </w:tblPr>
+  </w:style>
+  <w:style w:type="numbering" w:default="1" w:styleId="NoList">
+    <w:name w:val="No List"/>
+    <w:uiPriority w:val="99"/>
+    <w:semiHidden/>
+    <w:unhideWhenUsed/>
+  </w:style>
+  <w:style w:type="paragraph" w:customStyle="1" w:styleId="2C82C24013AF4B028F9D445955BC1B71">
+    <w:name w:val="2C82C24013AF4B028F9D445955BC1B71"/>
+  </w:style>
+  <w:style w:type="paragraph" w:customStyle="1" w:styleId="31A917068C804258BF264E33490CD45B">
+    <w:name w:val="31A917068C804258BF264E33490CD45B"/>
+  </w:style>
+  <w:style w:type="paragraph" w:customStyle="1" w:styleId="7C19E504FC39462DB742D2296EA5C98F">
+    <w:name w:val="7C19E504FC39462DB742D2296EA5C98F"/>
+  </w:style>
+  <w:style w:type="paragraph" w:customStyle="1" w:styleId="967327CC045E49268308752DBDC03C28">
+    <w:name w:val="967327CC045E49268308752DBDC03C28"/>
+  </w:style>
+  <w:style w:type="paragraph" w:customStyle="1" w:styleId="24F99F0F65A5497D9871FABB9D82D6AF">
+    <w:name w:val="24F99F0F65A5497D9871FABB9D82D6AF"/>
+  </w:style>
+  <w:style w:type="paragraph" w:customStyle="1" w:styleId="9CD211DB95764958B0888B5F3AE5A02B">
+    <w:name w:val="9CD211DB95764958B0888B5F3AE5A02B"/>
+  </w:style>
+  <w:style w:type="character" w:customStyle="1" w:styleId="Heading1Char">
+    <w:name w:val="Heading 1 Char"/>
+    <w:basedOn w:val="DefaultParagraphFont"/>
+    <w:link w:val="Heading1"/>
+    <w:uiPriority w:val="1"/>
+    <w:rPr>
+      <w:rFonts w:asciiTheme="majorHAnsi" w:eastAsiaTheme="minorHAnsi" w:hAnsiTheme="majorHAnsi" w:cstheme="minorHAnsi"/>
+      <w:color w:val="C0504D" w:themeColor="accent2"/>
+      <w:sz w:val="32"/>
+      <w:szCs w:val="32"/>
+      <w:lang w:val="en-US" w:eastAsia="ja-JP"/>
+    </w:rPr>
+  </w:style>
+  <w:style w:type="character" w:customStyle="1" w:styleId="Heading2Char">
+    <w:name w:val="Heading 2 Char"/>
+    <w:basedOn w:val="DefaultParagraphFont"/>
+    <w:link w:val="Heading2"/>
+    <w:uiPriority w:val="2"/>
+    <w:rPr>
+      <w:rFonts w:asciiTheme="majorHAnsi" w:eastAsiaTheme="minorHAnsi" w:hAnsiTheme="majorHAnsi" w:cstheme="minorHAnsi"/>
+      <w:color w:val="C0504D" w:themeColor="accent2"/>
+      <w:sz w:val="28"/>
+      <w:szCs w:val="28"/>
+      <w:lang w:val="en-US" w:eastAsia="en-US"/>
+    </w:rPr>
+  </w:style>
+  <w:style w:type="character" w:customStyle="1" w:styleId="Heading3Char">
+    <w:name w:val="Heading 3 Char"/>
+    <w:basedOn w:val="DefaultParagraphFont"/>
+    <w:link w:val="Heading3"/>
+    <w:uiPriority w:val="2"/>
+    <w:rPr>
+      <w:rFonts w:asciiTheme="majorHAnsi" w:eastAsiaTheme="minorHAnsi" w:hAnsiTheme="majorHAnsi" w:cstheme="minorHAnsi"/>
+      <w:color w:val="C0504D" w:themeColor="accent2"/>
       <w:sz w:val="24"/>
       <w:szCs w:val="24"/>
       <w:lang w:val="en-US" w:eastAsia="en-US"/>
@@ -6029,7 +7680,7 @@
 </file>
 
 <file path=word/glossary/webSettings.xml><?xml version="1.0" encoding="utf-8"?>
-<w:webSettings xmlns:mc="http://schemas.openxmlformats.org/markup-compatibility/2006" xmlns:r="http://schemas.openxmlformats.org/officeDocument/2006/relationships" xmlns:w="http://schemas.openxmlformats.org/wordprocessingml/2006/main" xmlns:w14="http://schemas.microsoft.com/office/word/2010/wordml" xmlns:w15="http://schemas.microsoft.com/office/word/2012/wordml" mc:Ignorable="w14 w15">
+<w:webSettings xmlns:mc="http://schemas.openxmlformats.org/markup-compatibility/2006" xmlns:r="http://schemas.openxmlformats.org/officeDocument/2006/relationships" xmlns:w="http://schemas.openxmlformats.org/wordprocessingml/2006/main" xmlns:w14="http://schemas.microsoft.com/office/word/2010/wordml" mc:Ignorable="w14">
   <w:optimizeForBrowser/>
   <w:allowPNG/>
 </w:webSettings>
@@ -6327,15 +7978,6 @@
 </file>
 
 <file path=customXml/item2.xml><?xml version="1.0" encoding="utf-8"?>
-<?mso-contentType ?>
-<FormTemplates xmlns="http://schemas.microsoft.com/sharepoint/v3/contenttype/forms">
-  <Display>DocumentLibraryForm</Display>
-  <Edit>AssetEditForm</Edit>
-  <New>DocumentLibraryForm</New>
-</FormTemplates>
-</file>
-
-<file path=customXml/item3.xml><?xml version="1.0" encoding="utf-8"?>
 <outs:outSpaceData xmlns:outs="http://schemas.microsoft.com/office/2009/outspace/metadata">
   <outs:relatedDates/>
   <outs:relatedDocuments/>
@@ -6343,6 +7985,15 @@
   <propertyMetadataList xmlns="http://schemas.microsoft.com/office/2009/outspace/metadata"/>
   <outs:corruptMetadataWasLost/>
 </outs:outSpaceData>
+</file>
+
+<file path=customXml/item3.xml><?xml version="1.0" encoding="utf-8"?>
+<?mso-contentType ?>
+<FormTemplates xmlns="http://schemas.microsoft.com/sharepoint/v3/contenttype/forms">
+  <Display>DocumentLibraryForm</Display>
+  <Edit>AssetEditForm</Edit>
+  <New>DocumentLibraryForm</New>
+</FormTemplates>
 </file>
 
 <file path=customXml/item4.xml><?xml version="1.0" encoding="utf-8"?>
@@ -6358,6 +8009,14 @@
 </file>
 
 <file path=customXml/itemProps2.xml><?xml version="1.0" encoding="utf-8"?>
+<ds:datastoreItem xmlns:ds="http://schemas.openxmlformats.org/officeDocument/2006/customXml" ds:itemID="{BB12CF13-A6E2-4B52-A065-C287D308AFEB}">
+  <ds:schemaRefs>
+    <ds:schemaRef ds:uri="http://schemas.microsoft.com/office/2009/outspace/metadata"/>
+  </ds:schemaRefs>
+</ds:datastoreItem>
+</file>
+
+<file path=customXml/itemProps3.xml><?xml version="1.0" encoding="utf-8"?>
 <ds:datastoreItem xmlns:ds="http://schemas.openxmlformats.org/officeDocument/2006/customXml" ds:itemID="{795B1D79-FF5F-4F33-9CB1-3F71105EFBC2}">
   <ds:schemaRefs>
     <ds:schemaRef ds:uri="http://schemas.microsoft.com/sharepoint/v3/contenttype/forms"/>
@@ -6365,16 +8024,8 @@
 </ds:datastoreItem>
 </file>
 
-<file path=customXml/itemProps3.xml><?xml version="1.0" encoding="utf-8"?>
-<ds:datastoreItem xmlns:ds="http://schemas.openxmlformats.org/officeDocument/2006/customXml" ds:itemID="{BB12CF13-A6E2-4B52-A065-C287D308AFEB}">
-  <ds:schemaRefs>
-    <ds:schemaRef ds:uri="http://schemas.microsoft.com/office/2009/outspace/metadata"/>
-  </ds:schemaRefs>
-</ds:datastoreItem>
-</file>
-
 <file path=customXml/itemProps4.xml><?xml version="1.0" encoding="utf-8"?>
-<ds:datastoreItem xmlns:ds="http://schemas.openxmlformats.org/officeDocument/2006/customXml" ds:itemID="{829FADE5-85BA-4614-966B-B861775464DE}">
+<ds:datastoreItem xmlns:ds="http://schemas.openxmlformats.org/officeDocument/2006/customXml" ds:itemID="{C06414EA-19CA-4202-8EA8-9FB2DE2D8E24}">
   <ds:schemaRefs>
     <ds:schemaRef ds:uri="http://schemas.openxmlformats.org/officeDocument/2006/bibliography"/>
   </ds:schemaRefs>

</xml_diff>

<commit_message>
added diagram for epoll server and finished psuedocode for select server
</commit_message>
<xml_diff>
--- a/documentation/Comp8005A2Design.docx
+++ b/documentation/Comp8005A2Design.docx
@@ -1,6 +1,6 @@
 
 <file path=word/document.xml><?xml version="1.0" encoding="utf-8"?>
-<w:document xmlns:wpc="http://schemas.microsoft.com/office/word/2010/wordprocessingCanvas" xmlns:mc="http://schemas.openxmlformats.org/markup-compatibility/2006" xmlns:o="urn:schemas-microsoft-com:office:office" xmlns:r="http://schemas.openxmlformats.org/officeDocument/2006/relationships" xmlns:m="http://schemas.openxmlformats.org/officeDocument/2006/math" xmlns:v="urn:schemas-microsoft-com:vml" xmlns:wp14="http://schemas.microsoft.com/office/word/2010/wordprocessingDrawing" xmlns:wp="http://schemas.openxmlformats.org/drawingml/2006/wordprocessingDrawing" xmlns:w10="urn:schemas-microsoft-com:office:word" xmlns:w="http://schemas.openxmlformats.org/wordprocessingml/2006/main" xmlns:w14="http://schemas.microsoft.com/office/word/2010/wordml" xmlns:wpg="http://schemas.microsoft.com/office/word/2010/wordprocessingGroup" xmlns:wpi="http://schemas.microsoft.com/office/word/2010/wordprocessingInk" xmlns:wne="http://schemas.microsoft.com/office/word/2006/wordml" xmlns:wps="http://schemas.microsoft.com/office/word/2010/wordprocessingShape" mc:Ignorable="w14 wp14">
+<w:document xmlns:wpc="http://schemas.microsoft.com/office/word/2010/wordprocessingCanvas" xmlns:mc="http://schemas.openxmlformats.org/markup-compatibility/2006" xmlns:o="urn:schemas-microsoft-com:office:office" xmlns:r="http://schemas.openxmlformats.org/officeDocument/2006/relationships" xmlns:m="http://schemas.openxmlformats.org/officeDocument/2006/math" xmlns:v="urn:schemas-microsoft-com:vml" xmlns:wp14="http://schemas.microsoft.com/office/word/2010/wordprocessingDrawing" xmlns:wp="http://schemas.openxmlformats.org/drawingml/2006/wordprocessingDrawing" xmlns:w10="urn:schemas-microsoft-com:office:word" xmlns:w="http://schemas.openxmlformats.org/wordprocessingml/2006/main" xmlns:w14="http://schemas.microsoft.com/office/word/2010/wordml" xmlns:w15="http://schemas.microsoft.com/office/word/2012/wordml" xmlns:wpg="http://schemas.microsoft.com/office/word/2010/wordprocessingGroup" xmlns:wpi="http://schemas.microsoft.com/office/word/2010/wordprocessingInk" xmlns:wne="http://schemas.microsoft.com/office/word/2006/wordml" xmlns:wps="http://schemas.microsoft.com/office/word/2010/wordprocessingShape" mc:Ignorable="w14 w15 wp14">
   <w:body>
     <w:tbl>
       <w:tblPr>
@@ -571,7 +571,7 @@
                     </wp:anchor>
                   </w:drawing>
                 </mc:Choice>
-                <mc:Fallback xmlns:w15="http://schemas.microsoft.com/office/word/2012/wordml">
+                <mc:Fallback>
                   <w:pict>
                     <v:rect w14:anchorId="364AD903" id="Rectangle 27" o:spid="_x0000_s1026" style="position:absolute;margin-left:46.15pt;margin-top:9.6pt;width:281.25pt;height:212.3pt;z-index:251661312;visibility:visible;mso-wrap-style:square;mso-width-percent:0;mso-height-percent:0;mso-wrap-distance-left:9pt;mso-wrap-distance-top:0;mso-wrap-distance-right:9pt;mso-wrap-distance-bottom:0;mso-position-horizontal:absolute;mso-position-horizontal-relative:left-margin-area;mso-position-vertical:absolute;mso-position-vertical-relative:page;mso-width-percent:0;mso-height-percent:0;mso-width-relative:page;mso-height-relative:page;v-text-anchor:top" o:gfxdata="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" filled="f" fillcolor="#3e3e67" strokecolor="#438086 [3205]" strokeweight="4.5pt">
                       <v:stroke linestyle="thickThin"/>
@@ -683,6 +683,8 @@
       <w:r>
         <w:br w:type="page"/>
       </w:r>
+      <w:bookmarkStart w:id="0" w:name="_GoBack"/>
+      <w:bookmarkEnd w:id="0"/>
     </w:p>
     <w:p/>
     <w:tbl>
@@ -791,7 +793,7 @@
           <w:r>
             <w:fldChar w:fldCharType="separate"/>
           </w:r>
-          <w:hyperlink w:anchor="_Toc443244907" w:history="1">
+          <w:hyperlink w:anchor="_Toc443262187" w:history="1">
             <w:r>
               <w:rPr>
                 <w:rStyle w:val="Hyperlink"/>
@@ -818,7 +820,7 @@
                 <w:noProof/>
                 <w:webHidden/>
               </w:rPr>
-              <w:instrText xml:space="preserve"> PAGEREF _Toc443244907 \h </w:instrText>
+              <w:instrText xml:space="preserve"> PAGEREF _Toc443262187 \h </w:instrText>
             </w:r>
             <w:r>
               <w:rPr>
@@ -862,7 +864,7 @@
               <w:lang w:val="en-CA" w:eastAsia="en-CA"/>
             </w:rPr>
           </w:pPr>
-          <w:hyperlink w:anchor="_Toc443244908" w:history="1">
+          <w:hyperlink w:anchor="_Toc443262188" w:history="1">
             <w:r>
               <w:rPr>
                 <w:rStyle w:val="Hyperlink"/>
@@ -889,7 +891,7 @@
                 <w:noProof/>
                 <w:webHidden/>
               </w:rPr>
-              <w:instrText xml:space="preserve"> PAGEREF _Toc443244908 \h </w:instrText>
+              <w:instrText xml:space="preserve"> PAGEREF _Toc443262188 \h </w:instrText>
             </w:r>
             <w:r>
               <w:rPr>
@@ -934,7 +936,7 @@
               <w:lang w:val="en-CA" w:eastAsia="en-CA"/>
             </w:rPr>
           </w:pPr>
-          <w:hyperlink w:anchor="_Toc443244909" w:history="1">
+          <w:hyperlink w:anchor="_Toc443262189" w:history="1">
             <w:r>
               <w:rPr>
                 <w:rStyle w:val="Hyperlink"/>
@@ -961,7 +963,7 @@
                 <w:noProof/>
                 <w:webHidden/>
               </w:rPr>
-              <w:instrText xml:space="preserve"> PAGEREF _Toc443244909 \h </w:instrText>
+              <w:instrText xml:space="preserve"> PAGEREF _Toc443262189 \h </w:instrText>
             </w:r>
             <w:r>
               <w:rPr>
@@ -1006,7 +1008,7 @@
               <w:lang w:val="en-CA" w:eastAsia="en-CA"/>
             </w:rPr>
           </w:pPr>
-          <w:hyperlink w:anchor="_Toc443244910" w:history="1">
+          <w:hyperlink w:anchor="_Toc443262190" w:history="1">
             <w:r>
               <w:rPr>
                 <w:rStyle w:val="Hyperlink"/>
@@ -1033,7 +1035,7 @@
                 <w:noProof/>
                 <w:webHidden/>
               </w:rPr>
-              <w:instrText xml:space="preserve"> PAGEREF _Toc443244910 \h </w:instrText>
+              <w:instrText xml:space="preserve"> PAGEREF _Toc443262190 \h </w:instrText>
             </w:r>
             <w:r>
               <w:rPr>
@@ -1078,7 +1080,7 @@
               <w:lang w:val="en-CA" w:eastAsia="en-CA"/>
             </w:rPr>
           </w:pPr>
-          <w:hyperlink w:anchor="_Toc443244911" w:history="1">
+          <w:hyperlink w:anchor="_Toc443262191" w:history="1">
             <w:r>
               <w:rPr>
                 <w:rStyle w:val="Hyperlink"/>
@@ -1105,7 +1107,7 @@
                 <w:noProof/>
                 <w:webHidden/>
               </w:rPr>
-              <w:instrText xml:space="preserve"> PAGEREF _Toc443244911 \h </w:instrText>
+              <w:instrText xml:space="preserve"> PAGEREF _Toc443262191 \h </w:instrText>
             </w:r>
             <w:r>
               <w:rPr>
@@ -1125,7 +1127,7 @@
                 <w:noProof/>
                 <w:webHidden/>
               </w:rPr>
-              <w:t>3</w:t>
+              <w:t>4</w:t>
             </w:r>
             <w:r>
               <w:rPr>
@@ -1150,7 +1152,7 @@
               <w:lang w:val="en-CA" w:eastAsia="en-CA"/>
             </w:rPr>
           </w:pPr>
-          <w:hyperlink w:anchor="_Toc443244912" w:history="1">
+          <w:hyperlink w:anchor="_Toc443262192" w:history="1">
             <w:r>
               <w:rPr>
                 <w:rStyle w:val="Hyperlink"/>
@@ -1177,7 +1179,7 @@
                 <w:noProof/>
                 <w:webHidden/>
               </w:rPr>
-              <w:instrText xml:space="preserve"> PAGEREF _Toc443244912 \h </w:instrText>
+              <w:instrText xml:space="preserve"> PAGEREF _Toc443262192 \h </w:instrText>
             </w:r>
             <w:r>
               <w:rPr>
@@ -1197,7 +1199,7 @@
                 <w:noProof/>
                 <w:webHidden/>
               </w:rPr>
-              <w:t>4</w:t>
+              <w:t>5</w:t>
             </w:r>
             <w:r>
               <w:rPr>
@@ -1221,7 +1223,7 @@
               <w:lang w:val="en-CA" w:eastAsia="en-CA"/>
             </w:rPr>
           </w:pPr>
-          <w:hyperlink w:anchor="_Toc443244913" w:history="1">
+          <w:hyperlink w:anchor="_Toc443262193" w:history="1">
             <w:r>
               <w:rPr>
                 <w:rStyle w:val="Hyperlink"/>
@@ -1248,7 +1250,7 @@
                 <w:noProof/>
                 <w:webHidden/>
               </w:rPr>
-              <w:instrText xml:space="preserve"> PAGEREF _Toc443244913 \h </w:instrText>
+              <w:instrText xml:space="preserve"> PAGEREF _Toc443262193 \h </w:instrText>
             </w:r>
             <w:r>
               <w:rPr>
@@ -1268,7 +1270,7 @@
                 <w:noProof/>
                 <w:webHidden/>
               </w:rPr>
-              <w:t>5</w:t>
+              <w:t>6</w:t>
             </w:r>
             <w:r>
               <w:rPr>
@@ -1293,7 +1295,7 @@
               <w:lang w:val="en-CA" w:eastAsia="en-CA"/>
             </w:rPr>
           </w:pPr>
-          <w:hyperlink w:anchor="_Toc443244914" w:history="1">
+          <w:hyperlink w:anchor="_Toc443262194" w:history="1">
             <w:r>
               <w:rPr>
                 <w:rStyle w:val="Hyperlink"/>
@@ -1320,7 +1322,7 @@
                 <w:noProof/>
                 <w:webHidden/>
               </w:rPr>
-              <w:instrText xml:space="preserve"> PAGEREF _Toc443244914 \h </w:instrText>
+              <w:instrText xml:space="preserve"> PAGEREF _Toc443262194 \h </w:instrText>
             </w:r>
             <w:r>
               <w:rPr>
@@ -1340,7 +1342,7 @@
                 <w:noProof/>
                 <w:webHidden/>
               </w:rPr>
-              <w:t>5</w:t>
+              <w:t>6</w:t>
             </w:r>
             <w:r>
               <w:rPr>
@@ -1365,7 +1367,7 @@
               <w:lang w:val="en-CA" w:eastAsia="en-CA"/>
             </w:rPr>
           </w:pPr>
-          <w:hyperlink w:anchor="_Toc443244915" w:history="1">
+          <w:hyperlink w:anchor="_Toc443262195" w:history="1">
             <w:r>
               <w:rPr>
                 <w:rStyle w:val="Hyperlink"/>
@@ -1392,7 +1394,7 @@
                 <w:noProof/>
                 <w:webHidden/>
               </w:rPr>
-              <w:instrText xml:space="preserve"> PAGEREF _Toc443244915 \h </w:instrText>
+              <w:instrText xml:space="preserve"> PAGEREF _Toc443262195 \h </w:instrText>
             </w:r>
             <w:r>
               <w:rPr>
@@ -1412,7 +1414,151 @@
                 <w:noProof/>
                 <w:webHidden/>
               </w:rPr>
-              <w:t>5</w:t>
+              <w:t>6</w:t>
+            </w:r>
+            <w:r>
+              <w:rPr>
+                <w:noProof/>
+                <w:webHidden/>
+              </w:rPr>
+              <w:fldChar w:fldCharType="end"/>
+            </w:r>
+          </w:hyperlink>
+        </w:p>
+        <w:p>
+          <w:pPr>
+            <w:pStyle w:val="TOC3"/>
+            <w:tabs>
+              <w:tab w:val="right" w:leader="dot" w:pos="9350"/>
+            </w:tabs>
+            <w:rPr>
+              <w:rFonts w:eastAsiaTheme="minorEastAsia" w:cstheme="minorBidi"/>
+              <w:noProof/>
+              <w:sz w:val="22"/>
+              <w:szCs w:val="22"/>
+              <w:lang w:val="en-CA" w:eastAsia="en-CA"/>
+            </w:rPr>
+          </w:pPr>
+          <w:hyperlink w:anchor="_Toc443262196" w:history="1">
+            <w:r>
+              <w:rPr>
+                <w:rStyle w:val="Hyperlink"/>
+                <w:noProof/>
+              </w:rPr>
+              <w:t>Epoll Server</w:t>
+            </w:r>
+            <w:r>
+              <w:rPr>
+                <w:noProof/>
+                <w:webHidden/>
+              </w:rPr>
+              <w:tab/>
+            </w:r>
+            <w:r>
+              <w:rPr>
+                <w:noProof/>
+                <w:webHidden/>
+              </w:rPr>
+              <w:fldChar w:fldCharType="begin"/>
+            </w:r>
+            <w:r>
+              <w:rPr>
+                <w:noProof/>
+                <w:webHidden/>
+              </w:rPr>
+              <w:instrText xml:space="preserve"> PAGEREF _Toc443262196 \h </w:instrText>
+            </w:r>
+            <w:r>
+              <w:rPr>
+                <w:noProof/>
+                <w:webHidden/>
+              </w:rPr>
+            </w:r>
+            <w:r>
+              <w:rPr>
+                <w:noProof/>
+                <w:webHidden/>
+              </w:rPr>
+              <w:fldChar w:fldCharType="separate"/>
+            </w:r>
+            <w:r>
+              <w:rPr>
+                <w:noProof/>
+                <w:webHidden/>
+              </w:rPr>
+              <w:t>7</w:t>
+            </w:r>
+            <w:r>
+              <w:rPr>
+                <w:noProof/>
+                <w:webHidden/>
+              </w:rPr>
+              <w:fldChar w:fldCharType="end"/>
+            </w:r>
+          </w:hyperlink>
+        </w:p>
+        <w:p>
+          <w:pPr>
+            <w:pStyle w:val="TOC3"/>
+            <w:tabs>
+              <w:tab w:val="right" w:leader="dot" w:pos="9350"/>
+            </w:tabs>
+            <w:rPr>
+              <w:rFonts w:eastAsiaTheme="minorEastAsia" w:cstheme="minorBidi"/>
+              <w:noProof/>
+              <w:sz w:val="22"/>
+              <w:szCs w:val="22"/>
+              <w:lang w:val="en-CA" w:eastAsia="en-CA"/>
+            </w:rPr>
+          </w:pPr>
+          <w:hyperlink w:anchor="_Toc443262197" w:history="1">
+            <w:r>
+              <w:rPr>
+                <w:rStyle w:val="Hyperlink"/>
+                <w:noProof/>
+              </w:rPr>
+              <w:t>Echo Client</w:t>
+            </w:r>
+            <w:r>
+              <w:rPr>
+                <w:noProof/>
+                <w:webHidden/>
+              </w:rPr>
+              <w:tab/>
+            </w:r>
+            <w:r>
+              <w:rPr>
+                <w:noProof/>
+                <w:webHidden/>
+              </w:rPr>
+              <w:fldChar w:fldCharType="begin"/>
+            </w:r>
+            <w:r>
+              <w:rPr>
+                <w:noProof/>
+                <w:webHidden/>
+              </w:rPr>
+              <w:instrText xml:space="preserve"> PAGEREF _Toc443262197 \h </w:instrText>
+            </w:r>
+            <w:r>
+              <w:rPr>
+                <w:noProof/>
+                <w:webHidden/>
+              </w:rPr>
+            </w:r>
+            <w:r>
+              <w:rPr>
+                <w:noProof/>
+                <w:webHidden/>
+              </w:rPr>
+              <w:fldChar w:fldCharType="separate"/>
+            </w:r>
+            <w:r>
+              <w:rPr>
+                <w:noProof/>
+                <w:webHidden/>
+              </w:rPr>
+              <w:t>7</w:t>
             </w:r>
             <w:r>
               <w:rPr>
@@ -1462,14 +1608,6 @@
           <w:rFonts w:asciiTheme="majorHAnsi" w:eastAsiaTheme="majorEastAsia" w:hAnsiTheme="majorHAnsi" w:cstheme="majorBidi"/>
           <w:color w:val="3E3E67" w:themeColor="accent1" w:themeShade="BF"/>
           <w:sz w:val="56"/>
-          <w14:textFill>
-            <w14:solidFill>
-              <w14:schemeClr w14:val="accent1">
-                <w14:lumMod w14:val="75000"/>
-                <w14:lumMod w14:val="75000"/>
-              </w14:schemeClr>
-            </w14:solidFill>
-          </w14:textFill>
         </w:rPr>
       </w:sdtEndPr>
       <w:sdtContent>
@@ -1504,34 +1642,34 @@
       <w:pPr>
         <w:pStyle w:val="Heading1"/>
       </w:pPr>
-      <w:bookmarkStart w:id="0" w:name="_Toc443244907"/>
+      <w:bookmarkStart w:id="1" w:name="_Toc443262187"/>
       <w:r>
         <w:lastRenderedPageBreak/>
         <w:t>Design</w:t>
       </w:r>
-      <w:bookmarkEnd w:id="0"/>
+      <w:bookmarkEnd w:id="1"/>
     </w:p>
     <w:p/>
     <w:p>
       <w:pPr>
         <w:pStyle w:val="Heading2"/>
       </w:pPr>
-      <w:bookmarkStart w:id="1" w:name="_Toc443244908"/>
+      <w:bookmarkStart w:id="2" w:name="_Toc443262188"/>
       <w:r>
         <w:t>Diagrams</w:t>
       </w:r>
-      <w:bookmarkEnd w:id="1"/>
+      <w:bookmarkEnd w:id="2"/>
     </w:p>
     <w:p/>
     <w:p>
       <w:pPr>
         <w:pStyle w:val="Heading3"/>
       </w:pPr>
-      <w:bookmarkStart w:id="2" w:name="_Toc443244909"/>
+      <w:bookmarkStart w:id="3" w:name="_Toc443262189"/>
       <w:r>
         <w:t>Multi-threaded Server</w:t>
       </w:r>
-      <w:bookmarkEnd w:id="2"/>
+      <w:bookmarkEnd w:id="3"/>
     </w:p>
     <w:p>
       <w:r>
@@ -1555,10 +1693,10 @@
             <v:path o:extrusionok="f" gradientshapeok="t" o:connecttype="rect"/>
             <o:lock v:ext="edit" aspectratio="t"/>
           </v:shapetype>
-          <v:shape id="_x0000_i1025" type="#_x0000_t75" style="width:467.65pt;height:423.3pt" o:ole="">
-            <v:imagedata r:id="rId12" o:title=""/>
+          <v:shape id="_x0000_i1025" type="#_x0000_t75" style="width:468pt;height:423pt" o:ole="">
+            <v:imagedata r:id="rId11" o:title=""/>
           </v:shape>
-          <o:OLEObject Type="Embed" ProgID="Visio.Drawing.15" ShapeID="_x0000_i1025" DrawAspect="Content" ObjectID="_1516992312" r:id="rId13"/>
+          <o:OLEObject Type="Embed" ProgID="Visio.Drawing.15" ShapeID="_x0000_i1025" DrawAspect="Content" ObjectID="_1517004062" r:id="rId12"/>
         </w:object>
       </w:r>
     </w:p>
@@ -1570,104 +1708,126 @@
       <w:pPr>
         <w:pStyle w:val="Heading3"/>
       </w:pPr>
-      <w:bookmarkStart w:id="3" w:name="_Toc443244910"/>
+      <w:bookmarkStart w:id="4" w:name="_Toc443262190"/>
       <w:r>
         <w:lastRenderedPageBreak/>
         <w:t>Select server</w:t>
       </w:r>
-      <w:bookmarkEnd w:id="3"/>
+      <w:bookmarkEnd w:id="4"/>
     </w:p>
     <w:p>
       <w:r>
         <w:object w:dxaOrig="11100" w:dyaOrig="8521">
-          <v:shape id="_x0000_i1026" type="#_x0000_t75" style="width:506.15pt;height:359.15pt" o:ole="">
-            <v:imagedata r:id="rId14" o:title=""/>
+          <v:shape id="_x0000_i1026" type="#_x0000_t75" style="width:506.25pt;height:359.25pt" o:ole="">
+            <v:imagedata r:id="rId13" o:title=""/>
           </v:shape>
-          <o:OLEObject Type="Embed" ProgID="Visio.Drawing.15" ShapeID="_x0000_i1026" DrawAspect="Content" ObjectID="_1516992313" r:id="rId15"/>
+          <o:OLEObject Type="Embed" ProgID="Visio.Drawing.15" ShapeID="_x0000_i1026" DrawAspect="Content" ObjectID="_1517004063" r:id="rId14"/>
         </w:object>
       </w:r>
     </w:p>
+    <w:p/>
+    <w:p/>
+    <w:p/>
+    <w:p/>
+    <w:p/>
+    <w:p/>
+    <w:p/>
+    <w:p/>
+    <w:p/>
+    <w:p/>
     <w:p>
       <w:pPr>
         <w:pStyle w:val="Heading3"/>
       </w:pPr>
-      <w:bookmarkStart w:id="4" w:name="_Toc443244911"/>
+      <w:bookmarkStart w:id="5" w:name="_Toc443262191"/>
       <w:r>
+        <w:lastRenderedPageBreak/>
         <w:t>Epoll server</w:t>
       </w:r>
-      <w:bookmarkEnd w:id="4"/>
+      <w:bookmarkEnd w:id="5"/>
+    </w:p>
+    <w:p>
+      <w:r>
+        <w:object w:dxaOrig="12420" w:dyaOrig="9676">
+          <v:shape id="_x0000_i1028" type="#_x0000_t75" style="width:467.25pt;height:364.5pt" o:ole="">
+            <v:imagedata r:id="rId15" o:title=""/>
+          </v:shape>
+          <o:OLEObject Type="Embed" ProgID="Visio.Drawing.15" ShapeID="_x0000_i1028" DrawAspect="Content" ObjectID="_1517004064" r:id="rId16"/>
+        </w:object>
+      </w:r>
+    </w:p>
+    <w:p>
+      <w:pPr>
+        <w:pStyle w:val="Heading3"/>
+      </w:pPr>
+    </w:p>
+    <w:p>
+      <w:pPr>
+        <w:pStyle w:val="Heading3"/>
+      </w:pPr>
+    </w:p>
+    <w:p>
+      <w:pPr>
+        <w:pStyle w:val="Heading3"/>
+      </w:pPr>
+    </w:p>
+    <w:p>
+      <w:pPr>
+        <w:pStyle w:val="Heading3"/>
+      </w:pPr>
+    </w:p>
+    <w:p>
+      <w:pPr>
+        <w:pStyle w:val="Heading3"/>
+      </w:pPr>
+    </w:p>
+    <w:p>
+      <w:pPr>
+        <w:pStyle w:val="Heading3"/>
+      </w:pPr>
+    </w:p>
+    <w:p>
+      <w:pPr>
+        <w:pStyle w:val="Heading3"/>
+      </w:pPr>
+    </w:p>
+    <w:p>
+      <w:pPr>
+        <w:pStyle w:val="Heading3"/>
+      </w:pPr>
+    </w:p>
+    <w:p>
+      <w:pPr>
+        <w:pStyle w:val="Heading3"/>
+      </w:pPr>
+    </w:p>
+    <w:p>
+      <w:pPr>
+        <w:pStyle w:val="Heading3"/>
+      </w:pPr>
+    </w:p>
+    <w:p>
+      <w:pPr>
+        <w:pStyle w:val="Heading3"/>
+      </w:pPr>
+    </w:p>
+    <w:p>
+      <w:pPr>
+        <w:pStyle w:val="Heading3"/>
+      </w:pPr>
     </w:p>
     <w:p/>
+    <w:p/>
     <w:p>
       <w:pPr>
         <w:pStyle w:val="Heading3"/>
       </w:pPr>
-    </w:p>
-    <w:p>
-      <w:pPr>
-        <w:pStyle w:val="Heading3"/>
-      </w:pPr>
-    </w:p>
-    <w:p>
-      <w:pPr>
-        <w:pStyle w:val="Heading3"/>
-      </w:pPr>
-    </w:p>
-    <w:p>
-      <w:pPr>
-        <w:pStyle w:val="Heading3"/>
-      </w:pPr>
-    </w:p>
-    <w:p>
-      <w:pPr>
-        <w:pStyle w:val="Heading3"/>
-      </w:pPr>
-    </w:p>
-    <w:p>
-      <w:pPr>
-        <w:pStyle w:val="Heading3"/>
-      </w:pPr>
-    </w:p>
-    <w:p>
-      <w:pPr>
-        <w:pStyle w:val="Heading3"/>
-      </w:pPr>
-    </w:p>
-    <w:p>
-      <w:pPr>
-        <w:pStyle w:val="Heading3"/>
-      </w:pPr>
-    </w:p>
-    <w:p>
-      <w:pPr>
-        <w:pStyle w:val="Heading3"/>
-      </w:pPr>
-    </w:p>
-    <w:p>
-      <w:pPr>
-        <w:pStyle w:val="Heading3"/>
-      </w:pPr>
-    </w:p>
-    <w:p>
-      <w:pPr>
-        <w:pStyle w:val="Heading3"/>
-      </w:pPr>
-    </w:p>
-    <w:p>
-      <w:pPr>
-        <w:pStyle w:val="Heading3"/>
-      </w:pPr>
-    </w:p>
-    <w:p>
-      <w:pPr>
-        <w:pStyle w:val="Heading3"/>
-      </w:pPr>
-      <w:bookmarkStart w:id="5" w:name="_Toc443244912"/>
+      <w:bookmarkStart w:id="6" w:name="_Toc443262192"/>
       <w:r>
         <w:lastRenderedPageBreak/>
         <w:t>Echo Client</w:t>
       </w:r>
-      <w:bookmarkEnd w:id="5"/>
+      <w:bookmarkEnd w:id="6"/>
     </w:p>
     <w:p>
       <w:pPr>
@@ -1688,10 +1848,10 @@
       </w:pPr>
       <w:r>
         <w:object w:dxaOrig="11041" w:dyaOrig="9150">
-          <v:shape id="_x0000_i1027" type="#_x0000_t75" style="width:467.6pt;height:387.5pt" o:ole="">
-            <v:imagedata r:id="rId16" o:title=""/>
+          <v:shape id="_x0000_i1027" type="#_x0000_t75" style="width:467.25pt;height:387.75pt" o:ole="">
+            <v:imagedata r:id="rId17" o:title=""/>
           </v:shape>
-          <o:OLEObject Type="Embed" ProgID="Visio.Drawing.15" ShapeID="_x0000_i1027" DrawAspect="Content" ObjectID="_1516992314" r:id="rId17"/>
+          <o:OLEObject Type="Embed" ProgID="Visio.Drawing.15" ShapeID="_x0000_i1027" DrawAspect="Content" ObjectID="_1517004065" r:id="rId18"/>
         </w:object>
       </w:r>
     </w:p>
@@ -1743,36 +1903,34 @@
           <w:sz w:val="24"/>
         </w:rPr>
       </w:pPr>
-    </w:p>
-    <w:p>
-      <w:pPr>
+      <w:r>
         <w:rPr>
           <w:sz w:val="24"/>
         </w:rPr>
-      </w:pPr>
+        <w:br w:type="page"/>
+      </w:r>
     </w:p>
     <w:p>
       <w:pPr>
         <w:pStyle w:val="Heading2"/>
       </w:pPr>
-      <w:bookmarkStart w:id="6" w:name="_Toc443244913"/>
+      <w:bookmarkStart w:id="7" w:name="_Toc443262193"/>
       <w:r>
         <w:lastRenderedPageBreak/>
         <w:t>Pseudocode</w:t>
       </w:r>
-      <w:bookmarkEnd w:id="6"/>
-    </w:p>
-    <w:p/>
+      <w:bookmarkEnd w:id="7"/>
+    </w:p>
     <w:p>
       <w:pPr>
         <w:pStyle w:val="Heading3"/>
         <w:spacing w:line="240" w:lineRule="auto"/>
       </w:pPr>
-      <w:bookmarkStart w:id="7" w:name="_Toc443244914"/>
+      <w:bookmarkStart w:id="8" w:name="_Toc443262194"/>
       <w:r>
         <w:t>Multi-threaded Server</w:t>
       </w:r>
-      <w:bookmarkEnd w:id="7"/>
+      <w:bookmarkEnd w:id="8"/>
     </w:p>
     <w:p>
       <w:pPr>
@@ -1814,14 +1972,7 @@
         <w:rPr>
           <w:rFonts w:ascii="Courier New" w:hAnsi="Courier New" w:cs="Courier New"/>
         </w:rPr>
-        <w:t>If user presses CTRL+C: kill_</w:t>
-      </w:r>
-      <w:proofErr w:type="gramStart"/>
-      <w:r>
-        <w:rPr>
-          <w:rFonts w:ascii="Courier New" w:hAnsi="Courier New" w:cs="Courier New"/>
-        </w:rPr>
-        <w:t>server</w:t>
+        <w:t>If user presses CTRL+C: kill_server</w:t>
       </w:r>
       <w:r>
         <w:rPr>
@@ -1829,7 +1980,6 @@
         </w:rPr>
         <w:t>()</w:t>
       </w:r>
-      <w:proofErr w:type="gramEnd"/>
     </w:p>
     <w:p>
       <w:pPr>
@@ -1917,15 +2067,7 @@
         <w:spacing w:after="0" w:line="240" w:lineRule="auto"/>
       </w:pPr>
       <w:r>
-        <w:t>accept_</w:t>
-      </w:r>
-      <w:proofErr w:type="gramStart"/>
-      <w:r>
-        <w:t>loop(</w:t>
-      </w:r>
-      <w:proofErr w:type="gramEnd"/>
-      <w:r>
-        <w:t>)</w:t>
+        <w:t>accept_loop()</w:t>
       </w:r>
       <w:r>
         <w:t xml:space="preserve"> – wrapper function for accept()</w:t>
@@ -1943,21 +2085,7 @@
         <w:rPr>
           <w:rFonts w:ascii="Courier New" w:hAnsi="Courier New" w:cs="Courier New"/>
         </w:rPr>
-        <w:t xml:space="preserve">Use </w:t>
-      </w:r>
-      <w:proofErr w:type="gramStart"/>
-      <w:r>
-        <w:rPr>
-          <w:rFonts w:ascii="Courier New" w:hAnsi="Courier New" w:cs="Courier New"/>
-        </w:rPr>
-        <w:t>accept(</w:t>
-      </w:r>
-      <w:proofErr w:type="gramEnd"/>
-      <w:r>
-        <w:rPr>
-          <w:rFonts w:ascii="Courier New" w:hAnsi="Courier New" w:cs="Courier New"/>
-        </w:rPr>
-        <w:t>) call to accept connection from a client</w:t>
+        <w:t>Use accept() call to accept connection from a client</w:t>
       </w:r>
     </w:p>
     <w:p>
@@ -2030,16 +2158,9 @@
         <w:shd w:val="clear" w:color="auto" w:fill="FFC000"/>
         <w:spacing w:after="0" w:line="240" w:lineRule="auto"/>
       </w:pPr>
-      <w:proofErr w:type="spellStart"/>
-      <w:proofErr w:type="gramStart"/>
       <w:r>
-        <w:t>serveClients</w:t>
+        <w:t>serveClients()</w:t>
       </w:r>
-      <w:proofErr w:type="spellEnd"/>
-      <w:r>
-        <w:t>()</w:t>
-      </w:r>
-      <w:proofErr w:type="gramEnd"/>
     </w:p>
     <w:p>
       <w:pPr>
@@ -2113,15 +2234,7 @@
         <w:rPr>
           <w:rFonts w:ascii="Courier New" w:hAnsi="Courier New" w:cs="Courier New"/>
         </w:rPr>
-        <w:t xml:space="preserve">If </w:t>
-      </w:r>
-      <w:bookmarkStart w:id="8" w:name="_GoBack"/>
-      <w:bookmarkEnd w:id="8"/>
-      <w:r>
-        <w:rPr>
-          <w:rFonts w:ascii="Courier New" w:hAnsi="Courier New" w:cs="Courier New"/>
-        </w:rPr>
-        <w:t>thread has no more clients to write to then terminate thread</w:t>
+        <w:t>If thread has no more clients to write to then terminate thread</w:t>
       </w:r>
     </w:p>
     <w:p>
@@ -2135,13 +2248,8 @@
         <w:spacing w:after="0" w:line="240" w:lineRule="auto"/>
       </w:pPr>
       <w:r>
-        <w:t>kill_</w:t>
+        <w:t>kill_server()</w:t>
       </w:r>
-      <w:proofErr w:type="gramStart"/>
-      <w:r>
-        <w:t>server()</w:t>
-      </w:r>
-      <w:proofErr w:type="gramEnd"/>
     </w:p>
     <w:p>
       <w:pPr>
@@ -2219,25 +2327,282 @@
       </w:r>
     </w:p>
     <w:p/>
-    <w:p/>
-    <w:p/>
-    <w:p/>
     <w:p>
       <w:pPr>
         <w:pStyle w:val="Heading3"/>
       </w:pPr>
-      <w:bookmarkStart w:id="9" w:name="_Toc443244915"/>
+      <w:bookmarkStart w:id="9" w:name="_Toc443262195"/>
       <w:r>
         <w:t>Select server</w:t>
       </w:r>
       <w:bookmarkEnd w:id="9"/>
     </w:p>
+    <w:p>
+      <w:pPr>
+        <w:shd w:val="clear" w:color="auto" w:fill="FFC000"/>
+        <w:spacing w:after="0" w:line="240" w:lineRule="auto"/>
+      </w:pPr>
+      <w:r>
+        <w:t>Main – entry point</w:t>
+      </w:r>
+    </w:p>
+    <w:p>
+      <w:pPr>
+        <w:shd w:val="clear" w:color="auto" w:fill="92D050"/>
+        <w:spacing w:after="0" w:line="240" w:lineRule="auto"/>
+        <w:rPr>
+          <w:rFonts w:ascii="Courier New" w:hAnsi="Courier New" w:cs="Courier New"/>
+        </w:rPr>
+      </w:pPr>
+      <w:r>
+        <w:rPr>
+          <w:rFonts w:ascii="Courier New" w:hAnsi="Courier New" w:cs="Courier New"/>
+        </w:rPr>
+        <w:t>Set up signal handler for user pressing CTRL+C</w:t>
+      </w:r>
+    </w:p>
+    <w:p>
+      <w:pPr>
+        <w:shd w:val="clear" w:color="auto" w:fill="92D050"/>
+        <w:spacing w:after="0" w:line="240" w:lineRule="auto"/>
+        <w:ind w:firstLine="720"/>
+        <w:rPr>
+          <w:rFonts w:ascii="Courier New" w:hAnsi="Courier New" w:cs="Courier New"/>
+        </w:rPr>
+      </w:pPr>
+      <w:r>
+        <w:rPr>
+          <w:rFonts w:ascii="Courier New" w:hAnsi="Courier New" w:cs="Courier New"/>
+        </w:rPr>
+        <w:t>If user presses CTRL+C: kill_server()</w:t>
+      </w:r>
+    </w:p>
+    <w:p>
+      <w:pPr>
+        <w:shd w:val="clear" w:color="auto" w:fill="92D050"/>
+        <w:spacing w:after="0" w:line="240" w:lineRule="auto"/>
+        <w:rPr>
+          <w:rFonts w:ascii="Courier New" w:hAnsi="Courier New" w:cs="Courier New"/>
+        </w:rPr>
+      </w:pPr>
+      <w:r>
+        <w:rPr>
+          <w:rFonts w:ascii="Courier New" w:hAnsi="Courier New" w:cs="Courier New"/>
+        </w:rPr>
+        <w:t xml:space="preserve">Start </w:t>
+      </w:r>
+      <w:r>
+        <w:rPr>
+          <w:rFonts w:ascii="Courier New" w:hAnsi="Courier New" w:cs="Courier New"/>
+        </w:rPr>
+        <w:t>server</w:t>
+      </w:r>
+      <w:r>
+        <w:rPr>
+          <w:rFonts w:ascii="Courier New" w:hAnsi="Courier New" w:cs="Courier New"/>
+        </w:rPr>
+        <w:t>_loop()</w:t>
+      </w:r>
+    </w:p>
     <w:p/>
+    <w:p>
+      <w:pPr>
+        <w:shd w:val="clear" w:color="auto" w:fill="FFC000"/>
+        <w:spacing w:after="0" w:line="240" w:lineRule="auto"/>
+      </w:pPr>
+      <w:r>
+        <w:t>server_loop</w:t>
+      </w:r>
+    </w:p>
+    <w:p>
+      <w:pPr>
+        <w:shd w:val="clear" w:color="auto" w:fill="92D050"/>
+        <w:spacing w:after="0" w:line="240" w:lineRule="auto"/>
+        <w:rPr>
+          <w:rFonts w:ascii="Courier New" w:hAnsi="Courier New" w:cs="Courier New"/>
+        </w:rPr>
+      </w:pPr>
+      <w:r>
+        <w:rPr>
+          <w:rFonts w:ascii="Courier New" w:hAnsi="Courier New" w:cs="Courier New"/>
+        </w:rPr>
+        <w:t>Create server socket</w:t>
+      </w:r>
+    </w:p>
+    <w:p>
+      <w:pPr>
+        <w:shd w:val="clear" w:color="auto" w:fill="92D050"/>
+        <w:spacing w:after="0" w:line="240" w:lineRule="auto"/>
+        <w:rPr>
+          <w:rFonts w:ascii="Courier New" w:hAnsi="Courier New" w:cs="Courier New"/>
+        </w:rPr>
+      </w:pPr>
+      <w:r>
+        <w:rPr>
+          <w:rFonts w:ascii="Courier New" w:hAnsi="Courier New" w:cs="Courier New"/>
+        </w:rPr>
+        <w:t>Set socket to reuse, non-blocking, and linger</w:t>
+      </w:r>
+    </w:p>
+    <w:p>
+      <w:pPr>
+        <w:shd w:val="clear" w:color="auto" w:fill="92D050"/>
+        <w:spacing w:after="0" w:line="240" w:lineRule="auto"/>
+        <w:rPr>
+          <w:rFonts w:ascii="Courier New" w:hAnsi="Courier New" w:cs="Courier New"/>
+        </w:rPr>
+      </w:pPr>
+      <w:r>
+        <w:rPr>
+          <w:rFonts w:ascii="Courier New" w:hAnsi="Courier New" w:cs="Courier New"/>
+        </w:rPr>
+        <w:t>Bind address to socket and start listening</w:t>
+      </w:r>
+    </w:p>
+    <w:p>
+      <w:pPr>
+        <w:shd w:val="clear" w:color="auto" w:fill="92D050"/>
+        <w:spacing w:after="0" w:line="240" w:lineRule="auto"/>
+        <w:rPr>
+          <w:rFonts w:ascii="Courier New" w:hAnsi="Courier New" w:cs="Courier New"/>
+        </w:rPr>
+      </w:pPr>
+      <w:r>
+        <w:rPr>
+          <w:rFonts w:ascii="Courier New" w:hAnsi="Courier New" w:cs="Courier New"/>
+        </w:rPr>
+        <w:t>Accept connections</w:t>
+      </w:r>
+    </w:p>
+    <w:p>
+      <w:pPr>
+        <w:shd w:val="clear" w:color="auto" w:fill="92D050"/>
+        <w:spacing w:after="0" w:line="240" w:lineRule="auto"/>
+        <w:rPr>
+          <w:rFonts w:ascii="Courier New" w:hAnsi="Courier New" w:cs="Courier New"/>
+        </w:rPr>
+      </w:pPr>
+      <w:r>
+        <w:rPr>
+          <w:rFonts w:ascii="Courier New" w:hAnsi="Courier New" w:cs="Courier New"/>
+        </w:rPr>
+        <w:t>Collect data</w:t>
+      </w:r>
+    </w:p>
+    <w:p/>
+    <w:p>
+      <w:pPr>
+        <w:shd w:val="clear" w:color="auto" w:fill="FFC000"/>
+        <w:spacing w:after="0" w:line="240" w:lineRule="auto"/>
+      </w:pPr>
+      <w:r>
+        <w:t>Live_stats</w:t>
+      </w:r>
+      <w:r>
+        <w:t>_loop</w:t>
+      </w:r>
+    </w:p>
+    <w:p>
+      <w:pPr>
+        <w:shd w:val="clear" w:color="auto" w:fill="92D050"/>
+        <w:spacing w:after="0" w:line="240" w:lineRule="auto"/>
+        <w:rPr>
+          <w:rFonts w:ascii="Courier New" w:hAnsi="Courier New" w:cs="Courier New"/>
+        </w:rPr>
+      </w:pPr>
+      <w:r>
+        <w:rPr>
+          <w:rFonts w:ascii="Courier New" w:hAnsi="Courier New" w:cs="Courier New"/>
+        </w:rPr>
+        <w:t>Get time for server echo</w:t>
+      </w:r>
+    </w:p>
+    <w:p>
+      <w:pPr>
+        <w:shd w:val="clear" w:color="auto" w:fill="92D050"/>
+        <w:spacing w:after="0" w:line="240" w:lineRule="auto"/>
+        <w:rPr>
+          <w:rFonts w:ascii="Courier New" w:hAnsi="Courier New" w:cs="Courier New"/>
+        </w:rPr>
+      </w:pPr>
+      <w:r>
+        <w:rPr>
+          <w:rFonts w:ascii="Courier New" w:hAnsi="Courier New" w:cs="Courier New"/>
+        </w:rPr>
+        <w:t>Format data</w:t>
+      </w:r>
+    </w:p>
+    <w:p>
+      <w:pPr>
+        <w:shd w:val="clear" w:color="auto" w:fill="92D050"/>
+        <w:spacing w:after="0" w:line="240" w:lineRule="auto"/>
+        <w:rPr>
+          <w:rFonts w:ascii="Courier New" w:hAnsi="Courier New" w:cs="Courier New"/>
+        </w:rPr>
+      </w:pPr>
+      <w:r>
+        <w:rPr>
+          <w:rFonts w:ascii="Courier New" w:hAnsi="Courier New" w:cs="Courier New"/>
+        </w:rPr>
+        <w:t>Display data</w:t>
+      </w:r>
+    </w:p>
+    <w:p>
+      <w:pPr>
+        <w:shd w:val="clear" w:color="auto" w:fill="92D050"/>
+        <w:spacing w:after="0" w:line="240" w:lineRule="auto"/>
+        <w:rPr>
+          <w:rFonts w:ascii="Courier New" w:hAnsi="Courier New" w:cs="Courier New"/>
+        </w:rPr>
+      </w:pPr>
+      <w:r>
+        <w:rPr>
+          <w:rFonts w:ascii="Courier New" w:hAnsi="Courier New" w:cs="Courier New"/>
+        </w:rPr>
+        <w:t>Reset values</w:t>
+      </w:r>
+    </w:p>
+    <w:p>
+      <w:pPr>
+        <w:shd w:val="clear" w:color="auto" w:fill="92D050"/>
+        <w:spacing w:after="0" w:line="240" w:lineRule="auto"/>
+        <w:rPr>
+          <w:rFonts w:ascii="Courier New" w:hAnsi="Courier New" w:cs="Courier New"/>
+        </w:rPr>
+      </w:pPr>
+      <w:r>
+        <w:rPr>
+          <w:rFonts w:ascii="Courier New" w:hAnsi="Courier New" w:cs="Courier New"/>
+        </w:rPr>
+        <w:t>Loop back to beginning</w:t>
+      </w:r>
+    </w:p>
+    <w:p>
+      <w:pPr>
+        <w:pStyle w:val="Heading3"/>
+      </w:pPr>
+      <w:bookmarkStart w:id="10" w:name="_Toc443262196"/>
+      <w:r>
+        <w:lastRenderedPageBreak/>
+        <w:t>Epoll Server</w:t>
+      </w:r>
+      <w:bookmarkEnd w:id="10"/>
+    </w:p>
+    <w:p>
+      <w:pPr>
+        <w:pStyle w:val="Heading3"/>
+      </w:pPr>
+      <w:bookmarkStart w:id="11" w:name="_Toc443262197"/>
+      <w:r>
+        <w:t>Echo Client</w:t>
+      </w:r>
+      <w:bookmarkEnd w:id="11"/>
+    </w:p>
     <w:sectPr>
-      <w:headerReference w:type="even" r:id="rId18"/>
-      <w:headerReference w:type="default" r:id="rId19"/>
-      <w:footerReference w:type="even" r:id="rId20"/>
-      <w:footerReference w:type="default" r:id="rId21"/>
+      <w:headerReference w:type="even" r:id="rId19"/>
+      <w:headerReference w:type="default" r:id="rId20"/>
+      <w:footerReference w:type="even" r:id="rId21"/>
+      <w:footerReference w:type="default" r:id="rId22"/>
       <w:pgSz w:w="12240" w:h="15840"/>
       <w:pgMar w:top="1440" w:right="1440" w:bottom="1440" w:left="1440" w:header="720" w:footer="720" w:gutter="0"/>
       <w:pgNumType w:start="0"/>
@@ -2250,7 +2615,7 @@
 </file>
 
 <file path=word/endnotes.xml><?xml version="1.0" encoding="utf-8"?>
-<w:endnotes xmlns:wpc="http://schemas.microsoft.com/office/word/2010/wordprocessingCanvas" xmlns:mc="http://schemas.openxmlformats.org/markup-compatibility/2006" xmlns:o="urn:schemas-microsoft-com:office:office" xmlns:r="http://schemas.openxmlformats.org/officeDocument/2006/relationships" xmlns:m="http://schemas.openxmlformats.org/officeDocument/2006/math" xmlns:v="urn:schemas-microsoft-com:vml" xmlns:wp14="http://schemas.microsoft.com/office/word/2010/wordprocessingDrawing" xmlns:wp="http://schemas.openxmlformats.org/drawingml/2006/wordprocessingDrawing" xmlns:w10="urn:schemas-microsoft-com:office:word" xmlns:w="http://schemas.openxmlformats.org/wordprocessingml/2006/main" xmlns:w14="http://schemas.microsoft.com/office/word/2010/wordml" xmlns:wpg="http://schemas.microsoft.com/office/word/2010/wordprocessingGroup" xmlns:wpi="http://schemas.microsoft.com/office/word/2010/wordprocessingInk" xmlns:wne="http://schemas.microsoft.com/office/word/2006/wordml" xmlns:wps="http://schemas.microsoft.com/office/word/2010/wordprocessingShape" mc:Ignorable="w14 wp14">
+<w:endnotes xmlns:wpc="http://schemas.microsoft.com/office/word/2010/wordprocessingCanvas" xmlns:mc="http://schemas.openxmlformats.org/markup-compatibility/2006" xmlns:o="urn:schemas-microsoft-com:office:office" xmlns:r="http://schemas.openxmlformats.org/officeDocument/2006/relationships" xmlns:m="http://schemas.openxmlformats.org/officeDocument/2006/math" xmlns:v="urn:schemas-microsoft-com:vml" xmlns:wp14="http://schemas.microsoft.com/office/word/2010/wordprocessingDrawing" xmlns:wp="http://schemas.openxmlformats.org/drawingml/2006/wordprocessingDrawing" xmlns:w10="urn:schemas-microsoft-com:office:word" xmlns:w="http://schemas.openxmlformats.org/wordprocessingml/2006/main" xmlns:w14="http://schemas.microsoft.com/office/word/2010/wordml" xmlns:w15="http://schemas.microsoft.com/office/word/2012/wordml" xmlns:wpg="http://schemas.microsoft.com/office/word/2010/wordprocessingGroup" xmlns:wpi="http://schemas.microsoft.com/office/word/2010/wordprocessingInk" xmlns:wne="http://schemas.microsoft.com/office/word/2006/wordml" xmlns:wps="http://schemas.microsoft.com/office/word/2010/wordprocessingShape" mc:Ignorable="w14 w15 wp14">
   <w:endnote w:type="separator" w:id="-1">
     <w:p>
       <w:pPr>
@@ -2275,7 +2640,7 @@
 </file>
 
 <file path=word/footer1.xml><?xml version="1.0" encoding="utf-8"?>
-<w:ftr xmlns:wpc="http://schemas.microsoft.com/office/word/2010/wordprocessingCanvas" xmlns:mc="http://schemas.openxmlformats.org/markup-compatibility/2006" xmlns:o="urn:schemas-microsoft-com:office:office" xmlns:r="http://schemas.openxmlformats.org/officeDocument/2006/relationships" xmlns:m="http://schemas.openxmlformats.org/officeDocument/2006/math" xmlns:v="urn:schemas-microsoft-com:vml" xmlns:wp14="http://schemas.microsoft.com/office/word/2010/wordprocessingDrawing" xmlns:wp="http://schemas.openxmlformats.org/drawingml/2006/wordprocessingDrawing" xmlns:w10="urn:schemas-microsoft-com:office:word" xmlns:w="http://schemas.openxmlformats.org/wordprocessingml/2006/main" xmlns:w14="http://schemas.microsoft.com/office/word/2010/wordml" xmlns:wpg="http://schemas.microsoft.com/office/word/2010/wordprocessingGroup" xmlns:wpi="http://schemas.microsoft.com/office/word/2010/wordprocessingInk" xmlns:wne="http://schemas.microsoft.com/office/word/2006/wordml" xmlns:wps="http://schemas.microsoft.com/office/word/2010/wordprocessingShape" mc:Ignorable="w14 wp14">
+<w:ftr xmlns:wpc="http://schemas.microsoft.com/office/word/2010/wordprocessingCanvas" xmlns:mc="http://schemas.openxmlformats.org/markup-compatibility/2006" xmlns:o="urn:schemas-microsoft-com:office:office" xmlns:r="http://schemas.openxmlformats.org/officeDocument/2006/relationships" xmlns:m="http://schemas.openxmlformats.org/officeDocument/2006/math" xmlns:v="urn:schemas-microsoft-com:vml" xmlns:wp14="http://schemas.microsoft.com/office/word/2010/wordprocessingDrawing" xmlns:wp="http://schemas.openxmlformats.org/drawingml/2006/wordprocessingDrawing" xmlns:w10="urn:schemas-microsoft-com:office:word" xmlns:w="http://schemas.openxmlformats.org/wordprocessingml/2006/main" xmlns:w14="http://schemas.microsoft.com/office/word/2010/wordml" xmlns:w15="http://schemas.microsoft.com/office/word/2012/wordml" xmlns:wpg="http://schemas.microsoft.com/office/word/2010/wordprocessingGroup" xmlns:wpi="http://schemas.microsoft.com/office/word/2010/wordprocessingInk" xmlns:wne="http://schemas.microsoft.com/office/word/2006/wordml" xmlns:wps="http://schemas.microsoft.com/office/word/2010/wordprocessingShape" mc:Ignorable="w14 w15 wp14">
   <w:p>
     <w:r>
       <w:fldChar w:fldCharType="begin"/>
@@ -2290,7 +2655,7 @@
       <w:rPr>
         <w:noProof/>
       </w:rPr>
-      <w:t>4</w:t>
+      <w:t>2</w:t>
     </w:r>
     <w:r>
       <w:rPr>
@@ -2362,7 +2727,7 @@
 </file>
 
 <file path=word/footer2.xml><?xml version="1.0" encoding="utf-8"?>
-<w:ftr xmlns:wpc="http://schemas.microsoft.com/office/word/2010/wordprocessingCanvas" xmlns:mc="http://schemas.openxmlformats.org/markup-compatibility/2006" xmlns:o="urn:schemas-microsoft-com:office:office" xmlns:r="http://schemas.openxmlformats.org/officeDocument/2006/relationships" xmlns:m="http://schemas.openxmlformats.org/officeDocument/2006/math" xmlns:v="urn:schemas-microsoft-com:vml" xmlns:wp14="http://schemas.microsoft.com/office/word/2010/wordprocessingDrawing" xmlns:wp="http://schemas.openxmlformats.org/drawingml/2006/wordprocessingDrawing" xmlns:w10="urn:schemas-microsoft-com:office:word" xmlns:w="http://schemas.openxmlformats.org/wordprocessingml/2006/main" xmlns:w14="http://schemas.microsoft.com/office/word/2010/wordml" xmlns:wpg="http://schemas.microsoft.com/office/word/2010/wordprocessingGroup" xmlns:wpi="http://schemas.microsoft.com/office/word/2010/wordprocessingInk" xmlns:wne="http://schemas.microsoft.com/office/word/2006/wordml" xmlns:wps="http://schemas.microsoft.com/office/word/2010/wordprocessingShape" mc:Ignorable="w14 wp14">
+<w:ftr xmlns:wpc="http://schemas.microsoft.com/office/word/2010/wordprocessingCanvas" xmlns:mc="http://schemas.openxmlformats.org/markup-compatibility/2006" xmlns:o="urn:schemas-microsoft-com:office:office" xmlns:r="http://schemas.openxmlformats.org/officeDocument/2006/relationships" xmlns:m="http://schemas.openxmlformats.org/officeDocument/2006/math" xmlns:v="urn:schemas-microsoft-com:vml" xmlns:wp14="http://schemas.microsoft.com/office/word/2010/wordprocessingDrawing" xmlns:wp="http://schemas.openxmlformats.org/drawingml/2006/wordprocessingDrawing" xmlns:w10="urn:schemas-microsoft-com:office:word" xmlns:w="http://schemas.openxmlformats.org/wordprocessingml/2006/main" xmlns:w14="http://schemas.microsoft.com/office/word/2010/wordml" xmlns:w15="http://schemas.microsoft.com/office/word/2012/wordml" xmlns:wpg="http://schemas.microsoft.com/office/word/2010/wordprocessingGroup" xmlns:wpi="http://schemas.microsoft.com/office/word/2010/wordprocessingInk" xmlns:wne="http://schemas.microsoft.com/office/word/2006/wordml" xmlns:wps="http://schemas.microsoft.com/office/word/2010/wordprocessingShape" mc:Ignorable="w14 w15 wp14">
   <w:p>
     <w:pPr>
       <w:jc w:val="right"/>
@@ -2380,7 +2745,7 @@
       <w:rPr>
         <w:noProof/>
       </w:rPr>
-      <w:t>5</w:t>
+      <w:t>3</w:t>
     </w:r>
     <w:r>
       <w:rPr>
@@ -2454,7 +2819,7 @@
 </file>
 
 <file path=word/footnotes.xml><?xml version="1.0" encoding="utf-8"?>
-<w:footnotes xmlns:wpc="http://schemas.microsoft.com/office/word/2010/wordprocessingCanvas" xmlns:mc="http://schemas.openxmlformats.org/markup-compatibility/2006" xmlns:o="urn:schemas-microsoft-com:office:office" xmlns:r="http://schemas.openxmlformats.org/officeDocument/2006/relationships" xmlns:m="http://schemas.openxmlformats.org/officeDocument/2006/math" xmlns:v="urn:schemas-microsoft-com:vml" xmlns:wp14="http://schemas.microsoft.com/office/word/2010/wordprocessingDrawing" xmlns:wp="http://schemas.openxmlformats.org/drawingml/2006/wordprocessingDrawing" xmlns:w10="urn:schemas-microsoft-com:office:word" xmlns:w="http://schemas.openxmlformats.org/wordprocessingml/2006/main" xmlns:w14="http://schemas.microsoft.com/office/word/2010/wordml" xmlns:wpg="http://schemas.microsoft.com/office/word/2010/wordprocessingGroup" xmlns:wpi="http://schemas.microsoft.com/office/word/2010/wordprocessingInk" xmlns:wne="http://schemas.microsoft.com/office/word/2006/wordml" xmlns:wps="http://schemas.microsoft.com/office/word/2010/wordprocessingShape" mc:Ignorable="w14 wp14">
+<w:footnotes xmlns:wpc="http://schemas.microsoft.com/office/word/2010/wordprocessingCanvas" xmlns:mc="http://schemas.openxmlformats.org/markup-compatibility/2006" xmlns:o="urn:schemas-microsoft-com:office:office" xmlns:r="http://schemas.openxmlformats.org/officeDocument/2006/relationships" xmlns:m="http://schemas.openxmlformats.org/officeDocument/2006/math" xmlns:v="urn:schemas-microsoft-com:vml" xmlns:wp14="http://schemas.microsoft.com/office/word/2010/wordprocessingDrawing" xmlns:wp="http://schemas.openxmlformats.org/drawingml/2006/wordprocessingDrawing" xmlns:w10="urn:schemas-microsoft-com:office:word" xmlns:w="http://schemas.openxmlformats.org/wordprocessingml/2006/main" xmlns:w14="http://schemas.microsoft.com/office/word/2010/wordml" xmlns:w15="http://schemas.microsoft.com/office/word/2012/wordml" xmlns:wpg="http://schemas.microsoft.com/office/word/2010/wordprocessingGroup" xmlns:wpi="http://schemas.microsoft.com/office/word/2010/wordprocessingInk" xmlns:wne="http://schemas.microsoft.com/office/word/2006/wordml" xmlns:wps="http://schemas.microsoft.com/office/word/2010/wordprocessingShape" mc:Ignorable="w14 w15 wp14">
   <w:footnote w:type="separator" w:id="-1">
     <w:p>
       <w:pPr>
@@ -2479,36 +2844,20 @@
 </file>
 
 <file path=word/header1.xml><?xml version="1.0" encoding="utf-8"?>
-<w:hdr xmlns:wpc="http://schemas.microsoft.com/office/word/2010/wordprocessingCanvas" xmlns:mc="http://schemas.openxmlformats.org/markup-compatibility/2006" xmlns:o="urn:schemas-microsoft-com:office:office" xmlns:r="http://schemas.openxmlformats.org/officeDocument/2006/relationships" xmlns:m="http://schemas.openxmlformats.org/officeDocument/2006/math" xmlns:v="urn:schemas-microsoft-com:vml" xmlns:wp14="http://schemas.microsoft.com/office/word/2010/wordprocessingDrawing" xmlns:wp="http://schemas.openxmlformats.org/drawingml/2006/wordprocessingDrawing" xmlns:w10="urn:schemas-microsoft-com:office:word" xmlns:w="http://schemas.openxmlformats.org/wordprocessingml/2006/main" xmlns:w14="http://schemas.microsoft.com/office/word/2010/wordml" xmlns:wpg="http://schemas.microsoft.com/office/word/2010/wordprocessingGroup" xmlns:wpi="http://schemas.microsoft.com/office/word/2010/wordprocessingInk" xmlns:wne="http://schemas.microsoft.com/office/word/2006/wordml" xmlns:wps="http://schemas.microsoft.com/office/word/2010/wordprocessingShape" mc:Ignorable="w14 wp14">
-  <w:sdt>
-    <w:sdtPr>
-      <w:id w:val="85507790"/>
-      <w:dataBinding w:prefixMappings="xmlns:ns0='http://schemas.openxmlformats.org/package/2006/metadata/core-properties' xmlns:ns1='http://purl.org/dc/elements/1.1/'" w:xpath="/ns0:coreProperties[1]/ns1:creator[1]" w:storeItemID="{6C3C8BC8-F283-45AE-878A-BAB7291924A1}"/>
-      <w:text/>
-    </w:sdtPr>
-    <w:sdtEndPr/>
-    <w:sdtContent>
-      <w:p>
-        <w:pPr>
-          <w:pStyle w:val="Header"/>
-          <w:pBdr>
-            <w:bottom w:val="single" w:sz="4" w:space="0" w:color="auto"/>
-          </w:pBdr>
-        </w:pPr>
-        <w:r>
-          <w:rPr>
-            <w:lang w:val="en-CA"/>
-          </w:rPr>
-          <w:t>Rizwan Ahmed</w:t>
-        </w:r>
-      </w:p>
-    </w:sdtContent>
-  </w:sdt>
+<w:hdr xmlns:wpc="http://schemas.microsoft.com/office/word/2010/wordprocessingCanvas" xmlns:mc="http://schemas.openxmlformats.org/markup-compatibility/2006" xmlns:o="urn:schemas-microsoft-com:office:office" xmlns:r="http://schemas.openxmlformats.org/officeDocument/2006/relationships" xmlns:m="http://schemas.openxmlformats.org/officeDocument/2006/math" xmlns:v="urn:schemas-microsoft-com:vml" xmlns:wp14="http://schemas.microsoft.com/office/word/2010/wordprocessingDrawing" xmlns:wp="http://schemas.openxmlformats.org/drawingml/2006/wordprocessingDrawing" xmlns:w10="urn:schemas-microsoft-com:office:word" xmlns:w="http://schemas.openxmlformats.org/wordprocessingml/2006/main" xmlns:w14="http://schemas.microsoft.com/office/word/2010/wordml" xmlns:w15="http://schemas.microsoft.com/office/word/2012/wordml" xmlns:wpg="http://schemas.microsoft.com/office/word/2010/wordprocessingGroup" xmlns:wpi="http://schemas.microsoft.com/office/word/2010/wordprocessingInk" xmlns:wne="http://schemas.microsoft.com/office/word/2006/wordml" xmlns:wps="http://schemas.microsoft.com/office/word/2010/wordprocessingShape" mc:Ignorable="w14 w15 wp14">
+  <w:p>
+    <w:pPr>
+      <w:pStyle w:val="Header"/>
+      <w:pBdr>
+        <w:bottom w:val="single" w:sz="4" w:space="0" w:color="auto"/>
+      </w:pBdr>
+    </w:pPr>
+  </w:p>
 </w:hdr>
 </file>
 
 <file path=word/header2.xml><?xml version="1.0" encoding="utf-8"?>
-<w:hdr xmlns:wpc="http://schemas.microsoft.com/office/word/2010/wordprocessingCanvas" xmlns:mc="http://schemas.openxmlformats.org/markup-compatibility/2006" xmlns:o="urn:schemas-microsoft-com:office:office" xmlns:r="http://schemas.openxmlformats.org/officeDocument/2006/relationships" xmlns:m="http://schemas.openxmlformats.org/officeDocument/2006/math" xmlns:v="urn:schemas-microsoft-com:vml" xmlns:wp14="http://schemas.microsoft.com/office/word/2010/wordprocessingDrawing" xmlns:wp="http://schemas.openxmlformats.org/drawingml/2006/wordprocessingDrawing" xmlns:w10="urn:schemas-microsoft-com:office:word" xmlns:w="http://schemas.openxmlformats.org/wordprocessingml/2006/main" xmlns:w14="http://schemas.microsoft.com/office/word/2010/wordml" xmlns:wpg="http://schemas.microsoft.com/office/word/2010/wordprocessingGroup" xmlns:wpi="http://schemas.microsoft.com/office/word/2010/wordprocessingInk" xmlns:wne="http://schemas.microsoft.com/office/word/2006/wordml" xmlns:wps="http://schemas.microsoft.com/office/word/2010/wordprocessingShape" mc:Ignorable="w14 wp14">
+<w:hdr xmlns:wpc="http://schemas.microsoft.com/office/word/2010/wordprocessingCanvas" xmlns:mc="http://schemas.openxmlformats.org/markup-compatibility/2006" xmlns:o="urn:schemas-microsoft-com:office:office" xmlns:r="http://schemas.openxmlformats.org/officeDocument/2006/relationships" xmlns:m="http://schemas.openxmlformats.org/officeDocument/2006/math" xmlns:v="urn:schemas-microsoft-com:vml" xmlns:wp14="http://schemas.microsoft.com/office/word/2010/wordprocessingDrawing" xmlns:wp="http://schemas.openxmlformats.org/drawingml/2006/wordprocessingDrawing" xmlns:w10="urn:schemas-microsoft-com:office:word" xmlns:w="http://schemas.openxmlformats.org/wordprocessingml/2006/main" xmlns:w14="http://schemas.microsoft.com/office/word/2010/wordml" xmlns:w15="http://schemas.microsoft.com/office/word/2012/wordml" xmlns:wpg="http://schemas.microsoft.com/office/word/2010/wordprocessingGroup" xmlns:wpi="http://schemas.microsoft.com/office/word/2010/wordprocessingInk" xmlns:wne="http://schemas.microsoft.com/office/word/2006/wordml" xmlns:wps="http://schemas.microsoft.com/office/word/2010/wordprocessingShape" mc:Ignorable="w14 w15 wp14">
   <w:sdt>
     <w:sdtPr>
       <w:id w:val="1966845816"/>
@@ -2525,12 +2874,6 @@
           </w:pBdr>
           <w:jc w:val="right"/>
         </w:pPr>
-        <w:r>
-          <w:rPr>
-            <w:lang w:val="en-CA"/>
-          </w:rPr>
-          <w:t>Rizwan Ahmed</w:t>
-        </w:r>
       </w:p>
     </w:sdtContent>
   </w:sdt>
@@ -2538,8 +2881,8 @@
 </file>
 
 <file path=word/numbering.xml><?xml version="1.0" encoding="utf-8"?>
-<w:numbering xmlns:wpc="http://schemas.microsoft.com/office/word/2010/wordprocessingCanvas" xmlns:mc="http://schemas.openxmlformats.org/markup-compatibility/2006" xmlns:o="urn:schemas-microsoft-com:office:office" xmlns:r="http://schemas.openxmlformats.org/officeDocument/2006/relationships" xmlns:m="http://schemas.openxmlformats.org/officeDocument/2006/math" xmlns:v="urn:schemas-microsoft-com:vml" xmlns:wp14="http://schemas.microsoft.com/office/word/2010/wordprocessingDrawing" xmlns:wp="http://schemas.openxmlformats.org/drawingml/2006/wordprocessingDrawing" xmlns:w10="urn:schemas-microsoft-com:office:word" xmlns:w="http://schemas.openxmlformats.org/wordprocessingml/2006/main" xmlns:w14="http://schemas.microsoft.com/office/word/2010/wordml" xmlns:wpg="http://schemas.microsoft.com/office/word/2010/wordprocessingGroup" xmlns:wpi="http://schemas.microsoft.com/office/word/2010/wordprocessingInk" xmlns:wne="http://schemas.microsoft.com/office/word/2006/wordml" xmlns:wps="http://schemas.microsoft.com/office/word/2010/wordprocessingShape" mc:Ignorable="w14 wp14">
-  <w:abstractNum w:abstractNumId="0">
+<w:numbering xmlns:wpc="http://schemas.microsoft.com/office/word/2010/wordprocessingCanvas" xmlns:mc="http://schemas.openxmlformats.org/markup-compatibility/2006" xmlns:o="urn:schemas-microsoft-com:office:office" xmlns:r="http://schemas.openxmlformats.org/officeDocument/2006/relationships" xmlns:m="http://schemas.openxmlformats.org/officeDocument/2006/math" xmlns:v="urn:schemas-microsoft-com:vml" xmlns:wp14="http://schemas.microsoft.com/office/word/2010/wordprocessingDrawing" xmlns:wp="http://schemas.openxmlformats.org/drawingml/2006/wordprocessingDrawing" xmlns:w10="urn:schemas-microsoft-com:office:word" xmlns:w="http://schemas.openxmlformats.org/wordprocessingml/2006/main" xmlns:w14="http://schemas.microsoft.com/office/word/2010/wordml" xmlns:w15="http://schemas.microsoft.com/office/word/2012/wordml" xmlns:wpg="http://schemas.microsoft.com/office/word/2010/wordprocessingGroup" xmlns:wpi="http://schemas.microsoft.com/office/word/2010/wordprocessingInk" xmlns:wne="http://schemas.microsoft.com/office/word/2006/wordml" xmlns:wps="http://schemas.microsoft.com/office/word/2010/wordprocessingShape" mc:Ignorable="w14 w15 wp14">
+  <w:abstractNum w:abstractNumId="0" w15:restartNumberingAfterBreak="0">
     <w:nsid w:val="FFFFFF7C"/>
     <w:multiLevelType w:val="singleLevel"/>
     <w:tmpl w:val="C2A6D920"/>
@@ -2556,7 +2899,7 @@
       </w:pPr>
     </w:lvl>
   </w:abstractNum>
-  <w:abstractNum w:abstractNumId="1">
+  <w:abstractNum w:abstractNumId="1" w15:restartNumberingAfterBreak="0">
     <w:nsid w:val="FFFFFF7D"/>
     <w:multiLevelType w:val="singleLevel"/>
     <w:tmpl w:val="AA46E614"/>
@@ -2573,7 +2916,7 @@
       </w:pPr>
     </w:lvl>
   </w:abstractNum>
-  <w:abstractNum w:abstractNumId="2">
+  <w:abstractNum w:abstractNumId="2" w15:restartNumberingAfterBreak="0">
     <w:nsid w:val="FFFFFF7E"/>
     <w:multiLevelType w:val="singleLevel"/>
     <w:tmpl w:val="1B5E526C"/>
@@ -2590,7 +2933,7 @@
       </w:pPr>
     </w:lvl>
   </w:abstractNum>
-  <w:abstractNum w:abstractNumId="3">
+  <w:abstractNum w:abstractNumId="3" w15:restartNumberingAfterBreak="0">
     <w:nsid w:val="FFFFFF7F"/>
     <w:multiLevelType w:val="singleLevel"/>
     <w:tmpl w:val="BBA64556"/>
@@ -2607,7 +2950,7 @@
       </w:pPr>
     </w:lvl>
   </w:abstractNum>
-  <w:abstractNum w:abstractNumId="4">
+  <w:abstractNum w:abstractNumId="4" w15:restartNumberingAfterBreak="0">
     <w:nsid w:val="FFFFFF80"/>
     <w:multiLevelType w:val="singleLevel"/>
     <w:tmpl w:val="55EA7C86"/>
@@ -2627,7 +2970,7 @@
       </w:rPr>
     </w:lvl>
   </w:abstractNum>
-  <w:abstractNum w:abstractNumId="5">
+  <w:abstractNum w:abstractNumId="5" w15:restartNumberingAfterBreak="0">
     <w:nsid w:val="FFFFFF81"/>
     <w:multiLevelType w:val="singleLevel"/>
     <w:tmpl w:val="07326DB0"/>
@@ -2647,7 +2990,7 @@
       </w:rPr>
     </w:lvl>
   </w:abstractNum>
-  <w:abstractNum w:abstractNumId="6">
+  <w:abstractNum w:abstractNumId="6" w15:restartNumberingAfterBreak="0">
     <w:nsid w:val="FFFFFF82"/>
     <w:multiLevelType w:val="singleLevel"/>
     <w:tmpl w:val="ED3A6BFC"/>
@@ -2667,7 +3010,7 @@
       </w:rPr>
     </w:lvl>
   </w:abstractNum>
-  <w:abstractNum w:abstractNumId="7">
+  <w:abstractNum w:abstractNumId="7" w15:restartNumberingAfterBreak="0">
     <w:nsid w:val="FFFFFF83"/>
     <w:multiLevelType w:val="singleLevel"/>
     <w:tmpl w:val="DE0E3EE2"/>
@@ -2687,7 +3030,7 @@
       </w:rPr>
     </w:lvl>
   </w:abstractNum>
-  <w:abstractNum w:abstractNumId="8">
+  <w:abstractNum w:abstractNumId="8" w15:restartNumberingAfterBreak="0">
     <w:nsid w:val="FFFFFF88"/>
     <w:multiLevelType w:val="singleLevel"/>
     <w:tmpl w:val="7EF4EB12"/>
@@ -2704,7 +3047,7 @@
       </w:pPr>
     </w:lvl>
   </w:abstractNum>
-  <w:abstractNum w:abstractNumId="9">
+  <w:abstractNum w:abstractNumId="9" w15:restartNumberingAfterBreak="0">
     <w:nsid w:val="FFFFFF89"/>
     <w:multiLevelType w:val="singleLevel"/>
     <w:tmpl w:val="F68872E2"/>
@@ -2724,19 +3067,19 @@
       </w:rPr>
     </w:lvl>
   </w:abstractNum>
-  <w:abstractNum w:abstractNumId="10">
+  <w:abstractNum w:abstractNumId="10" w15:restartNumberingAfterBreak="0">
     <w:nsid w:val="005D11A9"/>
     <w:multiLevelType w:val="multilevel"/>
     <w:tmpl w:val="33B056D0"/>
     <w:numStyleLink w:val="UrbanBulletedList"/>
   </w:abstractNum>
-  <w:abstractNum w:abstractNumId="11">
+  <w:abstractNum w:abstractNumId="11" w15:restartNumberingAfterBreak="0">
     <w:nsid w:val="0EDC38E4"/>
     <w:multiLevelType w:val="multilevel"/>
     <w:tmpl w:val="33B056D0"/>
     <w:numStyleLink w:val="UrbanBulletedList"/>
   </w:abstractNum>
-  <w:abstractNum w:abstractNumId="12">
+  <w:abstractNum w:abstractNumId="12" w15:restartNumberingAfterBreak="0">
     <w:nsid w:val="124B7CF1"/>
     <w:multiLevelType w:val="multilevel"/>
     <w:tmpl w:val="7AC6A14E"/>
@@ -2885,7 +3228,7 @@
       </w:rPr>
     </w:lvl>
   </w:abstractNum>
-  <w:abstractNum w:abstractNumId="13">
+  <w:abstractNum w:abstractNumId="13" w15:restartNumberingAfterBreak="0">
     <w:nsid w:val="19BE3A5C"/>
     <w:multiLevelType w:val="multilevel"/>
     <w:tmpl w:val="33B056D0"/>
@@ -3024,19 +3367,19 @@
       </w:rPr>
     </w:lvl>
   </w:abstractNum>
-  <w:abstractNum w:abstractNumId="14">
+  <w:abstractNum w:abstractNumId="14" w15:restartNumberingAfterBreak="0">
     <w:nsid w:val="1A6C5517"/>
     <w:multiLevelType w:val="multilevel"/>
     <w:tmpl w:val="7AC6A14E"/>
     <w:numStyleLink w:val="UrbanNumberedList"/>
   </w:abstractNum>
-  <w:abstractNum w:abstractNumId="15">
+  <w:abstractNum w:abstractNumId="15" w15:restartNumberingAfterBreak="0">
     <w:nsid w:val="1DDE73E0"/>
     <w:multiLevelType w:val="multilevel"/>
     <w:tmpl w:val="33B056D0"/>
     <w:numStyleLink w:val="UrbanBulletedList"/>
   </w:abstractNum>
-  <w:abstractNum w:abstractNumId="16">
+  <w:abstractNum w:abstractNumId="16" w15:restartNumberingAfterBreak="0">
     <w:nsid w:val="251A0F72"/>
     <w:multiLevelType w:val="multilevel"/>
     <w:tmpl w:val="7AC6A14E"/>
@@ -3184,7 +3527,7 @@
       </w:rPr>
     </w:lvl>
   </w:abstractNum>
-  <w:abstractNum w:abstractNumId="17">
+  <w:abstractNum w:abstractNumId="17" w15:restartNumberingAfterBreak="0">
     <w:nsid w:val="308C1F36"/>
     <w:multiLevelType w:val="hybridMultilevel"/>
     <w:tmpl w:val="3AE83DDC"/>
@@ -3279,7 +3622,7 @@
       </w:pPr>
     </w:lvl>
   </w:abstractNum>
-  <w:abstractNum w:abstractNumId="18">
+  <w:abstractNum w:abstractNumId="18" w15:restartNumberingAfterBreak="0">
     <w:nsid w:val="35E71CD9"/>
     <w:multiLevelType w:val="hybridMultilevel"/>
     <w:tmpl w:val="39D65854"/>
@@ -3393,7 +3736,7 @@
       </w:rPr>
     </w:lvl>
   </w:abstractNum>
-  <w:abstractNum w:abstractNumId="19">
+  <w:abstractNum w:abstractNumId="19" w15:restartNumberingAfterBreak="0">
     <w:nsid w:val="36A80E22"/>
     <w:multiLevelType w:val="hybridMultilevel"/>
     <w:tmpl w:val="CF765A96"/>
@@ -3506,7 +3849,7 @@
       </w:rPr>
     </w:lvl>
   </w:abstractNum>
-  <w:abstractNum w:abstractNumId="20">
+  <w:abstractNum w:abstractNumId="20" w15:restartNumberingAfterBreak="0">
     <w:nsid w:val="3D9C46A3"/>
     <w:multiLevelType w:val="multilevel"/>
     <w:tmpl w:val="33B056D0"/>
@@ -3649,7 +3992,7 @@
       </w:rPr>
     </w:lvl>
   </w:abstractNum>
-  <w:abstractNum w:abstractNumId="21">
+  <w:abstractNum w:abstractNumId="21" w15:restartNumberingAfterBreak="0">
     <w:nsid w:val="40B17DB9"/>
     <w:multiLevelType w:val="hybridMultilevel"/>
     <w:tmpl w:val="A0BE2AD0"/>
@@ -3745,7 +4088,7 @@
       </w:pPr>
     </w:lvl>
   </w:abstractNum>
-  <w:abstractNum w:abstractNumId="22">
+  <w:abstractNum w:abstractNumId="22" w15:restartNumberingAfterBreak="0">
     <w:nsid w:val="40C57BC7"/>
     <w:multiLevelType w:val="hybridMultilevel"/>
     <w:tmpl w:val="5064A2F4"/>
@@ -3867,7 +4210,7 @@
       </w:rPr>
     </w:lvl>
   </w:abstractNum>
-  <w:abstractNum w:abstractNumId="23">
+  <w:abstractNum w:abstractNumId="23" w15:restartNumberingAfterBreak="0">
     <w:nsid w:val="48785B94"/>
     <w:multiLevelType w:val="multilevel"/>
     <w:tmpl w:val="33B056D0"/>
@@ -4006,7 +4349,7 @@
       </w:rPr>
     </w:lvl>
   </w:abstractNum>
-  <w:abstractNum w:abstractNumId="24">
+  <w:abstractNum w:abstractNumId="24" w15:restartNumberingAfterBreak="0">
     <w:nsid w:val="506A46B7"/>
     <w:multiLevelType w:val="hybridMultilevel"/>
     <w:tmpl w:val="3F3C4D0C"/>
@@ -4119,7 +4462,7 @@
       </w:rPr>
     </w:lvl>
   </w:abstractNum>
-  <w:abstractNum w:abstractNumId="25">
+  <w:abstractNum w:abstractNumId="25" w15:restartNumberingAfterBreak="0">
     <w:nsid w:val="553C3089"/>
     <w:multiLevelType w:val="hybridMultilevel"/>
     <w:tmpl w:val="CC9AEF4C"/>
@@ -4205,13 +4548,13 @@
       </w:pPr>
     </w:lvl>
   </w:abstractNum>
-  <w:abstractNum w:abstractNumId="26">
+  <w:abstractNum w:abstractNumId="26" w15:restartNumberingAfterBreak="0">
     <w:nsid w:val="63E8022B"/>
     <w:multiLevelType w:val="multilevel"/>
     <w:tmpl w:val="33B056D0"/>
     <w:numStyleLink w:val="UrbanBulletedList"/>
   </w:abstractNum>
-  <w:abstractNum w:abstractNumId="27">
+  <w:abstractNum w:abstractNumId="27" w15:restartNumberingAfterBreak="0">
     <w:nsid w:val="6BC12B3A"/>
     <w:multiLevelType w:val="hybridMultilevel"/>
     <w:tmpl w:val="2050012C"/>
@@ -4324,13 +4667,13 @@
       </w:rPr>
     </w:lvl>
   </w:abstractNum>
-  <w:abstractNum w:abstractNumId="28">
+  <w:abstractNum w:abstractNumId="28" w15:restartNumberingAfterBreak="0">
     <w:nsid w:val="6F0D0B31"/>
     <w:multiLevelType w:val="multilevel"/>
     <w:tmpl w:val="7AC6A14E"/>
     <w:numStyleLink w:val="UrbanNumberedList"/>
   </w:abstractNum>
-  <w:abstractNum w:abstractNumId="29">
+  <w:abstractNum w:abstractNumId="29" w15:restartNumberingAfterBreak="0">
     <w:nsid w:val="72817FF1"/>
     <w:multiLevelType w:val="hybridMultilevel"/>
     <w:tmpl w:val="702CD21C"/>
@@ -4454,19 +4797,19 @@
       </w:rPr>
     </w:lvl>
   </w:abstractNum>
-  <w:abstractNum w:abstractNumId="30">
+  <w:abstractNum w:abstractNumId="30" w15:restartNumberingAfterBreak="0">
     <w:nsid w:val="76740294"/>
     <w:multiLevelType w:val="multilevel"/>
     <w:tmpl w:val="33B056D0"/>
     <w:numStyleLink w:val="UrbanBulletedList"/>
   </w:abstractNum>
-  <w:abstractNum w:abstractNumId="31">
+  <w:abstractNum w:abstractNumId="31" w15:restartNumberingAfterBreak="0">
     <w:nsid w:val="76921C5B"/>
     <w:multiLevelType w:val="multilevel"/>
     <w:tmpl w:val="33B056D0"/>
     <w:numStyleLink w:val="UrbanBulletedList"/>
   </w:abstractNum>
-  <w:abstractNum w:abstractNumId="32">
+  <w:abstractNum w:abstractNumId="32" w15:restartNumberingAfterBreak="0">
     <w:nsid w:val="7E025C09"/>
     <w:multiLevelType w:val="multilevel"/>
     <w:tmpl w:val="33B056D0"/>
@@ -4666,7 +5009,7 @@
 </file>
 
 <file path=word/styles.xml><?xml version="1.0" encoding="utf-8"?>
-<w:styles xmlns:mc="http://schemas.openxmlformats.org/markup-compatibility/2006" xmlns:r="http://schemas.openxmlformats.org/officeDocument/2006/relationships" xmlns:w="http://schemas.openxmlformats.org/wordprocessingml/2006/main" xmlns:w14="http://schemas.microsoft.com/office/word/2010/wordml" mc:Ignorable="w14">
+<w:styles xmlns:mc="http://schemas.openxmlformats.org/markup-compatibility/2006" xmlns:r="http://schemas.openxmlformats.org/officeDocument/2006/relationships" xmlns:w="http://schemas.openxmlformats.org/wordprocessingml/2006/main" xmlns:w14="http://schemas.microsoft.com/office/word/2010/wordml" xmlns:w15="http://schemas.microsoft.com/office/word/2012/wordml" mc:Ignorable="w14 w15">
   <w:docDefaults>
     <w:rPrDefault>
       <w:rPr>
@@ -4682,137 +5025,378 @@
       </w:pPr>
     </w:pPrDefault>
   </w:docDefaults>
-  <w:latentStyles w:defLockedState="0" w:defUIPriority="99" w:defSemiHidden="1" w:defUnhideWhenUsed="1" w:defQFormat="0" w:count="267">
-    <w:lsdException w:name="Normal" w:semiHidden="0" w:uiPriority="0" w:unhideWhenUsed="0" w:qFormat="1"/>
-    <w:lsdException w:name="heading 1" w:semiHidden="0" w:uiPriority="9" w:unhideWhenUsed="0" w:qFormat="1"/>
-    <w:lsdException w:name="heading 2" w:semiHidden="0" w:uiPriority="9" w:unhideWhenUsed="0" w:qFormat="1"/>
-    <w:lsdException w:name="heading 3" w:semiHidden="0" w:uiPriority="9" w:unhideWhenUsed="0" w:qFormat="1"/>
-    <w:lsdException w:name="heading 4" w:uiPriority="9" w:qFormat="1"/>
-    <w:lsdException w:name="heading 5" w:uiPriority="9" w:qFormat="1"/>
-    <w:lsdException w:name="heading 6" w:uiPriority="9" w:qFormat="1"/>
-    <w:lsdException w:name="heading 7" w:uiPriority="9" w:qFormat="1"/>
-    <w:lsdException w:name="heading 8" w:uiPriority="9" w:qFormat="1"/>
-    <w:lsdException w:name="heading 9" w:uiPriority="9" w:qFormat="1"/>
-    <w:lsdException w:name="toc 1" w:uiPriority="39" w:qFormat="1"/>
-    <w:lsdException w:name="toc 2" w:uiPriority="39" w:qFormat="1"/>
-    <w:lsdException w:name="toc 3" w:uiPriority="39"/>
-    <w:lsdException w:name="Title" w:semiHidden="0" w:uiPriority="10" w:unhideWhenUsed="0" w:qFormat="1"/>
-    <w:lsdException w:name="Default Paragraph Font" w:uiPriority="1"/>
-    <w:lsdException w:name="Subtitle" w:semiHidden="0" w:uiPriority="11" w:unhideWhenUsed="0" w:qFormat="1"/>
-    <w:lsdException w:name="Block Text" w:semiHidden="0" w:uiPriority="3" w:unhideWhenUsed="0"/>
-    <w:lsdException w:name="Strong" w:semiHidden="0" w:uiPriority="22" w:unhideWhenUsed="0" w:qFormat="1"/>
-    <w:lsdException w:name="Emphasis" w:semiHidden="0" w:uiPriority="20" w:unhideWhenUsed="0" w:qFormat="1"/>
-    <w:lsdException w:name="Table Grid" w:semiHidden="0" w:uiPriority="1" w:unhideWhenUsed="0"/>
-    <w:lsdException w:name="No Spacing" w:semiHidden="0" w:uiPriority="1" w:unhideWhenUsed="0" w:qFormat="1"/>
-    <w:lsdException w:name="Light Shading" w:semiHidden="0" w:unhideWhenUsed="0"/>
-    <w:lsdException w:name="Light List" w:semiHidden="0" w:unhideWhenUsed="0"/>
-    <w:lsdException w:name="Light Grid" w:semiHidden="0" w:unhideWhenUsed="0"/>
-    <w:lsdException w:name="Medium Shading 1" w:semiHidden="0" w:unhideWhenUsed="0"/>
-    <w:lsdException w:name="Medium Shading 2" w:semiHidden="0" w:unhideWhenUsed="0"/>
-    <w:lsdException w:name="Medium List 1" w:semiHidden="0" w:unhideWhenUsed="0"/>
-    <w:lsdException w:name="Medium List 2" w:semiHidden="0" w:unhideWhenUsed="0"/>
-    <w:lsdException w:name="Medium Grid 1" w:semiHidden="0" w:unhideWhenUsed="0"/>
-    <w:lsdException w:name="Medium Grid 2" w:semiHidden="0" w:unhideWhenUsed="0"/>
-    <w:lsdException w:name="Medium Grid 3" w:semiHidden="0" w:unhideWhenUsed="0"/>
-    <w:lsdException w:name="Dark List" w:semiHidden="0" w:unhideWhenUsed="0"/>
-    <w:lsdException w:name="Colorful Shading" w:semiHidden="0" w:unhideWhenUsed="0"/>
-    <w:lsdException w:name="Colorful List" w:semiHidden="0" w:unhideWhenUsed="0"/>
-    <w:lsdException w:name="Colorful Grid" w:semiHidden="0" w:unhideWhenUsed="0"/>
-    <w:lsdException w:name="Light Shading Accent 1" w:semiHidden="0" w:unhideWhenUsed="0"/>
-    <w:lsdException w:name="Light List Accent 1" w:semiHidden="0" w:unhideWhenUsed="0"/>
-    <w:lsdException w:name="Light Grid Accent 1" w:semiHidden="0" w:unhideWhenUsed="0"/>
-    <w:lsdException w:name="Medium Shading 1 Accent 1" w:semiHidden="0" w:unhideWhenUsed="0"/>
-    <w:lsdException w:name="Medium Shading 2 Accent 1" w:semiHidden="0" w:unhideWhenUsed="0"/>
-    <w:lsdException w:name="Medium List 1 Accent 1" w:semiHidden="0" w:unhideWhenUsed="0"/>
-    <w:lsdException w:name="Revision" w:uiPriority="0" w:unhideWhenUsed="0"/>
-    <w:lsdException w:name="List Paragraph" w:semiHidden="0" w:uiPriority="36" w:unhideWhenUsed="0" w:qFormat="1"/>
-    <w:lsdException w:name="Quote" w:semiHidden="0" w:uiPriority="29" w:unhideWhenUsed="0" w:qFormat="1"/>
-    <w:lsdException w:name="Intense Quote" w:semiHidden="0" w:uiPriority="30" w:unhideWhenUsed="0" w:qFormat="1"/>
-    <w:lsdException w:name="Medium List 2 Accent 1" w:semiHidden="0" w:uiPriority="41" w:unhideWhenUsed="0"/>
-    <w:lsdException w:name="Medium Grid 1 Accent 1" w:semiHidden="0" w:uiPriority="41" w:unhideWhenUsed="0"/>
-    <w:lsdException w:name="Medium Grid 2 Accent 1" w:semiHidden="0" w:uiPriority="41" w:unhideWhenUsed="0"/>
-    <w:lsdException w:name="Medium Grid 3 Accent 1" w:semiHidden="0" w:uiPriority="41" w:unhideWhenUsed="0"/>
-    <w:lsdException w:name="Dark List Accent 1" w:semiHidden="0" w:uiPriority="41" w:unhideWhenUsed="0"/>
-    <w:lsdException w:name="Colorful Shading Accent 1" w:semiHidden="0" w:uiPriority="41" w:unhideWhenUsed="0"/>
-    <w:lsdException w:name="Colorful List Accent 1" w:semiHidden="0" w:uiPriority="41" w:unhideWhenUsed="0"/>
-    <w:lsdException w:name="Colorful Grid Accent 1" w:semiHidden="0" w:uiPriority="41" w:unhideWhenUsed="0"/>
-    <w:lsdException w:name="Light Shading Accent 2" w:semiHidden="0" w:uiPriority="42" w:unhideWhenUsed="0"/>
-    <w:lsdException w:name="Light List Accent 2" w:semiHidden="0" w:uiPriority="42" w:unhideWhenUsed="0"/>
-    <w:lsdException w:name="Light Grid Accent 2" w:semiHidden="0" w:uiPriority="42" w:unhideWhenUsed="0"/>
-    <w:lsdException w:name="Medium Shading 1 Accent 2" w:semiHidden="0" w:uiPriority="42" w:unhideWhenUsed="0"/>
-    <w:lsdException w:name="Medium Shading 2 Accent 2" w:semiHidden="0" w:uiPriority="42" w:unhideWhenUsed="0"/>
-    <w:lsdException w:name="Medium List 1 Accent 2" w:semiHidden="0" w:uiPriority="42" w:unhideWhenUsed="0"/>
-    <w:lsdException w:name="Medium List 2 Accent 2" w:semiHidden="0" w:uiPriority="42" w:unhideWhenUsed="0"/>
-    <w:lsdException w:name="Medium Grid 1 Accent 2" w:semiHidden="0" w:uiPriority="42" w:unhideWhenUsed="0"/>
-    <w:lsdException w:name="Medium Grid 2 Accent 2" w:semiHidden="0" w:uiPriority="42" w:unhideWhenUsed="0"/>
-    <w:lsdException w:name="Medium Grid 3 Accent 2" w:semiHidden="0" w:uiPriority="42" w:unhideWhenUsed="0"/>
-    <w:lsdException w:name="Dark List Accent 2" w:semiHidden="0" w:uiPriority="42" w:unhideWhenUsed="0"/>
-    <w:lsdException w:name="Colorful Shading Accent 2" w:semiHidden="0" w:uiPriority="42" w:unhideWhenUsed="0"/>
-    <w:lsdException w:name="Colorful List Accent 2" w:semiHidden="0" w:uiPriority="42" w:unhideWhenUsed="0"/>
-    <w:lsdException w:name="Colorful Grid Accent 2" w:semiHidden="0" w:uiPriority="42" w:unhideWhenUsed="0"/>
-    <w:lsdException w:name="Light Shading Accent 3" w:semiHidden="0" w:uiPriority="43" w:unhideWhenUsed="0"/>
-    <w:lsdException w:name="Light List Accent 3" w:semiHidden="0" w:uiPriority="43" w:unhideWhenUsed="0"/>
-    <w:lsdException w:name="Light Grid Accent 3" w:semiHidden="0" w:uiPriority="43" w:unhideWhenUsed="0"/>
-    <w:lsdException w:name="Medium Shading 1 Accent 3" w:semiHidden="0" w:uiPriority="43" w:unhideWhenUsed="0"/>
-    <w:lsdException w:name="Medium Shading 2 Accent 3" w:semiHidden="0" w:uiPriority="43" w:unhideWhenUsed="0"/>
-    <w:lsdException w:name="Medium List 1 Accent 3" w:semiHidden="0" w:uiPriority="43" w:unhideWhenUsed="0"/>
-    <w:lsdException w:name="Medium List 2 Accent 3" w:semiHidden="0" w:uiPriority="43" w:unhideWhenUsed="0"/>
-    <w:lsdException w:name="Medium Grid 1 Accent 3" w:semiHidden="0" w:uiPriority="43" w:unhideWhenUsed="0"/>
-    <w:lsdException w:name="Medium Grid 2 Accent 3" w:semiHidden="0" w:uiPriority="43" w:unhideWhenUsed="0"/>
-    <w:lsdException w:name="Medium Grid 3 Accent 3" w:semiHidden="0" w:uiPriority="43" w:unhideWhenUsed="0"/>
-    <w:lsdException w:name="Dark List Accent 3" w:semiHidden="0" w:uiPriority="43" w:unhideWhenUsed="0"/>
-    <w:lsdException w:name="Colorful Shading Accent 3" w:semiHidden="0" w:uiPriority="43" w:unhideWhenUsed="0"/>
-    <w:lsdException w:name="Colorful List Accent 3" w:semiHidden="0" w:uiPriority="43" w:unhideWhenUsed="0"/>
-    <w:lsdException w:name="Colorful Grid Accent 3" w:semiHidden="0" w:uiPriority="43" w:unhideWhenUsed="0"/>
-    <w:lsdException w:name="Light Shading Accent 4" w:semiHidden="0" w:uiPriority="44" w:unhideWhenUsed="0"/>
-    <w:lsdException w:name="Light List Accent 4" w:semiHidden="0" w:uiPriority="44" w:unhideWhenUsed="0"/>
-    <w:lsdException w:name="Light Grid Accent 4" w:semiHidden="0" w:uiPriority="44" w:unhideWhenUsed="0"/>
-    <w:lsdException w:name="Medium Shading 1 Accent 4" w:semiHidden="0" w:uiPriority="44" w:unhideWhenUsed="0"/>
-    <w:lsdException w:name="Medium Shading 2 Accent 4" w:semiHidden="0" w:uiPriority="44" w:unhideWhenUsed="0"/>
-    <w:lsdException w:name="Medium List 1 Accent 4" w:semiHidden="0" w:uiPriority="44" w:unhideWhenUsed="0"/>
-    <w:lsdException w:name="Medium List 2 Accent 4" w:semiHidden="0" w:uiPriority="44" w:unhideWhenUsed="0"/>
-    <w:lsdException w:name="Medium Grid 1 Accent 4" w:semiHidden="0" w:uiPriority="44" w:unhideWhenUsed="0"/>
-    <w:lsdException w:name="Medium Grid 2 Accent 4" w:semiHidden="0" w:uiPriority="44" w:unhideWhenUsed="0"/>
-    <w:lsdException w:name="Medium Grid 3 Accent 4" w:semiHidden="0" w:uiPriority="44" w:unhideWhenUsed="0"/>
-    <w:lsdException w:name="Dark List Accent 4" w:semiHidden="0" w:uiPriority="44" w:unhideWhenUsed="0"/>
-    <w:lsdException w:name="Colorful Shading Accent 4" w:semiHidden="0" w:uiPriority="44" w:unhideWhenUsed="0"/>
-    <w:lsdException w:name="Colorful List Accent 4" w:semiHidden="0" w:uiPriority="44" w:unhideWhenUsed="0"/>
-    <w:lsdException w:name="Colorful Grid Accent 4" w:semiHidden="0" w:uiPriority="44" w:unhideWhenUsed="0"/>
-    <w:lsdException w:name="Light Shading Accent 5" w:semiHidden="0" w:uiPriority="45" w:unhideWhenUsed="0"/>
-    <w:lsdException w:name="Light List Accent 5" w:semiHidden="0" w:uiPriority="45" w:unhideWhenUsed="0"/>
-    <w:lsdException w:name="Light Grid Accent 5" w:semiHidden="0" w:uiPriority="45" w:unhideWhenUsed="0"/>
-    <w:lsdException w:name="Medium Shading 1 Accent 5" w:semiHidden="0" w:uiPriority="45" w:unhideWhenUsed="0"/>
-    <w:lsdException w:name="Medium Shading 2 Accent 5" w:semiHidden="0" w:uiPriority="45" w:unhideWhenUsed="0"/>
-    <w:lsdException w:name="Medium List 1 Accent 5" w:semiHidden="0" w:uiPriority="45" w:unhideWhenUsed="0"/>
-    <w:lsdException w:name="Medium List 2 Accent 5" w:semiHidden="0" w:uiPriority="45" w:unhideWhenUsed="0"/>
-    <w:lsdException w:name="Medium Grid 1 Accent 5" w:semiHidden="0" w:uiPriority="45" w:unhideWhenUsed="0"/>
-    <w:lsdException w:name="Medium Grid 2 Accent 5" w:semiHidden="0" w:uiPriority="45" w:unhideWhenUsed="0"/>
-    <w:lsdException w:name="Medium Grid 3 Accent 5" w:semiHidden="0" w:uiPriority="45" w:unhideWhenUsed="0"/>
-    <w:lsdException w:name="Dark List Accent 5" w:semiHidden="0" w:uiPriority="45" w:unhideWhenUsed="0"/>
-    <w:lsdException w:name="Colorful Shading Accent 5" w:semiHidden="0" w:uiPriority="45" w:unhideWhenUsed="0"/>
-    <w:lsdException w:name="Colorful List Accent 5" w:semiHidden="0" w:uiPriority="45" w:unhideWhenUsed="0"/>
-    <w:lsdException w:name="Colorful Grid Accent 5" w:semiHidden="0" w:uiPriority="45" w:unhideWhenUsed="0"/>
-    <w:lsdException w:name="Light Shading Accent 6" w:semiHidden="0" w:uiPriority="46" w:unhideWhenUsed="0"/>
-    <w:lsdException w:name="Light List Accent 6" w:semiHidden="0" w:uiPriority="46" w:unhideWhenUsed="0"/>
-    <w:lsdException w:name="Light Grid Accent 6" w:semiHidden="0" w:uiPriority="46" w:unhideWhenUsed="0"/>
-    <w:lsdException w:name="Medium Shading 1 Accent 6" w:semiHidden="0" w:uiPriority="46" w:unhideWhenUsed="0"/>
-    <w:lsdException w:name="Medium Shading 2 Accent 6" w:semiHidden="0" w:uiPriority="46" w:unhideWhenUsed="0"/>
-    <w:lsdException w:name="Medium List 1 Accent 6" w:semiHidden="0" w:uiPriority="46" w:unhideWhenUsed="0"/>
-    <w:lsdException w:name="Medium List 2 Accent 6" w:semiHidden="0" w:uiPriority="46" w:unhideWhenUsed="0"/>
-    <w:lsdException w:name="Medium Grid 1 Accent 6" w:semiHidden="0" w:uiPriority="46" w:unhideWhenUsed="0"/>
-    <w:lsdException w:name="Medium Grid 2 Accent 6" w:semiHidden="0" w:uiPriority="46" w:unhideWhenUsed="0"/>
-    <w:lsdException w:name="Medium Grid 3 Accent 6" w:semiHidden="0" w:uiPriority="46" w:unhideWhenUsed="0"/>
-    <w:lsdException w:name="Dark List Accent 6" w:semiHidden="0" w:uiPriority="46" w:unhideWhenUsed="0"/>
-    <w:lsdException w:name="Colorful Shading Accent 6" w:semiHidden="0" w:uiPriority="46" w:unhideWhenUsed="0"/>
-    <w:lsdException w:name="Colorful List Accent 6" w:semiHidden="0" w:uiPriority="46" w:unhideWhenUsed="0"/>
-    <w:lsdException w:name="Colorful Grid Accent 6" w:semiHidden="0" w:uiPriority="46" w:unhideWhenUsed="0"/>
-    <w:lsdException w:name="Subtle Emphasis" w:semiHidden="0" w:uiPriority="19" w:unhideWhenUsed="0" w:qFormat="1"/>
-    <w:lsdException w:name="Intense Emphasis" w:semiHidden="0" w:uiPriority="21" w:unhideWhenUsed="0" w:qFormat="1"/>
-    <w:lsdException w:name="Subtle Reference" w:semiHidden="0" w:uiPriority="31" w:unhideWhenUsed="0" w:qFormat="1"/>
-    <w:lsdException w:name="Intense Reference" w:semiHidden="0" w:uiPriority="32" w:unhideWhenUsed="0" w:qFormat="1"/>
-    <w:lsdException w:name="Book Title" w:semiHidden="0" w:uiPriority="33" w:unhideWhenUsed="0" w:qFormat="1"/>
-    <w:lsdException w:name="Bibliography" w:uiPriority="37"/>
-    <w:lsdException w:name="TOC Heading" w:uiPriority="39" w:qFormat="1"/>
+  <w:latentStyles w:defLockedState="0" w:defUIPriority="99" w:defSemiHidden="0" w:defUnhideWhenUsed="0" w:defQFormat="0" w:count="371">
+    <w:lsdException w:name="Normal" w:uiPriority="0" w:qFormat="1"/>
+    <w:lsdException w:name="heading 1" w:uiPriority="9" w:qFormat="1"/>
+    <w:lsdException w:name="heading 2" w:uiPriority="9" w:qFormat="1"/>
+    <w:lsdException w:name="heading 3" w:uiPriority="9" w:qFormat="1"/>
+    <w:lsdException w:name="heading 4" w:semiHidden="1" w:uiPriority="9" w:unhideWhenUsed="1" w:qFormat="1"/>
+    <w:lsdException w:name="heading 5" w:semiHidden="1" w:uiPriority="9" w:unhideWhenUsed="1" w:qFormat="1"/>
+    <w:lsdException w:name="heading 6" w:semiHidden="1" w:uiPriority="9" w:unhideWhenUsed="1" w:qFormat="1"/>
+    <w:lsdException w:name="heading 7" w:semiHidden="1" w:uiPriority="9" w:unhideWhenUsed="1" w:qFormat="1"/>
+    <w:lsdException w:name="heading 8" w:semiHidden="1" w:uiPriority="9" w:unhideWhenUsed="1" w:qFormat="1"/>
+    <w:lsdException w:name="heading 9" w:semiHidden="1" w:uiPriority="9" w:unhideWhenUsed="1" w:qFormat="1"/>
+    <w:lsdException w:name="index 1" w:semiHidden="1" w:unhideWhenUsed="1"/>
+    <w:lsdException w:name="index 2" w:semiHidden="1" w:unhideWhenUsed="1"/>
+    <w:lsdException w:name="index 3" w:semiHidden="1" w:unhideWhenUsed="1"/>
+    <w:lsdException w:name="index 4" w:semiHidden="1" w:unhideWhenUsed="1"/>
+    <w:lsdException w:name="index 5" w:semiHidden="1" w:unhideWhenUsed="1"/>
+    <w:lsdException w:name="index 6" w:semiHidden="1" w:unhideWhenUsed="1"/>
+    <w:lsdException w:name="index 7" w:semiHidden="1" w:unhideWhenUsed="1"/>
+    <w:lsdException w:name="index 8" w:semiHidden="1" w:unhideWhenUsed="1"/>
+    <w:lsdException w:name="index 9" w:semiHidden="1" w:unhideWhenUsed="1"/>
+    <w:lsdException w:name="toc 1" w:semiHidden="1" w:uiPriority="39" w:unhideWhenUsed="1" w:qFormat="1"/>
+    <w:lsdException w:name="toc 2" w:semiHidden="1" w:uiPriority="39" w:unhideWhenUsed="1" w:qFormat="1"/>
+    <w:lsdException w:name="toc 3" w:semiHidden="1" w:uiPriority="39" w:unhideWhenUsed="1"/>
+    <w:lsdException w:name="toc 4" w:semiHidden="1" w:unhideWhenUsed="1"/>
+    <w:lsdException w:name="toc 5" w:semiHidden="1" w:unhideWhenUsed="1"/>
+    <w:lsdException w:name="toc 6" w:semiHidden="1" w:unhideWhenUsed="1"/>
+    <w:lsdException w:name="toc 7" w:semiHidden="1" w:unhideWhenUsed="1"/>
+    <w:lsdException w:name="toc 8" w:semiHidden="1" w:unhideWhenUsed="1"/>
+    <w:lsdException w:name="toc 9" w:semiHidden="1" w:unhideWhenUsed="1"/>
+    <w:lsdException w:name="Normal Indent" w:semiHidden="1" w:unhideWhenUsed="1"/>
+    <w:lsdException w:name="footnote text" w:semiHidden="1" w:unhideWhenUsed="1"/>
+    <w:lsdException w:name="annotation text" w:semiHidden="1" w:unhideWhenUsed="1"/>
+    <w:lsdException w:name="header" w:semiHidden="1" w:unhideWhenUsed="1"/>
+    <w:lsdException w:name="footer" w:semiHidden="1" w:unhideWhenUsed="1"/>
+    <w:lsdException w:name="index heading" w:semiHidden="1" w:unhideWhenUsed="1"/>
+    <w:lsdException w:name="caption" w:semiHidden="1" w:unhideWhenUsed="1"/>
+    <w:lsdException w:name="table of figures" w:semiHidden="1" w:unhideWhenUsed="1"/>
+    <w:lsdException w:name="envelope address" w:semiHidden="1" w:unhideWhenUsed="1"/>
+    <w:lsdException w:name="envelope return" w:semiHidden="1" w:unhideWhenUsed="1"/>
+    <w:lsdException w:name="footnote reference" w:semiHidden="1" w:unhideWhenUsed="1"/>
+    <w:lsdException w:name="annotation reference" w:semiHidden="1" w:unhideWhenUsed="1"/>
+    <w:lsdException w:name="line number" w:semiHidden="1" w:unhideWhenUsed="1"/>
+    <w:lsdException w:name="page number" w:semiHidden="1" w:unhideWhenUsed="1"/>
+    <w:lsdException w:name="endnote reference" w:semiHidden="1" w:unhideWhenUsed="1"/>
+    <w:lsdException w:name="endnote text" w:semiHidden="1" w:unhideWhenUsed="1"/>
+    <w:lsdException w:name="table of authorities" w:semiHidden="1" w:unhideWhenUsed="1"/>
+    <w:lsdException w:name="macro" w:semiHidden="1" w:unhideWhenUsed="1"/>
+    <w:lsdException w:name="toa heading" w:semiHidden="1" w:unhideWhenUsed="1"/>
+    <w:lsdException w:name="List" w:semiHidden="1" w:unhideWhenUsed="1"/>
+    <w:lsdException w:name="List Bullet" w:semiHidden="1" w:unhideWhenUsed="1"/>
+    <w:lsdException w:name="List Number" w:semiHidden="1" w:unhideWhenUsed="1"/>
+    <w:lsdException w:name="List 2" w:semiHidden="1" w:unhideWhenUsed="1"/>
+    <w:lsdException w:name="List 3" w:semiHidden="1" w:unhideWhenUsed="1"/>
+    <w:lsdException w:name="List 4" w:semiHidden="1" w:unhideWhenUsed="1"/>
+    <w:lsdException w:name="List 5" w:semiHidden="1" w:unhideWhenUsed="1"/>
+    <w:lsdException w:name="List Bullet 2" w:semiHidden="1" w:unhideWhenUsed="1"/>
+    <w:lsdException w:name="List Bullet 3" w:semiHidden="1" w:unhideWhenUsed="1"/>
+    <w:lsdException w:name="List Bullet 4" w:semiHidden="1" w:unhideWhenUsed="1"/>
+    <w:lsdException w:name="List Bullet 5" w:semiHidden="1" w:unhideWhenUsed="1"/>
+    <w:lsdException w:name="List Number 2" w:semiHidden="1" w:unhideWhenUsed="1"/>
+    <w:lsdException w:name="List Number 3" w:semiHidden="1" w:unhideWhenUsed="1"/>
+    <w:lsdException w:name="List Number 4" w:semiHidden="1" w:unhideWhenUsed="1"/>
+    <w:lsdException w:name="List Number 5" w:semiHidden="1" w:unhideWhenUsed="1"/>
+    <w:lsdException w:name="Title" w:uiPriority="10" w:qFormat="1"/>
+    <w:lsdException w:name="Closing" w:semiHidden="1" w:unhideWhenUsed="1"/>
+    <w:lsdException w:name="Signature" w:semiHidden="1" w:unhideWhenUsed="1"/>
+    <w:lsdException w:name="Default Paragraph Font" w:semiHidden="1" w:uiPriority="1" w:unhideWhenUsed="1"/>
+    <w:lsdException w:name="Body Text" w:semiHidden="1" w:unhideWhenUsed="1"/>
+    <w:lsdException w:name="Body Text Indent" w:semiHidden="1" w:unhideWhenUsed="1"/>
+    <w:lsdException w:name="List Continue" w:semiHidden="1" w:unhideWhenUsed="1"/>
+    <w:lsdException w:name="List Continue 2" w:semiHidden="1" w:unhideWhenUsed="1"/>
+    <w:lsdException w:name="List Continue 3" w:semiHidden="1" w:unhideWhenUsed="1"/>
+    <w:lsdException w:name="List Continue 4" w:semiHidden="1" w:unhideWhenUsed="1"/>
+    <w:lsdException w:name="List Continue 5" w:semiHidden="1" w:unhideWhenUsed="1"/>
+    <w:lsdException w:name="Message Header" w:semiHidden="1" w:unhideWhenUsed="1"/>
+    <w:lsdException w:name="Subtitle" w:uiPriority="11" w:qFormat="1"/>
+    <w:lsdException w:name="Salutation" w:semiHidden="1" w:unhideWhenUsed="1"/>
+    <w:lsdException w:name="Date" w:semiHidden="1" w:unhideWhenUsed="1"/>
+    <w:lsdException w:name="Body Text First Indent" w:semiHidden="1" w:unhideWhenUsed="1"/>
+    <w:lsdException w:name="Body Text First Indent 2" w:semiHidden="1" w:unhideWhenUsed="1"/>
+    <w:lsdException w:name="Note Heading" w:semiHidden="1" w:unhideWhenUsed="1"/>
+    <w:lsdException w:name="Body Text 2" w:semiHidden="1" w:unhideWhenUsed="1"/>
+    <w:lsdException w:name="Body Text 3" w:semiHidden="1" w:unhideWhenUsed="1"/>
+    <w:lsdException w:name="Body Text Indent 2" w:semiHidden="1" w:unhideWhenUsed="1"/>
+    <w:lsdException w:name="Body Text Indent 3" w:semiHidden="1" w:unhideWhenUsed="1"/>
+    <w:lsdException w:name="Block Text" w:uiPriority="3"/>
+    <w:lsdException w:name="Hyperlink" w:semiHidden="1" w:unhideWhenUsed="1"/>
+    <w:lsdException w:name="FollowedHyperlink" w:semiHidden="1" w:unhideWhenUsed="1"/>
+    <w:lsdException w:name="Strong" w:uiPriority="22" w:qFormat="1"/>
+    <w:lsdException w:name="Emphasis" w:uiPriority="20" w:qFormat="1"/>
+    <w:lsdException w:name="Document Map" w:semiHidden="1" w:unhideWhenUsed="1"/>
+    <w:lsdException w:name="Plain Text" w:semiHidden="1" w:unhideWhenUsed="1"/>
+    <w:lsdException w:name="E-mail Signature" w:semiHidden="1" w:unhideWhenUsed="1"/>
+    <w:lsdException w:name="HTML Top of Form" w:semiHidden="1" w:unhideWhenUsed="1"/>
+    <w:lsdException w:name="HTML Bottom of Form" w:semiHidden="1" w:unhideWhenUsed="1"/>
+    <w:lsdException w:name="Normal (Web)" w:semiHidden="1" w:unhideWhenUsed="1"/>
+    <w:lsdException w:name="HTML Acronym" w:semiHidden="1" w:unhideWhenUsed="1"/>
+    <w:lsdException w:name="HTML Address" w:semiHidden="1" w:unhideWhenUsed="1"/>
+    <w:lsdException w:name="HTML Cite" w:semiHidden="1" w:unhideWhenUsed="1"/>
+    <w:lsdException w:name="HTML Code" w:semiHidden="1" w:unhideWhenUsed="1"/>
+    <w:lsdException w:name="HTML Definition" w:semiHidden="1" w:unhideWhenUsed="1"/>
+    <w:lsdException w:name="HTML Keyboard" w:semiHidden="1" w:unhideWhenUsed="1"/>
+    <w:lsdException w:name="HTML Preformatted" w:semiHidden="1" w:unhideWhenUsed="1"/>
+    <w:lsdException w:name="HTML Sample" w:semiHidden="1" w:unhideWhenUsed="1"/>
+    <w:lsdException w:name="HTML Typewriter" w:semiHidden="1" w:unhideWhenUsed="1"/>
+    <w:lsdException w:name="HTML Variable" w:semiHidden="1" w:unhideWhenUsed="1"/>
+    <w:lsdException w:name="Normal Table" w:semiHidden="1" w:unhideWhenUsed="1"/>
+    <w:lsdException w:name="annotation subject" w:semiHidden="1" w:unhideWhenUsed="1"/>
+    <w:lsdException w:name="No List" w:semiHidden="1" w:unhideWhenUsed="1"/>
+    <w:lsdException w:name="Outline List 1" w:semiHidden="1" w:unhideWhenUsed="1"/>
+    <w:lsdException w:name="Outline List 2" w:semiHidden="1" w:unhideWhenUsed="1"/>
+    <w:lsdException w:name="Outline List 3" w:semiHidden="1" w:unhideWhenUsed="1"/>
+    <w:lsdException w:name="Table Simple 1" w:semiHidden="1" w:unhideWhenUsed="1"/>
+    <w:lsdException w:name="Table Simple 2" w:semiHidden="1" w:unhideWhenUsed="1"/>
+    <w:lsdException w:name="Table Simple 3" w:semiHidden="1" w:unhideWhenUsed="1"/>
+    <w:lsdException w:name="Table Classic 1" w:semiHidden="1" w:unhideWhenUsed="1"/>
+    <w:lsdException w:name="Table Classic 2" w:semiHidden="1" w:unhideWhenUsed="1"/>
+    <w:lsdException w:name="Table Classic 3" w:semiHidden="1" w:unhideWhenUsed="1"/>
+    <w:lsdException w:name="Table Classic 4" w:semiHidden="1" w:unhideWhenUsed="1"/>
+    <w:lsdException w:name="Table Colorful 1" w:semiHidden="1" w:unhideWhenUsed="1"/>
+    <w:lsdException w:name="Table Colorful 2" w:semiHidden="1" w:unhideWhenUsed="1"/>
+    <w:lsdException w:name="Table Colorful 3" w:semiHidden="1" w:unhideWhenUsed="1"/>
+    <w:lsdException w:name="Table Columns 1" w:semiHidden="1" w:unhideWhenUsed="1"/>
+    <w:lsdException w:name="Table Columns 2" w:semiHidden="1" w:unhideWhenUsed="1"/>
+    <w:lsdException w:name="Table Columns 3" w:semiHidden="1" w:unhideWhenUsed="1"/>
+    <w:lsdException w:name="Table Columns 4" w:semiHidden="1" w:unhideWhenUsed="1"/>
+    <w:lsdException w:name="Table Columns 5" w:semiHidden="1" w:unhideWhenUsed="1"/>
+    <w:lsdException w:name="Table Grid 1" w:semiHidden="1" w:unhideWhenUsed="1"/>
+    <w:lsdException w:name="Table Grid 2" w:semiHidden="1" w:unhideWhenUsed="1"/>
+    <w:lsdException w:name="Table Grid 3" w:semiHidden="1" w:unhideWhenUsed="1"/>
+    <w:lsdException w:name="Table Grid 4" w:semiHidden="1" w:unhideWhenUsed="1"/>
+    <w:lsdException w:name="Table Grid 5" w:semiHidden="1" w:unhideWhenUsed="1"/>
+    <w:lsdException w:name="Table Grid 6" w:semiHidden="1" w:unhideWhenUsed="1"/>
+    <w:lsdException w:name="Table Grid 7" w:semiHidden="1" w:unhideWhenUsed="1"/>
+    <w:lsdException w:name="Table Grid 8" w:semiHidden="1" w:unhideWhenUsed="1"/>
+    <w:lsdException w:name="Table List 1" w:semiHidden="1" w:unhideWhenUsed="1"/>
+    <w:lsdException w:name="Table List 2" w:semiHidden="1" w:unhideWhenUsed="1"/>
+    <w:lsdException w:name="Table List 3" w:semiHidden="1" w:unhideWhenUsed="1"/>
+    <w:lsdException w:name="Table List 4" w:semiHidden="1" w:unhideWhenUsed="1"/>
+    <w:lsdException w:name="Table List 5" w:semiHidden="1" w:unhideWhenUsed="1"/>
+    <w:lsdException w:name="Table List 6" w:semiHidden="1" w:unhideWhenUsed="1"/>
+    <w:lsdException w:name="Table List 7" w:semiHidden="1" w:unhideWhenUsed="1"/>
+    <w:lsdException w:name="Table List 8" w:semiHidden="1" w:unhideWhenUsed="1"/>
+    <w:lsdException w:name="Table 3D effects 1" w:semiHidden="1" w:unhideWhenUsed="1"/>
+    <w:lsdException w:name="Table 3D effects 2" w:semiHidden="1" w:unhideWhenUsed="1"/>
+    <w:lsdException w:name="Table 3D effects 3" w:semiHidden="1" w:unhideWhenUsed="1"/>
+    <w:lsdException w:name="Table Contemporary" w:semiHidden="1" w:unhideWhenUsed="1"/>
+    <w:lsdException w:name="Table Elegant" w:semiHidden="1" w:unhideWhenUsed="1"/>
+    <w:lsdException w:name="Table Professional" w:semiHidden="1" w:unhideWhenUsed="1"/>
+    <w:lsdException w:name="Table Subtle 1" w:semiHidden="1" w:unhideWhenUsed="1"/>
+    <w:lsdException w:name="Table Subtle 2" w:semiHidden="1" w:unhideWhenUsed="1"/>
+    <w:lsdException w:name="Table Web 1" w:semiHidden="1" w:unhideWhenUsed="1"/>
+    <w:lsdException w:name="Table Web 2" w:semiHidden="1" w:unhideWhenUsed="1"/>
+    <w:lsdException w:name="Table Web 3" w:semiHidden="1" w:unhideWhenUsed="1"/>
+    <w:lsdException w:name="Balloon Text" w:semiHidden="1" w:unhideWhenUsed="1"/>
+    <w:lsdException w:name="Table Grid" w:uiPriority="1"/>
+    <w:lsdException w:name="Table Theme" w:semiHidden="1" w:unhideWhenUsed="1"/>
+    <w:lsdException w:name="Placeholder Text" w:semiHidden="1" w:unhideWhenUsed="1"/>
+    <w:lsdException w:name="No Spacing" w:uiPriority="1" w:qFormat="1"/>
+    <w:lsdException w:name="Light Shading"/>
+    <w:lsdException w:name="Light List"/>
+    <w:lsdException w:name="Light Grid"/>
+    <w:lsdException w:name="Medium Shading 1"/>
+    <w:lsdException w:name="Medium Shading 2"/>
+    <w:lsdException w:name="Medium List 1"/>
+    <w:lsdException w:name="Medium List 2"/>
+    <w:lsdException w:name="Medium Grid 1"/>
+    <w:lsdException w:name="Medium Grid 2"/>
+    <w:lsdException w:name="Medium Grid 3"/>
+    <w:lsdException w:name="Dark List"/>
+    <w:lsdException w:name="Colorful Shading"/>
+    <w:lsdException w:name="Colorful List"/>
+    <w:lsdException w:name="Colorful Grid"/>
+    <w:lsdException w:name="Light Shading Accent 1"/>
+    <w:lsdException w:name="Light List Accent 1"/>
+    <w:lsdException w:name="Light Grid Accent 1"/>
+    <w:lsdException w:name="Medium Shading 1 Accent 1"/>
+    <w:lsdException w:name="Medium Shading 2 Accent 1"/>
+    <w:lsdException w:name="Medium List 1 Accent 1"/>
+    <w:lsdException w:name="Revision" w:semiHidden="1" w:uiPriority="0"/>
+    <w:lsdException w:name="List Paragraph" w:uiPriority="36" w:qFormat="1"/>
+    <w:lsdException w:name="Quote" w:uiPriority="29" w:qFormat="1"/>
+    <w:lsdException w:name="Intense Quote" w:uiPriority="30" w:qFormat="1"/>
+    <w:lsdException w:name="Medium List 2 Accent 1" w:uiPriority="41"/>
+    <w:lsdException w:name="Medium Grid 1 Accent 1" w:uiPriority="41"/>
+    <w:lsdException w:name="Medium Grid 2 Accent 1" w:uiPriority="41"/>
+    <w:lsdException w:name="Medium Grid 3 Accent 1" w:uiPriority="41"/>
+    <w:lsdException w:name="Dark List Accent 1" w:uiPriority="41"/>
+    <w:lsdException w:name="Colorful Shading Accent 1" w:uiPriority="41"/>
+    <w:lsdException w:name="Colorful List Accent 1" w:uiPriority="41"/>
+    <w:lsdException w:name="Colorful Grid Accent 1" w:uiPriority="41"/>
+    <w:lsdException w:name="Light Shading Accent 2" w:uiPriority="42"/>
+    <w:lsdException w:name="Light List Accent 2" w:uiPriority="42"/>
+    <w:lsdException w:name="Light Grid Accent 2" w:uiPriority="42"/>
+    <w:lsdException w:name="Medium Shading 1 Accent 2" w:uiPriority="42"/>
+    <w:lsdException w:name="Medium Shading 2 Accent 2" w:uiPriority="42"/>
+    <w:lsdException w:name="Medium List 1 Accent 2" w:uiPriority="42"/>
+    <w:lsdException w:name="Medium List 2 Accent 2" w:uiPriority="42"/>
+    <w:lsdException w:name="Medium Grid 1 Accent 2" w:uiPriority="42"/>
+    <w:lsdException w:name="Medium Grid 2 Accent 2" w:uiPriority="42"/>
+    <w:lsdException w:name="Medium Grid 3 Accent 2" w:uiPriority="42"/>
+    <w:lsdException w:name="Dark List Accent 2" w:uiPriority="42"/>
+    <w:lsdException w:name="Colorful Shading Accent 2" w:uiPriority="42"/>
+    <w:lsdException w:name="Colorful List Accent 2" w:uiPriority="42"/>
+    <w:lsdException w:name="Colorful Grid Accent 2" w:uiPriority="42"/>
+    <w:lsdException w:name="Light Shading Accent 3" w:uiPriority="43"/>
+    <w:lsdException w:name="Light List Accent 3" w:uiPriority="43"/>
+    <w:lsdException w:name="Light Grid Accent 3" w:uiPriority="43"/>
+    <w:lsdException w:name="Medium Shading 1 Accent 3" w:uiPriority="43"/>
+    <w:lsdException w:name="Medium Shading 2 Accent 3" w:uiPriority="43"/>
+    <w:lsdException w:name="Medium List 1 Accent 3" w:uiPriority="43"/>
+    <w:lsdException w:name="Medium List 2 Accent 3" w:uiPriority="43"/>
+    <w:lsdException w:name="Medium Grid 1 Accent 3" w:uiPriority="43"/>
+    <w:lsdException w:name="Medium Grid 2 Accent 3" w:uiPriority="43"/>
+    <w:lsdException w:name="Medium Grid 3 Accent 3" w:uiPriority="43"/>
+    <w:lsdException w:name="Dark List Accent 3" w:uiPriority="43"/>
+    <w:lsdException w:name="Colorful Shading Accent 3" w:uiPriority="43"/>
+    <w:lsdException w:name="Colorful List Accent 3" w:uiPriority="43"/>
+    <w:lsdException w:name="Colorful Grid Accent 3" w:uiPriority="43"/>
+    <w:lsdException w:name="Light Shading Accent 4" w:uiPriority="44"/>
+    <w:lsdException w:name="Light List Accent 4" w:uiPriority="44"/>
+    <w:lsdException w:name="Light Grid Accent 4" w:uiPriority="44"/>
+    <w:lsdException w:name="Medium Shading 1 Accent 4" w:uiPriority="44"/>
+    <w:lsdException w:name="Medium Shading 2 Accent 4" w:uiPriority="44"/>
+    <w:lsdException w:name="Medium List 1 Accent 4" w:uiPriority="44"/>
+    <w:lsdException w:name="Medium List 2 Accent 4" w:uiPriority="44"/>
+    <w:lsdException w:name="Medium Grid 1 Accent 4" w:uiPriority="44"/>
+    <w:lsdException w:name="Medium Grid 2 Accent 4" w:uiPriority="44"/>
+    <w:lsdException w:name="Medium Grid 3 Accent 4" w:uiPriority="44"/>
+    <w:lsdException w:name="Dark List Accent 4" w:uiPriority="44"/>
+    <w:lsdException w:name="Colorful Shading Accent 4" w:uiPriority="44"/>
+    <w:lsdException w:name="Colorful List Accent 4" w:uiPriority="44"/>
+    <w:lsdException w:name="Colorful Grid Accent 4" w:uiPriority="44"/>
+    <w:lsdException w:name="Light Shading Accent 5" w:uiPriority="45"/>
+    <w:lsdException w:name="Light List Accent 5" w:uiPriority="45"/>
+    <w:lsdException w:name="Light Grid Accent 5" w:uiPriority="45"/>
+    <w:lsdException w:name="Medium Shading 1 Accent 5" w:uiPriority="45"/>
+    <w:lsdException w:name="Medium Shading 2 Accent 5" w:uiPriority="45"/>
+    <w:lsdException w:name="Medium List 1 Accent 5" w:uiPriority="45"/>
+    <w:lsdException w:name="Medium List 2 Accent 5" w:uiPriority="45"/>
+    <w:lsdException w:name="Medium Grid 1 Accent 5" w:uiPriority="45"/>
+    <w:lsdException w:name="Medium Grid 2 Accent 5" w:uiPriority="45"/>
+    <w:lsdException w:name="Medium Grid 3 Accent 5" w:uiPriority="45"/>
+    <w:lsdException w:name="Dark List Accent 5" w:uiPriority="45"/>
+    <w:lsdException w:name="Colorful Shading Accent 5" w:uiPriority="45"/>
+    <w:lsdException w:name="Colorful List Accent 5" w:uiPriority="45"/>
+    <w:lsdException w:name="Colorful Grid Accent 5" w:uiPriority="45"/>
+    <w:lsdException w:name="Light Shading Accent 6" w:uiPriority="46"/>
+    <w:lsdException w:name="Light List Accent 6" w:uiPriority="46"/>
+    <w:lsdException w:name="Light Grid Accent 6" w:uiPriority="46"/>
+    <w:lsdException w:name="Medium Shading 1 Accent 6" w:uiPriority="46"/>
+    <w:lsdException w:name="Medium Shading 2 Accent 6" w:uiPriority="46"/>
+    <w:lsdException w:name="Medium List 1 Accent 6" w:uiPriority="46"/>
+    <w:lsdException w:name="Medium List 2 Accent 6" w:uiPriority="46"/>
+    <w:lsdException w:name="Medium Grid 1 Accent 6" w:uiPriority="46"/>
+    <w:lsdException w:name="Medium Grid 2 Accent 6" w:uiPriority="46"/>
+    <w:lsdException w:name="Medium Grid 3 Accent 6" w:uiPriority="46"/>
+    <w:lsdException w:name="Dark List Accent 6" w:uiPriority="46"/>
+    <w:lsdException w:name="Colorful Shading Accent 6" w:uiPriority="46"/>
+    <w:lsdException w:name="Colorful List Accent 6" w:uiPriority="46"/>
+    <w:lsdException w:name="Colorful Grid Accent 6" w:uiPriority="46"/>
+    <w:lsdException w:name="Subtle Emphasis" w:uiPriority="19" w:qFormat="1"/>
+    <w:lsdException w:name="Intense Emphasis" w:uiPriority="21" w:qFormat="1"/>
+    <w:lsdException w:name="Subtle Reference" w:uiPriority="31" w:qFormat="1"/>
+    <w:lsdException w:name="Intense Reference" w:uiPriority="32" w:qFormat="1"/>
+    <w:lsdException w:name="Book Title" w:uiPriority="33" w:qFormat="1"/>
+    <w:lsdException w:name="Bibliography" w:semiHidden="1" w:uiPriority="37" w:unhideWhenUsed="1"/>
+    <w:lsdException w:name="TOC Heading" w:semiHidden="1" w:uiPriority="39" w:unhideWhenUsed="1" w:qFormat="1"/>
+    <w:lsdException w:name="Plain Table 1" w:uiPriority="41"/>
+    <w:lsdException w:name="Plain Table 2" w:uiPriority="42"/>
+    <w:lsdException w:name="Plain Table 3" w:uiPriority="43"/>
+    <w:lsdException w:name="Plain Table 4" w:uiPriority="44"/>
+    <w:lsdException w:name="Plain Table 5" w:uiPriority="45"/>
+    <w:lsdException w:name="Grid Table Light" w:uiPriority="40"/>
+    <w:lsdException w:name="Grid Table 1 Light" w:uiPriority="46"/>
+    <w:lsdException w:name="Grid Table 2" w:uiPriority="47"/>
+    <w:lsdException w:name="Grid Table 3" w:uiPriority="48"/>
+    <w:lsdException w:name="Grid Table 4" w:uiPriority="49"/>
+    <w:lsdException w:name="Grid Table 5 Dark" w:uiPriority="50"/>
+    <w:lsdException w:name="Grid Table 6 Colorful" w:uiPriority="51"/>
+    <w:lsdException w:name="Grid Table 7 Colorful" w:uiPriority="52"/>
+    <w:lsdException w:name="Grid Table 1 Light Accent 1" w:uiPriority="46"/>
+    <w:lsdException w:name="Grid Table 2 Accent 1" w:uiPriority="47"/>
+    <w:lsdException w:name="Grid Table 3 Accent 1" w:uiPriority="48"/>
+    <w:lsdException w:name="Grid Table 4 Accent 1" w:uiPriority="49"/>
+    <w:lsdException w:name="Grid Table 5 Dark Accent 1" w:uiPriority="50"/>
+    <w:lsdException w:name="Grid Table 6 Colorful Accent 1" w:uiPriority="51"/>
+    <w:lsdException w:name="Grid Table 7 Colorful Accent 1" w:uiPriority="52"/>
+    <w:lsdException w:name="Grid Table 1 Light Accent 2" w:uiPriority="46"/>
+    <w:lsdException w:name="Grid Table 2 Accent 2" w:uiPriority="47"/>
+    <w:lsdException w:name="Grid Table 3 Accent 2" w:uiPriority="48"/>
+    <w:lsdException w:name="Grid Table 4 Accent 2" w:uiPriority="49"/>
+    <w:lsdException w:name="Grid Table 5 Dark Accent 2" w:uiPriority="50"/>
+    <w:lsdException w:name="Grid Table 6 Colorful Accent 2" w:uiPriority="51"/>
+    <w:lsdException w:name="Grid Table 7 Colorful Accent 2" w:uiPriority="52"/>
+    <w:lsdException w:name="Grid Table 1 Light Accent 3" w:uiPriority="46"/>
+    <w:lsdException w:name="Grid Table 2 Accent 3" w:uiPriority="47"/>
+    <w:lsdException w:name="Grid Table 3 Accent 3" w:uiPriority="48"/>
+    <w:lsdException w:name="Grid Table 4 Accent 3" w:uiPriority="49"/>
+    <w:lsdException w:name="Grid Table 5 Dark Accent 3" w:uiPriority="50"/>
+    <w:lsdException w:name="Grid Table 6 Colorful Accent 3" w:uiPriority="51"/>
+    <w:lsdException w:name="Grid Table 7 Colorful Accent 3" w:uiPriority="52"/>
+    <w:lsdException w:name="Grid Table 1 Light Accent 4" w:uiPriority="46"/>
+    <w:lsdException w:name="Grid Table 2 Accent 4" w:uiPriority="47"/>
+    <w:lsdException w:name="Grid Table 3 Accent 4" w:uiPriority="48"/>
+    <w:lsdException w:name="Grid Table 4 Accent 4" w:uiPriority="49"/>
+    <w:lsdException w:name="Grid Table 5 Dark Accent 4" w:uiPriority="50"/>
+    <w:lsdException w:name="Grid Table 6 Colorful Accent 4" w:uiPriority="51"/>
+    <w:lsdException w:name="Grid Table 7 Colorful Accent 4" w:uiPriority="52"/>
+    <w:lsdException w:name="Grid Table 1 Light Accent 5" w:uiPriority="46"/>
+    <w:lsdException w:name="Grid Table 2 Accent 5" w:uiPriority="47"/>
+    <w:lsdException w:name="Grid Table 3 Accent 5" w:uiPriority="48"/>
+    <w:lsdException w:name="Grid Table 4 Accent 5" w:uiPriority="49"/>
+    <w:lsdException w:name="Grid Table 5 Dark Accent 5" w:uiPriority="50"/>
+    <w:lsdException w:name="Grid Table 6 Colorful Accent 5" w:uiPriority="51"/>
+    <w:lsdException w:name="Grid Table 7 Colorful Accent 5" w:uiPriority="52"/>
+    <w:lsdException w:name="Grid Table 1 Light Accent 6" w:uiPriority="46"/>
+    <w:lsdException w:name="Grid Table 2 Accent 6" w:uiPriority="47"/>
+    <w:lsdException w:name="Grid Table 3 Accent 6" w:uiPriority="48"/>
+    <w:lsdException w:name="Grid Table 4 Accent 6" w:uiPriority="49"/>
+    <w:lsdException w:name="Grid Table 5 Dark Accent 6" w:uiPriority="50"/>
+    <w:lsdException w:name="Grid Table 6 Colorful Accent 6" w:uiPriority="51"/>
+    <w:lsdException w:name="Grid Table 7 Colorful Accent 6" w:uiPriority="52"/>
+    <w:lsdException w:name="List Table 1 Light" w:uiPriority="46"/>
+    <w:lsdException w:name="List Table 2" w:uiPriority="47"/>
+    <w:lsdException w:name="List Table 3" w:uiPriority="48"/>
+    <w:lsdException w:name="List Table 4" w:uiPriority="49"/>
+    <w:lsdException w:name="List Table 5 Dark" w:uiPriority="50"/>
+    <w:lsdException w:name="List Table 6 Colorful" w:uiPriority="51"/>
+    <w:lsdException w:name="List Table 7 Colorful" w:uiPriority="52"/>
+    <w:lsdException w:name="List Table 1 Light Accent 1" w:uiPriority="46"/>
+    <w:lsdException w:name="List Table 2 Accent 1" w:uiPriority="47"/>
+    <w:lsdException w:name="List Table 3 Accent 1" w:uiPriority="48"/>
+    <w:lsdException w:name="List Table 4 Accent 1" w:uiPriority="49"/>
+    <w:lsdException w:name="List Table 5 Dark Accent 1" w:uiPriority="50"/>
+    <w:lsdException w:name="List Table 6 Colorful Accent 1" w:uiPriority="51"/>
+    <w:lsdException w:name="List Table 7 Colorful Accent 1" w:uiPriority="52"/>
+    <w:lsdException w:name="List Table 1 Light Accent 2" w:uiPriority="46"/>
+    <w:lsdException w:name="List Table 2 Accent 2" w:uiPriority="47"/>
+    <w:lsdException w:name="List Table 3 Accent 2" w:uiPriority="48"/>
+    <w:lsdException w:name="List Table 4 Accent 2" w:uiPriority="49"/>
+    <w:lsdException w:name="List Table 5 Dark Accent 2" w:uiPriority="50"/>
+    <w:lsdException w:name="List Table 6 Colorful Accent 2" w:uiPriority="51"/>
+    <w:lsdException w:name="List Table 7 Colorful Accent 2" w:uiPriority="52"/>
+    <w:lsdException w:name="List Table 1 Light Accent 3" w:uiPriority="46"/>
+    <w:lsdException w:name="List Table 2 Accent 3" w:uiPriority="47"/>
+    <w:lsdException w:name="List Table 3 Accent 3" w:uiPriority="48"/>
+    <w:lsdException w:name="List Table 4 Accent 3" w:uiPriority="49"/>
+    <w:lsdException w:name="List Table 5 Dark Accent 3" w:uiPriority="50"/>
+    <w:lsdException w:name="List Table 6 Colorful Accent 3" w:uiPriority="51"/>
+    <w:lsdException w:name="List Table 7 Colorful Accent 3" w:uiPriority="52"/>
+    <w:lsdException w:name="List Table 1 Light Accent 4" w:uiPriority="46"/>
+    <w:lsdException w:name="List Table 2 Accent 4" w:uiPriority="47"/>
+    <w:lsdException w:name="List Table 3 Accent 4" w:uiPriority="48"/>
+    <w:lsdException w:name="List Table 4 Accent 4" w:uiPriority="49"/>
+    <w:lsdException w:name="List Table 5 Dark Accent 4" w:uiPriority="50"/>
+    <w:lsdException w:name="List Table 6 Colorful Accent 4" w:uiPriority="51"/>
+    <w:lsdException w:name="List Table 7 Colorful Accent 4" w:uiPriority="52"/>
+    <w:lsdException w:name="List Table 1 Light Accent 5" w:uiPriority="46"/>
+    <w:lsdException w:name="List Table 2 Accent 5" w:uiPriority="47"/>
+    <w:lsdException w:name="List Table 3 Accent 5" w:uiPriority="48"/>
+    <w:lsdException w:name="List Table 4 Accent 5" w:uiPriority="49"/>
+    <w:lsdException w:name="List Table 5 Dark Accent 5" w:uiPriority="50"/>
+    <w:lsdException w:name="List Table 6 Colorful Accent 5" w:uiPriority="51"/>
+    <w:lsdException w:name="List Table 7 Colorful Accent 5" w:uiPriority="52"/>
+    <w:lsdException w:name="List Table 1 Light Accent 6" w:uiPriority="46"/>
+    <w:lsdException w:name="List Table 2 Accent 6" w:uiPriority="47"/>
+    <w:lsdException w:name="List Table 3 Accent 6" w:uiPriority="48"/>
+    <w:lsdException w:name="List Table 4 Accent 6" w:uiPriority="49"/>
+    <w:lsdException w:name="List Table 5 Dark Accent 6" w:uiPriority="50"/>
+    <w:lsdException w:name="List Table 6 Colorful Accent 6" w:uiPriority="51"/>
+    <w:lsdException w:name="List Table 7 Colorful Accent 6" w:uiPriority="52"/>
   </w:latentStyles>
   <w:style w:type="paragraph" w:default="1" w:styleId="Normal">
     <w:name w:val="Normal"/>
@@ -5705,1048 +6289,8 @@
 </w:styles>
 </file>
 
-<file path=word/stylesWithEffects.xml><?xml version="1.0" encoding="utf-8"?>
-<w:styles xmlns:wpc="http://schemas.microsoft.com/office/word/2010/wordprocessingCanvas" xmlns:mc="http://schemas.openxmlformats.org/markup-compatibility/2006" xmlns:o="urn:schemas-microsoft-com:office:office" xmlns:r="http://schemas.openxmlformats.org/officeDocument/2006/relationships" xmlns:m="http://schemas.openxmlformats.org/officeDocument/2006/math" xmlns:v="urn:schemas-microsoft-com:vml" xmlns:wp14="http://schemas.microsoft.com/office/word/2010/wordprocessingDrawing" xmlns:wp="http://schemas.openxmlformats.org/drawingml/2006/wordprocessingDrawing" xmlns:w10="urn:schemas-microsoft-com:office:word" xmlns:w="http://schemas.openxmlformats.org/wordprocessingml/2006/main" xmlns:w14="http://schemas.microsoft.com/office/word/2010/wordml" xmlns:wpg="http://schemas.microsoft.com/office/word/2010/wordprocessingGroup" xmlns:wpi="http://schemas.microsoft.com/office/word/2010/wordprocessingInk" xmlns:wne="http://schemas.microsoft.com/office/word/2006/wordml" xmlns:wps="http://schemas.microsoft.com/office/word/2010/wordprocessingShape" mc:Ignorable="w14 wp14">
-  <w:docDefaults>
-    <w:rPrDefault>
-      <w:rPr>
-        <w:rFonts w:asciiTheme="minorHAnsi" w:eastAsiaTheme="minorHAnsi" w:hAnsiTheme="minorHAnsi" w:cstheme="minorHAnsi"/>
-        <w:sz w:val="22"/>
-        <w:szCs w:val="22"/>
-        <w:lang w:val="en-US" w:eastAsia="en-US" w:bidi="ar-SA"/>
-      </w:rPr>
-    </w:rPrDefault>
-    <w:pPrDefault>
-      <w:pPr>
-        <w:spacing w:after="200" w:line="276" w:lineRule="auto"/>
-      </w:pPr>
-    </w:pPrDefault>
-  </w:docDefaults>
-  <w:latentStyles w:defLockedState="0" w:defUIPriority="99" w:defSemiHidden="1" w:defUnhideWhenUsed="1" w:defQFormat="0" w:count="267">
-    <w:lsdException w:name="Normal" w:semiHidden="0" w:uiPriority="0" w:unhideWhenUsed="0" w:qFormat="1"/>
-    <w:lsdException w:name="heading 1" w:semiHidden="0" w:uiPriority="9" w:unhideWhenUsed="0" w:qFormat="1"/>
-    <w:lsdException w:name="heading 2" w:semiHidden="0" w:uiPriority="9" w:unhideWhenUsed="0" w:qFormat="1"/>
-    <w:lsdException w:name="heading 3" w:semiHidden="0" w:uiPriority="9" w:unhideWhenUsed="0" w:qFormat="1"/>
-    <w:lsdException w:name="heading 4" w:uiPriority="9" w:qFormat="1"/>
-    <w:lsdException w:name="heading 5" w:uiPriority="9" w:qFormat="1"/>
-    <w:lsdException w:name="heading 6" w:uiPriority="9" w:qFormat="1"/>
-    <w:lsdException w:name="heading 7" w:uiPriority="9" w:qFormat="1"/>
-    <w:lsdException w:name="heading 8" w:uiPriority="9" w:qFormat="1"/>
-    <w:lsdException w:name="heading 9" w:uiPriority="9" w:qFormat="1"/>
-    <w:lsdException w:name="toc 1" w:uiPriority="39" w:qFormat="1"/>
-    <w:lsdException w:name="toc 2" w:uiPriority="39" w:qFormat="1"/>
-    <w:lsdException w:name="toc 3" w:uiPriority="39"/>
-    <w:lsdException w:name="Title" w:semiHidden="0" w:uiPriority="10" w:unhideWhenUsed="0" w:qFormat="1"/>
-    <w:lsdException w:name="Default Paragraph Font" w:uiPriority="1"/>
-    <w:lsdException w:name="Subtitle" w:semiHidden="0" w:uiPriority="11" w:unhideWhenUsed="0" w:qFormat="1"/>
-    <w:lsdException w:name="Block Text" w:semiHidden="0" w:uiPriority="3" w:unhideWhenUsed="0"/>
-    <w:lsdException w:name="Strong" w:semiHidden="0" w:uiPriority="22" w:unhideWhenUsed="0" w:qFormat="1"/>
-    <w:lsdException w:name="Emphasis" w:semiHidden="0" w:uiPriority="20" w:unhideWhenUsed="0" w:qFormat="1"/>
-    <w:lsdException w:name="Table Grid" w:semiHidden="0" w:uiPriority="1" w:unhideWhenUsed="0"/>
-    <w:lsdException w:name="No Spacing" w:semiHidden="0" w:uiPriority="1" w:unhideWhenUsed="0" w:qFormat="1"/>
-    <w:lsdException w:name="Light Shading" w:semiHidden="0" w:unhideWhenUsed="0"/>
-    <w:lsdException w:name="Light List" w:semiHidden="0" w:unhideWhenUsed="0"/>
-    <w:lsdException w:name="Light Grid" w:semiHidden="0" w:unhideWhenUsed="0"/>
-    <w:lsdException w:name="Medium Shading 1" w:semiHidden="0" w:unhideWhenUsed="0"/>
-    <w:lsdException w:name="Medium Shading 2" w:semiHidden="0" w:unhideWhenUsed="0"/>
-    <w:lsdException w:name="Medium List 1" w:semiHidden="0" w:unhideWhenUsed="0"/>
-    <w:lsdException w:name="Medium List 2" w:semiHidden="0" w:unhideWhenUsed="0"/>
-    <w:lsdException w:name="Medium Grid 1" w:semiHidden="0" w:unhideWhenUsed="0"/>
-    <w:lsdException w:name="Medium Grid 2" w:semiHidden="0" w:unhideWhenUsed="0"/>
-    <w:lsdException w:name="Medium Grid 3" w:semiHidden="0" w:unhideWhenUsed="0"/>
-    <w:lsdException w:name="Dark List" w:semiHidden="0" w:unhideWhenUsed="0"/>
-    <w:lsdException w:name="Colorful Shading" w:semiHidden="0" w:unhideWhenUsed="0"/>
-    <w:lsdException w:name="Colorful List" w:semiHidden="0" w:unhideWhenUsed="0"/>
-    <w:lsdException w:name="Colorful Grid" w:semiHidden="0" w:unhideWhenUsed="0"/>
-    <w:lsdException w:name="Light Shading Accent 1" w:semiHidden="0" w:unhideWhenUsed="0"/>
-    <w:lsdException w:name="Light List Accent 1" w:semiHidden="0" w:unhideWhenUsed="0"/>
-    <w:lsdException w:name="Light Grid Accent 1" w:semiHidden="0" w:unhideWhenUsed="0"/>
-    <w:lsdException w:name="Medium Shading 1 Accent 1" w:semiHidden="0" w:unhideWhenUsed="0"/>
-    <w:lsdException w:name="Medium Shading 2 Accent 1" w:semiHidden="0" w:unhideWhenUsed="0"/>
-    <w:lsdException w:name="Medium List 1 Accent 1" w:semiHidden="0" w:unhideWhenUsed="0"/>
-    <w:lsdException w:name="Revision" w:uiPriority="0" w:unhideWhenUsed="0"/>
-    <w:lsdException w:name="List Paragraph" w:semiHidden="0" w:uiPriority="36" w:unhideWhenUsed="0" w:qFormat="1"/>
-    <w:lsdException w:name="Quote" w:semiHidden="0" w:uiPriority="29" w:unhideWhenUsed="0" w:qFormat="1"/>
-    <w:lsdException w:name="Intense Quote" w:semiHidden="0" w:uiPriority="30" w:unhideWhenUsed="0" w:qFormat="1"/>
-    <w:lsdException w:name="Medium List 2 Accent 1" w:semiHidden="0" w:uiPriority="41" w:unhideWhenUsed="0"/>
-    <w:lsdException w:name="Medium Grid 1 Accent 1" w:semiHidden="0" w:uiPriority="41" w:unhideWhenUsed="0"/>
-    <w:lsdException w:name="Medium Grid 2 Accent 1" w:semiHidden="0" w:uiPriority="41" w:unhideWhenUsed="0"/>
-    <w:lsdException w:name="Medium Grid 3 Accent 1" w:semiHidden="0" w:uiPriority="41" w:unhideWhenUsed="0"/>
-    <w:lsdException w:name="Dark List Accent 1" w:semiHidden="0" w:uiPriority="41" w:unhideWhenUsed="0"/>
-    <w:lsdException w:name="Colorful Shading Accent 1" w:semiHidden="0" w:uiPriority="41" w:unhideWhenUsed="0"/>
-    <w:lsdException w:name="Colorful List Accent 1" w:semiHidden="0" w:uiPriority="41" w:unhideWhenUsed="0"/>
-    <w:lsdException w:name="Colorful Grid Accent 1" w:semiHidden="0" w:uiPriority="41" w:unhideWhenUsed="0"/>
-    <w:lsdException w:name="Light Shading Accent 2" w:semiHidden="0" w:uiPriority="42" w:unhideWhenUsed="0"/>
-    <w:lsdException w:name="Light List Accent 2" w:semiHidden="0" w:uiPriority="42" w:unhideWhenUsed="0"/>
-    <w:lsdException w:name="Light Grid Accent 2" w:semiHidden="0" w:uiPriority="42" w:unhideWhenUsed="0"/>
-    <w:lsdException w:name="Medium Shading 1 Accent 2" w:semiHidden="0" w:uiPriority="42" w:unhideWhenUsed="0"/>
-    <w:lsdException w:name="Medium Shading 2 Accent 2" w:semiHidden="0" w:uiPriority="42" w:unhideWhenUsed="0"/>
-    <w:lsdException w:name="Medium List 1 Accent 2" w:semiHidden="0" w:uiPriority="42" w:unhideWhenUsed="0"/>
-    <w:lsdException w:name="Medium List 2 Accent 2" w:semiHidden="0" w:uiPriority="42" w:unhideWhenUsed="0"/>
-    <w:lsdException w:name="Medium Grid 1 Accent 2" w:semiHidden="0" w:uiPriority="42" w:unhideWhenUsed="0"/>
-    <w:lsdException w:name="Medium Grid 2 Accent 2" w:semiHidden="0" w:uiPriority="42" w:unhideWhenUsed="0"/>
-    <w:lsdException w:name="Medium Grid 3 Accent 2" w:semiHidden="0" w:uiPriority="42" w:unhideWhenUsed="0"/>
-    <w:lsdException w:name="Dark List Accent 2" w:semiHidden="0" w:uiPriority="42" w:unhideWhenUsed="0"/>
-    <w:lsdException w:name="Colorful Shading Accent 2" w:semiHidden="0" w:uiPriority="42" w:unhideWhenUsed="0"/>
-    <w:lsdException w:name="Colorful List Accent 2" w:semiHidden="0" w:uiPriority="42" w:unhideWhenUsed="0"/>
-    <w:lsdException w:name="Colorful Grid Accent 2" w:semiHidden="0" w:uiPriority="42" w:unhideWhenUsed="0"/>
-    <w:lsdException w:name="Light Shading Accent 3" w:semiHidden="0" w:uiPriority="43" w:unhideWhenUsed="0"/>
-    <w:lsdException w:name="Light List Accent 3" w:semiHidden="0" w:uiPriority="43" w:unhideWhenUsed="0"/>
-    <w:lsdException w:name="Light Grid Accent 3" w:semiHidden="0" w:uiPriority="43" w:unhideWhenUsed="0"/>
-    <w:lsdException w:name="Medium Shading 1 Accent 3" w:semiHidden="0" w:uiPriority="43" w:unhideWhenUsed="0"/>
-    <w:lsdException w:name="Medium Shading 2 Accent 3" w:semiHidden="0" w:uiPriority="43" w:unhideWhenUsed="0"/>
-    <w:lsdException w:name="Medium List 1 Accent 3" w:semiHidden="0" w:uiPriority="43" w:unhideWhenUsed="0"/>
-    <w:lsdException w:name="Medium List 2 Accent 3" w:semiHidden="0" w:uiPriority="43" w:unhideWhenUsed="0"/>
-    <w:lsdException w:name="Medium Grid 1 Accent 3" w:semiHidden="0" w:uiPriority="43" w:unhideWhenUsed="0"/>
-    <w:lsdException w:name="Medium Grid 2 Accent 3" w:semiHidden="0" w:uiPriority="43" w:unhideWhenUsed="0"/>
-    <w:lsdException w:name="Medium Grid 3 Accent 3" w:semiHidden="0" w:uiPriority="43" w:unhideWhenUsed="0"/>
-    <w:lsdException w:name="Dark List Accent 3" w:semiHidden="0" w:uiPriority="43" w:unhideWhenUsed="0"/>
-    <w:lsdException w:name="Colorful Shading Accent 3" w:semiHidden="0" w:uiPriority="43" w:unhideWhenUsed="0"/>
-    <w:lsdException w:name="Colorful List Accent 3" w:semiHidden="0" w:uiPriority="43" w:unhideWhenUsed="0"/>
-    <w:lsdException w:name="Colorful Grid Accent 3" w:semiHidden="0" w:uiPriority="43" w:unhideWhenUsed="0"/>
-    <w:lsdException w:name="Light Shading Accent 4" w:semiHidden="0" w:uiPriority="44" w:unhideWhenUsed="0"/>
-    <w:lsdException w:name="Light List Accent 4" w:semiHidden="0" w:uiPriority="44" w:unhideWhenUsed="0"/>
-    <w:lsdException w:name="Light Grid Accent 4" w:semiHidden="0" w:uiPriority="44" w:unhideWhenUsed="0"/>
-    <w:lsdException w:name="Medium Shading 1 Accent 4" w:semiHidden="0" w:uiPriority="44" w:unhideWhenUsed="0"/>
-    <w:lsdException w:name="Medium Shading 2 Accent 4" w:semiHidden="0" w:uiPriority="44" w:unhideWhenUsed="0"/>
-    <w:lsdException w:name="Medium List 1 Accent 4" w:semiHidden="0" w:uiPriority="44" w:unhideWhenUsed="0"/>
-    <w:lsdException w:name="Medium List 2 Accent 4" w:semiHidden="0" w:uiPriority="44" w:unhideWhenUsed="0"/>
-    <w:lsdException w:name="Medium Grid 1 Accent 4" w:semiHidden="0" w:uiPriority="44" w:unhideWhenUsed="0"/>
-    <w:lsdException w:name="Medium Grid 2 Accent 4" w:semiHidden="0" w:uiPriority="44" w:unhideWhenUsed="0"/>
-    <w:lsdException w:name="Medium Grid 3 Accent 4" w:semiHidden="0" w:uiPriority="44" w:unhideWhenUsed="0"/>
-    <w:lsdException w:name="Dark List Accent 4" w:semiHidden="0" w:uiPriority="44" w:unhideWhenUsed="0"/>
-    <w:lsdException w:name="Colorful Shading Accent 4" w:semiHidden="0" w:uiPriority="44" w:unhideWhenUsed="0"/>
-    <w:lsdException w:name="Colorful List Accent 4" w:semiHidden="0" w:uiPriority="44" w:unhideWhenUsed="0"/>
-    <w:lsdException w:name="Colorful Grid Accent 4" w:semiHidden="0" w:uiPriority="44" w:unhideWhenUsed="0"/>
-    <w:lsdException w:name="Light Shading Accent 5" w:semiHidden="0" w:uiPriority="45" w:unhideWhenUsed="0"/>
-    <w:lsdException w:name="Light List Accent 5" w:semiHidden="0" w:uiPriority="45" w:unhideWhenUsed="0"/>
-    <w:lsdException w:name="Light Grid Accent 5" w:semiHidden="0" w:uiPriority="45" w:unhideWhenUsed="0"/>
-    <w:lsdException w:name="Medium Shading 1 Accent 5" w:semiHidden="0" w:uiPriority="45" w:unhideWhenUsed="0"/>
-    <w:lsdException w:name="Medium Shading 2 Accent 5" w:semiHidden="0" w:uiPriority="45" w:unhideWhenUsed="0"/>
-    <w:lsdException w:name="Medium List 1 Accent 5" w:semiHidden="0" w:uiPriority="45" w:unhideWhenUsed="0"/>
-    <w:lsdException w:name="Medium List 2 Accent 5" w:semiHidden="0" w:uiPriority="45" w:unhideWhenUsed="0"/>
-    <w:lsdException w:name="Medium Grid 1 Accent 5" w:semiHidden="0" w:uiPriority="45" w:unhideWhenUsed="0"/>
-    <w:lsdException w:name="Medium Grid 2 Accent 5" w:semiHidden="0" w:uiPriority="45" w:unhideWhenUsed="0"/>
-    <w:lsdException w:name="Medium Grid 3 Accent 5" w:semiHidden="0" w:uiPriority="45" w:unhideWhenUsed="0"/>
-    <w:lsdException w:name="Dark List Accent 5" w:semiHidden="0" w:uiPriority="45" w:unhideWhenUsed="0"/>
-    <w:lsdException w:name="Colorful Shading Accent 5" w:semiHidden="0" w:uiPriority="45" w:unhideWhenUsed="0"/>
-    <w:lsdException w:name="Colorful List Accent 5" w:semiHidden="0" w:uiPriority="45" w:unhideWhenUsed="0"/>
-    <w:lsdException w:name="Colorful Grid Accent 5" w:semiHidden="0" w:uiPriority="45" w:unhideWhenUsed="0"/>
-    <w:lsdException w:name="Light Shading Accent 6" w:semiHidden="0" w:uiPriority="46" w:unhideWhenUsed="0"/>
-    <w:lsdException w:name="Light List Accent 6" w:semiHidden="0" w:uiPriority="46" w:unhideWhenUsed="0"/>
-    <w:lsdException w:name="Light Grid Accent 6" w:semiHidden="0" w:uiPriority="46" w:unhideWhenUsed="0"/>
-    <w:lsdException w:name="Medium Shading 1 Accent 6" w:semiHidden="0" w:uiPriority="46" w:unhideWhenUsed="0"/>
-    <w:lsdException w:name="Medium Shading 2 Accent 6" w:semiHidden="0" w:uiPriority="46" w:unhideWhenUsed="0"/>
-    <w:lsdException w:name="Medium List 1 Accent 6" w:semiHidden="0" w:uiPriority="46" w:unhideWhenUsed="0"/>
-    <w:lsdException w:name="Medium List 2 Accent 6" w:semiHidden="0" w:uiPriority="46" w:unhideWhenUsed="0"/>
-    <w:lsdException w:name="Medium Grid 1 Accent 6" w:semiHidden="0" w:uiPriority="46" w:unhideWhenUsed="0"/>
-    <w:lsdException w:name="Medium Grid 2 Accent 6" w:semiHidden="0" w:uiPriority="46" w:unhideWhenUsed="0"/>
-    <w:lsdException w:name="Medium Grid 3 Accent 6" w:semiHidden="0" w:uiPriority="46" w:unhideWhenUsed="0"/>
-    <w:lsdException w:name="Dark List Accent 6" w:semiHidden="0" w:uiPriority="46" w:unhideWhenUsed="0"/>
-    <w:lsdException w:name="Colorful Shading Accent 6" w:semiHidden="0" w:uiPriority="46" w:unhideWhenUsed="0"/>
-    <w:lsdException w:name="Colorful List Accent 6" w:semiHidden="0" w:uiPriority="46" w:unhideWhenUsed="0"/>
-    <w:lsdException w:name="Colorful Grid Accent 6" w:semiHidden="0" w:uiPriority="46" w:unhideWhenUsed="0"/>
-    <w:lsdException w:name="Subtle Emphasis" w:semiHidden="0" w:uiPriority="19" w:unhideWhenUsed="0" w:qFormat="1"/>
-    <w:lsdException w:name="Intense Emphasis" w:semiHidden="0" w:uiPriority="21" w:unhideWhenUsed="0" w:qFormat="1"/>
-    <w:lsdException w:name="Subtle Reference" w:semiHidden="0" w:uiPriority="31" w:unhideWhenUsed="0" w:qFormat="1"/>
-    <w:lsdException w:name="Intense Reference" w:semiHidden="0" w:uiPriority="32" w:unhideWhenUsed="0" w:qFormat="1"/>
-    <w:lsdException w:name="Book Title" w:semiHidden="0" w:uiPriority="33" w:unhideWhenUsed="0" w:qFormat="1"/>
-    <w:lsdException w:name="Bibliography" w:uiPriority="37"/>
-    <w:lsdException w:name="TOC Heading" w:uiPriority="39" w:qFormat="1"/>
-  </w:latentStyles>
-  <w:style w:type="paragraph" w:default="1" w:styleId="Normal">
-    <w:name w:val="Normal"/>
-    <w:qFormat/>
-    <w:rPr>
-      <w:sz w:val="20"/>
-      <w:szCs w:val="20"/>
-      <w:lang w:eastAsia="ja-JP"/>
-    </w:rPr>
-  </w:style>
-  <w:style w:type="paragraph" w:styleId="Heading1">
-    <w:name w:val="heading 1"/>
-    <w:basedOn w:val="Normal"/>
-    <w:next w:val="Normal"/>
-    <w:link w:val="Heading1Char"/>
-    <w:uiPriority w:val="9"/>
-    <w:qFormat/>
-    <w:pPr>
-      <w:pBdr>
-        <w:bottom w:val="single" w:sz="4" w:space="1" w:color="438086" w:themeColor="accent2"/>
-      </w:pBdr>
-      <w:spacing w:before="360" w:after="80"/>
-      <w:outlineLvl w:val="0"/>
-    </w:pPr>
-    <w:rPr>
-      <w:rFonts w:asciiTheme="majorHAnsi" w:hAnsiTheme="majorHAnsi"/>
-      <w:color w:val="438086" w:themeColor="accent2"/>
-      <w:sz w:val="32"/>
-      <w:szCs w:val="32"/>
-    </w:rPr>
-  </w:style>
-  <w:style w:type="paragraph" w:styleId="Heading2">
-    <w:name w:val="heading 2"/>
-    <w:basedOn w:val="Normal"/>
-    <w:next w:val="Normal"/>
-    <w:link w:val="Heading2Char"/>
-    <w:uiPriority w:val="9"/>
-    <w:qFormat/>
-    <w:pPr>
-      <w:spacing w:after="0"/>
-      <w:outlineLvl w:val="1"/>
-    </w:pPr>
-    <w:rPr>
-      <w:rFonts w:asciiTheme="majorHAnsi" w:hAnsiTheme="majorHAnsi"/>
-      <w:color w:val="438086" w:themeColor="accent2"/>
-      <w:sz w:val="28"/>
-      <w:szCs w:val="28"/>
-    </w:rPr>
-  </w:style>
-  <w:style w:type="paragraph" w:styleId="Heading3">
-    <w:name w:val="heading 3"/>
-    <w:basedOn w:val="Normal"/>
-    <w:next w:val="Normal"/>
-    <w:link w:val="Heading3Char"/>
-    <w:uiPriority w:val="9"/>
-    <w:qFormat/>
-    <w:pPr>
-      <w:spacing w:after="0"/>
-      <w:outlineLvl w:val="2"/>
-    </w:pPr>
-    <w:rPr>
-      <w:rFonts w:asciiTheme="majorHAnsi" w:hAnsiTheme="majorHAnsi"/>
-      <w:color w:val="438086" w:themeColor="accent2"/>
-      <w:sz w:val="24"/>
-      <w:szCs w:val="24"/>
-    </w:rPr>
-  </w:style>
-  <w:style w:type="paragraph" w:styleId="Heading4">
-    <w:name w:val="heading 4"/>
-    <w:basedOn w:val="Normal"/>
-    <w:next w:val="Normal"/>
-    <w:link w:val="Heading4Char"/>
-    <w:uiPriority w:val="9"/>
-    <w:semiHidden/>
-    <w:unhideWhenUsed/>
-    <w:qFormat/>
-    <w:pPr>
-      <w:spacing w:after="0"/>
-      <w:outlineLvl w:val="3"/>
-    </w:pPr>
-    <w:rPr>
-      <w:rFonts w:asciiTheme="majorHAnsi" w:hAnsiTheme="majorHAnsi"/>
-      <w:i/>
-      <w:color w:val="438086" w:themeColor="accent2"/>
-      <w:sz w:val="22"/>
-      <w:szCs w:val="22"/>
-    </w:rPr>
-  </w:style>
-  <w:style w:type="paragraph" w:styleId="Heading5">
-    <w:name w:val="heading 5"/>
-    <w:basedOn w:val="Normal"/>
-    <w:next w:val="Normal"/>
-    <w:link w:val="Heading5Char"/>
-    <w:uiPriority w:val="9"/>
-    <w:semiHidden/>
-    <w:unhideWhenUsed/>
-    <w:qFormat/>
-    <w:pPr>
-      <w:spacing w:after="0"/>
-      <w:outlineLvl w:val="4"/>
-    </w:pPr>
-    <w:rPr>
-      <w:rFonts w:asciiTheme="majorHAnsi" w:hAnsiTheme="majorHAnsi"/>
-      <w:b/>
-      <w:color w:val="325F64" w:themeColor="accent2" w:themeShade="BF"/>
-    </w:rPr>
-  </w:style>
-  <w:style w:type="paragraph" w:styleId="Heading6">
-    <w:name w:val="heading 6"/>
-    <w:basedOn w:val="Normal"/>
-    <w:next w:val="Normal"/>
-    <w:link w:val="Heading6Char"/>
-    <w:uiPriority w:val="9"/>
-    <w:semiHidden/>
-    <w:unhideWhenUsed/>
-    <w:qFormat/>
-    <w:pPr>
-      <w:spacing w:after="0"/>
-      <w:outlineLvl w:val="5"/>
-    </w:pPr>
-    <w:rPr>
-      <w:rFonts w:asciiTheme="majorHAnsi" w:hAnsiTheme="majorHAnsi"/>
-      <w:b/>
-      <w:i/>
-      <w:color w:val="325F64" w:themeColor="accent2" w:themeShade="BF"/>
-    </w:rPr>
-  </w:style>
-  <w:style w:type="paragraph" w:styleId="Heading7">
-    <w:name w:val="heading 7"/>
-    <w:basedOn w:val="Normal"/>
-    <w:next w:val="Normal"/>
-    <w:link w:val="Heading7Char"/>
-    <w:uiPriority w:val="9"/>
-    <w:semiHidden/>
-    <w:unhideWhenUsed/>
-    <w:qFormat/>
-    <w:pPr>
-      <w:spacing w:after="0"/>
-      <w:outlineLvl w:val="6"/>
-    </w:pPr>
-    <w:rPr>
-      <w:rFonts w:asciiTheme="majorHAnsi" w:hAnsiTheme="majorHAnsi"/>
-      <w:b/>
-      <w:color w:val="53548A" w:themeColor="accent1"/>
-    </w:rPr>
-  </w:style>
-  <w:style w:type="paragraph" w:styleId="Heading8">
-    <w:name w:val="heading 8"/>
-    <w:basedOn w:val="Normal"/>
-    <w:next w:val="Normal"/>
-    <w:link w:val="Heading8Char"/>
-    <w:uiPriority w:val="9"/>
-    <w:semiHidden/>
-    <w:unhideWhenUsed/>
-    <w:qFormat/>
-    <w:pPr>
-      <w:spacing w:after="0"/>
-      <w:outlineLvl w:val="7"/>
-    </w:pPr>
-    <w:rPr>
-      <w:rFonts w:asciiTheme="majorHAnsi" w:hAnsiTheme="majorHAnsi"/>
-      <w:b/>
-      <w:i/>
-      <w:color w:val="53548A" w:themeColor="accent1"/>
-    </w:rPr>
-  </w:style>
-  <w:style w:type="paragraph" w:styleId="Heading9">
-    <w:name w:val="heading 9"/>
-    <w:basedOn w:val="Normal"/>
-    <w:next w:val="Normal"/>
-    <w:link w:val="Heading9Char"/>
-    <w:uiPriority w:val="9"/>
-    <w:semiHidden/>
-    <w:unhideWhenUsed/>
-    <w:qFormat/>
-    <w:pPr>
-      <w:spacing w:after="0"/>
-      <w:outlineLvl w:val="8"/>
-    </w:pPr>
-    <w:rPr>
-      <w:rFonts w:asciiTheme="majorHAnsi" w:hAnsiTheme="majorHAnsi"/>
-      <w:b/>
-      <w:color w:val="313240" w:themeColor="text2" w:themeShade="BF"/>
-    </w:rPr>
-  </w:style>
-  <w:style w:type="character" w:default="1" w:styleId="DefaultParagraphFont">
-    <w:name w:val="Default Paragraph Font"/>
-    <w:uiPriority w:val="1"/>
-    <w:semiHidden/>
-    <w:unhideWhenUsed/>
-  </w:style>
-  <w:style w:type="table" w:default="1" w:styleId="TableNormal">
-    <w:name w:val="Normal Table"/>
-    <w:uiPriority w:val="99"/>
-    <w:semiHidden/>
-    <w:unhideWhenUsed/>
-    <w:tblPr>
-      <w:tblInd w:w="0" w:type="dxa"/>
-      <w:tblCellMar>
-        <w:top w:w="0" w:type="dxa"/>
-        <w:left w:w="108" w:type="dxa"/>
-        <w:bottom w:w="0" w:type="dxa"/>
-        <w:right w:w="108" w:type="dxa"/>
-      </w:tblCellMar>
-    </w:tblPr>
-  </w:style>
-  <w:style w:type="numbering" w:default="1" w:styleId="NoList">
-    <w:name w:val="No List"/>
-    <w:uiPriority w:val="99"/>
-    <w:semiHidden/>
-    <w:unhideWhenUsed/>
-  </w:style>
-  <w:style w:type="table" w:styleId="TableGrid">
-    <w:name w:val="Table Grid"/>
-    <w:basedOn w:val="TableNormal"/>
-    <w:uiPriority w:val="1"/>
-    <w:pPr>
-      <w:spacing w:after="0" w:line="240" w:lineRule="auto"/>
-    </w:pPr>
-    <w:tblPr>
-      <w:tblBorders>
-        <w:top w:val="single" w:sz="4" w:space="0" w:color="000000" w:themeColor="text1"/>
-        <w:left w:val="single" w:sz="4" w:space="0" w:color="000000" w:themeColor="text1"/>
-        <w:bottom w:val="single" w:sz="4" w:space="0" w:color="000000" w:themeColor="text1"/>
-        <w:right w:val="single" w:sz="4" w:space="0" w:color="000000" w:themeColor="text1"/>
-        <w:insideH w:val="single" w:sz="4" w:space="0" w:color="000000" w:themeColor="text1"/>
-        <w:insideV w:val="single" w:sz="4" w:space="0" w:color="000000" w:themeColor="text1"/>
-      </w:tblBorders>
-    </w:tblPr>
-  </w:style>
-  <w:style w:type="paragraph" w:styleId="Title">
-    <w:name w:val="Title"/>
-    <w:basedOn w:val="Normal"/>
-    <w:link w:val="TitleChar"/>
-    <w:uiPriority w:val="10"/>
-    <w:qFormat/>
-    <w:pPr>
-      <w:spacing w:before="400"/>
-    </w:pPr>
-    <w:rPr>
-      <w:rFonts w:asciiTheme="majorHAnsi" w:hAnsiTheme="majorHAnsi"/>
-      <w:color w:val="3E3E67" w:themeColor="accent1" w:themeShade="BF"/>
-      <w:sz w:val="56"/>
-      <w:szCs w:val="56"/>
-    </w:rPr>
-  </w:style>
-  <w:style w:type="character" w:customStyle="1" w:styleId="TitleChar">
-    <w:name w:val="Title Char"/>
-    <w:basedOn w:val="DefaultParagraphFont"/>
-    <w:link w:val="Title"/>
-    <w:uiPriority w:val="10"/>
-    <w:rPr>
-      <w:rFonts w:asciiTheme="majorHAnsi" w:hAnsiTheme="majorHAnsi"/>
-      <w:color w:val="3E3E67" w:themeColor="accent1" w:themeShade="BF"/>
-      <w:sz w:val="56"/>
-      <w:szCs w:val="56"/>
-      <w:lang w:eastAsia="ja-JP"/>
-    </w:rPr>
-  </w:style>
-  <w:style w:type="paragraph" w:styleId="Subtitle">
-    <w:name w:val="Subtitle"/>
-    <w:basedOn w:val="Normal"/>
-    <w:link w:val="SubtitleChar"/>
-    <w:uiPriority w:val="11"/>
-    <w:qFormat/>
-    <w:pPr>
-      <w:spacing w:after="480"/>
-    </w:pPr>
-    <w:rPr>
-      <w:i/>
-      <w:color w:val="424456" w:themeColor="text2"/>
-      <w:sz w:val="24"/>
-      <w:szCs w:val="24"/>
-    </w:rPr>
-  </w:style>
-  <w:style w:type="character" w:customStyle="1" w:styleId="SubtitleChar">
-    <w:name w:val="Subtitle Char"/>
-    <w:basedOn w:val="DefaultParagraphFont"/>
-    <w:link w:val="Subtitle"/>
-    <w:uiPriority w:val="11"/>
-    <w:rPr>
-      <w:i/>
-      <w:color w:val="424456" w:themeColor="text2"/>
-      <w:sz w:val="24"/>
-      <w:szCs w:val="24"/>
-      <w:lang w:eastAsia="ja-JP"/>
-    </w:rPr>
-  </w:style>
-  <w:style w:type="character" w:styleId="IntenseEmphasis">
-    <w:name w:val="Intense Emphasis"/>
-    <w:basedOn w:val="DefaultParagraphFont"/>
-    <w:uiPriority w:val="21"/>
-    <w:qFormat/>
-    <w:rPr>
-      <w:rFonts w:asciiTheme="minorHAnsi" w:hAnsiTheme="minorHAnsi" w:cstheme="minorHAnsi"/>
-      <w:b/>
-      <w:i/>
-      <w:caps/>
-      <w:color w:val="438086"/>
-      <w:spacing w:val="5"/>
-    </w:rPr>
-  </w:style>
-  <w:style w:type="character" w:customStyle="1" w:styleId="Heading1Char">
-    <w:name w:val="Heading 1 Char"/>
-    <w:basedOn w:val="DefaultParagraphFont"/>
-    <w:link w:val="Heading1"/>
-    <w:uiPriority w:val="9"/>
-    <w:rPr>
-      <w:rFonts w:asciiTheme="majorHAnsi" w:hAnsiTheme="majorHAnsi"/>
-      <w:color w:val="438086" w:themeColor="accent2"/>
-      <w:sz w:val="32"/>
-      <w:szCs w:val="32"/>
-      <w:lang w:eastAsia="ja-JP"/>
-    </w:rPr>
-  </w:style>
-  <w:style w:type="character" w:customStyle="1" w:styleId="Heading2Char">
-    <w:name w:val="Heading 2 Char"/>
-    <w:basedOn w:val="DefaultParagraphFont"/>
-    <w:link w:val="Heading2"/>
-    <w:uiPriority w:val="9"/>
-    <w:rPr>
-      <w:rFonts w:asciiTheme="majorHAnsi" w:hAnsiTheme="majorHAnsi"/>
-      <w:color w:val="438086" w:themeColor="accent2"/>
-      <w:sz w:val="28"/>
-      <w:szCs w:val="28"/>
-      <w:lang w:eastAsia="ja-JP"/>
-    </w:rPr>
-  </w:style>
-  <w:style w:type="character" w:customStyle="1" w:styleId="Heading3Char">
-    <w:name w:val="Heading 3 Char"/>
-    <w:basedOn w:val="DefaultParagraphFont"/>
-    <w:link w:val="Heading3"/>
-    <w:uiPriority w:val="9"/>
-    <w:rPr>
-      <w:rFonts w:asciiTheme="majorHAnsi" w:hAnsiTheme="majorHAnsi"/>
-      <w:color w:val="438086" w:themeColor="accent2"/>
-      <w:sz w:val="24"/>
-      <w:szCs w:val="24"/>
-      <w:lang w:eastAsia="ja-JP"/>
-    </w:rPr>
-  </w:style>
-  <w:style w:type="character" w:customStyle="1" w:styleId="Heading4Char">
-    <w:name w:val="Heading 4 Char"/>
-    <w:basedOn w:val="DefaultParagraphFont"/>
-    <w:link w:val="Heading4"/>
-    <w:uiPriority w:val="9"/>
-    <w:semiHidden/>
-    <w:rPr>
-      <w:rFonts w:asciiTheme="majorHAnsi" w:hAnsiTheme="majorHAnsi"/>
-      <w:i/>
-      <w:color w:val="438086" w:themeColor="accent2"/>
-      <w:lang w:eastAsia="ja-JP"/>
-    </w:rPr>
-  </w:style>
-  <w:style w:type="character" w:customStyle="1" w:styleId="Heading5Char">
-    <w:name w:val="Heading 5 Char"/>
-    <w:basedOn w:val="DefaultParagraphFont"/>
-    <w:link w:val="Heading5"/>
-    <w:uiPriority w:val="9"/>
-    <w:semiHidden/>
-    <w:rPr>
-      <w:rFonts w:asciiTheme="majorHAnsi" w:hAnsiTheme="majorHAnsi"/>
-      <w:b/>
-      <w:color w:val="325F64" w:themeColor="accent2" w:themeShade="BF"/>
-      <w:sz w:val="20"/>
-      <w:szCs w:val="20"/>
-      <w:lang w:eastAsia="ja-JP"/>
-    </w:rPr>
-  </w:style>
-  <w:style w:type="character" w:customStyle="1" w:styleId="Heading6Char">
-    <w:name w:val="Heading 6 Char"/>
-    <w:basedOn w:val="DefaultParagraphFont"/>
-    <w:link w:val="Heading6"/>
-    <w:uiPriority w:val="9"/>
-    <w:semiHidden/>
-    <w:rPr>
-      <w:rFonts w:asciiTheme="majorHAnsi" w:hAnsiTheme="majorHAnsi"/>
-      <w:b/>
-      <w:i/>
-      <w:color w:val="325F64" w:themeColor="accent2" w:themeShade="BF"/>
-      <w:sz w:val="20"/>
-      <w:szCs w:val="20"/>
-      <w:lang w:eastAsia="ja-JP"/>
-    </w:rPr>
-  </w:style>
-  <w:style w:type="character" w:customStyle="1" w:styleId="Heading7Char">
-    <w:name w:val="Heading 7 Char"/>
-    <w:basedOn w:val="DefaultParagraphFont"/>
-    <w:link w:val="Heading7"/>
-    <w:uiPriority w:val="9"/>
-    <w:semiHidden/>
-    <w:rPr>
-      <w:rFonts w:asciiTheme="majorHAnsi" w:hAnsiTheme="majorHAnsi"/>
-      <w:b/>
-      <w:color w:val="53548A" w:themeColor="accent1"/>
-      <w:sz w:val="20"/>
-      <w:szCs w:val="20"/>
-      <w:lang w:eastAsia="ja-JP"/>
-    </w:rPr>
-  </w:style>
-  <w:style w:type="character" w:customStyle="1" w:styleId="Heading8Char">
-    <w:name w:val="Heading 8 Char"/>
-    <w:basedOn w:val="DefaultParagraphFont"/>
-    <w:link w:val="Heading8"/>
-    <w:uiPriority w:val="9"/>
-    <w:semiHidden/>
-    <w:rPr>
-      <w:rFonts w:asciiTheme="majorHAnsi" w:hAnsiTheme="majorHAnsi"/>
-      <w:b/>
-      <w:i/>
-      <w:color w:val="53548A" w:themeColor="accent1"/>
-      <w:sz w:val="20"/>
-      <w:szCs w:val="20"/>
-      <w:lang w:eastAsia="ja-JP"/>
-    </w:rPr>
-  </w:style>
-  <w:style w:type="character" w:customStyle="1" w:styleId="Heading9Char">
-    <w:name w:val="Heading 9 Char"/>
-    <w:basedOn w:val="DefaultParagraphFont"/>
-    <w:link w:val="Heading9"/>
-    <w:uiPriority w:val="9"/>
-    <w:semiHidden/>
-    <w:rPr>
-      <w:rFonts w:asciiTheme="majorHAnsi" w:hAnsiTheme="majorHAnsi"/>
-      <w:b/>
-      <w:color w:val="313240" w:themeColor="text2" w:themeShade="BF"/>
-      <w:sz w:val="20"/>
-      <w:szCs w:val="20"/>
-      <w:lang w:eastAsia="ja-JP"/>
-    </w:rPr>
-  </w:style>
-  <w:style w:type="character" w:styleId="Strong">
-    <w:name w:val="Strong"/>
-    <w:basedOn w:val="DefaultParagraphFont"/>
-    <w:uiPriority w:val="22"/>
-    <w:qFormat/>
-    <w:rPr>
-      <w:b/>
-      <w:bCs/>
-    </w:rPr>
-  </w:style>
-  <w:style w:type="paragraph" w:styleId="BlockText">
-    <w:name w:val="Block Text"/>
-    <w:basedOn w:val="Normal"/>
-    <w:uiPriority w:val="3"/>
-    <w:semiHidden/>
-    <w:unhideWhenUsed/>
-    <w:pPr>
-      <w:pBdr>
-        <w:top w:val="single" w:sz="2" w:space="10" w:color="53548A" w:themeColor="accent1"/>
-        <w:left w:val="single" w:sz="2" w:space="10" w:color="53548A" w:themeColor="accent1"/>
-        <w:bottom w:val="single" w:sz="2" w:space="10" w:color="53548A" w:themeColor="accent1"/>
-        <w:right w:val="single" w:sz="2" w:space="10" w:color="53548A" w:themeColor="accent1"/>
-        <w:between w:val="single" w:sz="2" w:space="10" w:color="53548A" w:themeColor="accent1"/>
-        <w:bar w:val="single" w:sz="2" w:color="53548A" w:themeColor="accent1"/>
-      </w:pBdr>
-      <w:ind w:left="1152" w:right="1152"/>
-    </w:pPr>
-    <w:rPr>
-      <w:rFonts w:eastAsiaTheme="minorEastAsia" w:cstheme="minorBidi"/>
-      <w:i/>
-      <w:iCs/>
-      <w:color w:val="53548A" w:themeColor="accent1"/>
-    </w:rPr>
-  </w:style>
-  <w:style w:type="character" w:styleId="SubtleEmphasis">
-    <w:name w:val="Subtle Emphasis"/>
-    <w:basedOn w:val="DefaultParagraphFont"/>
-    <w:uiPriority w:val="19"/>
-    <w:qFormat/>
-    <w:rPr>
-      <w:rFonts w:asciiTheme="minorHAnsi" w:hAnsiTheme="minorHAnsi"/>
-      <w:i/>
-      <w:color w:val="006666"/>
-    </w:rPr>
-  </w:style>
-  <w:style w:type="character" w:styleId="IntenseReference">
-    <w:name w:val="Intense Reference"/>
-    <w:basedOn w:val="DefaultParagraphFont"/>
-    <w:uiPriority w:val="32"/>
-    <w:qFormat/>
-    <w:rPr>
-      <w:rFonts w:asciiTheme="minorHAnsi" w:hAnsiTheme="minorHAnsi" w:cs="Times New Roman"/>
-      <w:b/>
-      <w:i/>
-      <w:caps/>
-      <w:color w:val="4E4F89"/>
-      <w:spacing w:val="5"/>
-    </w:rPr>
-  </w:style>
-  <w:style w:type="character" w:styleId="SubtleReference">
-    <w:name w:val="Subtle Reference"/>
-    <w:basedOn w:val="DefaultParagraphFont"/>
-    <w:uiPriority w:val="31"/>
-    <w:qFormat/>
-    <w:rPr>
-      <w:rFonts w:cs="Times New Roman"/>
-      <w:i/>
-      <w:color w:val="4E4F89"/>
-    </w:rPr>
-  </w:style>
-  <w:style w:type="character" w:styleId="Emphasis">
-    <w:name w:val="Emphasis"/>
-    <w:uiPriority w:val="20"/>
-    <w:qFormat/>
-    <w:rPr>
-      <w:rFonts w:asciiTheme="minorHAnsi" w:hAnsiTheme="minorHAnsi"/>
-      <w:b/>
-      <w:color w:val="438086" w:themeColor="accent2"/>
-      <w:spacing w:val="10"/>
-    </w:rPr>
-  </w:style>
-  <w:style w:type="character" w:styleId="BookTitle">
-    <w:name w:val="Book Title"/>
-    <w:basedOn w:val="DefaultParagraphFont"/>
-    <w:uiPriority w:val="33"/>
-    <w:qFormat/>
-    <w:rPr>
-      <w:rFonts w:ascii="Cambria" w:hAnsi="Cambria" w:cs="Times New Roman"/>
-      <w:i/>
-      <w:color w:val="000000"/>
-      <w:sz w:val="20"/>
-      <w:szCs w:val="20"/>
-    </w:rPr>
-  </w:style>
-  <w:style w:type="paragraph" w:styleId="Header">
-    <w:name w:val="header"/>
-    <w:basedOn w:val="Normal"/>
-    <w:link w:val="HeaderChar"/>
-    <w:uiPriority w:val="99"/>
-    <w:unhideWhenUsed/>
-    <w:pPr>
-      <w:tabs>
-        <w:tab w:val="center" w:pos="4320"/>
-        <w:tab w:val="right" w:pos="8640"/>
-      </w:tabs>
-    </w:pPr>
-  </w:style>
-  <w:style w:type="character" w:customStyle="1" w:styleId="HeaderChar">
-    <w:name w:val="Header Char"/>
-    <w:basedOn w:val="DefaultParagraphFont"/>
-    <w:link w:val="Header"/>
-    <w:uiPriority w:val="99"/>
-    <w:rPr>
-      <w:sz w:val="20"/>
-      <w:szCs w:val="20"/>
-      <w:lang w:eastAsia="ja-JP"/>
-    </w:rPr>
-  </w:style>
-  <w:style w:type="paragraph" w:styleId="Footer">
-    <w:name w:val="footer"/>
-    <w:basedOn w:val="Normal"/>
-    <w:link w:val="FooterChar"/>
-    <w:uiPriority w:val="99"/>
-    <w:unhideWhenUsed/>
-    <w:pPr>
-      <w:tabs>
-        <w:tab w:val="center" w:pos="4320"/>
-        <w:tab w:val="right" w:pos="8640"/>
-      </w:tabs>
-    </w:pPr>
-  </w:style>
-  <w:style w:type="character" w:customStyle="1" w:styleId="FooterChar">
-    <w:name w:val="Footer Char"/>
-    <w:basedOn w:val="DefaultParagraphFont"/>
-    <w:link w:val="Footer"/>
-    <w:uiPriority w:val="99"/>
-    <w:rPr>
-      <w:sz w:val="20"/>
-      <w:szCs w:val="20"/>
-      <w:lang w:eastAsia="ja-JP"/>
-    </w:rPr>
-  </w:style>
-  <w:style w:type="paragraph" w:styleId="NormalIndent">
-    <w:name w:val="Normal Indent"/>
-    <w:basedOn w:val="Normal"/>
-    <w:uiPriority w:val="99"/>
-    <w:unhideWhenUsed/>
-    <w:pPr>
-      <w:ind w:left="720"/>
-      <w:contextualSpacing/>
-    </w:pPr>
-  </w:style>
-  <w:style w:type="paragraph" w:styleId="IntenseQuote">
-    <w:name w:val="Intense Quote"/>
-    <w:basedOn w:val="Normal"/>
-    <w:uiPriority w:val="30"/>
-    <w:qFormat/>
-    <w:pPr>
-      <w:pBdr>
-        <w:top w:val="threeDEngrave" w:sz="6" w:space="10" w:color="438086" w:themeColor="accent2"/>
-        <w:bottom w:val="single" w:sz="4" w:space="10" w:color="438086" w:themeColor="accent2"/>
-      </w:pBdr>
-      <w:spacing w:before="360" w:after="360" w:line="324" w:lineRule="auto"/>
-      <w:ind w:left="1080" w:right="1080"/>
-    </w:pPr>
-    <w:rPr>
-      <w:i/>
-      <w:color w:val="438086" w:themeColor="accent2"/>
-      <w:sz w:val="22"/>
-      <w:szCs w:val="22"/>
-    </w:rPr>
-  </w:style>
-  <w:style w:type="numbering" w:customStyle="1" w:styleId="UrbanBulletedList">
-    <w:name w:val="Urban Bulleted List"/>
-    <w:uiPriority w:val="99"/>
-    <w:pPr>
-      <w:numPr>
-        <w:numId w:val="17"/>
-      </w:numPr>
-    </w:pPr>
-  </w:style>
-  <w:style w:type="numbering" w:customStyle="1" w:styleId="UrbanNumberedList">
-    <w:name w:val="Urban Numbered List"/>
-    <w:uiPriority w:val="99"/>
-    <w:pPr>
-      <w:numPr>
-        <w:numId w:val="22"/>
-      </w:numPr>
-    </w:pPr>
-  </w:style>
-  <w:style w:type="paragraph" w:styleId="ListParagraph">
-    <w:name w:val="List Paragraph"/>
-    <w:basedOn w:val="Normal"/>
-    <w:uiPriority w:val="36"/>
-    <w:unhideWhenUsed/>
-    <w:qFormat/>
-    <w:pPr>
-      <w:ind w:left="720"/>
-      <w:contextualSpacing/>
-    </w:pPr>
-  </w:style>
-  <w:style w:type="paragraph" w:styleId="NoSpacing">
-    <w:name w:val="No Spacing"/>
-    <w:basedOn w:val="Normal"/>
-    <w:uiPriority w:val="1"/>
-    <w:qFormat/>
-    <w:pPr>
-      <w:spacing w:after="0" w:line="240" w:lineRule="auto"/>
-    </w:pPr>
-    <w:rPr>
-      <w:szCs w:val="32"/>
-    </w:rPr>
-  </w:style>
-  <w:style w:type="character" w:styleId="PlaceholderText">
-    <w:name w:val="Placeholder Text"/>
-    <w:basedOn w:val="DefaultParagraphFont"/>
-    <w:uiPriority w:val="99"/>
-    <w:unhideWhenUsed/>
-    <w:rPr>
-      <w:color w:val="808080"/>
-    </w:rPr>
-  </w:style>
-  <w:style w:type="paragraph" w:styleId="BalloonText">
-    <w:name w:val="Balloon Text"/>
-    <w:basedOn w:val="Normal"/>
-    <w:link w:val="BalloonTextChar"/>
-    <w:uiPriority w:val="99"/>
-    <w:semiHidden/>
-    <w:unhideWhenUsed/>
-    <w:pPr>
-      <w:spacing w:after="0" w:line="240" w:lineRule="auto"/>
-    </w:pPr>
-    <w:rPr>
-      <w:rFonts w:ascii="Tahoma" w:hAnsi="Tahoma" w:cs="Tahoma"/>
-      <w:sz w:val="16"/>
-      <w:szCs w:val="16"/>
-    </w:rPr>
-  </w:style>
-  <w:style w:type="character" w:customStyle="1" w:styleId="BalloonTextChar">
-    <w:name w:val="Balloon Text Char"/>
-    <w:basedOn w:val="DefaultParagraphFont"/>
-    <w:link w:val="BalloonText"/>
-    <w:uiPriority w:val="99"/>
-    <w:semiHidden/>
-    <w:rPr>
-      <w:rFonts w:ascii="Tahoma" w:hAnsi="Tahoma" w:cs="Tahoma"/>
-      <w:sz w:val="16"/>
-      <w:szCs w:val="16"/>
-      <w:lang w:eastAsia="ja-JP"/>
-    </w:rPr>
-  </w:style>
-  <w:style w:type="paragraph" w:customStyle="1" w:styleId="Bullet1">
-    <w:name w:val="Bullet 1"/>
-    <w:basedOn w:val="ListParagraph"/>
-    <w:uiPriority w:val="38"/>
-    <w:qFormat/>
-    <w:pPr>
-      <w:numPr>
-        <w:numId w:val="38"/>
-      </w:numPr>
-      <w:spacing w:after="0"/>
-    </w:pPr>
-  </w:style>
-  <w:style w:type="paragraph" w:customStyle="1" w:styleId="Bullet2">
-    <w:name w:val="Bullet 2"/>
-    <w:basedOn w:val="ListParagraph"/>
-    <w:uiPriority w:val="38"/>
-    <w:qFormat/>
-    <w:pPr>
-      <w:numPr>
-        <w:ilvl w:val="1"/>
-        <w:numId w:val="38"/>
-      </w:numPr>
-      <w:spacing w:after="0"/>
-    </w:pPr>
-  </w:style>
-  <w:style w:type="paragraph" w:customStyle="1" w:styleId="Bullet3">
-    <w:name w:val="Bullet 3"/>
-    <w:basedOn w:val="ListParagraph"/>
-    <w:uiPriority w:val="38"/>
-    <w:qFormat/>
-    <w:pPr>
-      <w:numPr>
-        <w:ilvl w:val="2"/>
-        <w:numId w:val="38"/>
-      </w:numPr>
-      <w:spacing w:after="0"/>
-    </w:pPr>
-  </w:style>
-  <w:style w:type="paragraph" w:customStyle="1" w:styleId="DefaultPlaceholderSubject10">
-    <w:name w:val="DefaultPlaceholder_Subject10"/>
-    <w:uiPriority w:val="39"/>
-    <w:rPr>
-      <w:i/>
-      <w:color w:val="424456" w:themeColor="text2"/>
-      <w:sz w:val="24"/>
-      <w:szCs w:val="24"/>
-    </w:rPr>
-  </w:style>
-  <w:style w:type="paragraph" w:customStyle="1" w:styleId="HeaderEven">
-    <w:name w:val="Header Even"/>
-    <w:basedOn w:val="Header"/>
-    <w:uiPriority w:val="39"/>
-    <w:pPr>
-      <w:pBdr>
-        <w:bottom w:val="single" w:sz="4" w:space="1" w:color="auto"/>
-      </w:pBdr>
-    </w:pPr>
-  </w:style>
-  <w:style w:type="paragraph" w:customStyle="1" w:styleId="HeaderOdd">
-    <w:name w:val="Header Odd"/>
-    <w:basedOn w:val="Header"/>
-    <w:uiPriority w:val="39"/>
-    <w:pPr>
-      <w:pBdr>
-        <w:bottom w:val="single" w:sz="4" w:space="1" w:color="auto"/>
-      </w:pBdr>
-      <w:jc w:val="right"/>
-    </w:pPr>
-  </w:style>
-  <w:style w:type="paragraph" w:customStyle="1" w:styleId="Category">
-    <w:name w:val="Category"/>
-    <w:basedOn w:val="Normal"/>
-    <w:uiPriority w:val="39"/>
-    <w:qFormat/>
-    <w:pPr>
-      <w:framePr w:hSpace="187" w:wrap="around" w:hAnchor="margin" w:xAlign="center" w:y="721"/>
-      <w:spacing w:after="0" w:line="240" w:lineRule="auto"/>
-    </w:pPr>
-    <w:rPr>
-      <w:rFonts w:cstheme="minorBidi"/>
-      <w:caps/>
-      <w:sz w:val="22"/>
-      <w:szCs w:val="22"/>
-    </w:rPr>
-  </w:style>
-  <w:style w:type="paragraph" w:customStyle="1" w:styleId="Comments">
-    <w:name w:val="Comments"/>
-    <w:basedOn w:val="Normal"/>
-    <w:uiPriority w:val="39"/>
-    <w:qFormat/>
-    <w:pPr>
-      <w:spacing w:after="120" w:line="240" w:lineRule="auto"/>
-    </w:pPr>
-    <w:rPr>
-      <w:b/>
-      <w:szCs w:val="22"/>
-    </w:rPr>
-  </w:style>
-  <w:style w:type="paragraph" w:customStyle="1" w:styleId="CommentsText">
-    <w:name w:val="Comments Text"/>
-    <w:basedOn w:val="Normal"/>
-    <w:uiPriority w:val="39"/>
-    <w:qFormat/>
-    <w:pPr>
-      <w:spacing w:after="120" w:line="288" w:lineRule="auto"/>
-    </w:pPr>
-    <w:rPr>
-      <w:szCs w:val="22"/>
-    </w:rPr>
-  </w:style>
-  <w:style w:type="character" w:styleId="Hyperlink">
-    <w:name w:val="Hyperlink"/>
-    <w:basedOn w:val="DefaultParagraphFont"/>
-    <w:uiPriority w:val="99"/>
-    <w:unhideWhenUsed/>
-    <w:rPr>
-      <w:color w:val="67AFBD" w:themeColor="hyperlink"/>
-      <w:u w:val="single"/>
-    </w:rPr>
-  </w:style>
-  <w:style w:type="paragraph" w:styleId="TOC1">
-    <w:name w:val="toc 1"/>
-    <w:basedOn w:val="Normal"/>
-    <w:next w:val="Normal"/>
-    <w:autoRedefine/>
-    <w:uiPriority w:val="39"/>
-    <w:unhideWhenUsed/>
-    <w:qFormat/>
-    <w:rPr>
-      <w:rFonts w:eastAsiaTheme="minorEastAsia" w:cstheme="minorBidi"/>
-      <w:sz w:val="24"/>
-      <w:szCs w:val="24"/>
-    </w:rPr>
-  </w:style>
-  <w:style w:type="paragraph" w:styleId="TOC2">
-    <w:name w:val="toc 2"/>
-    <w:basedOn w:val="Normal"/>
-    <w:next w:val="Normal"/>
-    <w:autoRedefine/>
-    <w:uiPriority w:val="39"/>
-    <w:unhideWhenUsed/>
-    <w:qFormat/>
-    <w:pPr>
-      <w:ind w:left="240"/>
-    </w:pPr>
-    <w:rPr>
-      <w:rFonts w:eastAsiaTheme="minorEastAsia" w:cstheme="minorBidi"/>
-      <w:sz w:val="24"/>
-      <w:szCs w:val="24"/>
-    </w:rPr>
-  </w:style>
-  <w:style w:type="paragraph" w:styleId="TOC3">
-    <w:name w:val="toc 3"/>
-    <w:basedOn w:val="Normal"/>
-    <w:next w:val="Normal"/>
-    <w:autoRedefine/>
-    <w:uiPriority w:val="39"/>
-    <w:unhideWhenUsed/>
-    <w:pPr>
-      <w:spacing w:after="100"/>
-      <w:ind w:left="400"/>
-    </w:pPr>
-  </w:style>
-  <w:style w:type="paragraph" w:styleId="Caption">
-    <w:name w:val="caption"/>
-    <w:basedOn w:val="Normal"/>
-    <w:next w:val="Normal"/>
-    <w:uiPriority w:val="99"/>
-    <w:unhideWhenUsed/>
-    <w:pPr>
-      <w:spacing w:line="240" w:lineRule="auto"/>
-    </w:pPr>
-    <w:rPr>
-      <w:b/>
-      <w:bCs/>
-      <w:color w:val="53548A" w:themeColor="accent1"/>
-      <w:sz w:val="18"/>
-      <w:szCs w:val="18"/>
-    </w:rPr>
-  </w:style>
-  <w:style w:type="paragraph" w:styleId="TOCHeading">
-    <w:name w:val="TOC Heading"/>
-    <w:basedOn w:val="Heading1"/>
-    <w:next w:val="Normal"/>
-    <w:uiPriority w:val="39"/>
-    <w:semiHidden/>
-    <w:unhideWhenUsed/>
-    <w:qFormat/>
-    <w:rsid w:val="005D0F69"/>
-    <w:pPr>
-      <w:keepNext/>
-      <w:keepLines/>
-      <w:pBdr>
-        <w:bottom w:val="none" w:sz="0" w:space="0" w:color="auto"/>
-      </w:pBdr>
-      <w:spacing w:before="480" w:after="0"/>
-      <w:outlineLvl w:val="9"/>
-    </w:pPr>
-    <w:rPr>
-      <w:rFonts w:eastAsiaTheme="majorEastAsia" w:cstheme="majorBidi"/>
-      <w:b/>
-      <w:bCs/>
-      <w:color w:val="3E3E67" w:themeColor="accent1" w:themeShade="BF"/>
-      <w:sz w:val="28"/>
-      <w:szCs w:val="28"/>
-    </w:rPr>
-  </w:style>
-</w:styles>
-</file>
-
 <file path=word/glossary/document.xml><?xml version="1.0" encoding="utf-8"?>
-<w:glossaryDocument xmlns:wpc="http://schemas.microsoft.com/office/word/2010/wordprocessingCanvas" xmlns:mc="http://schemas.openxmlformats.org/markup-compatibility/2006" xmlns:o="urn:schemas-microsoft-com:office:office" xmlns:r="http://schemas.openxmlformats.org/officeDocument/2006/relationships" xmlns:m="http://schemas.openxmlformats.org/officeDocument/2006/math" xmlns:v="urn:schemas-microsoft-com:vml" xmlns:wp14="http://schemas.microsoft.com/office/word/2010/wordprocessingDrawing" xmlns:wp="http://schemas.openxmlformats.org/drawingml/2006/wordprocessingDrawing" xmlns:w10="urn:schemas-microsoft-com:office:word" xmlns:w="http://schemas.openxmlformats.org/wordprocessingml/2006/main" xmlns:w14="http://schemas.microsoft.com/office/word/2010/wordml" xmlns:wpg="http://schemas.microsoft.com/office/word/2010/wordprocessingGroup" xmlns:wpi="http://schemas.microsoft.com/office/word/2010/wordprocessingInk" xmlns:wne="http://schemas.microsoft.com/office/word/2006/wordml" xmlns:wps="http://schemas.microsoft.com/office/word/2010/wordprocessingShape" mc:Ignorable="w14 wp14">
+<w:glossaryDocument xmlns:wpc="http://schemas.microsoft.com/office/word/2010/wordprocessingCanvas" xmlns:mc="http://schemas.openxmlformats.org/markup-compatibility/2006" xmlns:o="urn:schemas-microsoft-com:office:office" xmlns:r="http://schemas.openxmlformats.org/officeDocument/2006/relationships" xmlns:m="http://schemas.openxmlformats.org/officeDocument/2006/math" xmlns:v="urn:schemas-microsoft-com:vml" xmlns:wp14="http://schemas.microsoft.com/office/word/2010/wordprocessingDrawing" xmlns:wp="http://schemas.openxmlformats.org/drawingml/2006/wordprocessingDrawing" xmlns:w10="urn:schemas-microsoft-com:office:word" xmlns:w="http://schemas.openxmlformats.org/wordprocessingml/2006/main" xmlns:w14="http://schemas.microsoft.com/office/word/2010/wordml" xmlns:w15="http://schemas.microsoft.com/office/word/2012/wordml" xmlns:wpg="http://schemas.microsoft.com/office/word/2010/wordprocessingGroup" xmlns:wpi="http://schemas.microsoft.com/office/word/2010/wordprocessingInk" xmlns:wne="http://schemas.microsoft.com/office/word/2006/wordml" xmlns:wps="http://schemas.microsoft.com/office/word/2010/wordprocessingShape" mc:Ignorable="w14 w15 wp14">
   <w:docParts>
     <w:docPart>
       <w:docPartPr>
@@ -6770,7 +6314,7 @@
           </w:pPr>
           <w:r>
             <w:rPr>
-              <w:color w:val="1F497D" w:themeColor="text2"/>
+              <w:color w:val="44546A" w:themeColor="text2"/>
             </w:rPr>
             <w:t>[Pick the date]</w:t>
           </w:r>
@@ -6800,7 +6344,7 @@
           <w:r>
             <w:rPr>
               <w:rFonts w:asciiTheme="majorHAnsi" w:eastAsiaTheme="majorEastAsia" w:hAnsiTheme="majorHAnsi" w:cstheme="majorBidi"/>
-              <w:color w:val="4F81BD" w:themeColor="accent1"/>
+              <w:color w:val="5B9BD5" w:themeColor="accent1"/>
               <w:sz w:val="72"/>
               <w:szCs w:val="72"/>
             </w:rPr>
@@ -6833,7 +6377,7 @@
             <w:rPr>
               <w:i/>
               <w:iCs/>
-              <w:color w:val="1F497D" w:themeColor="text2"/>
+              <w:color w:val="44546A" w:themeColor="text2"/>
               <w:sz w:val="28"/>
               <w:szCs w:val="28"/>
             </w:rPr>
@@ -6847,7 +6391,7 @@
 </file>
 
 <file path=word/glossary/fontTable.xml><?xml version="1.0" encoding="utf-8"?>
-<w:fonts xmlns:mc="http://schemas.openxmlformats.org/markup-compatibility/2006" xmlns:r="http://schemas.openxmlformats.org/officeDocument/2006/relationships" xmlns:w="http://schemas.openxmlformats.org/wordprocessingml/2006/main" xmlns:w14="http://schemas.microsoft.com/office/word/2010/wordml" mc:Ignorable="w14">
+<w:fonts xmlns:mc="http://schemas.openxmlformats.org/markup-compatibility/2006" xmlns:r="http://schemas.openxmlformats.org/officeDocument/2006/relationships" xmlns:w="http://schemas.openxmlformats.org/wordprocessingml/2006/main" xmlns:w14="http://schemas.microsoft.com/office/word/2010/wordml" xmlns:w15="http://schemas.microsoft.com/office/word/2012/wordml" mc:Ignorable="w14 w15">
   <w:font w:name="Symbol">
     <w:panose1 w:val="05050102010706020507"/>
     <w:charset w:val="02"/>
@@ -6860,7 +6404,7 @@
     <w:charset w:val="00"/>
     <w:family w:val="roman"/>
     <w:pitch w:val="variable"/>
-    <w:sig w:usb0="E0002AFF" w:usb1="C0007841" w:usb2="00000009" w:usb3="00000000" w:csb0="000001FF" w:csb1="00000000"/>
+    <w:sig w:usb0="E0002EFF" w:usb1="C0007843" w:usb2="00000009" w:usb3="00000000" w:csb0="000001FF" w:csb1="00000000"/>
   </w:font>
   <w:font w:name="Georgia">
     <w:panose1 w:val="02040502050405020303"/>
@@ -6881,14 +6425,14 @@
     <w:charset w:val="00"/>
     <w:family w:val="modern"/>
     <w:pitch w:val="fixed"/>
-    <w:sig w:usb0="E0002AFF" w:usb1="C0007843" w:usb2="00000009" w:usb3="00000000" w:csb0="000001FF" w:csb1="00000000"/>
+    <w:sig w:usb0="E0002EFF" w:usb1="C0007843" w:usb2="00000009" w:usb3="00000000" w:csb0="000001FF" w:csb1="00000000"/>
   </w:font>
   <w:font w:name="Trebuchet MS">
     <w:panose1 w:val="020B0603020202020204"/>
     <w:charset w:val="00"/>
     <w:family w:val="swiss"/>
     <w:pitch w:val="variable"/>
-    <w:sig w:usb0="00000287" w:usb1="00000000" w:usb2="00000000" w:usb3="00000000" w:csb0="0000009F" w:csb1="00000000"/>
+    <w:sig w:usb0="00000687" w:usb1="00000000" w:usb2="00000000" w:usb3="00000000" w:csb0="0000009F" w:csb1="00000000"/>
   </w:font>
   <w:font w:name="HGMinchoB">
     <w:charset w:val="80"/>
@@ -6901,7 +6445,7 @@
     <w:charset w:val="00"/>
     <w:family w:val="swiss"/>
     <w:pitch w:val="variable"/>
-    <w:sig w:usb0="E0002AFF" w:usb1="C0007843" w:usb2="00000009" w:usb3="00000000" w:csb0="000001FF" w:csb1="00000000"/>
+    <w:sig w:usb0="E0002EFF" w:usb1="C0007843" w:usb2="00000009" w:usb3="00000000" w:csb0="000001FF" w:csb1="00000000"/>
   </w:font>
   <w:font w:name="Cambria">
     <w:panose1 w:val="02040503050406030204"/>
@@ -6937,11 +6481,18 @@
     <w:pitch w:val="variable"/>
     <w:sig w:usb0="E00002FF" w:usb1="4000ACFF" w:usb2="00000001" w:usb3="00000000" w:csb0="0000019F" w:csb1="00000000"/>
   </w:font>
+  <w:font w:name="Calibri Light">
+    <w:panose1 w:val="020F0302020204030204"/>
+    <w:charset w:val="00"/>
+    <w:family w:val="swiss"/>
+    <w:pitch w:val="variable"/>
+    <w:sig w:usb0="A00002EF" w:usb1="4000207B" w:usb2="00000000" w:usb3="00000000" w:csb0="0000019F" w:csb1="00000000"/>
+  </w:font>
 </w:fonts>
 </file>
 
 <file path=word/glossary/settings.xml><?xml version="1.0" encoding="utf-8"?>
-<w:settings xmlns:mc="http://schemas.openxmlformats.org/markup-compatibility/2006" xmlns:o="urn:schemas-microsoft-com:office:office" xmlns:r="http://schemas.openxmlformats.org/officeDocument/2006/relationships" xmlns:m="http://schemas.openxmlformats.org/officeDocument/2006/math" xmlns:v="urn:schemas-microsoft-com:vml" xmlns:w10="urn:schemas-microsoft-com:office:word" xmlns:w="http://schemas.openxmlformats.org/wordprocessingml/2006/main" xmlns:w14="http://schemas.microsoft.com/office/word/2010/wordml" xmlns:sl="http://schemas.openxmlformats.org/schemaLibrary/2006/main" mc:Ignorable="w14">
+<w:settings xmlns:mc="http://schemas.openxmlformats.org/markup-compatibility/2006" xmlns:o="urn:schemas-microsoft-com:office:office" xmlns:r="http://schemas.openxmlformats.org/officeDocument/2006/relationships" xmlns:m="http://schemas.openxmlformats.org/officeDocument/2006/math" xmlns:v="urn:schemas-microsoft-com:vml" xmlns:w10="urn:schemas-microsoft-com:office:word" xmlns:w="http://schemas.openxmlformats.org/wordprocessingml/2006/main" xmlns:w14="http://schemas.microsoft.com/office/word/2010/wordml" xmlns:w15="http://schemas.microsoft.com/office/word/2012/wordml" xmlns:sl="http://schemas.openxmlformats.org/schemaLibrary/2006/main" mc:Ignorable="w14 w15">
   <w:view w:val="normal"/>
   <w:defaultTabStop w:val="720"/>
   <w:characterSpacingControl w:val="doNotCompress"/>
@@ -6960,6 +6511,7 @@
     <w:rsid w:val="000F0014"/>
     <w:rsid w:val="002655FE"/>
     <w:rsid w:val="003E6CFD"/>
+    <w:rsid w:val="00426A55"/>
     <w:rsid w:val="006445A8"/>
     <w:rsid w:val="007F6DFC"/>
     <w:rsid w:val="00E848F6"/>
@@ -6986,7 +6538,7 @@
 </file>
 
 <file path=word/glossary/styles.xml><?xml version="1.0" encoding="utf-8"?>
-<w:styles xmlns:mc="http://schemas.openxmlformats.org/markup-compatibility/2006" xmlns:r="http://schemas.openxmlformats.org/officeDocument/2006/relationships" xmlns:w="http://schemas.openxmlformats.org/wordprocessingml/2006/main" xmlns:w14="http://schemas.microsoft.com/office/word/2010/wordml" mc:Ignorable="w14">
+<w:styles xmlns:mc="http://schemas.openxmlformats.org/markup-compatibility/2006" xmlns:r="http://schemas.openxmlformats.org/officeDocument/2006/relationships" xmlns:w="http://schemas.openxmlformats.org/wordprocessingml/2006/main" xmlns:w14="http://schemas.microsoft.com/office/word/2010/wordml" xmlns:w15="http://schemas.microsoft.com/office/word/2012/wordml" mc:Ignorable="w14 w15">
   <w:docDefaults>
     <w:rPrDefault>
       <w:rPr>
@@ -7002,144 +6554,378 @@
       </w:pPr>
     </w:pPrDefault>
   </w:docDefaults>
-  <w:latentStyles w:defLockedState="0" w:defUIPriority="99" w:defSemiHidden="1" w:defUnhideWhenUsed="1" w:defQFormat="0" w:count="267">
-    <w:lsdException w:name="Normal" w:semiHidden="0" w:uiPriority="0" w:unhideWhenUsed="0" w:qFormat="1"/>
-    <w:lsdException w:name="heading 1" w:semiHidden="0" w:uiPriority="1" w:unhideWhenUsed="0" w:qFormat="1"/>
-    <w:lsdException w:name="heading 2" w:uiPriority="2" w:qFormat="1"/>
-    <w:lsdException w:name="heading 3" w:uiPriority="2" w:qFormat="1"/>
-    <w:lsdException w:name="heading 4" w:uiPriority="9" w:qFormat="1"/>
-    <w:lsdException w:name="heading 5" w:uiPriority="9" w:qFormat="1"/>
-    <w:lsdException w:name="heading 6" w:uiPriority="9" w:qFormat="1"/>
-    <w:lsdException w:name="heading 7" w:uiPriority="9" w:qFormat="1"/>
-    <w:lsdException w:name="heading 8" w:uiPriority="9" w:qFormat="1"/>
-    <w:lsdException w:name="heading 9" w:uiPriority="9" w:qFormat="1"/>
-    <w:lsdException w:name="toc 1" w:uiPriority="39"/>
-    <w:lsdException w:name="toc 2" w:uiPriority="39"/>
-    <w:lsdException w:name="toc 3" w:uiPriority="39"/>
-    <w:lsdException w:name="toc 4" w:uiPriority="39"/>
-    <w:lsdException w:name="toc 5" w:uiPriority="39"/>
-    <w:lsdException w:name="toc 6" w:uiPriority="39"/>
-    <w:lsdException w:name="toc 7" w:uiPriority="39"/>
-    <w:lsdException w:name="toc 8" w:uiPriority="39"/>
-    <w:lsdException w:name="toc 9" w:uiPriority="39"/>
-    <w:lsdException w:name="caption" w:uiPriority="35" w:qFormat="1"/>
-    <w:lsdException w:name="Title" w:semiHidden="0" w:uiPriority="10" w:unhideWhenUsed="0" w:qFormat="1"/>
-    <w:lsdException w:name="Default Paragraph Font" w:uiPriority="1"/>
-    <w:lsdException w:name="Subtitle" w:semiHidden="0" w:uiPriority="11" w:unhideWhenUsed="0" w:qFormat="1"/>
-    <w:lsdException w:name="Strong" w:semiHidden="0" w:uiPriority="22" w:unhideWhenUsed="0" w:qFormat="1"/>
-    <w:lsdException w:name="Emphasis" w:semiHidden="0" w:uiPriority="20" w:unhideWhenUsed="0" w:qFormat="1"/>
-    <w:lsdException w:name="Table Grid" w:semiHidden="0" w:uiPriority="39" w:unhideWhenUsed="0"/>
-    <w:lsdException w:name="Placeholder Text" w:unhideWhenUsed="0"/>
-    <w:lsdException w:name="No Spacing" w:semiHidden="0" w:uiPriority="1" w:unhideWhenUsed="0" w:qFormat="1"/>
-    <w:lsdException w:name="Light Shading" w:semiHidden="0" w:uiPriority="60" w:unhideWhenUsed="0"/>
-    <w:lsdException w:name="Light List" w:semiHidden="0" w:uiPriority="61" w:unhideWhenUsed="0"/>
-    <w:lsdException w:name="Light Grid" w:semiHidden="0" w:uiPriority="62" w:unhideWhenUsed="0"/>
-    <w:lsdException w:name="Medium Shading 1" w:semiHidden="0" w:uiPriority="63" w:unhideWhenUsed="0"/>
-    <w:lsdException w:name="Medium Shading 2" w:semiHidden="0" w:uiPriority="64" w:unhideWhenUsed="0"/>
-    <w:lsdException w:name="Medium List 1" w:semiHidden="0" w:uiPriority="65" w:unhideWhenUsed="0"/>
-    <w:lsdException w:name="Medium List 2" w:semiHidden="0" w:uiPriority="66" w:unhideWhenUsed="0"/>
-    <w:lsdException w:name="Medium Grid 1" w:semiHidden="0" w:uiPriority="67" w:unhideWhenUsed="0"/>
-    <w:lsdException w:name="Medium Grid 2" w:semiHidden="0" w:uiPriority="68" w:unhideWhenUsed="0"/>
-    <w:lsdException w:name="Medium Grid 3" w:semiHidden="0" w:uiPriority="69" w:unhideWhenUsed="0"/>
-    <w:lsdException w:name="Dark List" w:semiHidden="0" w:uiPriority="70" w:unhideWhenUsed="0"/>
-    <w:lsdException w:name="Colorful Shading" w:semiHidden="0" w:uiPriority="71" w:unhideWhenUsed="0"/>
-    <w:lsdException w:name="Colorful List" w:semiHidden="0" w:uiPriority="72" w:unhideWhenUsed="0"/>
-    <w:lsdException w:name="Colorful Grid" w:semiHidden="0" w:uiPriority="73" w:unhideWhenUsed="0"/>
-    <w:lsdException w:name="Light Shading Accent 1" w:semiHidden="0" w:uiPriority="60" w:unhideWhenUsed="0"/>
-    <w:lsdException w:name="Light List Accent 1" w:semiHidden="0" w:uiPriority="61" w:unhideWhenUsed="0"/>
-    <w:lsdException w:name="Light Grid Accent 1" w:semiHidden="0" w:uiPriority="62" w:unhideWhenUsed="0"/>
-    <w:lsdException w:name="Medium Shading 1 Accent 1" w:semiHidden="0" w:uiPriority="63" w:unhideWhenUsed="0"/>
-    <w:lsdException w:name="Medium Shading 2 Accent 1" w:semiHidden="0" w:uiPriority="64" w:unhideWhenUsed="0"/>
-    <w:lsdException w:name="Medium List 1 Accent 1" w:semiHidden="0" w:uiPriority="65" w:unhideWhenUsed="0"/>
-    <w:lsdException w:name="Revision" w:unhideWhenUsed="0"/>
-    <w:lsdException w:name="List Paragraph" w:semiHidden="0" w:uiPriority="34" w:unhideWhenUsed="0" w:qFormat="1"/>
-    <w:lsdException w:name="Quote" w:semiHidden="0" w:uiPriority="29" w:unhideWhenUsed="0" w:qFormat="1"/>
-    <w:lsdException w:name="Intense Quote" w:semiHidden="0" w:uiPriority="30" w:unhideWhenUsed="0" w:qFormat="1"/>
-    <w:lsdException w:name="Medium List 2 Accent 1" w:semiHidden="0" w:uiPriority="66" w:unhideWhenUsed="0"/>
-    <w:lsdException w:name="Medium Grid 1 Accent 1" w:semiHidden="0" w:uiPriority="67" w:unhideWhenUsed="0"/>
-    <w:lsdException w:name="Medium Grid 2 Accent 1" w:semiHidden="0" w:uiPriority="68" w:unhideWhenUsed="0"/>
-    <w:lsdException w:name="Medium Grid 3 Accent 1" w:semiHidden="0" w:uiPriority="69" w:unhideWhenUsed="0"/>
-    <w:lsdException w:name="Dark List Accent 1" w:semiHidden="0" w:uiPriority="70" w:unhideWhenUsed="0"/>
-    <w:lsdException w:name="Colorful Shading Accent 1" w:semiHidden="0" w:uiPriority="71" w:unhideWhenUsed="0"/>
-    <w:lsdException w:name="Colorful List Accent 1" w:semiHidden="0" w:uiPriority="72" w:unhideWhenUsed="0"/>
-    <w:lsdException w:name="Colorful Grid Accent 1" w:semiHidden="0" w:uiPriority="73" w:unhideWhenUsed="0"/>
-    <w:lsdException w:name="Light Shading Accent 2" w:semiHidden="0" w:uiPriority="60" w:unhideWhenUsed="0"/>
-    <w:lsdException w:name="Light List Accent 2" w:semiHidden="0" w:uiPriority="61" w:unhideWhenUsed="0"/>
-    <w:lsdException w:name="Light Grid Accent 2" w:semiHidden="0" w:uiPriority="62" w:unhideWhenUsed="0"/>
-    <w:lsdException w:name="Medium Shading 1 Accent 2" w:semiHidden="0" w:uiPriority="63" w:unhideWhenUsed="0"/>
-    <w:lsdException w:name="Medium Shading 2 Accent 2" w:semiHidden="0" w:uiPriority="64" w:unhideWhenUsed="0"/>
-    <w:lsdException w:name="Medium List 1 Accent 2" w:semiHidden="0" w:uiPriority="65" w:unhideWhenUsed="0"/>
-    <w:lsdException w:name="Medium List 2 Accent 2" w:semiHidden="0" w:uiPriority="66" w:unhideWhenUsed="0"/>
-    <w:lsdException w:name="Medium Grid 1 Accent 2" w:semiHidden="0" w:uiPriority="67" w:unhideWhenUsed="0"/>
-    <w:lsdException w:name="Medium Grid 2 Accent 2" w:semiHidden="0" w:uiPriority="68" w:unhideWhenUsed="0"/>
-    <w:lsdException w:name="Medium Grid 3 Accent 2" w:semiHidden="0" w:uiPriority="69" w:unhideWhenUsed="0"/>
-    <w:lsdException w:name="Dark List Accent 2" w:semiHidden="0" w:uiPriority="70" w:unhideWhenUsed="0"/>
-    <w:lsdException w:name="Colorful Shading Accent 2" w:semiHidden="0" w:uiPriority="71" w:unhideWhenUsed="0"/>
-    <w:lsdException w:name="Colorful List Accent 2" w:semiHidden="0" w:uiPriority="72" w:unhideWhenUsed="0"/>
-    <w:lsdException w:name="Colorful Grid Accent 2" w:semiHidden="0" w:uiPriority="73" w:unhideWhenUsed="0"/>
-    <w:lsdException w:name="Light Shading Accent 3" w:semiHidden="0" w:uiPriority="60" w:unhideWhenUsed="0"/>
-    <w:lsdException w:name="Light List Accent 3" w:semiHidden="0" w:uiPriority="61" w:unhideWhenUsed="0"/>
-    <w:lsdException w:name="Light Grid Accent 3" w:semiHidden="0" w:uiPriority="62" w:unhideWhenUsed="0"/>
-    <w:lsdException w:name="Medium Shading 1 Accent 3" w:semiHidden="0" w:uiPriority="63" w:unhideWhenUsed="0"/>
-    <w:lsdException w:name="Medium Shading 2 Accent 3" w:semiHidden="0" w:uiPriority="64" w:unhideWhenUsed="0"/>
-    <w:lsdException w:name="Medium List 1 Accent 3" w:semiHidden="0" w:uiPriority="65" w:unhideWhenUsed="0"/>
-    <w:lsdException w:name="Medium List 2 Accent 3" w:semiHidden="0" w:uiPriority="66" w:unhideWhenUsed="0"/>
-    <w:lsdException w:name="Medium Grid 1 Accent 3" w:semiHidden="0" w:uiPriority="67" w:unhideWhenUsed="0"/>
-    <w:lsdException w:name="Medium Grid 2 Accent 3" w:semiHidden="0" w:uiPriority="68" w:unhideWhenUsed="0"/>
-    <w:lsdException w:name="Medium Grid 3 Accent 3" w:semiHidden="0" w:uiPriority="69" w:unhideWhenUsed="0"/>
-    <w:lsdException w:name="Dark List Accent 3" w:semiHidden="0" w:uiPriority="70" w:unhideWhenUsed="0"/>
-    <w:lsdException w:name="Colorful Shading Accent 3" w:semiHidden="0" w:uiPriority="71" w:unhideWhenUsed="0"/>
-    <w:lsdException w:name="Colorful List Accent 3" w:semiHidden="0" w:uiPriority="72" w:unhideWhenUsed="0"/>
-    <w:lsdException w:name="Colorful Grid Accent 3" w:semiHidden="0" w:uiPriority="73" w:unhideWhenUsed="0"/>
-    <w:lsdException w:name="Light Shading Accent 4" w:semiHidden="0" w:uiPriority="60" w:unhideWhenUsed="0"/>
-    <w:lsdException w:name="Light List Accent 4" w:semiHidden="0" w:uiPriority="61" w:unhideWhenUsed="0"/>
-    <w:lsdException w:name="Light Grid Accent 4" w:semiHidden="0" w:uiPriority="62" w:unhideWhenUsed="0"/>
-    <w:lsdException w:name="Medium Shading 1 Accent 4" w:semiHidden="0" w:uiPriority="63" w:unhideWhenUsed="0"/>
-    <w:lsdException w:name="Medium Shading 2 Accent 4" w:semiHidden="0" w:uiPriority="64" w:unhideWhenUsed="0"/>
-    <w:lsdException w:name="Medium List 1 Accent 4" w:semiHidden="0" w:uiPriority="65" w:unhideWhenUsed="0"/>
-    <w:lsdException w:name="Medium List 2 Accent 4" w:semiHidden="0" w:uiPriority="66" w:unhideWhenUsed="0"/>
-    <w:lsdException w:name="Medium Grid 1 Accent 4" w:semiHidden="0" w:uiPriority="67" w:unhideWhenUsed="0"/>
-    <w:lsdException w:name="Medium Grid 2 Accent 4" w:semiHidden="0" w:uiPriority="68" w:unhideWhenUsed="0"/>
-    <w:lsdException w:name="Medium Grid 3 Accent 4" w:semiHidden="0" w:uiPriority="69" w:unhideWhenUsed="0"/>
-    <w:lsdException w:name="Dark List Accent 4" w:semiHidden="0" w:uiPriority="70" w:unhideWhenUsed="0"/>
-    <w:lsdException w:name="Colorful Shading Accent 4" w:semiHidden="0" w:uiPriority="71" w:unhideWhenUsed="0"/>
-    <w:lsdException w:name="Colorful List Accent 4" w:semiHidden="0" w:uiPriority="72" w:unhideWhenUsed="0"/>
-    <w:lsdException w:name="Colorful Grid Accent 4" w:semiHidden="0" w:uiPriority="73" w:unhideWhenUsed="0"/>
-    <w:lsdException w:name="Light Shading Accent 5" w:semiHidden="0" w:uiPriority="60" w:unhideWhenUsed="0"/>
-    <w:lsdException w:name="Light List Accent 5" w:semiHidden="0" w:uiPriority="61" w:unhideWhenUsed="0"/>
-    <w:lsdException w:name="Light Grid Accent 5" w:semiHidden="0" w:uiPriority="62" w:unhideWhenUsed="0"/>
-    <w:lsdException w:name="Medium Shading 1 Accent 5" w:semiHidden="0" w:uiPriority="63" w:unhideWhenUsed="0"/>
-    <w:lsdException w:name="Medium Shading 2 Accent 5" w:semiHidden="0" w:uiPriority="64" w:unhideWhenUsed="0"/>
-    <w:lsdException w:name="Medium List 1 Accent 5" w:semiHidden="0" w:uiPriority="65" w:unhideWhenUsed="0"/>
-    <w:lsdException w:name="Medium List 2 Accent 5" w:semiHidden="0" w:uiPriority="66" w:unhideWhenUsed="0"/>
-    <w:lsdException w:name="Medium Grid 1 Accent 5" w:semiHidden="0" w:uiPriority="67" w:unhideWhenUsed="0"/>
-    <w:lsdException w:name="Medium Grid 2 Accent 5" w:semiHidden="0" w:uiPriority="68" w:unhideWhenUsed="0"/>
-    <w:lsdException w:name="Medium Grid 3 Accent 5" w:semiHidden="0" w:uiPriority="69" w:unhideWhenUsed="0"/>
-    <w:lsdException w:name="Dark List Accent 5" w:semiHidden="0" w:uiPriority="70" w:unhideWhenUsed="0"/>
-    <w:lsdException w:name="Colorful Shading Accent 5" w:semiHidden="0" w:uiPriority="71" w:unhideWhenUsed="0"/>
-    <w:lsdException w:name="Colorful List Accent 5" w:semiHidden="0" w:uiPriority="72" w:unhideWhenUsed="0"/>
-    <w:lsdException w:name="Colorful Grid Accent 5" w:semiHidden="0" w:uiPriority="73" w:unhideWhenUsed="0"/>
-    <w:lsdException w:name="Light Shading Accent 6" w:semiHidden="0" w:uiPriority="60" w:unhideWhenUsed="0"/>
-    <w:lsdException w:name="Light List Accent 6" w:semiHidden="0" w:uiPriority="61" w:unhideWhenUsed="0"/>
-    <w:lsdException w:name="Light Grid Accent 6" w:semiHidden="0" w:uiPriority="62" w:unhideWhenUsed="0"/>
-    <w:lsdException w:name="Medium Shading 1 Accent 6" w:semiHidden="0" w:uiPriority="63" w:unhideWhenUsed="0"/>
-    <w:lsdException w:name="Medium Shading 2 Accent 6" w:semiHidden="0" w:uiPriority="64" w:unhideWhenUsed="0"/>
-    <w:lsdException w:name="Medium List 1 Accent 6" w:semiHidden="0" w:uiPriority="65" w:unhideWhenUsed="0"/>
-    <w:lsdException w:name="Medium List 2 Accent 6" w:semiHidden="0" w:uiPriority="66" w:unhideWhenUsed="0"/>
-    <w:lsdException w:name="Medium Grid 1 Accent 6" w:semiHidden="0" w:uiPriority="67" w:unhideWhenUsed="0"/>
-    <w:lsdException w:name="Medium Grid 2 Accent 6" w:semiHidden="0" w:uiPriority="68" w:unhideWhenUsed="0"/>
-    <w:lsdException w:name="Medium Grid 3 Accent 6" w:semiHidden="0" w:uiPriority="69" w:unhideWhenUsed="0"/>
-    <w:lsdException w:name="Dark List Accent 6" w:semiHidden="0" w:uiPriority="70" w:unhideWhenUsed="0"/>
-    <w:lsdException w:name="Colorful Shading Accent 6" w:semiHidden="0" w:uiPriority="71" w:unhideWhenUsed="0"/>
-    <w:lsdException w:name="Colorful List Accent 6" w:semiHidden="0" w:uiPriority="72" w:unhideWhenUsed="0"/>
-    <w:lsdException w:name="Colorful Grid Accent 6" w:semiHidden="0" w:uiPriority="73" w:unhideWhenUsed="0"/>
-    <w:lsdException w:name="Subtle Emphasis" w:semiHidden="0" w:uiPriority="19" w:unhideWhenUsed="0" w:qFormat="1"/>
-    <w:lsdException w:name="Intense Emphasis" w:semiHidden="0" w:uiPriority="21" w:unhideWhenUsed="0" w:qFormat="1"/>
-    <w:lsdException w:name="Subtle Reference" w:semiHidden="0" w:uiPriority="31" w:unhideWhenUsed="0" w:qFormat="1"/>
-    <w:lsdException w:name="Intense Reference" w:semiHidden="0" w:uiPriority="32" w:unhideWhenUsed="0" w:qFormat="1"/>
-    <w:lsdException w:name="Book Title" w:semiHidden="0" w:uiPriority="33" w:unhideWhenUsed="0" w:qFormat="1"/>
-    <w:lsdException w:name="Bibliography" w:uiPriority="37"/>
-    <w:lsdException w:name="TOC Heading" w:uiPriority="39" w:qFormat="1"/>
+  <w:latentStyles w:defLockedState="0" w:defUIPriority="99" w:defSemiHidden="0" w:defUnhideWhenUsed="0" w:defQFormat="0" w:count="371">
+    <w:lsdException w:name="Normal" w:uiPriority="0" w:qFormat="1"/>
+    <w:lsdException w:name="heading 1" w:uiPriority="1" w:qFormat="1"/>
+    <w:lsdException w:name="heading 2" w:semiHidden="1" w:uiPriority="2" w:unhideWhenUsed="1" w:qFormat="1"/>
+    <w:lsdException w:name="heading 3" w:semiHidden="1" w:uiPriority="2" w:unhideWhenUsed="1" w:qFormat="1"/>
+    <w:lsdException w:name="heading 4" w:semiHidden="1" w:uiPriority="9" w:unhideWhenUsed="1" w:qFormat="1"/>
+    <w:lsdException w:name="heading 5" w:semiHidden="1" w:uiPriority="9" w:unhideWhenUsed="1" w:qFormat="1"/>
+    <w:lsdException w:name="heading 6" w:semiHidden="1" w:uiPriority="9" w:unhideWhenUsed="1" w:qFormat="1"/>
+    <w:lsdException w:name="heading 7" w:semiHidden="1" w:uiPriority="9" w:unhideWhenUsed="1" w:qFormat="1"/>
+    <w:lsdException w:name="heading 8" w:semiHidden="1" w:uiPriority="9" w:unhideWhenUsed="1" w:qFormat="1"/>
+    <w:lsdException w:name="heading 9" w:semiHidden="1" w:uiPriority="9" w:unhideWhenUsed="1" w:qFormat="1"/>
+    <w:lsdException w:name="index 1" w:semiHidden="1" w:unhideWhenUsed="1"/>
+    <w:lsdException w:name="index 2" w:semiHidden="1" w:unhideWhenUsed="1"/>
+    <w:lsdException w:name="index 3" w:semiHidden="1" w:unhideWhenUsed="1"/>
+    <w:lsdException w:name="index 4" w:semiHidden="1" w:unhideWhenUsed="1"/>
+    <w:lsdException w:name="index 5" w:semiHidden="1" w:unhideWhenUsed="1"/>
+    <w:lsdException w:name="index 6" w:semiHidden="1" w:unhideWhenUsed="1"/>
+    <w:lsdException w:name="index 7" w:semiHidden="1" w:unhideWhenUsed="1"/>
+    <w:lsdException w:name="index 8" w:semiHidden="1" w:unhideWhenUsed="1"/>
+    <w:lsdException w:name="index 9" w:semiHidden="1" w:unhideWhenUsed="1"/>
+    <w:lsdException w:name="toc 1" w:semiHidden="1" w:uiPriority="39" w:unhideWhenUsed="1"/>
+    <w:lsdException w:name="toc 2" w:semiHidden="1" w:uiPriority="39" w:unhideWhenUsed="1"/>
+    <w:lsdException w:name="toc 3" w:semiHidden="1" w:uiPriority="39" w:unhideWhenUsed="1"/>
+    <w:lsdException w:name="toc 4" w:semiHidden="1" w:uiPriority="39" w:unhideWhenUsed="1"/>
+    <w:lsdException w:name="toc 5" w:semiHidden="1" w:uiPriority="39" w:unhideWhenUsed="1"/>
+    <w:lsdException w:name="toc 6" w:semiHidden="1" w:uiPriority="39" w:unhideWhenUsed="1"/>
+    <w:lsdException w:name="toc 7" w:semiHidden="1" w:uiPriority="39" w:unhideWhenUsed="1"/>
+    <w:lsdException w:name="toc 8" w:semiHidden="1" w:uiPriority="39" w:unhideWhenUsed="1"/>
+    <w:lsdException w:name="toc 9" w:semiHidden="1" w:uiPriority="39" w:unhideWhenUsed="1"/>
+    <w:lsdException w:name="Normal Indent" w:semiHidden="1" w:unhideWhenUsed="1"/>
+    <w:lsdException w:name="footnote text" w:semiHidden="1" w:unhideWhenUsed="1"/>
+    <w:lsdException w:name="annotation text" w:semiHidden="1" w:unhideWhenUsed="1"/>
+    <w:lsdException w:name="header" w:semiHidden="1" w:unhideWhenUsed="1"/>
+    <w:lsdException w:name="footer" w:semiHidden="1" w:unhideWhenUsed="1"/>
+    <w:lsdException w:name="index heading" w:semiHidden="1" w:unhideWhenUsed="1"/>
+    <w:lsdException w:name="caption" w:semiHidden="1" w:uiPriority="35" w:unhideWhenUsed="1" w:qFormat="1"/>
+    <w:lsdException w:name="table of figures" w:semiHidden="1" w:unhideWhenUsed="1"/>
+    <w:lsdException w:name="envelope address" w:semiHidden="1" w:unhideWhenUsed="1"/>
+    <w:lsdException w:name="envelope return" w:semiHidden="1" w:unhideWhenUsed="1"/>
+    <w:lsdException w:name="footnote reference" w:semiHidden="1" w:unhideWhenUsed="1"/>
+    <w:lsdException w:name="annotation reference" w:semiHidden="1" w:unhideWhenUsed="1"/>
+    <w:lsdException w:name="line number" w:semiHidden="1" w:unhideWhenUsed="1"/>
+    <w:lsdException w:name="page number" w:semiHidden="1" w:unhideWhenUsed="1"/>
+    <w:lsdException w:name="endnote reference" w:semiHidden="1" w:unhideWhenUsed="1"/>
+    <w:lsdException w:name="endnote text" w:semiHidden="1" w:unhideWhenUsed="1"/>
+    <w:lsdException w:name="table of authorities" w:semiHidden="1" w:unhideWhenUsed="1"/>
+    <w:lsdException w:name="macro" w:semiHidden="1" w:unhideWhenUsed="1"/>
+    <w:lsdException w:name="toa heading" w:semiHidden="1" w:unhideWhenUsed="1"/>
+    <w:lsdException w:name="List" w:semiHidden="1" w:unhideWhenUsed="1"/>
+    <w:lsdException w:name="List Bullet" w:semiHidden="1" w:unhideWhenUsed="1"/>
+    <w:lsdException w:name="List Number" w:semiHidden="1" w:unhideWhenUsed="1"/>
+    <w:lsdException w:name="List 2" w:semiHidden="1" w:unhideWhenUsed="1"/>
+    <w:lsdException w:name="List 3" w:semiHidden="1" w:unhideWhenUsed="1"/>
+    <w:lsdException w:name="List 4" w:semiHidden="1" w:unhideWhenUsed="1"/>
+    <w:lsdException w:name="List 5" w:semiHidden="1" w:unhideWhenUsed="1"/>
+    <w:lsdException w:name="List Bullet 2" w:semiHidden="1" w:unhideWhenUsed="1"/>
+    <w:lsdException w:name="List Bullet 3" w:semiHidden="1" w:unhideWhenUsed="1"/>
+    <w:lsdException w:name="List Bullet 4" w:semiHidden="1" w:unhideWhenUsed="1"/>
+    <w:lsdException w:name="List Bullet 5" w:semiHidden="1" w:unhideWhenUsed="1"/>
+    <w:lsdException w:name="List Number 2" w:semiHidden="1" w:unhideWhenUsed="1"/>
+    <w:lsdException w:name="List Number 3" w:semiHidden="1" w:unhideWhenUsed="1"/>
+    <w:lsdException w:name="List Number 4" w:semiHidden="1" w:unhideWhenUsed="1"/>
+    <w:lsdException w:name="List Number 5" w:semiHidden="1" w:unhideWhenUsed="1"/>
+    <w:lsdException w:name="Title" w:uiPriority="10" w:qFormat="1"/>
+    <w:lsdException w:name="Closing" w:semiHidden="1" w:unhideWhenUsed="1"/>
+    <w:lsdException w:name="Signature" w:semiHidden="1" w:unhideWhenUsed="1"/>
+    <w:lsdException w:name="Default Paragraph Font" w:semiHidden="1" w:uiPriority="1" w:unhideWhenUsed="1"/>
+    <w:lsdException w:name="Body Text" w:semiHidden="1" w:unhideWhenUsed="1"/>
+    <w:lsdException w:name="Body Text Indent" w:semiHidden="1" w:unhideWhenUsed="1"/>
+    <w:lsdException w:name="List Continue" w:semiHidden="1" w:unhideWhenUsed="1"/>
+    <w:lsdException w:name="List Continue 2" w:semiHidden="1" w:unhideWhenUsed="1"/>
+    <w:lsdException w:name="List Continue 3" w:semiHidden="1" w:unhideWhenUsed="1"/>
+    <w:lsdException w:name="List Continue 4" w:semiHidden="1" w:unhideWhenUsed="1"/>
+    <w:lsdException w:name="List Continue 5" w:semiHidden="1" w:unhideWhenUsed="1"/>
+    <w:lsdException w:name="Message Header" w:semiHidden="1" w:unhideWhenUsed="1"/>
+    <w:lsdException w:name="Subtitle" w:uiPriority="11" w:qFormat="1"/>
+    <w:lsdException w:name="Salutation" w:semiHidden="1" w:unhideWhenUsed="1"/>
+    <w:lsdException w:name="Date" w:semiHidden="1" w:unhideWhenUsed="1"/>
+    <w:lsdException w:name="Body Text First Indent" w:semiHidden="1" w:unhideWhenUsed="1"/>
+    <w:lsdException w:name="Body Text First Indent 2" w:semiHidden="1" w:unhideWhenUsed="1"/>
+    <w:lsdException w:name="Note Heading" w:semiHidden="1" w:unhideWhenUsed="1"/>
+    <w:lsdException w:name="Body Text 2" w:semiHidden="1" w:unhideWhenUsed="1"/>
+    <w:lsdException w:name="Body Text 3" w:semiHidden="1" w:unhideWhenUsed="1"/>
+    <w:lsdException w:name="Body Text Indent 2" w:semiHidden="1" w:unhideWhenUsed="1"/>
+    <w:lsdException w:name="Body Text Indent 3" w:semiHidden="1" w:unhideWhenUsed="1"/>
+    <w:lsdException w:name="Block Text" w:semiHidden="1" w:unhideWhenUsed="1"/>
+    <w:lsdException w:name="Hyperlink" w:semiHidden="1" w:unhideWhenUsed="1"/>
+    <w:lsdException w:name="FollowedHyperlink" w:semiHidden="1" w:unhideWhenUsed="1"/>
+    <w:lsdException w:name="Strong" w:uiPriority="22" w:qFormat="1"/>
+    <w:lsdException w:name="Emphasis" w:uiPriority="20" w:qFormat="1"/>
+    <w:lsdException w:name="Document Map" w:semiHidden="1" w:unhideWhenUsed="1"/>
+    <w:lsdException w:name="Plain Text" w:semiHidden="1" w:unhideWhenUsed="1"/>
+    <w:lsdException w:name="E-mail Signature" w:semiHidden="1" w:unhideWhenUsed="1"/>
+    <w:lsdException w:name="HTML Top of Form" w:semiHidden="1" w:unhideWhenUsed="1"/>
+    <w:lsdException w:name="HTML Bottom of Form" w:semiHidden="1" w:unhideWhenUsed="1"/>
+    <w:lsdException w:name="Normal (Web)" w:semiHidden="1" w:unhideWhenUsed="1"/>
+    <w:lsdException w:name="HTML Acronym" w:semiHidden="1" w:unhideWhenUsed="1"/>
+    <w:lsdException w:name="HTML Address" w:semiHidden="1" w:unhideWhenUsed="1"/>
+    <w:lsdException w:name="HTML Cite" w:semiHidden="1" w:unhideWhenUsed="1"/>
+    <w:lsdException w:name="HTML Code" w:semiHidden="1" w:unhideWhenUsed="1"/>
+    <w:lsdException w:name="HTML Definition" w:semiHidden="1" w:unhideWhenUsed="1"/>
+    <w:lsdException w:name="HTML Keyboard" w:semiHidden="1" w:unhideWhenUsed="1"/>
+    <w:lsdException w:name="HTML Preformatted" w:semiHidden="1" w:unhideWhenUsed="1"/>
+    <w:lsdException w:name="HTML Sample" w:semiHidden="1" w:unhideWhenUsed="1"/>
+    <w:lsdException w:name="HTML Typewriter" w:semiHidden="1" w:unhideWhenUsed="1"/>
+    <w:lsdException w:name="HTML Variable" w:semiHidden="1" w:unhideWhenUsed="1"/>
+    <w:lsdException w:name="Normal Table" w:semiHidden="1" w:unhideWhenUsed="1"/>
+    <w:lsdException w:name="annotation subject" w:semiHidden="1" w:unhideWhenUsed="1"/>
+    <w:lsdException w:name="No List" w:semiHidden="1" w:unhideWhenUsed="1"/>
+    <w:lsdException w:name="Outline List 1" w:semiHidden="1" w:unhideWhenUsed="1"/>
+    <w:lsdException w:name="Outline List 2" w:semiHidden="1" w:unhideWhenUsed="1"/>
+    <w:lsdException w:name="Outline List 3" w:semiHidden="1" w:unhideWhenUsed="1"/>
+    <w:lsdException w:name="Table Simple 1" w:semiHidden="1" w:unhideWhenUsed="1"/>
+    <w:lsdException w:name="Table Simple 2" w:semiHidden="1" w:unhideWhenUsed="1"/>
+    <w:lsdException w:name="Table Simple 3" w:semiHidden="1" w:unhideWhenUsed="1"/>
+    <w:lsdException w:name="Table Classic 1" w:semiHidden="1" w:unhideWhenUsed="1"/>
+    <w:lsdException w:name="Table Classic 2" w:semiHidden="1" w:unhideWhenUsed="1"/>
+    <w:lsdException w:name="Table Classic 3" w:semiHidden="1" w:unhideWhenUsed="1"/>
+    <w:lsdException w:name="Table Classic 4" w:semiHidden="1" w:unhideWhenUsed="1"/>
+    <w:lsdException w:name="Table Colorful 1" w:semiHidden="1" w:unhideWhenUsed="1"/>
+    <w:lsdException w:name="Table Colorful 2" w:semiHidden="1" w:unhideWhenUsed="1"/>
+    <w:lsdException w:name="Table Colorful 3" w:semiHidden="1" w:unhideWhenUsed="1"/>
+    <w:lsdException w:name="Table Columns 1" w:semiHidden="1" w:unhideWhenUsed="1"/>
+    <w:lsdException w:name="Table Columns 2" w:semiHidden="1" w:unhideWhenUsed="1"/>
+    <w:lsdException w:name="Table Columns 3" w:semiHidden="1" w:unhideWhenUsed="1"/>
+    <w:lsdException w:name="Table Columns 4" w:semiHidden="1" w:unhideWhenUsed="1"/>
+    <w:lsdException w:name="Table Columns 5" w:semiHidden="1" w:unhideWhenUsed="1"/>
+    <w:lsdException w:name="Table Grid 1" w:semiHidden="1" w:unhideWhenUsed="1"/>
+    <w:lsdException w:name="Table Grid 2" w:semiHidden="1" w:unhideWhenUsed="1"/>
+    <w:lsdException w:name="Table Grid 3" w:semiHidden="1" w:unhideWhenUsed="1"/>
+    <w:lsdException w:name="Table Grid 4" w:semiHidden="1" w:unhideWhenUsed="1"/>
+    <w:lsdException w:name="Table Grid 5" w:semiHidden="1" w:unhideWhenUsed="1"/>
+    <w:lsdException w:name="Table Grid 6" w:semiHidden="1" w:unhideWhenUsed="1"/>
+    <w:lsdException w:name="Table Grid 7" w:semiHidden="1" w:unhideWhenUsed="1"/>
+    <w:lsdException w:name="Table Grid 8" w:semiHidden="1" w:unhideWhenUsed="1"/>
+    <w:lsdException w:name="Table List 1" w:semiHidden="1" w:unhideWhenUsed="1"/>
+    <w:lsdException w:name="Table List 2" w:semiHidden="1" w:unhideWhenUsed="1"/>
+    <w:lsdException w:name="Table List 3" w:semiHidden="1" w:unhideWhenUsed="1"/>
+    <w:lsdException w:name="Table List 4" w:semiHidden="1" w:unhideWhenUsed="1"/>
+    <w:lsdException w:name="Table List 5" w:semiHidden="1" w:unhideWhenUsed="1"/>
+    <w:lsdException w:name="Table List 6" w:semiHidden="1" w:unhideWhenUsed="1"/>
+    <w:lsdException w:name="Table List 7" w:semiHidden="1" w:unhideWhenUsed="1"/>
+    <w:lsdException w:name="Table List 8" w:semiHidden="1" w:unhideWhenUsed="1"/>
+    <w:lsdException w:name="Table 3D effects 1" w:semiHidden="1" w:unhideWhenUsed="1"/>
+    <w:lsdException w:name="Table 3D effects 2" w:semiHidden="1" w:unhideWhenUsed="1"/>
+    <w:lsdException w:name="Table 3D effects 3" w:semiHidden="1" w:unhideWhenUsed="1"/>
+    <w:lsdException w:name="Table Contemporary" w:semiHidden="1" w:unhideWhenUsed="1"/>
+    <w:lsdException w:name="Table Elegant" w:semiHidden="1" w:unhideWhenUsed="1"/>
+    <w:lsdException w:name="Table Professional" w:semiHidden="1" w:unhideWhenUsed="1"/>
+    <w:lsdException w:name="Table Subtle 1" w:semiHidden="1" w:unhideWhenUsed="1"/>
+    <w:lsdException w:name="Table Subtle 2" w:semiHidden="1" w:unhideWhenUsed="1"/>
+    <w:lsdException w:name="Table Web 1" w:semiHidden="1" w:unhideWhenUsed="1"/>
+    <w:lsdException w:name="Table Web 2" w:semiHidden="1" w:unhideWhenUsed="1"/>
+    <w:lsdException w:name="Table Web 3" w:semiHidden="1" w:unhideWhenUsed="1"/>
+    <w:lsdException w:name="Balloon Text" w:semiHidden="1" w:unhideWhenUsed="1"/>
+    <w:lsdException w:name="Table Grid" w:uiPriority="39"/>
+    <w:lsdException w:name="Table Theme" w:semiHidden="1" w:unhideWhenUsed="1"/>
+    <w:lsdException w:name="Placeholder Text" w:semiHidden="1"/>
+    <w:lsdException w:name="No Spacing" w:uiPriority="1" w:qFormat="1"/>
+    <w:lsdException w:name="Light Shading" w:uiPriority="60"/>
+    <w:lsdException w:name="Light List" w:uiPriority="61"/>
+    <w:lsdException w:name="Light Grid" w:uiPriority="62"/>
+    <w:lsdException w:name="Medium Shading 1" w:uiPriority="63"/>
+    <w:lsdException w:name="Medium Shading 2" w:uiPriority="64"/>
+    <w:lsdException w:name="Medium List 1" w:uiPriority="65"/>
+    <w:lsdException w:name="Medium List 2" w:uiPriority="66"/>
+    <w:lsdException w:name="Medium Grid 1" w:uiPriority="67"/>
+    <w:lsdException w:name="Medium Grid 2" w:uiPriority="68"/>
+    <w:lsdException w:name="Medium Grid 3" w:uiPriority="69"/>
+    <w:lsdException w:name="Dark List" w:uiPriority="70"/>
+    <w:lsdException w:name="Colorful Shading" w:uiPriority="71"/>
+    <w:lsdException w:name="Colorful List" w:uiPriority="72"/>
+    <w:lsdException w:name="Colorful Grid" w:uiPriority="73"/>
+    <w:lsdException w:name="Light Shading Accent 1" w:uiPriority="60"/>
+    <w:lsdException w:name="Light List Accent 1" w:uiPriority="61"/>
+    <w:lsdException w:name="Light Grid Accent 1" w:uiPriority="62"/>
+    <w:lsdException w:name="Medium Shading 1 Accent 1" w:uiPriority="63"/>
+    <w:lsdException w:name="Medium Shading 2 Accent 1" w:uiPriority="64"/>
+    <w:lsdException w:name="Medium List 1 Accent 1" w:uiPriority="65"/>
+    <w:lsdException w:name="Revision" w:semiHidden="1"/>
+    <w:lsdException w:name="List Paragraph" w:uiPriority="34" w:qFormat="1"/>
+    <w:lsdException w:name="Quote" w:uiPriority="29" w:qFormat="1"/>
+    <w:lsdException w:name="Intense Quote" w:uiPriority="30" w:qFormat="1"/>
+    <w:lsdException w:name="Medium List 2 Accent 1" w:uiPriority="66"/>
+    <w:lsdException w:name="Medium Grid 1 Accent 1" w:uiPriority="67"/>
+    <w:lsdException w:name="Medium Grid 2 Accent 1" w:uiPriority="68"/>
+    <w:lsdException w:name="Medium Grid 3 Accent 1" w:uiPriority="69"/>
+    <w:lsdException w:name="Dark List Accent 1" w:uiPriority="70"/>
+    <w:lsdException w:name="Colorful Shading Accent 1" w:uiPriority="71"/>
+    <w:lsdException w:name="Colorful List Accent 1" w:uiPriority="72"/>
+    <w:lsdException w:name="Colorful Grid Accent 1" w:uiPriority="73"/>
+    <w:lsdException w:name="Light Shading Accent 2" w:uiPriority="60"/>
+    <w:lsdException w:name="Light List Accent 2" w:uiPriority="61"/>
+    <w:lsdException w:name="Light Grid Accent 2" w:uiPriority="62"/>
+    <w:lsdException w:name="Medium Shading 1 Accent 2" w:uiPriority="63"/>
+    <w:lsdException w:name="Medium Shading 2 Accent 2" w:uiPriority="64"/>
+    <w:lsdException w:name="Medium List 1 Accent 2" w:uiPriority="65"/>
+    <w:lsdException w:name="Medium List 2 Accent 2" w:uiPriority="66"/>
+    <w:lsdException w:name="Medium Grid 1 Accent 2" w:uiPriority="67"/>
+    <w:lsdException w:name="Medium Grid 2 Accent 2" w:uiPriority="68"/>
+    <w:lsdException w:name="Medium Grid 3 Accent 2" w:uiPriority="69"/>
+    <w:lsdException w:name="Dark List Accent 2" w:uiPriority="70"/>
+    <w:lsdException w:name="Colorful Shading Accent 2" w:uiPriority="71"/>
+    <w:lsdException w:name="Colorful List Accent 2" w:uiPriority="72"/>
+    <w:lsdException w:name="Colorful Grid Accent 2" w:uiPriority="73"/>
+    <w:lsdException w:name="Light Shading Accent 3" w:uiPriority="60"/>
+    <w:lsdException w:name="Light List Accent 3" w:uiPriority="61"/>
+    <w:lsdException w:name="Light Grid Accent 3" w:uiPriority="62"/>
+    <w:lsdException w:name="Medium Shading 1 Accent 3" w:uiPriority="63"/>
+    <w:lsdException w:name="Medium Shading 2 Accent 3" w:uiPriority="64"/>
+    <w:lsdException w:name="Medium List 1 Accent 3" w:uiPriority="65"/>
+    <w:lsdException w:name="Medium List 2 Accent 3" w:uiPriority="66"/>
+    <w:lsdException w:name="Medium Grid 1 Accent 3" w:uiPriority="67"/>
+    <w:lsdException w:name="Medium Grid 2 Accent 3" w:uiPriority="68"/>
+    <w:lsdException w:name="Medium Grid 3 Accent 3" w:uiPriority="69"/>
+    <w:lsdException w:name="Dark List Accent 3" w:uiPriority="70"/>
+    <w:lsdException w:name="Colorful Shading Accent 3" w:uiPriority="71"/>
+    <w:lsdException w:name="Colorful List Accent 3" w:uiPriority="72"/>
+    <w:lsdException w:name="Colorful Grid Accent 3" w:uiPriority="73"/>
+    <w:lsdException w:name="Light Shading Accent 4" w:uiPriority="60"/>
+    <w:lsdException w:name="Light List Accent 4" w:uiPriority="61"/>
+    <w:lsdException w:name="Light Grid Accent 4" w:uiPriority="62"/>
+    <w:lsdException w:name="Medium Shading 1 Accent 4" w:uiPriority="63"/>
+    <w:lsdException w:name="Medium Shading 2 Accent 4" w:uiPriority="64"/>
+    <w:lsdException w:name="Medium List 1 Accent 4" w:uiPriority="65"/>
+    <w:lsdException w:name="Medium List 2 Accent 4" w:uiPriority="66"/>
+    <w:lsdException w:name="Medium Grid 1 Accent 4" w:uiPriority="67"/>
+    <w:lsdException w:name="Medium Grid 2 Accent 4" w:uiPriority="68"/>
+    <w:lsdException w:name="Medium Grid 3 Accent 4" w:uiPriority="69"/>
+    <w:lsdException w:name="Dark List Accent 4" w:uiPriority="70"/>
+    <w:lsdException w:name="Colorful Shading Accent 4" w:uiPriority="71"/>
+    <w:lsdException w:name="Colorful List Accent 4" w:uiPriority="72"/>
+    <w:lsdException w:name="Colorful Grid Accent 4" w:uiPriority="73"/>
+    <w:lsdException w:name="Light Shading Accent 5" w:uiPriority="60"/>
+    <w:lsdException w:name="Light List Accent 5" w:uiPriority="61"/>
+    <w:lsdException w:name="Light Grid Accent 5" w:uiPriority="62"/>
+    <w:lsdException w:name="Medium Shading 1 Accent 5" w:uiPriority="63"/>
+    <w:lsdException w:name="Medium Shading 2 Accent 5" w:uiPriority="64"/>
+    <w:lsdException w:name="Medium List 1 Accent 5" w:uiPriority="65"/>
+    <w:lsdException w:name="Medium List 2 Accent 5" w:uiPriority="66"/>
+    <w:lsdException w:name="Medium Grid 1 Accent 5" w:uiPriority="67"/>
+    <w:lsdException w:name="Medium Grid 2 Accent 5" w:uiPriority="68"/>
+    <w:lsdException w:name="Medium Grid 3 Accent 5" w:uiPriority="69"/>
+    <w:lsdException w:name="Dark List Accent 5" w:uiPriority="70"/>
+    <w:lsdException w:name="Colorful Shading Accent 5" w:uiPriority="71"/>
+    <w:lsdException w:name="Colorful List Accent 5" w:uiPriority="72"/>
+    <w:lsdException w:name="Colorful Grid Accent 5" w:uiPriority="73"/>
+    <w:lsdException w:name="Light Shading Accent 6" w:uiPriority="60"/>
+    <w:lsdException w:name="Light List Accent 6" w:uiPriority="61"/>
+    <w:lsdException w:name="Light Grid Accent 6" w:uiPriority="62"/>
+    <w:lsdException w:name="Medium Shading 1 Accent 6" w:uiPriority="63"/>
+    <w:lsdException w:name="Medium Shading 2 Accent 6" w:uiPriority="64"/>
+    <w:lsdException w:name="Medium List 1 Accent 6" w:uiPriority="65"/>
+    <w:lsdException w:name="Medium List 2 Accent 6" w:uiPriority="66"/>
+    <w:lsdException w:name="Medium Grid 1 Accent 6" w:uiPriority="67"/>
+    <w:lsdException w:name="Medium Grid 2 Accent 6" w:uiPriority="68"/>
+    <w:lsdException w:name="Medium Grid 3 Accent 6" w:uiPriority="69"/>
+    <w:lsdException w:name="Dark List Accent 6" w:uiPriority="70"/>
+    <w:lsdException w:name="Colorful Shading Accent 6" w:uiPriority="71"/>
+    <w:lsdException w:name="Colorful List Accent 6" w:uiPriority="72"/>
+    <w:lsdException w:name="Colorful Grid Accent 6" w:uiPriority="73"/>
+    <w:lsdException w:name="Subtle Emphasis" w:uiPriority="19" w:qFormat="1"/>
+    <w:lsdException w:name="Intense Emphasis" w:uiPriority="21" w:qFormat="1"/>
+    <w:lsdException w:name="Subtle Reference" w:uiPriority="31" w:qFormat="1"/>
+    <w:lsdException w:name="Intense Reference" w:uiPriority="32" w:qFormat="1"/>
+    <w:lsdException w:name="Book Title" w:uiPriority="33" w:qFormat="1"/>
+    <w:lsdException w:name="Bibliography" w:semiHidden="1" w:uiPriority="37" w:unhideWhenUsed="1"/>
+    <w:lsdException w:name="TOC Heading" w:semiHidden="1" w:uiPriority="39" w:unhideWhenUsed="1" w:qFormat="1"/>
+    <w:lsdException w:name="Plain Table 1" w:uiPriority="41"/>
+    <w:lsdException w:name="Plain Table 2" w:uiPriority="42"/>
+    <w:lsdException w:name="Plain Table 3" w:uiPriority="43"/>
+    <w:lsdException w:name="Plain Table 4" w:uiPriority="44"/>
+    <w:lsdException w:name="Plain Table 5" w:uiPriority="45"/>
+    <w:lsdException w:name="Grid Table Light" w:uiPriority="40"/>
+    <w:lsdException w:name="Grid Table 1 Light" w:uiPriority="46"/>
+    <w:lsdException w:name="Grid Table 2" w:uiPriority="47"/>
+    <w:lsdException w:name="Grid Table 3" w:uiPriority="48"/>
+    <w:lsdException w:name="Grid Table 4" w:uiPriority="49"/>
+    <w:lsdException w:name="Grid Table 5 Dark" w:uiPriority="50"/>
+    <w:lsdException w:name="Grid Table 6 Colorful" w:uiPriority="51"/>
+    <w:lsdException w:name="Grid Table 7 Colorful" w:uiPriority="52"/>
+    <w:lsdException w:name="Grid Table 1 Light Accent 1" w:uiPriority="46"/>
+    <w:lsdException w:name="Grid Table 2 Accent 1" w:uiPriority="47"/>
+    <w:lsdException w:name="Grid Table 3 Accent 1" w:uiPriority="48"/>
+    <w:lsdException w:name="Grid Table 4 Accent 1" w:uiPriority="49"/>
+    <w:lsdException w:name="Grid Table 5 Dark Accent 1" w:uiPriority="50"/>
+    <w:lsdException w:name="Grid Table 6 Colorful Accent 1" w:uiPriority="51"/>
+    <w:lsdException w:name="Grid Table 7 Colorful Accent 1" w:uiPriority="52"/>
+    <w:lsdException w:name="Grid Table 1 Light Accent 2" w:uiPriority="46"/>
+    <w:lsdException w:name="Grid Table 2 Accent 2" w:uiPriority="47"/>
+    <w:lsdException w:name="Grid Table 3 Accent 2" w:uiPriority="48"/>
+    <w:lsdException w:name="Grid Table 4 Accent 2" w:uiPriority="49"/>
+    <w:lsdException w:name="Grid Table 5 Dark Accent 2" w:uiPriority="50"/>
+    <w:lsdException w:name="Grid Table 6 Colorful Accent 2" w:uiPriority="51"/>
+    <w:lsdException w:name="Grid Table 7 Colorful Accent 2" w:uiPriority="52"/>
+    <w:lsdException w:name="Grid Table 1 Light Accent 3" w:uiPriority="46"/>
+    <w:lsdException w:name="Grid Table 2 Accent 3" w:uiPriority="47"/>
+    <w:lsdException w:name="Grid Table 3 Accent 3" w:uiPriority="48"/>
+    <w:lsdException w:name="Grid Table 4 Accent 3" w:uiPriority="49"/>
+    <w:lsdException w:name="Grid Table 5 Dark Accent 3" w:uiPriority="50"/>
+    <w:lsdException w:name="Grid Table 6 Colorful Accent 3" w:uiPriority="51"/>
+    <w:lsdException w:name="Grid Table 7 Colorful Accent 3" w:uiPriority="52"/>
+    <w:lsdException w:name="Grid Table 1 Light Accent 4" w:uiPriority="46"/>
+    <w:lsdException w:name="Grid Table 2 Accent 4" w:uiPriority="47"/>
+    <w:lsdException w:name="Grid Table 3 Accent 4" w:uiPriority="48"/>
+    <w:lsdException w:name="Grid Table 4 Accent 4" w:uiPriority="49"/>
+    <w:lsdException w:name="Grid Table 5 Dark Accent 4" w:uiPriority="50"/>
+    <w:lsdException w:name="Grid Table 6 Colorful Accent 4" w:uiPriority="51"/>
+    <w:lsdException w:name="Grid Table 7 Colorful Accent 4" w:uiPriority="52"/>
+    <w:lsdException w:name="Grid Table 1 Light Accent 5" w:uiPriority="46"/>
+    <w:lsdException w:name="Grid Table 2 Accent 5" w:uiPriority="47"/>
+    <w:lsdException w:name="Grid Table 3 Accent 5" w:uiPriority="48"/>
+    <w:lsdException w:name="Grid Table 4 Accent 5" w:uiPriority="49"/>
+    <w:lsdException w:name="Grid Table 5 Dark Accent 5" w:uiPriority="50"/>
+    <w:lsdException w:name="Grid Table 6 Colorful Accent 5" w:uiPriority="51"/>
+    <w:lsdException w:name="Grid Table 7 Colorful Accent 5" w:uiPriority="52"/>
+    <w:lsdException w:name="Grid Table 1 Light Accent 6" w:uiPriority="46"/>
+    <w:lsdException w:name="Grid Table 2 Accent 6" w:uiPriority="47"/>
+    <w:lsdException w:name="Grid Table 3 Accent 6" w:uiPriority="48"/>
+    <w:lsdException w:name="Grid Table 4 Accent 6" w:uiPriority="49"/>
+    <w:lsdException w:name="Grid Table 5 Dark Accent 6" w:uiPriority="50"/>
+    <w:lsdException w:name="Grid Table 6 Colorful Accent 6" w:uiPriority="51"/>
+    <w:lsdException w:name="Grid Table 7 Colorful Accent 6" w:uiPriority="52"/>
+    <w:lsdException w:name="List Table 1 Light" w:uiPriority="46"/>
+    <w:lsdException w:name="List Table 2" w:uiPriority="47"/>
+    <w:lsdException w:name="List Table 3" w:uiPriority="48"/>
+    <w:lsdException w:name="List Table 4" w:uiPriority="49"/>
+    <w:lsdException w:name="List Table 5 Dark" w:uiPriority="50"/>
+    <w:lsdException w:name="List Table 6 Colorful" w:uiPriority="51"/>
+    <w:lsdException w:name="List Table 7 Colorful" w:uiPriority="52"/>
+    <w:lsdException w:name="List Table 1 Light Accent 1" w:uiPriority="46"/>
+    <w:lsdException w:name="List Table 2 Accent 1" w:uiPriority="47"/>
+    <w:lsdException w:name="List Table 3 Accent 1" w:uiPriority="48"/>
+    <w:lsdException w:name="List Table 4 Accent 1" w:uiPriority="49"/>
+    <w:lsdException w:name="List Table 5 Dark Accent 1" w:uiPriority="50"/>
+    <w:lsdException w:name="List Table 6 Colorful Accent 1" w:uiPriority="51"/>
+    <w:lsdException w:name="List Table 7 Colorful Accent 1" w:uiPriority="52"/>
+    <w:lsdException w:name="List Table 1 Light Accent 2" w:uiPriority="46"/>
+    <w:lsdException w:name="List Table 2 Accent 2" w:uiPriority="47"/>
+    <w:lsdException w:name="List Table 3 Accent 2" w:uiPriority="48"/>
+    <w:lsdException w:name="List Table 4 Accent 2" w:uiPriority="49"/>
+    <w:lsdException w:name="List Table 5 Dark Accent 2" w:uiPriority="50"/>
+    <w:lsdException w:name="List Table 6 Colorful Accent 2" w:uiPriority="51"/>
+    <w:lsdException w:name="List Table 7 Colorful Accent 2" w:uiPriority="52"/>
+    <w:lsdException w:name="List Table 1 Light Accent 3" w:uiPriority="46"/>
+    <w:lsdException w:name="List Table 2 Accent 3" w:uiPriority="47"/>
+    <w:lsdException w:name="List Table 3 Accent 3" w:uiPriority="48"/>
+    <w:lsdException w:name="List Table 4 Accent 3" w:uiPriority="49"/>
+    <w:lsdException w:name="List Table 5 Dark Accent 3" w:uiPriority="50"/>
+    <w:lsdException w:name="List Table 6 Colorful Accent 3" w:uiPriority="51"/>
+    <w:lsdException w:name="List Table 7 Colorful Accent 3" w:uiPriority="52"/>
+    <w:lsdException w:name="List Table 1 Light Accent 4" w:uiPriority="46"/>
+    <w:lsdException w:name="List Table 2 Accent 4" w:uiPriority="47"/>
+    <w:lsdException w:name="List Table 3 Accent 4" w:uiPriority="48"/>
+    <w:lsdException w:name="List Table 4 Accent 4" w:uiPriority="49"/>
+    <w:lsdException w:name="List Table 5 Dark Accent 4" w:uiPriority="50"/>
+    <w:lsdException w:name="List Table 6 Colorful Accent 4" w:uiPriority="51"/>
+    <w:lsdException w:name="List Table 7 Colorful Accent 4" w:uiPriority="52"/>
+    <w:lsdException w:name="List Table 1 Light Accent 5" w:uiPriority="46"/>
+    <w:lsdException w:name="List Table 2 Accent 5" w:uiPriority="47"/>
+    <w:lsdException w:name="List Table 3 Accent 5" w:uiPriority="48"/>
+    <w:lsdException w:name="List Table 4 Accent 5" w:uiPriority="49"/>
+    <w:lsdException w:name="List Table 5 Dark Accent 5" w:uiPriority="50"/>
+    <w:lsdException w:name="List Table 6 Colorful Accent 5" w:uiPriority="51"/>
+    <w:lsdException w:name="List Table 7 Colorful Accent 5" w:uiPriority="52"/>
+    <w:lsdException w:name="List Table 1 Light Accent 6" w:uiPriority="46"/>
+    <w:lsdException w:name="List Table 2 Accent 6" w:uiPriority="47"/>
+    <w:lsdException w:name="List Table 3 Accent 6" w:uiPriority="48"/>
+    <w:lsdException w:name="List Table 4 Accent 6" w:uiPriority="49"/>
+    <w:lsdException w:name="List Table 5 Dark Accent 6" w:uiPriority="50"/>
+    <w:lsdException w:name="List Table 6 Colorful Accent 6" w:uiPriority="51"/>
+    <w:lsdException w:name="List Table 7 Colorful Accent 6" w:uiPriority="52"/>
   </w:latentStyles>
   <w:style w:type="paragraph" w:default="1" w:styleId="Normal">
     <w:name w:val="Normal"/>
@@ -7161,7 +6947,7 @@
     </w:pPr>
     <w:rPr>
       <w:rFonts w:asciiTheme="majorHAnsi" w:eastAsiaTheme="minorHAnsi" w:hAnsiTheme="majorHAnsi" w:cstheme="minorHAnsi"/>
-      <w:color w:val="C0504D" w:themeColor="accent2"/>
+      <w:color w:val="ED7D31" w:themeColor="accent2"/>
       <w:sz w:val="32"/>
       <w:szCs w:val="32"/>
       <w:lang w:val="en-US" w:eastAsia="ja-JP"/>
@@ -7180,7 +6966,7 @@
     </w:pPr>
     <w:rPr>
       <w:rFonts w:asciiTheme="majorHAnsi" w:eastAsiaTheme="minorHAnsi" w:hAnsiTheme="majorHAnsi" w:cstheme="minorHAnsi"/>
-      <w:color w:val="C0504D" w:themeColor="accent2"/>
+      <w:color w:val="ED7D31" w:themeColor="accent2"/>
       <w:sz w:val="28"/>
       <w:szCs w:val="28"/>
       <w:lang w:val="en-US" w:eastAsia="en-US"/>
@@ -7200,7 +6986,7 @@
     </w:pPr>
     <w:rPr>
       <w:rFonts w:asciiTheme="majorHAnsi" w:eastAsiaTheme="minorHAnsi" w:hAnsiTheme="majorHAnsi" w:cstheme="minorHAnsi"/>
-      <w:color w:val="C0504D" w:themeColor="accent2"/>
+      <w:color w:val="ED7D31" w:themeColor="accent2"/>
       <w:sz w:val="24"/>
       <w:szCs w:val="24"/>
       <w:lang w:val="en-US" w:eastAsia="en-US"/>
@@ -7258,7 +7044,7 @@
     <w:uiPriority w:val="1"/>
     <w:rPr>
       <w:rFonts w:asciiTheme="majorHAnsi" w:eastAsiaTheme="minorHAnsi" w:hAnsiTheme="majorHAnsi" w:cstheme="minorHAnsi"/>
-      <w:color w:val="C0504D" w:themeColor="accent2"/>
+      <w:color w:val="ED7D31" w:themeColor="accent2"/>
       <w:sz w:val="32"/>
       <w:szCs w:val="32"/>
       <w:lang w:val="en-US" w:eastAsia="ja-JP"/>
@@ -7271,7 +7057,7 @@
     <w:uiPriority w:val="2"/>
     <w:rPr>
       <w:rFonts w:asciiTheme="majorHAnsi" w:eastAsiaTheme="minorHAnsi" w:hAnsiTheme="majorHAnsi" w:cstheme="minorHAnsi"/>
-      <w:color w:val="C0504D" w:themeColor="accent2"/>
+      <w:color w:val="ED7D31" w:themeColor="accent2"/>
       <w:sz w:val="28"/>
       <w:szCs w:val="28"/>
       <w:lang w:val="en-US" w:eastAsia="en-US"/>
@@ -7284,7 +7070,7 @@
     <w:uiPriority w:val="2"/>
     <w:rPr>
       <w:rFonts w:asciiTheme="majorHAnsi" w:eastAsiaTheme="minorHAnsi" w:hAnsiTheme="majorHAnsi" w:cstheme="minorHAnsi"/>
-      <w:color w:val="C0504D" w:themeColor="accent2"/>
+      <w:color w:val="ED7D31" w:themeColor="accent2"/>
       <w:sz w:val="24"/>
       <w:szCs w:val="24"/>
       <w:lang w:val="en-US" w:eastAsia="en-US"/>
@@ -7332,355 +7118,8 @@
 </w:styles>
 </file>
 
-<file path=word/glossary/stylesWithEffects.xml><?xml version="1.0" encoding="utf-8"?>
-<w:styles xmlns:wpc="http://schemas.microsoft.com/office/word/2010/wordprocessingCanvas" xmlns:mc="http://schemas.openxmlformats.org/markup-compatibility/2006" xmlns:o="urn:schemas-microsoft-com:office:office" xmlns:r="http://schemas.openxmlformats.org/officeDocument/2006/relationships" xmlns:m="http://schemas.openxmlformats.org/officeDocument/2006/math" xmlns:v="urn:schemas-microsoft-com:vml" xmlns:wp14="http://schemas.microsoft.com/office/word/2010/wordprocessingDrawing" xmlns:wp="http://schemas.openxmlformats.org/drawingml/2006/wordprocessingDrawing" xmlns:w10="urn:schemas-microsoft-com:office:word" xmlns:w="http://schemas.openxmlformats.org/wordprocessingml/2006/main" xmlns:w14="http://schemas.microsoft.com/office/word/2010/wordml" xmlns:wpg="http://schemas.microsoft.com/office/word/2010/wordprocessingGroup" xmlns:wpi="http://schemas.microsoft.com/office/word/2010/wordprocessingInk" xmlns:wne="http://schemas.microsoft.com/office/word/2006/wordml" xmlns:wps="http://schemas.microsoft.com/office/word/2010/wordprocessingShape" mc:Ignorable="w14 wp14">
-  <w:docDefaults>
-    <w:rPrDefault>
-      <w:rPr>
-        <w:rFonts w:asciiTheme="minorHAnsi" w:eastAsiaTheme="minorEastAsia" w:hAnsiTheme="minorHAnsi" w:cstheme="minorBidi"/>
-        <w:sz w:val="22"/>
-        <w:szCs w:val="22"/>
-        <w:lang w:val="en-CA" w:eastAsia="en-CA" w:bidi="ar-SA"/>
-      </w:rPr>
-    </w:rPrDefault>
-    <w:pPrDefault>
-      <w:pPr>
-        <w:spacing w:after="160" w:line="259" w:lineRule="auto"/>
-      </w:pPr>
-    </w:pPrDefault>
-  </w:docDefaults>
-  <w:latentStyles w:defLockedState="0" w:defUIPriority="99" w:defSemiHidden="1" w:defUnhideWhenUsed="1" w:defQFormat="0" w:count="267">
-    <w:lsdException w:name="Normal" w:semiHidden="0" w:uiPriority="0" w:unhideWhenUsed="0" w:qFormat="1"/>
-    <w:lsdException w:name="heading 1" w:semiHidden="0" w:uiPriority="1" w:unhideWhenUsed="0" w:qFormat="1"/>
-    <w:lsdException w:name="heading 2" w:uiPriority="2" w:qFormat="1"/>
-    <w:lsdException w:name="heading 3" w:uiPriority="2" w:qFormat="1"/>
-    <w:lsdException w:name="heading 4" w:uiPriority="9" w:qFormat="1"/>
-    <w:lsdException w:name="heading 5" w:uiPriority="9" w:qFormat="1"/>
-    <w:lsdException w:name="heading 6" w:uiPriority="9" w:qFormat="1"/>
-    <w:lsdException w:name="heading 7" w:uiPriority="9" w:qFormat="1"/>
-    <w:lsdException w:name="heading 8" w:uiPriority="9" w:qFormat="1"/>
-    <w:lsdException w:name="heading 9" w:uiPriority="9" w:qFormat="1"/>
-    <w:lsdException w:name="toc 1" w:uiPriority="39"/>
-    <w:lsdException w:name="toc 2" w:uiPriority="39"/>
-    <w:lsdException w:name="toc 3" w:uiPriority="39"/>
-    <w:lsdException w:name="toc 4" w:uiPriority="39"/>
-    <w:lsdException w:name="toc 5" w:uiPriority="39"/>
-    <w:lsdException w:name="toc 6" w:uiPriority="39"/>
-    <w:lsdException w:name="toc 7" w:uiPriority="39"/>
-    <w:lsdException w:name="toc 8" w:uiPriority="39"/>
-    <w:lsdException w:name="toc 9" w:uiPriority="39"/>
-    <w:lsdException w:name="caption" w:uiPriority="35" w:qFormat="1"/>
-    <w:lsdException w:name="Title" w:semiHidden="0" w:uiPriority="10" w:unhideWhenUsed="0" w:qFormat="1"/>
-    <w:lsdException w:name="Default Paragraph Font" w:uiPriority="1"/>
-    <w:lsdException w:name="Subtitle" w:semiHidden="0" w:uiPriority="11" w:unhideWhenUsed="0" w:qFormat="1"/>
-    <w:lsdException w:name="Strong" w:semiHidden="0" w:uiPriority="22" w:unhideWhenUsed="0" w:qFormat="1"/>
-    <w:lsdException w:name="Emphasis" w:semiHidden="0" w:uiPriority="20" w:unhideWhenUsed="0" w:qFormat="1"/>
-    <w:lsdException w:name="Table Grid" w:semiHidden="0" w:uiPriority="39" w:unhideWhenUsed="0"/>
-    <w:lsdException w:name="Placeholder Text" w:unhideWhenUsed="0"/>
-    <w:lsdException w:name="No Spacing" w:semiHidden="0" w:uiPriority="1" w:unhideWhenUsed="0" w:qFormat="1"/>
-    <w:lsdException w:name="Light Shading" w:semiHidden="0" w:uiPriority="60" w:unhideWhenUsed="0"/>
-    <w:lsdException w:name="Light List" w:semiHidden="0" w:uiPriority="61" w:unhideWhenUsed="0"/>
-    <w:lsdException w:name="Light Grid" w:semiHidden="0" w:uiPriority="62" w:unhideWhenUsed="0"/>
-    <w:lsdException w:name="Medium Shading 1" w:semiHidden="0" w:uiPriority="63" w:unhideWhenUsed="0"/>
-    <w:lsdException w:name="Medium Shading 2" w:semiHidden="0" w:uiPriority="64" w:unhideWhenUsed="0"/>
-    <w:lsdException w:name="Medium List 1" w:semiHidden="0" w:uiPriority="65" w:unhideWhenUsed="0"/>
-    <w:lsdException w:name="Medium List 2" w:semiHidden="0" w:uiPriority="66" w:unhideWhenUsed="0"/>
-    <w:lsdException w:name="Medium Grid 1" w:semiHidden="0" w:uiPriority="67" w:unhideWhenUsed="0"/>
-    <w:lsdException w:name="Medium Grid 2" w:semiHidden="0" w:uiPriority="68" w:unhideWhenUsed="0"/>
-    <w:lsdException w:name="Medium Grid 3" w:semiHidden="0" w:uiPriority="69" w:unhideWhenUsed="0"/>
-    <w:lsdException w:name="Dark List" w:semiHidden="0" w:uiPriority="70" w:unhideWhenUsed="0"/>
-    <w:lsdException w:name="Colorful Shading" w:semiHidden="0" w:uiPriority="71" w:unhideWhenUsed="0"/>
-    <w:lsdException w:name="Colorful List" w:semiHidden="0" w:uiPriority="72" w:unhideWhenUsed="0"/>
-    <w:lsdException w:name="Colorful Grid" w:semiHidden="0" w:uiPriority="73" w:unhideWhenUsed="0"/>
-    <w:lsdException w:name="Light Shading Accent 1" w:semiHidden="0" w:uiPriority="60" w:unhideWhenUsed="0"/>
-    <w:lsdException w:name="Light List Accent 1" w:semiHidden="0" w:uiPriority="61" w:unhideWhenUsed="0"/>
-    <w:lsdException w:name="Light Grid Accent 1" w:semiHidden="0" w:uiPriority="62" w:unhideWhenUsed="0"/>
-    <w:lsdException w:name="Medium Shading 1 Accent 1" w:semiHidden="0" w:uiPriority="63" w:unhideWhenUsed="0"/>
-    <w:lsdException w:name="Medium Shading 2 Accent 1" w:semiHidden="0" w:uiPriority="64" w:unhideWhenUsed="0"/>
-    <w:lsdException w:name="Medium List 1 Accent 1" w:semiHidden="0" w:uiPriority="65" w:unhideWhenUsed="0"/>
-    <w:lsdException w:name="Revision" w:unhideWhenUsed="0"/>
-    <w:lsdException w:name="List Paragraph" w:semiHidden="0" w:uiPriority="34" w:unhideWhenUsed="0" w:qFormat="1"/>
-    <w:lsdException w:name="Quote" w:semiHidden="0" w:uiPriority="29" w:unhideWhenUsed="0" w:qFormat="1"/>
-    <w:lsdException w:name="Intense Quote" w:semiHidden="0" w:uiPriority="30" w:unhideWhenUsed="0" w:qFormat="1"/>
-    <w:lsdException w:name="Medium List 2 Accent 1" w:semiHidden="0" w:uiPriority="66" w:unhideWhenUsed="0"/>
-    <w:lsdException w:name="Medium Grid 1 Accent 1" w:semiHidden="0" w:uiPriority="67" w:unhideWhenUsed="0"/>
-    <w:lsdException w:name="Medium Grid 2 Accent 1" w:semiHidden="0" w:uiPriority="68" w:unhideWhenUsed="0"/>
-    <w:lsdException w:name="Medium Grid 3 Accent 1" w:semiHidden="0" w:uiPriority="69" w:unhideWhenUsed="0"/>
-    <w:lsdException w:name="Dark List Accent 1" w:semiHidden="0" w:uiPriority="70" w:unhideWhenUsed="0"/>
-    <w:lsdException w:name="Colorful Shading Accent 1" w:semiHidden="0" w:uiPriority="71" w:unhideWhenUsed="0"/>
-    <w:lsdException w:name="Colorful List Accent 1" w:semiHidden="0" w:uiPriority="72" w:unhideWhenUsed="0"/>
-    <w:lsdException w:name="Colorful Grid Accent 1" w:semiHidden="0" w:uiPriority="73" w:unhideWhenUsed="0"/>
-    <w:lsdException w:name="Light Shading Accent 2" w:semiHidden="0" w:uiPriority="60" w:unhideWhenUsed="0"/>
-    <w:lsdException w:name="Light List Accent 2" w:semiHidden="0" w:uiPriority="61" w:unhideWhenUsed="0"/>
-    <w:lsdException w:name="Light Grid Accent 2" w:semiHidden="0" w:uiPriority="62" w:unhideWhenUsed="0"/>
-    <w:lsdException w:name="Medium Shading 1 Accent 2" w:semiHidden="0" w:uiPriority="63" w:unhideWhenUsed="0"/>
-    <w:lsdException w:name="Medium Shading 2 Accent 2" w:semiHidden="0" w:uiPriority="64" w:unhideWhenUsed="0"/>
-    <w:lsdException w:name="Medium List 1 Accent 2" w:semiHidden="0" w:uiPriority="65" w:unhideWhenUsed="0"/>
-    <w:lsdException w:name="Medium List 2 Accent 2" w:semiHidden="0" w:uiPriority="66" w:unhideWhenUsed="0"/>
-    <w:lsdException w:name="Medium Grid 1 Accent 2" w:semiHidden="0" w:uiPriority="67" w:unhideWhenUsed="0"/>
-    <w:lsdException w:name="Medium Grid 2 Accent 2" w:semiHidden="0" w:uiPriority="68" w:unhideWhenUsed="0"/>
-    <w:lsdException w:name="Medium Grid 3 Accent 2" w:semiHidden="0" w:uiPriority="69" w:unhideWhenUsed="0"/>
-    <w:lsdException w:name="Dark List Accent 2" w:semiHidden="0" w:uiPriority="70" w:unhideWhenUsed="0"/>
-    <w:lsdException w:name="Colorful Shading Accent 2" w:semiHidden="0" w:uiPriority="71" w:unhideWhenUsed="0"/>
-    <w:lsdException w:name="Colorful List Accent 2" w:semiHidden="0" w:uiPriority="72" w:unhideWhenUsed="0"/>
-    <w:lsdException w:name="Colorful Grid Accent 2" w:semiHidden="0" w:uiPriority="73" w:unhideWhenUsed="0"/>
-    <w:lsdException w:name="Light Shading Accent 3" w:semiHidden="0" w:uiPriority="60" w:unhideWhenUsed="0"/>
-    <w:lsdException w:name="Light List Accent 3" w:semiHidden="0" w:uiPriority="61" w:unhideWhenUsed="0"/>
-    <w:lsdException w:name="Light Grid Accent 3" w:semiHidden="0" w:uiPriority="62" w:unhideWhenUsed="0"/>
-    <w:lsdException w:name="Medium Shading 1 Accent 3" w:semiHidden="0" w:uiPriority="63" w:unhideWhenUsed="0"/>
-    <w:lsdException w:name="Medium Shading 2 Accent 3" w:semiHidden="0" w:uiPriority="64" w:unhideWhenUsed="0"/>
-    <w:lsdException w:name="Medium List 1 Accent 3" w:semiHidden="0" w:uiPriority="65" w:unhideWhenUsed="0"/>
-    <w:lsdException w:name="Medium List 2 Accent 3" w:semiHidden="0" w:uiPriority="66" w:unhideWhenUsed="0"/>
-    <w:lsdException w:name="Medium Grid 1 Accent 3" w:semiHidden="0" w:uiPriority="67" w:unhideWhenUsed="0"/>
-    <w:lsdException w:name="Medium Grid 2 Accent 3" w:semiHidden="0" w:uiPriority="68" w:unhideWhenUsed="0"/>
-    <w:lsdException w:name="Medium Grid 3 Accent 3" w:semiHidden="0" w:uiPriority="69" w:unhideWhenUsed="0"/>
-    <w:lsdException w:name="Dark List Accent 3" w:semiHidden="0" w:uiPriority="70" w:unhideWhenUsed="0"/>
-    <w:lsdException w:name="Colorful Shading Accent 3" w:semiHidden="0" w:uiPriority="71" w:unhideWhenUsed="0"/>
-    <w:lsdException w:name="Colorful List Accent 3" w:semiHidden="0" w:uiPriority="72" w:unhideWhenUsed="0"/>
-    <w:lsdException w:name="Colorful Grid Accent 3" w:semiHidden="0" w:uiPriority="73" w:unhideWhenUsed="0"/>
-    <w:lsdException w:name="Light Shading Accent 4" w:semiHidden="0" w:uiPriority="60" w:unhideWhenUsed="0"/>
-    <w:lsdException w:name="Light List Accent 4" w:semiHidden="0" w:uiPriority="61" w:unhideWhenUsed="0"/>
-    <w:lsdException w:name="Light Grid Accent 4" w:semiHidden="0" w:uiPriority="62" w:unhideWhenUsed="0"/>
-    <w:lsdException w:name="Medium Shading 1 Accent 4" w:semiHidden="0" w:uiPriority="63" w:unhideWhenUsed="0"/>
-    <w:lsdException w:name="Medium Shading 2 Accent 4" w:semiHidden="0" w:uiPriority="64" w:unhideWhenUsed="0"/>
-    <w:lsdException w:name="Medium List 1 Accent 4" w:semiHidden="0" w:uiPriority="65" w:unhideWhenUsed="0"/>
-    <w:lsdException w:name="Medium List 2 Accent 4" w:semiHidden="0" w:uiPriority="66" w:unhideWhenUsed="0"/>
-    <w:lsdException w:name="Medium Grid 1 Accent 4" w:semiHidden="0" w:uiPriority="67" w:unhideWhenUsed="0"/>
-    <w:lsdException w:name="Medium Grid 2 Accent 4" w:semiHidden="0" w:uiPriority="68" w:unhideWhenUsed="0"/>
-    <w:lsdException w:name="Medium Grid 3 Accent 4" w:semiHidden="0" w:uiPriority="69" w:unhideWhenUsed="0"/>
-    <w:lsdException w:name="Dark List Accent 4" w:semiHidden="0" w:uiPriority="70" w:unhideWhenUsed="0"/>
-    <w:lsdException w:name="Colorful Shading Accent 4" w:semiHidden="0" w:uiPriority="71" w:unhideWhenUsed="0"/>
-    <w:lsdException w:name="Colorful List Accent 4" w:semiHidden="0" w:uiPriority="72" w:unhideWhenUsed="0"/>
-    <w:lsdException w:name="Colorful Grid Accent 4" w:semiHidden="0" w:uiPriority="73" w:unhideWhenUsed="0"/>
-    <w:lsdException w:name="Light Shading Accent 5" w:semiHidden="0" w:uiPriority="60" w:unhideWhenUsed="0"/>
-    <w:lsdException w:name="Light List Accent 5" w:semiHidden="0" w:uiPriority="61" w:unhideWhenUsed="0"/>
-    <w:lsdException w:name="Light Grid Accent 5" w:semiHidden="0" w:uiPriority="62" w:unhideWhenUsed="0"/>
-    <w:lsdException w:name="Medium Shading 1 Accent 5" w:semiHidden="0" w:uiPriority="63" w:unhideWhenUsed="0"/>
-    <w:lsdException w:name="Medium Shading 2 Accent 5" w:semiHidden="0" w:uiPriority="64" w:unhideWhenUsed="0"/>
-    <w:lsdException w:name="Medium List 1 Accent 5" w:semiHidden="0" w:uiPriority="65" w:unhideWhenUsed="0"/>
-    <w:lsdException w:name="Medium List 2 Accent 5" w:semiHidden="0" w:uiPriority="66" w:unhideWhenUsed="0"/>
-    <w:lsdException w:name="Medium Grid 1 Accent 5" w:semiHidden="0" w:uiPriority="67" w:unhideWhenUsed="0"/>
-    <w:lsdException w:name="Medium Grid 2 Accent 5" w:semiHidden="0" w:uiPriority="68" w:unhideWhenUsed="0"/>
-    <w:lsdException w:name="Medium Grid 3 Accent 5" w:semiHidden="0" w:uiPriority="69" w:unhideWhenUsed="0"/>
-    <w:lsdException w:name="Dark List Accent 5" w:semiHidden="0" w:uiPriority="70" w:unhideWhenUsed="0"/>
-    <w:lsdException w:name="Colorful Shading Accent 5" w:semiHidden="0" w:uiPriority="71" w:unhideWhenUsed="0"/>
-    <w:lsdException w:name="Colorful List Accent 5" w:semiHidden="0" w:uiPriority="72" w:unhideWhenUsed="0"/>
-    <w:lsdException w:name="Colorful Grid Accent 5" w:semiHidden="0" w:uiPriority="73" w:unhideWhenUsed="0"/>
-    <w:lsdException w:name="Light Shading Accent 6" w:semiHidden="0" w:uiPriority="60" w:unhideWhenUsed="0"/>
-    <w:lsdException w:name="Light List Accent 6" w:semiHidden="0" w:uiPriority="61" w:unhideWhenUsed="0"/>
-    <w:lsdException w:name="Light Grid Accent 6" w:semiHidden="0" w:uiPriority="62" w:unhideWhenUsed="0"/>
-    <w:lsdException w:name="Medium Shading 1 Accent 6" w:semiHidden="0" w:uiPriority="63" w:unhideWhenUsed="0"/>
-    <w:lsdException w:name="Medium Shading 2 Accent 6" w:semiHidden="0" w:uiPriority="64" w:unhideWhenUsed="0"/>
-    <w:lsdException w:name="Medium List 1 Accent 6" w:semiHidden="0" w:uiPriority="65" w:unhideWhenUsed="0"/>
-    <w:lsdException w:name="Medium List 2 Accent 6" w:semiHidden="0" w:uiPriority="66" w:unhideWhenUsed="0"/>
-    <w:lsdException w:name="Medium Grid 1 Accent 6" w:semiHidden="0" w:uiPriority="67" w:unhideWhenUsed="0"/>
-    <w:lsdException w:name="Medium Grid 2 Accent 6" w:semiHidden="0" w:uiPriority="68" w:unhideWhenUsed="0"/>
-    <w:lsdException w:name="Medium Grid 3 Accent 6" w:semiHidden="0" w:uiPriority="69" w:unhideWhenUsed="0"/>
-    <w:lsdException w:name="Dark List Accent 6" w:semiHidden="0" w:uiPriority="70" w:unhideWhenUsed="0"/>
-    <w:lsdException w:name="Colorful Shading Accent 6" w:semiHidden="0" w:uiPriority="71" w:unhideWhenUsed="0"/>
-    <w:lsdException w:name="Colorful List Accent 6" w:semiHidden="0" w:uiPriority="72" w:unhideWhenUsed="0"/>
-    <w:lsdException w:name="Colorful Grid Accent 6" w:semiHidden="0" w:uiPriority="73" w:unhideWhenUsed="0"/>
-    <w:lsdException w:name="Subtle Emphasis" w:semiHidden="0" w:uiPriority="19" w:unhideWhenUsed="0" w:qFormat="1"/>
-    <w:lsdException w:name="Intense Emphasis" w:semiHidden="0" w:uiPriority="21" w:unhideWhenUsed="0" w:qFormat="1"/>
-    <w:lsdException w:name="Subtle Reference" w:semiHidden="0" w:uiPriority="31" w:unhideWhenUsed="0" w:qFormat="1"/>
-    <w:lsdException w:name="Intense Reference" w:semiHidden="0" w:uiPriority="32" w:unhideWhenUsed="0" w:qFormat="1"/>
-    <w:lsdException w:name="Book Title" w:semiHidden="0" w:uiPriority="33" w:unhideWhenUsed="0" w:qFormat="1"/>
-    <w:lsdException w:name="Bibliography" w:uiPriority="37"/>
-    <w:lsdException w:name="TOC Heading" w:uiPriority="39" w:qFormat="1"/>
-  </w:latentStyles>
-  <w:style w:type="paragraph" w:default="1" w:styleId="Normal">
-    <w:name w:val="Normal"/>
-    <w:qFormat/>
-  </w:style>
-  <w:style w:type="paragraph" w:styleId="Heading1">
-    <w:name w:val="heading 1"/>
-    <w:basedOn w:val="Normal"/>
-    <w:next w:val="Normal"/>
-    <w:link w:val="Heading1Char"/>
-    <w:uiPriority w:val="1"/>
-    <w:qFormat/>
-    <w:pPr>
-      <w:pBdr>
-        <w:bottom w:val="single" w:sz="4" w:space="2" w:color="438086"/>
-      </w:pBdr>
-      <w:spacing w:before="360" w:after="80" w:line="276" w:lineRule="auto"/>
-      <w:outlineLvl w:val="0"/>
-    </w:pPr>
-    <w:rPr>
-      <w:rFonts w:asciiTheme="majorHAnsi" w:eastAsiaTheme="minorHAnsi" w:hAnsiTheme="majorHAnsi" w:cstheme="minorHAnsi"/>
-      <w:color w:val="C0504D" w:themeColor="accent2"/>
-      <w:sz w:val="32"/>
-      <w:szCs w:val="32"/>
-      <w:lang w:val="en-US" w:eastAsia="ja-JP"/>
-    </w:rPr>
-  </w:style>
-  <w:style w:type="paragraph" w:styleId="Heading2">
-    <w:name w:val="heading 2"/>
-    <w:basedOn w:val="Normal"/>
-    <w:next w:val="Normal"/>
-    <w:link w:val="Heading2Char"/>
-    <w:uiPriority w:val="2"/>
-    <w:qFormat/>
-    <w:pPr>
-      <w:spacing w:after="0" w:line="276" w:lineRule="auto"/>
-      <w:outlineLvl w:val="1"/>
-    </w:pPr>
-    <w:rPr>
-      <w:rFonts w:asciiTheme="majorHAnsi" w:eastAsiaTheme="minorHAnsi" w:hAnsiTheme="majorHAnsi" w:cstheme="minorHAnsi"/>
-      <w:color w:val="C0504D" w:themeColor="accent2"/>
-      <w:sz w:val="28"/>
-      <w:szCs w:val="28"/>
-      <w:lang w:val="en-US" w:eastAsia="en-US"/>
-    </w:rPr>
-  </w:style>
-  <w:style w:type="paragraph" w:styleId="Heading3">
-    <w:name w:val="heading 3"/>
-    <w:basedOn w:val="Normal"/>
-    <w:next w:val="Normal"/>
-    <w:link w:val="Heading3Char"/>
-    <w:uiPriority w:val="2"/>
-    <w:unhideWhenUsed/>
-    <w:qFormat/>
-    <w:pPr>
-      <w:spacing w:after="0" w:line="276" w:lineRule="auto"/>
-      <w:outlineLvl w:val="2"/>
-    </w:pPr>
-    <w:rPr>
-      <w:rFonts w:asciiTheme="majorHAnsi" w:eastAsiaTheme="minorHAnsi" w:hAnsiTheme="majorHAnsi" w:cstheme="minorHAnsi"/>
-      <w:color w:val="C0504D" w:themeColor="accent2"/>
-      <w:sz w:val="24"/>
-      <w:szCs w:val="24"/>
-      <w:lang w:val="en-US" w:eastAsia="en-US"/>
-    </w:rPr>
-  </w:style>
-  <w:style w:type="character" w:default="1" w:styleId="DefaultParagraphFont">
-    <w:name w:val="Default Paragraph Font"/>
-    <w:uiPriority w:val="1"/>
-    <w:semiHidden/>
-    <w:unhideWhenUsed/>
-  </w:style>
-  <w:style w:type="table" w:default="1" w:styleId="TableNormal">
-    <w:name w:val="Normal Table"/>
-    <w:uiPriority w:val="99"/>
-    <w:semiHidden/>
-    <w:unhideWhenUsed/>
-    <w:tblPr>
-      <w:tblInd w:w="0" w:type="dxa"/>
-      <w:tblCellMar>
-        <w:top w:w="0" w:type="dxa"/>
-        <w:left w:w="108" w:type="dxa"/>
-        <w:bottom w:w="0" w:type="dxa"/>
-        <w:right w:w="108" w:type="dxa"/>
-      </w:tblCellMar>
-    </w:tblPr>
-  </w:style>
-  <w:style w:type="numbering" w:default="1" w:styleId="NoList">
-    <w:name w:val="No List"/>
-    <w:uiPriority w:val="99"/>
-    <w:semiHidden/>
-    <w:unhideWhenUsed/>
-  </w:style>
-  <w:style w:type="paragraph" w:customStyle="1" w:styleId="2C82C24013AF4B028F9D445955BC1B71">
-    <w:name w:val="2C82C24013AF4B028F9D445955BC1B71"/>
-  </w:style>
-  <w:style w:type="paragraph" w:customStyle="1" w:styleId="31A917068C804258BF264E33490CD45B">
-    <w:name w:val="31A917068C804258BF264E33490CD45B"/>
-  </w:style>
-  <w:style w:type="paragraph" w:customStyle="1" w:styleId="7C19E504FC39462DB742D2296EA5C98F">
-    <w:name w:val="7C19E504FC39462DB742D2296EA5C98F"/>
-  </w:style>
-  <w:style w:type="paragraph" w:customStyle="1" w:styleId="967327CC045E49268308752DBDC03C28">
-    <w:name w:val="967327CC045E49268308752DBDC03C28"/>
-  </w:style>
-  <w:style w:type="paragraph" w:customStyle="1" w:styleId="24F99F0F65A5497D9871FABB9D82D6AF">
-    <w:name w:val="24F99F0F65A5497D9871FABB9D82D6AF"/>
-  </w:style>
-  <w:style w:type="paragraph" w:customStyle="1" w:styleId="9CD211DB95764958B0888B5F3AE5A02B">
-    <w:name w:val="9CD211DB95764958B0888B5F3AE5A02B"/>
-  </w:style>
-  <w:style w:type="character" w:customStyle="1" w:styleId="Heading1Char">
-    <w:name w:val="Heading 1 Char"/>
-    <w:basedOn w:val="DefaultParagraphFont"/>
-    <w:link w:val="Heading1"/>
-    <w:uiPriority w:val="1"/>
-    <w:rPr>
-      <w:rFonts w:asciiTheme="majorHAnsi" w:eastAsiaTheme="minorHAnsi" w:hAnsiTheme="majorHAnsi" w:cstheme="minorHAnsi"/>
-      <w:color w:val="C0504D" w:themeColor="accent2"/>
-      <w:sz w:val="32"/>
-      <w:szCs w:val="32"/>
-      <w:lang w:val="en-US" w:eastAsia="ja-JP"/>
-    </w:rPr>
-  </w:style>
-  <w:style w:type="character" w:customStyle="1" w:styleId="Heading2Char">
-    <w:name w:val="Heading 2 Char"/>
-    <w:basedOn w:val="DefaultParagraphFont"/>
-    <w:link w:val="Heading2"/>
-    <w:uiPriority w:val="2"/>
-    <w:rPr>
-      <w:rFonts w:asciiTheme="majorHAnsi" w:eastAsiaTheme="minorHAnsi" w:hAnsiTheme="majorHAnsi" w:cstheme="minorHAnsi"/>
-      <w:color w:val="C0504D" w:themeColor="accent2"/>
-      <w:sz w:val="28"/>
-      <w:szCs w:val="28"/>
-      <w:lang w:val="en-US" w:eastAsia="en-US"/>
-    </w:rPr>
-  </w:style>
-  <w:style w:type="character" w:customStyle="1" w:styleId="Heading3Char">
-    <w:name w:val="Heading 3 Char"/>
-    <w:basedOn w:val="DefaultParagraphFont"/>
-    <w:link w:val="Heading3"/>
-    <w:uiPriority w:val="2"/>
-    <w:rPr>
-      <w:rFonts w:asciiTheme="majorHAnsi" w:eastAsiaTheme="minorHAnsi" w:hAnsiTheme="majorHAnsi" w:cstheme="minorHAnsi"/>
-      <w:color w:val="C0504D" w:themeColor="accent2"/>
-      <w:sz w:val="24"/>
-      <w:szCs w:val="24"/>
-      <w:lang w:val="en-US" w:eastAsia="en-US"/>
-    </w:rPr>
-  </w:style>
-  <w:style w:type="paragraph" w:customStyle="1" w:styleId="A08A091C70EE49E39F3EB4836A922FF9">
-    <w:name w:val="A08A091C70EE49E39F3EB4836A922FF9"/>
-  </w:style>
-  <w:style w:type="paragraph" w:customStyle="1" w:styleId="C52D31BBFD594E92A1F64FBE684CB483">
-    <w:name w:val="C52D31BBFD594E92A1F64FBE684CB483"/>
-    <w:rsid w:val="007F6DFC"/>
-  </w:style>
-  <w:style w:type="paragraph" w:customStyle="1" w:styleId="BB2D7D8EAD3D42CAA880531DBBA48F4F">
-    <w:name w:val="BB2D7D8EAD3D42CAA880531DBBA48F4F"/>
-    <w:rsid w:val="007F6DFC"/>
-  </w:style>
-  <w:style w:type="paragraph" w:customStyle="1" w:styleId="862FC64289C2489D96999F08B861FD5B">
-    <w:name w:val="862FC64289C2489D96999F08B861FD5B"/>
-    <w:rsid w:val="007F6DFC"/>
-  </w:style>
-  <w:style w:type="paragraph" w:customStyle="1" w:styleId="00EDAA4FAECF4D64B2EADF502B14DBA7">
-    <w:name w:val="00EDAA4FAECF4D64B2EADF502B14DBA7"/>
-    <w:rsid w:val="007F6DFC"/>
-  </w:style>
-  <w:style w:type="paragraph" w:customStyle="1" w:styleId="989F111183794298ABCC5A4C1C38869E">
-    <w:name w:val="989F111183794298ABCC5A4C1C38869E"/>
-    <w:rsid w:val="007F6DFC"/>
-  </w:style>
-  <w:style w:type="paragraph" w:customStyle="1" w:styleId="DDEFD62F6DA84ACDB65E188ECB063A72">
-    <w:name w:val="DDEFD62F6DA84ACDB65E188ECB063A72"/>
-    <w:rsid w:val="007F6DFC"/>
-  </w:style>
-  <w:style w:type="paragraph" w:customStyle="1" w:styleId="B6AFC36075D948A380CB46B8D7ABF1B7">
-    <w:name w:val="B6AFC36075D948A380CB46B8D7ABF1B7"/>
-    <w:rsid w:val="007F6DFC"/>
-  </w:style>
-  <w:style w:type="paragraph" w:customStyle="1" w:styleId="DF64067E4DDC4998A1BB630265CC27EA">
-    <w:name w:val="DF64067E4DDC4998A1BB630265CC27EA"/>
-    <w:rsid w:val="007F6DFC"/>
-  </w:style>
-  <w:style w:type="paragraph" w:customStyle="1" w:styleId="CB7722274368472FB1F5D5A5C9A5B916">
-    <w:name w:val="CB7722274368472FB1F5D5A5C9A5B916"/>
-    <w:rsid w:val="007F6DFC"/>
-  </w:style>
-</w:styles>
-</file>
-
 <file path=word/glossary/webSettings.xml><?xml version="1.0" encoding="utf-8"?>
-<w:webSettings xmlns:mc="http://schemas.openxmlformats.org/markup-compatibility/2006" xmlns:r="http://schemas.openxmlformats.org/officeDocument/2006/relationships" xmlns:w="http://schemas.openxmlformats.org/wordprocessingml/2006/main" xmlns:w14="http://schemas.microsoft.com/office/word/2010/wordml" mc:Ignorable="w14">
+<w:webSettings xmlns:mc="http://schemas.openxmlformats.org/markup-compatibility/2006" xmlns:r="http://schemas.openxmlformats.org/officeDocument/2006/relationships" xmlns:w="http://schemas.openxmlformats.org/wordprocessingml/2006/main" xmlns:w14="http://schemas.microsoft.com/office/word/2010/wordml" xmlns:w15="http://schemas.microsoft.com/office/word/2012/wordml" mc:Ignorable="w14 w15">
   <w:optimizeForBrowser/>
   <w:allowPNG/>
 </w:webSettings>
@@ -7978,6 +7417,15 @@
 </file>
 
 <file path=customXml/item2.xml><?xml version="1.0" encoding="utf-8"?>
+<?mso-contentType ?>
+<FormTemplates xmlns="http://schemas.microsoft.com/sharepoint/v3/contenttype/forms">
+  <Display>DocumentLibraryForm</Display>
+  <Edit>AssetEditForm</Edit>
+  <New>DocumentLibraryForm</New>
+</FormTemplates>
+</file>
+
+<file path=customXml/item3.xml><?xml version="1.0" encoding="utf-8"?>
 <outs:outSpaceData xmlns:outs="http://schemas.microsoft.com/office/2009/outspace/metadata">
   <outs:relatedDates/>
   <outs:relatedDocuments/>
@@ -7985,15 +7433,6 @@
   <propertyMetadataList xmlns="http://schemas.microsoft.com/office/2009/outspace/metadata"/>
   <outs:corruptMetadataWasLost/>
 </outs:outSpaceData>
-</file>
-
-<file path=customXml/item3.xml><?xml version="1.0" encoding="utf-8"?>
-<?mso-contentType ?>
-<FormTemplates xmlns="http://schemas.microsoft.com/sharepoint/v3/contenttype/forms">
-  <Display>DocumentLibraryForm</Display>
-  <Edit>AssetEditForm</Edit>
-  <New>DocumentLibraryForm</New>
-</FormTemplates>
 </file>
 
 <file path=customXml/item4.xml><?xml version="1.0" encoding="utf-8"?>
@@ -8009,6 +7448,14 @@
 </file>
 
 <file path=customXml/itemProps2.xml><?xml version="1.0" encoding="utf-8"?>
+<ds:datastoreItem xmlns:ds="http://schemas.openxmlformats.org/officeDocument/2006/customXml" ds:itemID="{795B1D79-FF5F-4F33-9CB1-3F71105EFBC2}">
+  <ds:schemaRefs>
+    <ds:schemaRef ds:uri="http://schemas.microsoft.com/sharepoint/v3/contenttype/forms"/>
+  </ds:schemaRefs>
+</ds:datastoreItem>
+</file>
+
+<file path=customXml/itemProps3.xml><?xml version="1.0" encoding="utf-8"?>
 <ds:datastoreItem xmlns:ds="http://schemas.openxmlformats.org/officeDocument/2006/customXml" ds:itemID="{BB12CF13-A6E2-4B52-A065-C287D308AFEB}">
   <ds:schemaRefs>
     <ds:schemaRef ds:uri="http://schemas.microsoft.com/office/2009/outspace/metadata"/>
@@ -8016,16 +7463,8 @@
 </ds:datastoreItem>
 </file>
 
-<file path=customXml/itemProps3.xml><?xml version="1.0" encoding="utf-8"?>
-<ds:datastoreItem xmlns:ds="http://schemas.openxmlformats.org/officeDocument/2006/customXml" ds:itemID="{795B1D79-FF5F-4F33-9CB1-3F71105EFBC2}">
-  <ds:schemaRefs>
-    <ds:schemaRef ds:uri="http://schemas.microsoft.com/sharepoint/v3/contenttype/forms"/>
-  </ds:schemaRefs>
-</ds:datastoreItem>
-</file>
-
 <file path=customXml/itemProps4.xml><?xml version="1.0" encoding="utf-8"?>
-<ds:datastoreItem xmlns:ds="http://schemas.openxmlformats.org/officeDocument/2006/customXml" ds:itemID="{C06414EA-19CA-4202-8EA8-9FB2DE2D8E24}">
+<ds:datastoreItem xmlns:ds="http://schemas.openxmlformats.org/officeDocument/2006/customXml" ds:itemID="{2B0E24CE-D664-40B1-966B-6819B864B430}">
   <ds:schemaRefs>
     <ds:schemaRef ds:uri="http://schemas.openxmlformats.org/officeDocument/2006/bibliography"/>
   </ds:schemaRefs>

</xml_diff>